<commit_message>
Update: PEC3 HMTL / Ejercicios semana 15
</commit_message>
<xml_diff>
--- a/Master en desarrollo de sitios y aplicaciones web/M4.252 - HTML y CSS aula 1/PEC3/Respuesta a las preguntas teóricas y entidades PEC3.docx
+++ b/Master en desarrollo de sitios y aplicaciones web/M4.252 - HTML y CSS aula 1/PEC3/Respuesta a las preguntas teóricas y entidades PEC3.docx
@@ -5521,7 +5521,14 @@
           <w:color w:val="212121"/>
           <w:lang w:val="es-ES" w:eastAsia="es-ES"/>
         </w:rPr>
-        <w:t>El diseño web receptivo</w:t>
+        <w:t xml:space="preserve">El diseño web </w:t>
+      </w:r>
+      <w:r>
+        <w:rPr>
+          <w:color w:val="212121"/>
+          <w:lang w:val="es-ES" w:eastAsia="es-ES"/>
+        </w:rPr>
+        <w:t>responsivo</w:t>
       </w:r>
       <w:r>
         <w:rPr>
@@ -5620,11 +5627,664 @@
         <w:spacing w:line="360" w:lineRule="auto"/>
         <w:jc w:val="both"/>
         <w:rPr>
+          <w:color w:val="212121"/>
+          <w:lang w:val="es-ES" w:eastAsia="es-ES"/>
+        </w:rPr>
+      </w:pPr>
+    </w:p>
+    <w:p>
+      <w:pPr>
+        <w:spacing w:line="360" w:lineRule="auto"/>
+        <w:jc w:val="both"/>
+        <w:rPr>
+          <w:color w:val="212121"/>
+          <w:lang w:val="es-ES" w:eastAsia="es-ES"/>
+        </w:rPr>
+      </w:pPr>
+    </w:p>
+    <w:p>
+      <w:pPr>
+        <w:pStyle w:val="Prrafodelista"/>
+        <w:numPr>
+          <w:ilvl w:val="1"/>
+          <w:numId w:val="18"/>
+        </w:numPr>
+        <w:spacing w:line="360" w:lineRule="auto"/>
+        <w:jc w:val="both"/>
+        <w:rPr>
+          <w:b/>
+          <w:bCs/>
+          <w:color w:val="212121"/>
+          <w:lang w:val="es-ES" w:eastAsia="es-ES"/>
+        </w:rPr>
+      </w:pPr>
+      <w:r>
+        <w:rPr>
+          <w:b/>
+          <w:bCs/>
+          <w:color w:val="212121"/>
+          <w:lang w:val="es-ES" w:eastAsia="es-ES"/>
+        </w:rPr>
+        <w:t>Enumerad al menos cuatro características y/o técnicas que ayudan a realizar un diseño responsivo.</w:t>
+      </w:r>
+    </w:p>
+    <w:p>
+      <w:pPr>
+        <w:pStyle w:val="Prrafodelista"/>
+        <w:spacing w:line="360" w:lineRule="auto"/>
+        <w:ind w:left="380"/>
+        <w:jc w:val="both"/>
+        <w:rPr>
+          <w:b/>
+          <w:bCs/>
+          <w:color w:val="212121"/>
+          <w:lang w:val="es-ES" w:eastAsia="es-ES"/>
+        </w:rPr>
+      </w:pPr>
+    </w:p>
+    <w:p>
+      <w:pPr>
+        <w:spacing w:line="360" w:lineRule="auto"/>
+        <w:jc w:val="both"/>
+        <w:rPr>
+          <w:color w:val="212121"/>
+          <w:lang w:val="es-ES" w:eastAsia="es-ES"/>
+        </w:rPr>
+      </w:pPr>
+      <w:r>
+        <w:rPr>
+          <w:color w:val="212121"/>
+          <w:lang w:val="es-ES" w:eastAsia="es-ES"/>
+        </w:rPr>
+        <w:t xml:space="preserve">Respuesta. – </w:t>
+      </w:r>
+    </w:p>
+    <w:p>
+      <w:pPr>
+        <w:spacing w:line="360" w:lineRule="auto"/>
+        <w:jc w:val="both"/>
+        <w:rPr>
+          <w:color w:val="212121"/>
+          <w:lang w:val="es-ES" w:eastAsia="es-ES"/>
+        </w:rPr>
+      </w:pPr>
+    </w:p>
+    <w:p>
+      <w:pPr>
+        <w:pStyle w:val="Prrafodelista"/>
+        <w:numPr>
+          <w:ilvl w:val="0"/>
+          <w:numId w:val="15"/>
+        </w:numPr>
+        <w:spacing w:line="360" w:lineRule="auto"/>
+        <w:jc w:val="both"/>
+        <w:rPr>
+          <w:color w:val="212121"/>
+          <w:lang w:val="es-ES" w:eastAsia="es-ES"/>
+        </w:rPr>
+      </w:pPr>
+      <w:r>
+        <w:rPr>
+          <w:i/>
+          <w:iCs/>
+          <w:color w:val="212121"/>
+          <w:lang w:val="es-ES" w:eastAsia="es-ES"/>
+        </w:rPr>
+        <w:t>Fluid layout</w:t>
+      </w:r>
+      <w:r>
+        <w:rPr>
+          <w:i/>
+          <w:iCs/>
+          <w:lang w:val="es-ES"/>
+        </w:rPr>
+        <w:t xml:space="preserve"> (diseño fluido):</w:t>
+      </w:r>
+      <w:r>
+        <w:rPr>
+          <w:lang w:val="es-ES"/>
+        </w:rPr>
+        <w:t xml:space="preserve"> </w:t>
+      </w:r>
+      <w:r>
+        <w:rPr>
+          <w:color w:val="212121"/>
+          <w:lang w:val="es-ES" w:eastAsia="es-ES"/>
+        </w:rPr>
+        <w:t xml:space="preserve">Es una técnica en la que </w:t>
+      </w:r>
+      <w:r>
+        <w:rPr>
+          <w:color w:val="212121"/>
+          <w:lang w:val="es-ES" w:eastAsia="es-ES"/>
+        </w:rPr>
+        <w:t>el diseño de la página cambia de tamaño a medida que cambia el tamaño de la ventana.</w:t>
+      </w:r>
+      <w:r>
+        <w:rPr>
+          <w:color w:val="212121"/>
+          <w:lang w:val="es-ES" w:eastAsia="es-ES"/>
+        </w:rPr>
+        <w:t xml:space="preserve"> </w:t>
+      </w:r>
+      <w:r>
+        <w:rPr>
+          <w:color w:val="212121"/>
+          <w:lang w:val="es-ES" w:eastAsia="es-ES"/>
+        </w:rPr>
+        <w:t>Esto se logra mediante la definición de áreas de la página utilizando porcentajes en lugar de anchos de píxeles fijos.</w:t>
+      </w:r>
+    </w:p>
+    <w:p>
+      <w:pPr>
+        <w:pStyle w:val="Prrafodelista"/>
+        <w:spacing w:line="360" w:lineRule="auto"/>
+        <w:ind w:left="360"/>
+        <w:jc w:val="both"/>
+        <w:rPr>
+          <w:color w:val="212121"/>
+          <w:lang w:val="es-ES" w:eastAsia="es-ES"/>
+        </w:rPr>
+      </w:pPr>
+    </w:p>
+    <w:p>
+      <w:pPr>
+        <w:pStyle w:val="Prrafodelista"/>
+        <w:numPr>
+          <w:ilvl w:val="0"/>
+          <w:numId w:val="15"/>
+        </w:numPr>
+        <w:spacing w:line="360" w:lineRule="auto"/>
+        <w:jc w:val="both"/>
+        <w:rPr>
+          <w:color w:val="212121"/>
+          <w:lang w:val="es-ES" w:eastAsia="es-ES"/>
+        </w:rPr>
+      </w:pPr>
+      <w:r>
+        <w:rPr>
+          <w:i/>
+          <w:iCs/>
+          <w:color w:val="212121"/>
+          <w:lang w:val="es-ES" w:eastAsia="es-ES"/>
+        </w:rPr>
+        <w:t>Imágenes flexibles</w:t>
+      </w:r>
+      <w:r>
+        <w:rPr>
+          <w:color w:val="212121"/>
+          <w:lang w:val="es-ES" w:eastAsia="es-ES"/>
+        </w:rPr>
+        <w:t>: básicamente</w:t>
+      </w:r>
+      <w:r>
+        <w:rPr>
+          <w:color w:val="212121"/>
+          <w:lang w:val="es-ES" w:eastAsia="es-ES"/>
+        </w:rPr>
+        <w:t xml:space="preserve"> es una técnica que busca</w:t>
+      </w:r>
+      <w:r>
+        <w:rPr>
+          <w:color w:val="212121"/>
+          <w:lang w:val="es-ES" w:eastAsia="es-ES"/>
+        </w:rPr>
+        <w:t xml:space="preserve"> adapta</w:t>
+      </w:r>
+      <w:r>
+        <w:rPr>
+          <w:color w:val="212121"/>
+          <w:lang w:val="es-ES" w:eastAsia="es-ES"/>
+        </w:rPr>
+        <w:t>r este tipo de contenido</w:t>
+      </w:r>
+      <w:r>
+        <w:rPr>
+          <w:color w:val="212121"/>
+          <w:lang w:val="es-ES" w:eastAsia="es-ES"/>
+        </w:rPr>
+        <w:t xml:space="preserve"> a la pantalla donde se presentan</w:t>
+      </w:r>
+      <w:r>
+        <w:rPr>
+          <w:color w:val="212121"/>
+          <w:lang w:val="es-ES" w:eastAsia="es-ES"/>
+        </w:rPr>
+        <w:t>,</w:t>
+      </w:r>
+      <w:r>
+        <w:rPr>
+          <w:color w:val="212121"/>
+          <w:lang w:val="es-ES" w:eastAsia="es-ES"/>
+        </w:rPr>
+        <w:t xml:space="preserve"> ajustando sus dimensiones sin perder la relación de aspecto</w:t>
+      </w:r>
+      <w:r>
+        <w:rPr>
+          <w:color w:val="212121"/>
+          <w:lang w:val="es-ES" w:eastAsia="es-ES"/>
+        </w:rPr>
+        <w:t>.</w:t>
+      </w:r>
+    </w:p>
+    <w:p>
+      <w:pPr>
+        <w:pStyle w:val="Prrafodelista"/>
+        <w:rPr>
+          <w:color w:val="212121"/>
+          <w:lang w:val="es-ES" w:eastAsia="es-ES"/>
+        </w:rPr>
+      </w:pPr>
+    </w:p>
+    <w:p>
+      <w:pPr>
+        <w:pStyle w:val="Prrafodelista"/>
+        <w:spacing w:line="360" w:lineRule="auto"/>
+        <w:ind w:left="360"/>
+        <w:jc w:val="both"/>
+        <w:rPr>
+          <w:color w:val="212121"/>
+          <w:lang w:val="es-ES" w:eastAsia="es-ES"/>
+        </w:rPr>
+      </w:pPr>
+    </w:p>
+    <w:p>
+      <w:pPr>
+        <w:pStyle w:val="Prrafodelista"/>
+        <w:numPr>
+          <w:ilvl w:val="0"/>
+          <w:numId w:val="15"/>
+        </w:numPr>
+        <w:spacing w:line="360" w:lineRule="auto"/>
+        <w:jc w:val="both"/>
+        <w:rPr>
+          <w:color w:val="212121"/>
+          <w:lang w:val="es-ES" w:eastAsia="es-ES"/>
+        </w:rPr>
+      </w:pPr>
+      <w:r>
+        <w:rPr>
+          <w:i/>
+          <w:iCs/>
+          <w:color w:val="212121"/>
+          <w:lang w:val="es-ES" w:eastAsia="es-ES"/>
+        </w:rPr>
+        <w:t>Meadia Queries</w:t>
+      </w:r>
+      <w:r>
+        <w:rPr>
+          <w:color w:val="212121"/>
+          <w:lang w:val="es-ES" w:eastAsia="es-ES"/>
+        </w:rPr>
+        <w:t xml:space="preserve">: </w:t>
+      </w:r>
+      <w:r>
+        <w:rPr>
+          <w:color w:val="212121"/>
+          <w:lang w:val="es-ES" w:eastAsia="es-ES"/>
+        </w:rPr>
+        <w:t>es una técnica de CSS que permit</w:t>
+      </w:r>
+      <w:r>
+        <w:rPr>
+          <w:color w:val="212121"/>
+          <w:lang w:val="es-ES" w:eastAsia="es-ES"/>
+        </w:rPr>
+        <w:t>e</w:t>
+      </w:r>
+      <w:r>
+        <w:rPr>
+          <w:color w:val="212121"/>
+          <w:lang w:val="es-ES" w:eastAsia="es-ES"/>
+        </w:rPr>
+        <w:t xml:space="preserve"> que las propiedades de CSS dentro de la </w:t>
+      </w:r>
+      <w:r>
+        <w:rPr>
+          <w:color w:val="212121"/>
+          <w:lang w:val="es-ES" w:eastAsia="es-ES"/>
+        </w:rPr>
+        <w:t>regla</w:t>
+      </w:r>
+      <w:r>
+        <w:rPr>
+          <w:color w:val="212121"/>
+          <w:lang w:val="es-ES" w:eastAsia="es-ES"/>
+        </w:rPr>
+        <w:t xml:space="preserve"> estén activas si se cumplen ciertas condiciones. Las condiciones pueden ser varias cosas, como la resolución de la pantalla, la profundidad del color, la relación de aspecto y mucho más.</w:t>
+      </w:r>
+    </w:p>
+    <w:p>
+      <w:pPr>
+        <w:pStyle w:val="Prrafodelista"/>
+        <w:spacing w:line="360" w:lineRule="auto"/>
+        <w:ind w:left="360"/>
+        <w:jc w:val="both"/>
+        <w:rPr>
+          <w:color w:val="212121"/>
+          <w:lang w:val="es-ES" w:eastAsia="es-ES"/>
+        </w:rPr>
+      </w:pPr>
+    </w:p>
+    <w:p>
+      <w:pPr>
+        <w:pStyle w:val="Prrafodelista"/>
+        <w:numPr>
+          <w:ilvl w:val="0"/>
+          <w:numId w:val="15"/>
+        </w:numPr>
+        <w:spacing w:line="360" w:lineRule="auto"/>
+        <w:jc w:val="both"/>
+        <w:rPr>
+          <w:color w:val="212121"/>
+          <w:lang w:val="es-ES" w:eastAsia="es-ES"/>
+        </w:rPr>
+      </w:pPr>
+      <w:r>
+        <w:rPr>
+          <w:i/>
+          <w:iCs/>
+          <w:color w:val="212121"/>
+          <w:lang w:val="es-ES" w:eastAsia="es-ES"/>
+        </w:rPr>
+        <w:t>Tipografía</w:t>
+      </w:r>
+      <w:r>
+        <w:rPr>
+          <w:i/>
+          <w:iCs/>
+          <w:color w:val="212121"/>
+          <w:lang w:val="es-ES" w:eastAsia="es-ES"/>
+        </w:rPr>
+        <w:t xml:space="preserve"> responsiva</w:t>
+      </w:r>
+      <w:r>
+        <w:rPr>
+          <w:i/>
+          <w:iCs/>
+          <w:color w:val="212121"/>
+          <w:lang w:val="es-ES" w:eastAsia="es-ES"/>
+        </w:rPr>
+        <w:t>:</w:t>
+      </w:r>
+      <w:r>
+        <w:rPr>
+          <w:color w:val="212121"/>
+          <w:lang w:val="es-ES" w:eastAsia="es-ES"/>
+        </w:rPr>
+        <w:t xml:space="preserve"> es una técnica de css en la cual mediante el uso de </w:t>
+      </w:r>
+      <w:r>
+        <w:rPr>
+          <w:i/>
+          <w:iCs/>
+          <w:color w:val="212121"/>
+          <w:lang w:val="es-ES" w:eastAsia="es-ES"/>
+        </w:rPr>
+        <w:t>media queries</w:t>
+      </w:r>
+      <w:r>
+        <w:rPr>
+          <w:color w:val="212121"/>
+          <w:lang w:val="es-ES" w:eastAsia="es-ES"/>
+        </w:rPr>
+        <w:t xml:space="preserve"> o funciones de css como clamp(), cal() se puede hacer una adaptación del tamaño de una fuente según el dimensionamiento que sea necesario en el momento de presentación. </w:t>
+      </w:r>
+    </w:p>
+    <w:p>
+      <w:pPr>
+        <w:spacing w:line="360" w:lineRule="auto"/>
+        <w:jc w:val="both"/>
+        <w:rPr>
           <w:rFonts w:eastAsia="Arial"/>
           <w:color w:val="212121"/>
           <w:lang w:val="es-ES" w:eastAsia="es-ES"/>
         </w:rPr>
       </w:pPr>
+    </w:p>
+    <w:p>
+      <w:pPr>
+        <w:pStyle w:val="Prrafodelista"/>
+        <w:numPr>
+          <w:ilvl w:val="1"/>
+          <w:numId w:val="18"/>
+        </w:numPr>
+        <w:spacing w:line="360" w:lineRule="auto"/>
+        <w:jc w:val="both"/>
+        <w:rPr>
+          <w:b/>
+          <w:bCs/>
+          <w:color w:val="212121"/>
+          <w:lang w:val="es-ES" w:eastAsia="es-ES"/>
+        </w:rPr>
+      </w:pPr>
+      <w:r>
+        <w:rPr>
+          <w:b/>
+          <w:bCs/>
+          <w:color w:val="212121"/>
+          <w:lang w:val="es-ES" w:eastAsia="es-ES"/>
+        </w:rPr>
+        <w:t>Explicad brevemente qué se entiende por "mobile first"</w:t>
+      </w:r>
+      <w:r>
+        <w:rPr>
+          <w:b/>
+          <w:bCs/>
+          <w:color w:val="212121"/>
+          <w:lang w:val="es-ES" w:eastAsia="es-ES"/>
+        </w:rPr>
+        <w:t>.</w:t>
+      </w:r>
+    </w:p>
+    <w:p>
+      <w:pPr>
+        <w:spacing w:line="360" w:lineRule="auto"/>
+        <w:jc w:val="both"/>
+        <w:rPr>
+          <w:rFonts w:eastAsia="Arial"/>
+          <w:color w:val="212121"/>
+          <w:lang w:val="es-ES" w:eastAsia="es-ES"/>
+        </w:rPr>
+      </w:pPr>
+    </w:p>
+    <w:p>
+      <w:pPr>
+        <w:spacing w:line="360" w:lineRule="auto"/>
+        <w:jc w:val="both"/>
+        <w:rPr>
+          <w:color w:val="212121"/>
+          <w:lang w:val="es-ES" w:eastAsia="es-ES"/>
+        </w:rPr>
+      </w:pPr>
+      <w:r>
+        <w:rPr>
+          <w:color w:val="212121"/>
+          <w:lang w:val="es-ES" w:eastAsia="es-ES"/>
+        </w:rPr>
+        <w:t xml:space="preserve">Respuesta. – </w:t>
+      </w:r>
+    </w:p>
+    <w:p>
+      <w:pPr>
+        <w:spacing w:line="360" w:lineRule="auto"/>
+        <w:jc w:val="both"/>
+        <w:rPr>
+          <w:color w:val="212121"/>
+          <w:lang w:val="es-ES" w:eastAsia="es-ES"/>
+        </w:rPr>
+      </w:pPr>
+    </w:p>
+    <w:p>
+      <w:pPr>
+        <w:pStyle w:val="Prrafodelista"/>
+        <w:numPr>
+          <w:ilvl w:val="0"/>
+          <w:numId w:val="15"/>
+        </w:numPr>
+        <w:spacing w:line="360" w:lineRule="auto"/>
+        <w:jc w:val="both"/>
+        <w:rPr>
+          <w:color w:val="212121"/>
+          <w:lang w:val="es-ES" w:eastAsia="es-ES"/>
+        </w:rPr>
+      </w:pPr>
+      <w:r>
+        <w:rPr>
+          <w:color w:val="212121"/>
+          <w:lang w:val="es-ES" w:eastAsia="es-ES"/>
+        </w:rPr>
+        <w:t xml:space="preserve">Es </w:t>
+      </w:r>
+      <w:r>
+        <w:rPr>
+          <w:color w:val="212121"/>
+          <w:lang w:val="es-ES" w:eastAsia="es-ES"/>
+        </w:rPr>
+        <w:t xml:space="preserve">una estrategia de diseño que </w:t>
+      </w:r>
+      <w:r>
+        <w:rPr>
+          <w:color w:val="212121"/>
+          <w:lang w:val="es-ES" w:eastAsia="es-ES"/>
+        </w:rPr>
+        <w:t xml:space="preserve">nos indica que al momento de </w:t>
+      </w:r>
+      <w:r>
+        <w:rPr>
+          <w:color w:val="212121"/>
+          <w:lang w:val="es-ES" w:eastAsia="es-ES"/>
+        </w:rPr>
+        <w:t>crea</w:t>
+      </w:r>
+      <w:r>
+        <w:rPr>
+          <w:color w:val="212121"/>
+          <w:lang w:val="es-ES" w:eastAsia="es-ES"/>
+        </w:rPr>
+        <w:t>r</w:t>
+      </w:r>
+      <w:r>
+        <w:rPr>
+          <w:color w:val="212121"/>
+          <w:lang w:val="es-ES" w:eastAsia="es-ES"/>
+        </w:rPr>
+        <w:t xml:space="preserve"> un sitio web, </w:t>
+      </w:r>
+      <w:r>
+        <w:rPr>
+          <w:color w:val="212121"/>
+          <w:lang w:val="es-ES" w:eastAsia="es-ES"/>
+        </w:rPr>
+        <w:t xml:space="preserve">se </w:t>
+      </w:r>
+      <w:r>
+        <w:rPr>
+          <w:color w:val="212121"/>
+          <w:lang w:val="es-ES" w:eastAsia="es-ES"/>
+        </w:rPr>
+        <w:t xml:space="preserve">debe comenzar </w:t>
+      </w:r>
+      <w:r>
+        <w:rPr>
+          <w:color w:val="212121"/>
+          <w:lang w:val="es-ES" w:eastAsia="es-ES"/>
+        </w:rPr>
+        <w:t xml:space="preserve">con un prototipado o esquematización enfocada en </w:t>
+      </w:r>
+      <w:r>
+        <w:rPr>
+          <w:color w:val="212121"/>
+          <w:lang w:val="es-ES" w:eastAsia="es-ES"/>
+        </w:rPr>
+        <w:t>pantalla</w:t>
+      </w:r>
+      <w:r>
+        <w:rPr>
+          <w:color w:val="212121"/>
+          <w:lang w:val="es-ES" w:eastAsia="es-ES"/>
+        </w:rPr>
+        <w:t xml:space="preserve">s </w:t>
+      </w:r>
+      <w:r>
+        <w:rPr>
+          <w:color w:val="212121"/>
+          <w:lang w:val="es-ES" w:eastAsia="es-ES"/>
+        </w:rPr>
+        <w:t>pequeña</w:t>
+      </w:r>
+      <w:r>
+        <w:rPr>
+          <w:color w:val="212121"/>
+          <w:lang w:val="es-ES" w:eastAsia="es-ES"/>
+        </w:rPr>
+        <w:t xml:space="preserve">s </w:t>
+      </w:r>
+      <w:r>
+        <w:rPr>
+          <w:color w:val="212121"/>
+          <w:lang w:val="es-ES" w:eastAsia="es-ES"/>
+        </w:rPr>
+        <w:t>inicialmente</w:t>
+      </w:r>
+      <w:r>
+        <w:rPr>
+          <w:color w:val="212121"/>
+          <w:lang w:val="es-ES" w:eastAsia="es-ES"/>
+        </w:rPr>
+        <w:t xml:space="preserve"> para luego dar paso al</w:t>
+      </w:r>
+      <w:r>
+        <w:rPr>
+          <w:color w:val="212121"/>
+          <w:lang w:val="es-ES" w:eastAsia="es-ES"/>
+        </w:rPr>
+        <w:t xml:space="preserve"> trabaj</w:t>
+      </w:r>
+      <w:r>
+        <w:rPr>
+          <w:color w:val="212121"/>
+          <w:lang w:val="es-ES" w:eastAsia="es-ES"/>
+        </w:rPr>
+        <w:t xml:space="preserve">o </w:t>
+      </w:r>
+      <w:r>
+        <w:rPr>
+          <w:color w:val="212121"/>
+          <w:lang w:val="es-ES" w:eastAsia="es-ES"/>
+        </w:rPr>
+        <w:t>con</w:t>
+      </w:r>
+      <w:r>
+        <w:rPr>
+          <w:color w:val="212121"/>
+          <w:lang w:val="es-ES" w:eastAsia="es-ES"/>
+        </w:rPr>
+        <w:t xml:space="preserve"> </w:t>
+      </w:r>
+      <w:r>
+        <w:rPr>
+          <w:i/>
+          <w:iCs/>
+          <w:color w:val="212121"/>
+          <w:lang w:val="es-ES" w:eastAsia="es-ES"/>
+        </w:rPr>
+        <w:t>viewports</w:t>
+      </w:r>
+      <w:r>
+        <w:rPr>
+          <w:color w:val="212121"/>
+          <w:lang w:val="es-ES" w:eastAsia="es-ES"/>
+        </w:rPr>
+        <w:t xml:space="preserve"> más grandes. Esencialmente, se trata de ofrecer la experiencia de usuario correcta al dispositivo correcto</w:t>
+      </w:r>
+      <w:r>
+        <w:rPr>
+          <w:color w:val="212121"/>
+          <w:lang w:val="es-ES" w:eastAsia="es-ES"/>
+        </w:rPr>
+        <w:t xml:space="preserve">, tomando en consideración el gran auge que tiene los dispositivos portátiles de pequeñas dimensiones. </w:t>
+      </w:r>
     </w:p>
     <w:sectPr>
       <w:pgSz w:w="11906" w:h="16838"/>
@@ -6292,7 +6952,7 @@
   <w:abstractNum w:abstractNumId="6" w15:restartNumberingAfterBreak="0">
     <w:nsid w:val="268E51F9"/>
     <w:multiLevelType w:val="hybridMultilevel"/>
-    <w:tmpl w:val="122097F2"/>
+    <w:tmpl w:val="1DF8F812"/>
     <w:lvl w:ilvl="0" w:tplc="0C0A0003">
       <w:start w:val="1"/>
       <w:numFmt w:val="bullet"/>
@@ -6633,6 +7293,119 @@
     </w:lvl>
   </w:abstractNum>
   <w:abstractNum w:abstractNumId="9" w15:restartNumberingAfterBreak="0">
+    <w:nsid w:val="2B5B0292"/>
+    <w:multiLevelType w:val="hybridMultilevel"/>
+    <w:tmpl w:val="7A045200"/>
+    <w:lvl w:ilvl="0" w:tplc="0C0A0003">
+      <w:start w:val="1"/>
+      <w:numFmt w:val="bullet"/>
+      <w:lvlText w:val="o"/>
+      <w:lvlJc w:val="left"/>
+      <w:pPr>
+        <w:ind w:left="720" w:hanging="360"/>
+      </w:pPr>
+      <w:rPr>
+        <w:rFonts w:ascii="Courier New" w:hAnsi="Courier New" w:cs="Courier New" w:hint="default"/>
+      </w:rPr>
+    </w:lvl>
+    <w:lvl w:ilvl="1" w:tplc="0C0A0003" w:tentative="1">
+      <w:start w:val="1"/>
+      <w:numFmt w:val="bullet"/>
+      <w:lvlText w:val="o"/>
+      <w:lvlJc w:val="left"/>
+      <w:pPr>
+        <w:ind w:left="1440" w:hanging="360"/>
+      </w:pPr>
+      <w:rPr>
+        <w:rFonts w:ascii="Courier New" w:hAnsi="Courier New" w:cs="Courier New" w:hint="default"/>
+      </w:rPr>
+    </w:lvl>
+    <w:lvl w:ilvl="2" w:tplc="0C0A0005" w:tentative="1">
+      <w:start w:val="1"/>
+      <w:numFmt w:val="bullet"/>
+      <w:lvlText w:val=""/>
+      <w:lvlJc w:val="left"/>
+      <w:pPr>
+        <w:ind w:left="2160" w:hanging="360"/>
+      </w:pPr>
+      <w:rPr>
+        <w:rFonts w:ascii="Wingdings" w:hAnsi="Wingdings" w:hint="default"/>
+      </w:rPr>
+    </w:lvl>
+    <w:lvl w:ilvl="3" w:tplc="0C0A0001" w:tentative="1">
+      <w:start w:val="1"/>
+      <w:numFmt w:val="bullet"/>
+      <w:lvlText w:val=""/>
+      <w:lvlJc w:val="left"/>
+      <w:pPr>
+        <w:ind w:left="2880" w:hanging="360"/>
+      </w:pPr>
+      <w:rPr>
+        <w:rFonts w:ascii="Symbol" w:hAnsi="Symbol" w:hint="default"/>
+      </w:rPr>
+    </w:lvl>
+    <w:lvl w:ilvl="4" w:tplc="0C0A0003" w:tentative="1">
+      <w:start w:val="1"/>
+      <w:numFmt w:val="bullet"/>
+      <w:lvlText w:val="o"/>
+      <w:lvlJc w:val="left"/>
+      <w:pPr>
+        <w:ind w:left="3600" w:hanging="360"/>
+      </w:pPr>
+      <w:rPr>
+        <w:rFonts w:ascii="Courier New" w:hAnsi="Courier New" w:cs="Courier New" w:hint="default"/>
+      </w:rPr>
+    </w:lvl>
+    <w:lvl w:ilvl="5" w:tplc="0C0A0005" w:tentative="1">
+      <w:start w:val="1"/>
+      <w:numFmt w:val="bullet"/>
+      <w:lvlText w:val=""/>
+      <w:lvlJc w:val="left"/>
+      <w:pPr>
+        <w:ind w:left="4320" w:hanging="360"/>
+      </w:pPr>
+      <w:rPr>
+        <w:rFonts w:ascii="Wingdings" w:hAnsi="Wingdings" w:hint="default"/>
+      </w:rPr>
+    </w:lvl>
+    <w:lvl w:ilvl="6" w:tplc="0C0A0001" w:tentative="1">
+      <w:start w:val="1"/>
+      <w:numFmt w:val="bullet"/>
+      <w:lvlText w:val=""/>
+      <w:lvlJc w:val="left"/>
+      <w:pPr>
+        <w:ind w:left="5040" w:hanging="360"/>
+      </w:pPr>
+      <w:rPr>
+        <w:rFonts w:ascii="Symbol" w:hAnsi="Symbol" w:hint="default"/>
+      </w:rPr>
+    </w:lvl>
+    <w:lvl w:ilvl="7" w:tplc="0C0A0003" w:tentative="1">
+      <w:start w:val="1"/>
+      <w:numFmt w:val="bullet"/>
+      <w:lvlText w:val="o"/>
+      <w:lvlJc w:val="left"/>
+      <w:pPr>
+        <w:ind w:left="5760" w:hanging="360"/>
+      </w:pPr>
+      <w:rPr>
+        <w:rFonts w:ascii="Courier New" w:hAnsi="Courier New" w:cs="Courier New" w:hint="default"/>
+      </w:rPr>
+    </w:lvl>
+    <w:lvl w:ilvl="8" w:tplc="0C0A0005" w:tentative="1">
+      <w:start w:val="1"/>
+      <w:numFmt w:val="bullet"/>
+      <w:lvlText w:val=""/>
+      <w:lvlJc w:val="left"/>
+      <w:pPr>
+        <w:ind w:left="6480" w:hanging="360"/>
+      </w:pPr>
+      <w:rPr>
+        <w:rFonts w:ascii="Wingdings" w:hAnsi="Wingdings" w:hint="default"/>
+      </w:rPr>
+    </w:lvl>
+  </w:abstractNum>
+  <w:abstractNum w:abstractNumId="10" w15:restartNumberingAfterBreak="0">
     <w:nsid w:val="3C2A5E69"/>
     <w:multiLevelType w:val="hybridMultilevel"/>
     <w:tmpl w:val="7B48F08E"/>
@@ -6745,7 +7518,7 @@
       </w:rPr>
     </w:lvl>
   </w:abstractNum>
-  <w:abstractNum w:abstractNumId="10" w15:restartNumberingAfterBreak="0">
+  <w:abstractNum w:abstractNumId="11" w15:restartNumberingAfterBreak="0">
     <w:nsid w:val="46875C85"/>
     <w:multiLevelType w:val="multilevel"/>
     <w:tmpl w:val="5F3AB478"/>
@@ -6867,7 +7640,7 @@
       </w:rPr>
     </w:lvl>
   </w:abstractNum>
-  <w:abstractNum w:abstractNumId="11" w15:restartNumberingAfterBreak="0">
+  <w:abstractNum w:abstractNumId="12" w15:restartNumberingAfterBreak="0">
     <w:nsid w:val="482E4E2A"/>
     <w:multiLevelType w:val="hybridMultilevel"/>
     <w:tmpl w:val="DC4600E0"/>
@@ -6980,7 +7753,7 @@
       </w:rPr>
     </w:lvl>
   </w:abstractNum>
-  <w:abstractNum w:abstractNumId="12" w15:restartNumberingAfterBreak="0">
+  <w:abstractNum w:abstractNumId="13" w15:restartNumberingAfterBreak="0">
     <w:nsid w:val="4A31045C"/>
     <w:multiLevelType w:val="hybridMultilevel"/>
     <w:tmpl w:val="533C7A70"/>
@@ -7093,7 +7866,7 @@
       </w:rPr>
     </w:lvl>
   </w:abstractNum>
-  <w:abstractNum w:abstractNumId="13" w15:restartNumberingAfterBreak="0">
+  <w:abstractNum w:abstractNumId="14" w15:restartNumberingAfterBreak="0">
     <w:nsid w:val="522B0390"/>
     <w:multiLevelType w:val="hybridMultilevel"/>
     <w:tmpl w:val="B538AD0C"/>
@@ -7206,7 +7979,7 @@
       </w:rPr>
     </w:lvl>
   </w:abstractNum>
-  <w:abstractNum w:abstractNumId="14" w15:restartNumberingAfterBreak="0">
+  <w:abstractNum w:abstractNumId="15" w15:restartNumberingAfterBreak="0">
     <w:nsid w:val="526668CE"/>
     <w:multiLevelType w:val="multilevel"/>
     <w:tmpl w:val="051A3346"/>
@@ -7319,7 +8092,119 @@
       </w:pPr>
     </w:lvl>
   </w:abstractNum>
-  <w:abstractNum w:abstractNumId="15" w15:restartNumberingAfterBreak="0">
+  <w:abstractNum w:abstractNumId="16" w15:restartNumberingAfterBreak="0">
+    <w:nsid w:val="7C1D4690"/>
+    <w:multiLevelType w:val="hybridMultilevel"/>
+    <w:tmpl w:val="64C07914"/>
+    <w:lvl w:ilvl="0" w:tplc="3224FE2C">
+      <w:numFmt w:val="bullet"/>
+      <w:lvlText w:val="-"/>
+      <w:lvlJc w:val="left"/>
+      <w:pPr>
+        <w:ind w:left="720" w:hanging="360"/>
+      </w:pPr>
+      <w:rPr>
+        <w:rFonts w:ascii="Times New Roman" w:eastAsia="Times New Roman" w:hAnsi="Times New Roman" w:cs="Times New Roman" w:hint="default"/>
+      </w:rPr>
+    </w:lvl>
+    <w:lvl w:ilvl="1" w:tplc="0C0A0003" w:tentative="1">
+      <w:start w:val="1"/>
+      <w:numFmt w:val="bullet"/>
+      <w:lvlText w:val="o"/>
+      <w:lvlJc w:val="left"/>
+      <w:pPr>
+        <w:ind w:left="1440" w:hanging="360"/>
+      </w:pPr>
+      <w:rPr>
+        <w:rFonts w:ascii="Courier New" w:hAnsi="Courier New" w:cs="Courier New" w:hint="default"/>
+      </w:rPr>
+    </w:lvl>
+    <w:lvl w:ilvl="2" w:tplc="0C0A0005" w:tentative="1">
+      <w:start w:val="1"/>
+      <w:numFmt w:val="bullet"/>
+      <w:lvlText w:val=""/>
+      <w:lvlJc w:val="left"/>
+      <w:pPr>
+        <w:ind w:left="2160" w:hanging="360"/>
+      </w:pPr>
+      <w:rPr>
+        <w:rFonts w:ascii="Wingdings" w:hAnsi="Wingdings" w:hint="default"/>
+      </w:rPr>
+    </w:lvl>
+    <w:lvl w:ilvl="3" w:tplc="0C0A0001" w:tentative="1">
+      <w:start w:val="1"/>
+      <w:numFmt w:val="bullet"/>
+      <w:lvlText w:val=""/>
+      <w:lvlJc w:val="left"/>
+      <w:pPr>
+        <w:ind w:left="2880" w:hanging="360"/>
+      </w:pPr>
+      <w:rPr>
+        <w:rFonts w:ascii="Symbol" w:hAnsi="Symbol" w:hint="default"/>
+      </w:rPr>
+    </w:lvl>
+    <w:lvl w:ilvl="4" w:tplc="0C0A0003" w:tentative="1">
+      <w:start w:val="1"/>
+      <w:numFmt w:val="bullet"/>
+      <w:lvlText w:val="o"/>
+      <w:lvlJc w:val="left"/>
+      <w:pPr>
+        <w:ind w:left="3600" w:hanging="360"/>
+      </w:pPr>
+      <w:rPr>
+        <w:rFonts w:ascii="Courier New" w:hAnsi="Courier New" w:cs="Courier New" w:hint="default"/>
+      </w:rPr>
+    </w:lvl>
+    <w:lvl w:ilvl="5" w:tplc="0C0A0005" w:tentative="1">
+      <w:start w:val="1"/>
+      <w:numFmt w:val="bullet"/>
+      <w:lvlText w:val=""/>
+      <w:lvlJc w:val="left"/>
+      <w:pPr>
+        <w:ind w:left="4320" w:hanging="360"/>
+      </w:pPr>
+      <w:rPr>
+        <w:rFonts w:ascii="Wingdings" w:hAnsi="Wingdings" w:hint="default"/>
+      </w:rPr>
+    </w:lvl>
+    <w:lvl w:ilvl="6" w:tplc="0C0A0001" w:tentative="1">
+      <w:start w:val="1"/>
+      <w:numFmt w:val="bullet"/>
+      <w:lvlText w:val=""/>
+      <w:lvlJc w:val="left"/>
+      <w:pPr>
+        <w:ind w:left="5040" w:hanging="360"/>
+      </w:pPr>
+      <w:rPr>
+        <w:rFonts w:ascii="Symbol" w:hAnsi="Symbol" w:hint="default"/>
+      </w:rPr>
+    </w:lvl>
+    <w:lvl w:ilvl="7" w:tplc="0C0A0003" w:tentative="1">
+      <w:start w:val="1"/>
+      <w:numFmt w:val="bullet"/>
+      <w:lvlText w:val="o"/>
+      <w:lvlJc w:val="left"/>
+      <w:pPr>
+        <w:ind w:left="5760" w:hanging="360"/>
+      </w:pPr>
+      <w:rPr>
+        <w:rFonts w:ascii="Courier New" w:hAnsi="Courier New" w:cs="Courier New" w:hint="default"/>
+      </w:rPr>
+    </w:lvl>
+    <w:lvl w:ilvl="8" w:tplc="0C0A0005" w:tentative="1">
+      <w:start w:val="1"/>
+      <w:numFmt w:val="bullet"/>
+      <w:lvlText w:val=""/>
+      <w:lvlJc w:val="left"/>
+      <w:pPr>
+        <w:ind w:left="6480" w:hanging="360"/>
+      </w:pPr>
+      <w:rPr>
+        <w:rFonts w:ascii="Wingdings" w:hAnsi="Wingdings" w:hint="default"/>
+      </w:rPr>
+    </w:lvl>
+  </w:abstractNum>
+  <w:abstractNum w:abstractNumId="17" w15:restartNumberingAfterBreak="0">
     <w:nsid w:val="7C84149B"/>
     <w:multiLevelType w:val="hybridMultilevel"/>
     <w:tmpl w:val="686C7810"/>
@@ -7432,7 +8317,7 @@
       </w:rPr>
     </w:lvl>
   </w:abstractNum>
-  <w:abstractNum w:abstractNumId="16" w15:restartNumberingAfterBreak="0">
+  <w:abstractNum w:abstractNumId="18" w15:restartNumberingAfterBreak="0">
     <w:nsid w:val="7FFC4B06"/>
     <w:multiLevelType w:val="hybridMultilevel"/>
     <w:tmpl w:val="F09ACB18"/>
@@ -7546,10 +8431,10 @@
     </w:lvl>
   </w:abstractNum>
   <w:num w:numId="1">
-    <w:abstractNumId w:val="10"/>
+    <w:abstractNumId w:val="11"/>
   </w:num>
   <w:num w:numId="2">
-    <w:abstractNumId w:val="15"/>
+    <w:abstractNumId w:val="17"/>
   </w:num>
   <w:num w:numId="3">
     <w:abstractNumId w:val="5"/>
@@ -7564,19 +8449,19 @@
     <w:abstractNumId w:val="2"/>
   </w:num>
   <w:num w:numId="7">
-    <w:abstractNumId w:val="16"/>
+    <w:abstractNumId w:val="18"/>
   </w:num>
   <w:num w:numId="8">
-    <w:abstractNumId w:val="14"/>
+    <w:abstractNumId w:val="15"/>
   </w:num>
   <w:num w:numId="9">
-    <w:abstractNumId w:val="9"/>
+    <w:abstractNumId w:val="10"/>
   </w:num>
   <w:num w:numId="10">
-    <w:abstractNumId w:val="11"/>
+    <w:abstractNumId w:val="12"/>
   </w:num>
   <w:num w:numId="11">
-    <w:abstractNumId w:val="12"/>
+    <w:abstractNumId w:val="13"/>
   </w:num>
   <w:num w:numId="12">
     <w:abstractNumId w:val="0"/>
@@ -7621,10 +8506,16 @@
     <w:abstractNumId w:val="4"/>
   </w:num>
   <w:num w:numId="17">
-    <w:abstractNumId w:val="13"/>
+    <w:abstractNumId w:val="14"/>
   </w:num>
   <w:num w:numId="18">
     <w:abstractNumId w:val="7"/>
+  </w:num>
+  <w:num w:numId="19">
+    <w:abstractNumId w:val="16"/>
+  </w:num>
+  <w:num w:numId="20">
+    <w:abstractNumId w:val="9"/>
   </w:num>
 </w:numbering>
 </file>
@@ -8029,7 +8920,7 @@
   <w:style w:type="paragraph" w:default="1" w:styleId="Normal">
     <w:name w:val="Normal"/>
     <w:qFormat/>
-    <w:rsid w:val="00FA3077"/>
+    <w:rsid w:val="0064545B"/>
     <w:pPr>
       <w:widowControl/>
       <w:autoSpaceDE/>

</xml_diff>

<commit_message>
Update PC3 HMTL and PEC4 JS
</commit_message>
<xml_diff>
--- a/Master en desarrollo de sitios y aplicaciones web/M4.252 - HTML y CSS aula 1/PEC3/Respuesta a las preguntas teóricas y entidades PEC3.docx
+++ b/Master en desarrollo de sitios y aplicaciones web/M4.252 - HTML y CSS aula 1/PEC3/Respuesta a las preguntas teóricas y entidades PEC3.docx
@@ -51,19 +51,41 @@
         <w:rPr>
           <w:lang w:val="es-ES"/>
         </w:rPr>
-        <w:t xml:space="preserve">Estudiante: Ivan </w:t>
-      </w:r>
+        <w:t xml:space="preserve">Estudiante: </w:t>
+      </w:r>
+      <w:proofErr w:type="spellStart"/>
       <w:r>
         <w:rPr>
           <w:lang w:val="es-ES"/>
         </w:rPr>
+        <w:t>Ivan</w:t>
+      </w:r>
+      <w:proofErr w:type="spellEnd"/>
+      <w:r>
+        <w:rPr>
+          <w:lang w:val="es-ES"/>
+        </w:rPr>
+        <w:t xml:space="preserve"> </w:t>
+      </w:r>
+      <w:r>
+        <w:rPr>
+          <w:lang w:val="es-ES"/>
+        </w:rPr>
         <w:t xml:space="preserve">Lenin </w:t>
       </w:r>
+      <w:proofErr w:type="spellStart"/>
       <w:r>
         <w:rPr>
           <w:lang w:val="es-ES"/>
         </w:rPr>
-        <w:t>Schartun Brito</w:t>
+        <w:t>Schartun</w:t>
+      </w:r>
+      <w:proofErr w:type="spellEnd"/>
+      <w:r>
+        <w:rPr>
+          <w:lang w:val="es-ES"/>
+        </w:rPr>
+        <w:t xml:space="preserve"> Brito</w:t>
       </w:r>
     </w:p>
     <w:p>
@@ -587,6 +609,8 @@
         </w:rPr>
         <w:t xml:space="preserve">Cuando se asigna este valor a un elemento, este cambiara su posición con respecto a su ubicación inicial en el flujo del documento. Dicha traslación dependerá de los valores que se coloquen en las propiedades adicionales y relacionadas a </w:t>
       </w:r>
+      <w:proofErr w:type="spellStart"/>
+      <w:proofErr w:type="gramStart"/>
       <w:r>
         <w:rPr>
           <w:i/>
@@ -594,8 +618,10 @@
           <w:color w:val="212121"/>
           <w:lang w:val="es-ES" w:eastAsia="es-ES"/>
         </w:rPr>
-        <w:t>position:relative;</w:t>
-      </w:r>
+        <w:t>position:relative</w:t>
+      </w:r>
+      <w:proofErr w:type="spellEnd"/>
+      <w:proofErr w:type="gramEnd"/>
       <w:r>
         <w:rPr>
           <w:i/>
@@ -603,14 +629,7 @@
           <w:color w:val="212121"/>
           <w:lang w:val="es-ES" w:eastAsia="es-ES"/>
         </w:rPr>
-        <w:t xml:space="preserve"> </w:t>
-      </w:r>
-      <w:r>
-        <w:rPr>
-          <w:color w:val="212121"/>
-          <w:lang w:val="es-ES" w:eastAsia="es-ES"/>
-        </w:rPr>
-        <w:t>las cuales son:</w:t>
+        <w:t>;</w:t>
       </w:r>
       <w:r>
         <w:rPr>
@@ -619,7 +638,83 @@
           <w:color w:val="212121"/>
           <w:lang w:val="es-ES" w:eastAsia="es-ES"/>
         </w:rPr>
-        <w:t xml:space="preserve"> top, left, right bottom. </w:t>
+        <w:t xml:space="preserve"> </w:t>
+      </w:r>
+      <w:r>
+        <w:rPr>
+          <w:color w:val="212121"/>
+          <w:lang w:val="es-ES" w:eastAsia="es-ES"/>
+        </w:rPr>
+        <w:t>las cuales son:</w:t>
+      </w:r>
+      <w:r>
+        <w:rPr>
+          <w:i/>
+          <w:iCs/>
+          <w:color w:val="212121"/>
+          <w:lang w:val="es-ES" w:eastAsia="es-ES"/>
+        </w:rPr>
+        <w:t xml:space="preserve"> top, </w:t>
+      </w:r>
+      <w:proofErr w:type="spellStart"/>
+      <w:r>
+        <w:rPr>
+          <w:i/>
+          <w:iCs/>
+          <w:color w:val="212121"/>
+          <w:lang w:val="es-ES" w:eastAsia="es-ES"/>
+        </w:rPr>
+        <w:t>left</w:t>
+      </w:r>
+      <w:proofErr w:type="spellEnd"/>
+      <w:r>
+        <w:rPr>
+          <w:i/>
+          <w:iCs/>
+          <w:color w:val="212121"/>
+          <w:lang w:val="es-ES" w:eastAsia="es-ES"/>
+        </w:rPr>
+        <w:t xml:space="preserve">, </w:t>
+      </w:r>
+      <w:proofErr w:type="spellStart"/>
+      <w:r>
+        <w:rPr>
+          <w:i/>
+          <w:iCs/>
+          <w:color w:val="212121"/>
+          <w:lang w:val="es-ES" w:eastAsia="es-ES"/>
+        </w:rPr>
+        <w:t>right</w:t>
+      </w:r>
+      <w:proofErr w:type="spellEnd"/>
+      <w:r>
+        <w:rPr>
+          <w:i/>
+          <w:iCs/>
+          <w:color w:val="212121"/>
+          <w:lang w:val="es-ES" w:eastAsia="es-ES"/>
+        </w:rPr>
+        <w:t xml:space="preserve"> </w:t>
+      </w:r>
+      <w:proofErr w:type="spellStart"/>
+      <w:r>
+        <w:rPr>
+          <w:i/>
+          <w:iCs/>
+          <w:color w:val="212121"/>
+          <w:lang w:val="es-ES" w:eastAsia="es-ES"/>
+        </w:rPr>
+        <w:t>bottom</w:t>
+      </w:r>
+      <w:proofErr w:type="spellEnd"/>
+      <w:r>
+        <w:rPr>
+          <w:i/>
+          <w:iCs/>
+          <w:color w:val="212121"/>
+          <w:lang w:val="es-ES" w:eastAsia="es-ES"/>
+        </w:rPr>
+        <w:t xml:space="preserve">. </w:t>
       </w:r>
       <w:r>
         <w:rPr>
@@ -1132,7 +1227,67 @@
           <w:color w:val="212121"/>
           <w:lang w:val="es-ES" w:eastAsia="es-ES"/>
         </w:rPr>
-        <w:t xml:space="preserve">top, left, right bottom. </w:t>
+        <w:t xml:space="preserve">top, </w:t>
+      </w:r>
+      <w:proofErr w:type="spellStart"/>
+      <w:r>
+        <w:rPr>
+          <w:i/>
+          <w:iCs/>
+          <w:color w:val="212121"/>
+          <w:lang w:val="es-ES" w:eastAsia="es-ES"/>
+        </w:rPr>
+        <w:t>left</w:t>
+      </w:r>
+      <w:proofErr w:type="spellEnd"/>
+      <w:r>
+        <w:rPr>
+          <w:i/>
+          <w:iCs/>
+          <w:color w:val="212121"/>
+          <w:lang w:val="es-ES" w:eastAsia="es-ES"/>
+        </w:rPr>
+        <w:t xml:space="preserve">, </w:t>
+      </w:r>
+      <w:proofErr w:type="spellStart"/>
+      <w:r>
+        <w:rPr>
+          <w:i/>
+          <w:iCs/>
+          <w:color w:val="212121"/>
+          <w:lang w:val="es-ES" w:eastAsia="es-ES"/>
+        </w:rPr>
+        <w:t>right</w:t>
+      </w:r>
+      <w:proofErr w:type="spellEnd"/>
+      <w:r>
+        <w:rPr>
+          <w:i/>
+          <w:iCs/>
+          <w:color w:val="212121"/>
+          <w:lang w:val="es-ES" w:eastAsia="es-ES"/>
+        </w:rPr>
+        <w:t xml:space="preserve"> </w:t>
+      </w:r>
+      <w:proofErr w:type="spellStart"/>
+      <w:r>
+        <w:rPr>
+          <w:i/>
+          <w:iCs/>
+          <w:color w:val="212121"/>
+          <w:lang w:val="es-ES" w:eastAsia="es-ES"/>
+        </w:rPr>
+        <w:t>bottom</w:t>
+      </w:r>
+      <w:proofErr w:type="spellEnd"/>
+      <w:r>
+        <w:rPr>
+          <w:i/>
+          <w:iCs/>
+          <w:color w:val="212121"/>
+          <w:lang w:val="es-ES" w:eastAsia="es-ES"/>
+        </w:rPr>
+        <w:t xml:space="preserve">. </w:t>
       </w:r>
     </w:p>
     <w:p>
@@ -1512,6 +1667,7 @@
         </w:rPr>
         <w:t xml:space="preserve">: Cuando se asigna este valor a un elemento este se ubicará en relación con el </w:t>
       </w:r>
+      <w:proofErr w:type="spellStart"/>
       <w:r>
         <w:rPr>
           <w:i/>
@@ -1519,15 +1675,9 @@
           <w:color w:val="212121"/>
           <w:lang w:val="es-ES" w:eastAsia="es-ES"/>
         </w:rPr>
-        <w:t xml:space="preserve">viewport. </w:t>
-      </w:r>
-      <w:r>
-        <w:rPr>
-          <w:color w:val="212121"/>
-          <w:lang w:val="es-ES" w:eastAsia="es-ES"/>
-        </w:rPr>
-        <w:t xml:space="preserve">Esto quiere decir que siempre permanece en el mismo lugar con respecto a la ventana incluso si se desplaza la página. De igual forma las propiedades </w:t>
-      </w:r>
+        <w:t>viewport</w:t>
+      </w:r>
+      <w:proofErr w:type="spellEnd"/>
       <w:r>
         <w:rPr>
           <w:i/>
@@ -1535,7 +1685,83 @@
           <w:color w:val="212121"/>
           <w:lang w:val="es-ES" w:eastAsia="es-ES"/>
         </w:rPr>
-        <w:t xml:space="preserve">top, left, right bottom </w:t>
+        <w:t xml:space="preserve">. </w:t>
+      </w:r>
+      <w:r>
+        <w:rPr>
+          <w:color w:val="212121"/>
+          <w:lang w:val="es-ES" w:eastAsia="es-ES"/>
+        </w:rPr>
+        <w:t xml:space="preserve">Esto quiere decir que siempre permanece en el mismo lugar con respecto a la ventana incluso si se desplaza la página. De igual forma las propiedades </w:t>
+      </w:r>
+      <w:r>
+        <w:rPr>
+          <w:i/>
+          <w:iCs/>
+          <w:color w:val="212121"/>
+          <w:lang w:val="es-ES" w:eastAsia="es-ES"/>
+        </w:rPr>
+        <w:t xml:space="preserve">top, </w:t>
+      </w:r>
+      <w:proofErr w:type="spellStart"/>
+      <w:r>
+        <w:rPr>
+          <w:i/>
+          <w:iCs/>
+          <w:color w:val="212121"/>
+          <w:lang w:val="es-ES" w:eastAsia="es-ES"/>
+        </w:rPr>
+        <w:t>left</w:t>
+      </w:r>
+      <w:proofErr w:type="spellEnd"/>
+      <w:r>
+        <w:rPr>
+          <w:i/>
+          <w:iCs/>
+          <w:color w:val="212121"/>
+          <w:lang w:val="es-ES" w:eastAsia="es-ES"/>
+        </w:rPr>
+        <w:t xml:space="preserve">, </w:t>
+      </w:r>
+      <w:proofErr w:type="spellStart"/>
+      <w:r>
+        <w:rPr>
+          <w:i/>
+          <w:iCs/>
+          <w:color w:val="212121"/>
+          <w:lang w:val="es-ES" w:eastAsia="es-ES"/>
+        </w:rPr>
+        <w:t>right</w:t>
+      </w:r>
+      <w:proofErr w:type="spellEnd"/>
+      <w:r>
+        <w:rPr>
+          <w:i/>
+          <w:iCs/>
+          <w:color w:val="212121"/>
+          <w:lang w:val="es-ES" w:eastAsia="es-ES"/>
+        </w:rPr>
+        <w:t xml:space="preserve"> </w:t>
+      </w:r>
+      <w:proofErr w:type="spellStart"/>
+      <w:r>
+        <w:rPr>
+          <w:i/>
+          <w:iCs/>
+          <w:color w:val="212121"/>
+          <w:lang w:val="es-ES" w:eastAsia="es-ES"/>
+        </w:rPr>
+        <w:t>bottom</w:t>
+      </w:r>
+      <w:proofErr w:type="spellEnd"/>
+      <w:r>
+        <w:rPr>
+          <w:i/>
+          <w:iCs/>
+          <w:color w:val="212121"/>
+          <w:lang w:val="es-ES" w:eastAsia="es-ES"/>
+        </w:rPr>
+        <w:t xml:space="preserve"> </w:t>
       </w:r>
       <w:r>
         <w:rPr>
@@ -1902,6 +2128,7 @@
         <w:t xml:space="preserve">Explicad para qué sirven las siguientes propiedades del módulo CSS </w:t>
       </w:r>
       <w:bookmarkStart w:id="1" w:name="_Hlk73091310"/>
+      <w:proofErr w:type="spellStart"/>
       <w:r>
         <w:rPr>
           <w:b/>
@@ -1909,9 +2136,9 @@
           <w:color w:val="212121"/>
           <w:lang w:val="es-ES" w:eastAsia="es-ES"/>
         </w:rPr>
-        <w:t>Grid: grid-template-columns</w:t>
-      </w:r>
-      <w:bookmarkEnd w:id="1"/>
+        <w:t>Grid</w:t>
+      </w:r>
+      <w:proofErr w:type="spellEnd"/>
       <w:r>
         <w:rPr>
           <w:b/>
@@ -1919,7 +2146,88 @@
           <w:color w:val="212121"/>
           <w:lang w:val="es-ES" w:eastAsia="es-ES"/>
         </w:rPr>
-        <w:t>, grid-template-rows, grid-gap y place-content.</w:t>
+        <w:t xml:space="preserve">: </w:t>
+      </w:r>
+      <w:proofErr w:type="spellStart"/>
+      <w:r>
+        <w:rPr>
+          <w:b/>
+          <w:bCs/>
+          <w:color w:val="212121"/>
+          <w:lang w:val="es-ES" w:eastAsia="es-ES"/>
+        </w:rPr>
+        <w:t>grid-template-columns</w:t>
+      </w:r>
+      <w:bookmarkEnd w:id="1"/>
+      <w:proofErr w:type="spellEnd"/>
+      <w:r>
+        <w:rPr>
+          <w:b/>
+          <w:bCs/>
+          <w:color w:val="212121"/>
+          <w:lang w:val="es-ES" w:eastAsia="es-ES"/>
+        </w:rPr>
+        <w:t xml:space="preserve">, </w:t>
+      </w:r>
+      <w:proofErr w:type="spellStart"/>
+      <w:r>
+        <w:rPr>
+          <w:b/>
+          <w:bCs/>
+          <w:color w:val="212121"/>
+          <w:lang w:val="es-ES" w:eastAsia="es-ES"/>
+        </w:rPr>
+        <w:t>grid-template-rows</w:t>
+      </w:r>
+      <w:proofErr w:type="spellEnd"/>
+      <w:r>
+        <w:rPr>
+          <w:b/>
+          <w:bCs/>
+          <w:color w:val="212121"/>
+          <w:lang w:val="es-ES" w:eastAsia="es-ES"/>
+        </w:rPr>
+        <w:t xml:space="preserve">, </w:t>
+      </w:r>
+      <w:proofErr w:type="spellStart"/>
+      <w:r>
+        <w:rPr>
+          <w:b/>
+          <w:bCs/>
+          <w:color w:val="212121"/>
+          <w:lang w:val="es-ES" w:eastAsia="es-ES"/>
+        </w:rPr>
+        <w:t>grid</w:t>
+      </w:r>
+      <w:proofErr w:type="spellEnd"/>
+      <w:r>
+        <w:rPr>
+          <w:b/>
+          <w:bCs/>
+          <w:color w:val="212121"/>
+          <w:lang w:val="es-ES" w:eastAsia="es-ES"/>
+        </w:rPr>
+        <w:t>-gap y place-</w:t>
+      </w:r>
+      <w:proofErr w:type="spellStart"/>
+      <w:r>
+        <w:rPr>
+          <w:b/>
+          <w:bCs/>
+          <w:color w:val="212121"/>
+          <w:lang w:val="es-ES" w:eastAsia="es-ES"/>
+        </w:rPr>
+        <w:t>content</w:t>
+      </w:r>
+      <w:proofErr w:type="spellEnd"/>
+      <w:r>
+        <w:rPr>
+          <w:b/>
+          <w:bCs/>
+          <w:color w:val="212121"/>
+          <w:lang w:val="es-ES" w:eastAsia="es-ES"/>
+        </w:rPr>
+        <w:t>.</w:t>
       </w:r>
     </w:p>
     <w:p>
@@ -1976,6 +2284,7 @@
           <w:lang w:val="es-ES" w:eastAsia="es-ES"/>
         </w:rPr>
       </w:pPr>
+      <w:proofErr w:type="spellStart"/>
       <w:r>
         <w:rPr>
           <w:i/>
@@ -1985,6 +2294,7 @@
         </w:rPr>
         <w:t>grid-template-columns</w:t>
       </w:r>
+      <w:proofErr w:type="spellEnd"/>
       <w:r>
         <w:rPr>
           <w:color w:val="212121"/>
@@ -2410,6 +2720,7 @@
           <w:lang w:val="es-ES" w:eastAsia="es-ES"/>
         </w:rPr>
       </w:pPr>
+      <w:proofErr w:type="spellStart"/>
       <w:r>
         <w:rPr>
           <w:i/>
@@ -2417,8 +2728,9 @@
           <w:color w:val="212121"/>
           <w:lang w:val="es-ES" w:eastAsia="es-ES"/>
         </w:rPr>
-        <w:t xml:space="preserve">grid-template-rows </w:t>
-      </w:r>
+        <w:t>grid-template-</w:t>
+      </w:r>
+      <w:proofErr w:type="gramStart"/>
       <w:r>
         <w:rPr>
           <w:i/>
@@ -2426,7 +2738,36 @@
           <w:color w:val="212121"/>
           <w:lang w:val="es-ES" w:eastAsia="es-ES"/>
         </w:rPr>
-        <w:t xml:space="preserve">: </w:t>
+        <w:t>rows</w:t>
+      </w:r>
+      <w:proofErr w:type="spellEnd"/>
+      <w:r>
+        <w:rPr>
+          <w:i/>
+          <w:iCs/>
+          <w:color w:val="212121"/>
+          <w:lang w:val="es-ES" w:eastAsia="es-ES"/>
+        </w:rPr>
+        <w:t xml:space="preserve"> </w:t>
+      </w:r>
+      <w:r>
+        <w:rPr>
+          <w:i/>
+          <w:iCs/>
+          <w:color w:val="212121"/>
+          <w:lang w:val="es-ES" w:eastAsia="es-ES"/>
+        </w:rPr>
+        <w:t>:</w:t>
+      </w:r>
+      <w:proofErr w:type="gramEnd"/>
+      <w:r>
+        <w:rPr>
+          <w:i/>
+          <w:iCs/>
+          <w:color w:val="212121"/>
+          <w:lang w:val="es-ES" w:eastAsia="es-ES"/>
+        </w:rPr>
+        <w:t xml:space="preserve"> </w:t>
       </w:r>
       <w:r>
         <w:rPr>
@@ -2863,6 +3204,7 @@
           <w:lang w:val="es-ES" w:eastAsia="es-ES"/>
         </w:rPr>
       </w:pPr>
+      <w:proofErr w:type="spellStart"/>
       <w:r>
         <w:rPr>
           <w:i/>
@@ -2870,8 +3212,9 @@
           <w:color w:val="212121"/>
           <w:lang w:val="es-ES" w:eastAsia="es-ES"/>
         </w:rPr>
-        <w:t>grid-gap</w:t>
-      </w:r>
+        <w:t>grid</w:t>
+      </w:r>
+      <w:proofErr w:type="spellEnd"/>
       <w:r>
         <w:rPr>
           <w:i/>
@@ -2879,6 +3222,15 @@
           <w:color w:val="212121"/>
           <w:lang w:val="es-ES" w:eastAsia="es-ES"/>
         </w:rPr>
+        <w:t>-gap</w:t>
+      </w:r>
+      <w:r>
+        <w:rPr>
+          <w:i/>
+          <w:iCs/>
+          <w:color w:val="212121"/>
+          <w:lang w:val="es-ES" w:eastAsia="es-ES"/>
+        </w:rPr>
         <w:t xml:space="preserve">: </w:t>
       </w:r>
       <w:r>
@@ -2930,12 +3282,37 @@
         </w:rPr>
         <w:t xml:space="preserve">Es una abreviación de las propiedades hijas </w:t>
       </w:r>
-      <w:r>
-        <w:rPr>
-          <w:color w:val="212121"/>
-          <w:lang w:val="es-ES" w:eastAsia="es-ES"/>
-        </w:rPr>
-        <w:t>grid-row-gap</w:t>
+      <w:proofErr w:type="spellStart"/>
+      <w:r>
+        <w:rPr>
+          <w:color w:val="212121"/>
+          <w:lang w:val="es-ES" w:eastAsia="es-ES"/>
+        </w:rPr>
+        <w:t>grid</w:t>
+      </w:r>
+      <w:proofErr w:type="spellEnd"/>
+      <w:r>
+        <w:rPr>
+          <w:color w:val="212121"/>
+          <w:lang w:val="es-ES" w:eastAsia="es-ES"/>
+        </w:rPr>
+        <w:t>-</w:t>
+      </w:r>
+      <w:proofErr w:type="spellStart"/>
+      <w:r>
+        <w:rPr>
+          <w:color w:val="212121"/>
+          <w:lang w:val="es-ES" w:eastAsia="es-ES"/>
+        </w:rPr>
+        <w:t>row</w:t>
+      </w:r>
+      <w:proofErr w:type="spellEnd"/>
+      <w:r>
+        <w:rPr>
+          <w:color w:val="212121"/>
+          <w:lang w:val="es-ES" w:eastAsia="es-ES"/>
+        </w:rPr>
+        <w:t>-gap</w:t>
       </w:r>
       <w:r>
         <w:rPr>
@@ -2944,12 +3321,37 @@
         </w:rPr>
         <w:t xml:space="preserve"> y </w:t>
       </w:r>
-      <w:r>
-        <w:rPr>
-          <w:color w:val="212121"/>
-          <w:lang w:val="es-ES" w:eastAsia="es-ES"/>
-        </w:rPr>
-        <w:t>grid-column-gap</w:t>
+      <w:proofErr w:type="spellStart"/>
+      <w:r>
+        <w:rPr>
+          <w:color w:val="212121"/>
+          <w:lang w:val="es-ES" w:eastAsia="es-ES"/>
+        </w:rPr>
+        <w:t>grid</w:t>
+      </w:r>
+      <w:proofErr w:type="spellEnd"/>
+      <w:r>
+        <w:rPr>
+          <w:color w:val="212121"/>
+          <w:lang w:val="es-ES" w:eastAsia="es-ES"/>
+        </w:rPr>
+        <w:t>-</w:t>
+      </w:r>
+      <w:proofErr w:type="spellStart"/>
+      <w:r>
+        <w:rPr>
+          <w:color w:val="212121"/>
+          <w:lang w:val="es-ES" w:eastAsia="es-ES"/>
+        </w:rPr>
+        <w:t>column</w:t>
+      </w:r>
+      <w:proofErr w:type="spellEnd"/>
+      <w:r>
+        <w:rPr>
+          <w:color w:val="212121"/>
+          <w:lang w:val="es-ES" w:eastAsia="es-ES"/>
+        </w:rPr>
+        <w:t>-gap</w:t>
       </w:r>
       <w:r>
         <w:rPr>
@@ -3303,8 +3705,9 @@
           <w:color w:val="212121"/>
           <w:lang w:val="es-ES" w:eastAsia="es-ES"/>
         </w:rPr>
-        <w:t>place-content</w:t>
-      </w:r>
+        <w:t>place-</w:t>
+      </w:r>
+      <w:proofErr w:type="spellStart"/>
       <w:r>
         <w:rPr>
           <w:i/>
@@ -3312,6 +3715,16 @@
           <w:color w:val="212121"/>
           <w:lang w:val="es-ES" w:eastAsia="es-ES"/>
         </w:rPr>
+        <w:t>content</w:t>
+      </w:r>
+      <w:proofErr w:type="spellEnd"/>
+      <w:r>
+        <w:rPr>
+          <w:i/>
+          <w:iCs/>
+          <w:color w:val="212121"/>
+          <w:lang w:val="es-ES" w:eastAsia="es-ES"/>
+        </w:rPr>
         <w:t xml:space="preserve">: </w:t>
       </w:r>
       <w:r>
@@ -3340,7 +3753,39 @@
           <w:color w:val="212121"/>
           <w:lang w:val="es-ES" w:eastAsia="es-ES"/>
         </w:rPr>
-        <w:t>justificación de contenido. El primer valor establece align-content y el segundo valor establece justify-content. Si solo se proporciona un valor, establece ambas propiedades.</w:t>
+        <w:t xml:space="preserve">justificación de contenido. El primer valor establece </w:t>
+      </w:r>
+      <w:proofErr w:type="spellStart"/>
+      <w:r>
+        <w:rPr>
+          <w:color w:val="212121"/>
+          <w:lang w:val="es-ES" w:eastAsia="es-ES"/>
+        </w:rPr>
+        <w:t>align-content</w:t>
+      </w:r>
+      <w:proofErr w:type="spellEnd"/>
+      <w:r>
+        <w:rPr>
+          <w:color w:val="212121"/>
+          <w:lang w:val="es-ES" w:eastAsia="es-ES"/>
+        </w:rPr>
+        <w:t xml:space="preserve"> y el segundo valor establece </w:t>
+      </w:r>
+      <w:proofErr w:type="spellStart"/>
+      <w:r>
+        <w:rPr>
+          <w:color w:val="212121"/>
+          <w:lang w:val="es-ES" w:eastAsia="es-ES"/>
+        </w:rPr>
+        <w:t>justify-content</w:t>
+      </w:r>
+      <w:proofErr w:type="spellEnd"/>
+      <w:r>
+        <w:rPr>
+          <w:color w:val="212121"/>
+          <w:lang w:val="es-ES" w:eastAsia="es-ES"/>
+        </w:rPr>
+        <w:t>. Si solo se proporciona un valor, establece ambas propiedades.</w:t>
       </w:r>
     </w:p>
     <w:p>
@@ -3694,7 +4139,107 @@
           <w:color w:val="212121"/>
           <w:lang w:val="es-ES" w:eastAsia="es-ES"/>
         </w:rPr>
-        <w:t>Explicad para qué sirven las siguientes propiedades del módulo CSS Flexbox: flex-direction, flex-wrap, order y align-self.</w:t>
+        <w:t xml:space="preserve">Explicad para qué sirven las siguientes propiedades del módulo CSS </w:t>
+      </w:r>
+      <w:proofErr w:type="spellStart"/>
+      <w:r>
+        <w:rPr>
+          <w:b/>
+          <w:bCs/>
+          <w:color w:val="212121"/>
+          <w:lang w:val="es-ES" w:eastAsia="es-ES"/>
+        </w:rPr>
+        <w:t>Flexbox</w:t>
+      </w:r>
+      <w:proofErr w:type="spellEnd"/>
+      <w:r>
+        <w:rPr>
+          <w:b/>
+          <w:bCs/>
+          <w:color w:val="212121"/>
+          <w:lang w:val="es-ES" w:eastAsia="es-ES"/>
+        </w:rPr>
+        <w:t xml:space="preserve">: </w:t>
+      </w:r>
+      <w:proofErr w:type="spellStart"/>
+      <w:r>
+        <w:rPr>
+          <w:b/>
+          <w:bCs/>
+          <w:color w:val="212121"/>
+          <w:lang w:val="es-ES" w:eastAsia="es-ES"/>
+        </w:rPr>
+        <w:t>flex-direction</w:t>
+      </w:r>
+      <w:proofErr w:type="spellEnd"/>
+      <w:r>
+        <w:rPr>
+          <w:b/>
+          <w:bCs/>
+          <w:color w:val="212121"/>
+          <w:lang w:val="es-ES" w:eastAsia="es-ES"/>
+        </w:rPr>
+        <w:t xml:space="preserve">, </w:t>
+      </w:r>
+      <w:proofErr w:type="spellStart"/>
+      <w:r>
+        <w:rPr>
+          <w:b/>
+          <w:bCs/>
+          <w:color w:val="212121"/>
+          <w:lang w:val="es-ES" w:eastAsia="es-ES"/>
+        </w:rPr>
+        <w:t>flex-wrap</w:t>
+      </w:r>
+      <w:proofErr w:type="spellEnd"/>
+      <w:r>
+        <w:rPr>
+          <w:b/>
+          <w:bCs/>
+          <w:color w:val="212121"/>
+          <w:lang w:val="es-ES" w:eastAsia="es-ES"/>
+        </w:rPr>
+        <w:t xml:space="preserve">, </w:t>
+      </w:r>
+      <w:proofErr w:type="spellStart"/>
+      <w:r>
+        <w:rPr>
+          <w:b/>
+          <w:bCs/>
+          <w:color w:val="212121"/>
+          <w:lang w:val="es-ES" w:eastAsia="es-ES"/>
+        </w:rPr>
+        <w:t>order</w:t>
+      </w:r>
+      <w:proofErr w:type="spellEnd"/>
+      <w:r>
+        <w:rPr>
+          <w:b/>
+          <w:bCs/>
+          <w:color w:val="212121"/>
+          <w:lang w:val="es-ES" w:eastAsia="es-ES"/>
+        </w:rPr>
+        <w:t xml:space="preserve"> y </w:t>
+      </w:r>
+      <w:proofErr w:type="spellStart"/>
+      <w:r>
+        <w:rPr>
+          <w:b/>
+          <w:bCs/>
+          <w:color w:val="212121"/>
+          <w:lang w:val="es-ES" w:eastAsia="es-ES"/>
+        </w:rPr>
+        <w:t>align-self</w:t>
+      </w:r>
+      <w:proofErr w:type="spellEnd"/>
+      <w:r>
+        <w:rPr>
+          <w:b/>
+          <w:bCs/>
+          <w:color w:val="212121"/>
+          <w:lang w:val="es-ES" w:eastAsia="es-ES"/>
+        </w:rPr>
+        <w:t>.</w:t>
       </w:r>
       <w:r>
         <w:rPr>
@@ -3742,6 +4287,7 @@
           <w:lang w:val="es-ES" w:eastAsia="es-ES"/>
         </w:rPr>
       </w:pPr>
+      <w:proofErr w:type="spellStart"/>
       <w:r>
         <w:rPr>
           <w:i/>
@@ -3760,12 +4306,77 @@
         </w:rPr>
         <w:t>lex-direction</w:t>
       </w:r>
-      <w:r>
-        <w:rPr>
-          <w:color w:val="212121"/>
-          <w:lang w:val="es-ES" w:eastAsia="es-ES"/>
-        </w:rPr>
-        <w:t>: Es una propiedad que permite definir la dirección en la que se dispondrán los elementos dentro de un contender flexible (elementos flexibles), indicando el eje principal del layout. Dicha propiedad puede tomar valores como: row, row-reverse, column, columna reverse</w:t>
+      <w:proofErr w:type="spellEnd"/>
+      <w:r>
+        <w:rPr>
+          <w:color w:val="212121"/>
+          <w:lang w:val="es-ES" w:eastAsia="es-ES"/>
+        </w:rPr>
+        <w:t xml:space="preserve">: Es una propiedad que permite definir la dirección en la que se dispondrán los elementos dentro de un contender flexible (elementos flexibles), indicando el eje principal del </w:t>
+      </w:r>
+      <w:proofErr w:type="spellStart"/>
+      <w:r>
+        <w:rPr>
+          <w:color w:val="212121"/>
+          <w:lang w:val="es-ES" w:eastAsia="es-ES"/>
+        </w:rPr>
+        <w:t>layout</w:t>
+      </w:r>
+      <w:proofErr w:type="spellEnd"/>
+      <w:r>
+        <w:rPr>
+          <w:color w:val="212121"/>
+          <w:lang w:val="es-ES" w:eastAsia="es-ES"/>
+        </w:rPr>
+        <w:t xml:space="preserve">. Dicha propiedad puede tomar valores como: </w:t>
+      </w:r>
+      <w:proofErr w:type="spellStart"/>
+      <w:r>
+        <w:rPr>
+          <w:color w:val="212121"/>
+          <w:lang w:val="es-ES" w:eastAsia="es-ES"/>
+        </w:rPr>
+        <w:t>row</w:t>
+      </w:r>
+      <w:proofErr w:type="spellEnd"/>
+      <w:r>
+        <w:rPr>
+          <w:color w:val="212121"/>
+          <w:lang w:val="es-ES" w:eastAsia="es-ES"/>
+        </w:rPr>
+        <w:t xml:space="preserve">, </w:t>
+      </w:r>
+      <w:proofErr w:type="spellStart"/>
+      <w:r>
+        <w:rPr>
+          <w:color w:val="212121"/>
+          <w:lang w:val="es-ES" w:eastAsia="es-ES"/>
+        </w:rPr>
+        <w:t>row</w:t>
+      </w:r>
+      <w:proofErr w:type="spellEnd"/>
+      <w:r>
+        <w:rPr>
+          <w:color w:val="212121"/>
+          <w:lang w:val="es-ES" w:eastAsia="es-ES"/>
+        </w:rPr>
+        <w:t xml:space="preserve">-reverse, </w:t>
+      </w:r>
+      <w:proofErr w:type="spellStart"/>
+      <w:r>
+        <w:rPr>
+          <w:color w:val="212121"/>
+          <w:lang w:val="es-ES" w:eastAsia="es-ES"/>
+        </w:rPr>
+        <w:t>column</w:t>
+      </w:r>
+      <w:proofErr w:type="spellEnd"/>
+      <w:r>
+        <w:rPr>
+          <w:color w:val="212121"/>
+          <w:lang w:val="es-ES" w:eastAsia="es-ES"/>
+        </w:rPr>
+        <w:t>, columna reverse</w:t>
       </w:r>
     </w:p>
     <w:p>
@@ -3782,6 +4393,7 @@
           <w:lang w:val="es-ES" w:eastAsia="es-ES"/>
         </w:rPr>
       </w:pPr>
+      <w:proofErr w:type="spellStart"/>
       <w:r>
         <w:rPr>
           <w:color w:val="212121"/>
@@ -3789,6 +4401,7 @@
         </w:rPr>
         <w:t>row</w:t>
       </w:r>
+      <w:proofErr w:type="spellEnd"/>
       <w:r>
         <w:rPr>
           <w:color w:val="212121"/>
@@ -3811,12 +4424,21 @@
           <w:lang w:val="es-ES" w:eastAsia="es-ES"/>
         </w:rPr>
       </w:pPr>
-      <w:r>
-        <w:rPr>
-          <w:color w:val="212121"/>
-          <w:lang w:val="es-ES" w:eastAsia="es-ES"/>
-        </w:rPr>
-        <w:t xml:space="preserve">row-reverse: organiza los elementos del contenedor horizontalmente de derecha a izquierda. </w:t>
+      <w:proofErr w:type="spellStart"/>
+      <w:r>
+        <w:rPr>
+          <w:color w:val="212121"/>
+          <w:lang w:val="es-ES" w:eastAsia="es-ES"/>
+        </w:rPr>
+        <w:t>row</w:t>
+      </w:r>
+      <w:proofErr w:type="spellEnd"/>
+      <w:r>
+        <w:rPr>
+          <w:color w:val="212121"/>
+          <w:lang w:val="es-ES" w:eastAsia="es-ES"/>
+        </w:rPr>
+        <w:t xml:space="preserve">-reverse: organiza los elementos del contenedor horizontalmente de derecha a izquierda. </w:t>
       </w:r>
     </w:p>
     <w:p>
@@ -3833,6 +4455,7 @@
           <w:lang w:val="es-ES" w:eastAsia="es-ES"/>
         </w:rPr>
       </w:pPr>
+      <w:proofErr w:type="spellStart"/>
       <w:r>
         <w:rPr>
           <w:color w:val="212121"/>
@@ -3840,6 +4463,7 @@
         </w:rPr>
         <w:t>column</w:t>
       </w:r>
+      <w:proofErr w:type="spellEnd"/>
       <w:r>
         <w:rPr>
           <w:color w:val="212121"/>
@@ -3862,12 +4486,21 @@
           <w:lang w:val="es-ES" w:eastAsia="es-ES"/>
         </w:rPr>
       </w:pPr>
-      <w:r>
-        <w:rPr>
-          <w:color w:val="212121"/>
-          <w:lang w:val="es-ES" w:eastAsia="es-ES"/>
-        </w:rPr>
-        <w:t>column-reverse: organiza los elementos del contenedor verticalmente de derecha a izquierda.</w:t>
+      <w:proofErr w:type="spellStart"/>
+      <w:r>
+        <w:rPr>
+          <w:color w:val="212121"/>
+          <w:lang w:val="es-ES" w:eastAsia="es-ES"/>
+        </w:rPr>
+        <w:t>column</w:t>
+      </w:r>
+      <w:proofErr w:type="spellEnd"/>
+      <w:r>
+        <w:rPr>
+          <w:color w:val="212121"/>
+          <w:lang w:val="es-ES" w:eastAsia="es-ES"/>
+        </w:rPr>
+        <w:t>-reverse: organiza los elementos del contenedor verticalmente de derecha a izquierda.</w:t>
       </w:r>
     </w:p>
     <w:p>
@@ -4187,6 +4820,7 @@
           <w:lang w:val="es-ES" w:eastAsia="es-ES"/>
         </w:rPr>
       </w:pPr>
+      <w:proofErr w:type="spellStart"/>
       <w:r>
         <w:rPr>
           <w:i/>
@@ -4214,6 +4848,7 @@
         </w:rPr>
         <w:t>wrap</w:t>
       </w:r>
+      <w:proofErr w:type="spellEnd"/>
       <w:r>
         <w:rPr>
           <w:color w:val="212121"/>
@@ -4256,6 +4891,7 @@
         </w:rPr>
         <w:t xml:space="preserve"> Por defecto el valor es </w:t>
       </w:r>
+      <w:proofErr w:type="spellStart"/>
       <w:r>
         <w:rPr>
           <w:i/>
@@ -4265,6 +4901,7 @@
         </w:rPr>
         <w:t>nowrap</w:t>
       </w:r>
+      <w:proofErr w:type="spellEnd"/>
       <w:r>
         <w:rPr>
           <w:color w:val="212121"/>
@@ -4279,7 +4916,47 @@
           <w:color w:val="212121"/>
           <w:lang w:val="es-ES" w:eastAsia="es-ES"/>
         </w:rPr>
-        <w:t xml:space="preserve"> wrap y wrap-reverse</w:t>
+        <w:t xml:space="preserve"> </w:t>
+      </w:r>
+      <w:proofErr w:type="spellStart"/>
+      <w:r>
+        <w:rPr>
+          <w:i/>
+          <w:iCs/>
+          <w:color w:val="212121"/>
+          <w:lang w:val="es-ES" w:eastAsia="es-ES"/>
+        </w:rPr>
+        <w:t>wrap</w:t>
+      </w:r>
+      <w:proofErr w:type="spellEnd"/>
+      <w:r>
+        <w:rPr>
+          <w:i/>
+          <w:iCs/>
+          <w:color w:val="212121"/>
+          <w:lang w:val="es-ES" w:eastAsia="es-ES"/>
+        </w:rPr>
+        <w:t xml:space="preserve"> y </w:t>
+      </w:r>
+      <w:proofErr w:type="spellStart"/>
+      <w:r>
+        <w:rPr>
+          <w:i/>
+          <w:iCs/>
+          <w:color w:val="212121"/>
+          <w:lang w:val="es-ES" w:eastAsia="es-ES"/>
+        </w:rPr>
+        <w:t>wrap</w:t>
+      </w:r>
+      <w:proofErr w:type="spellEnd"/>
+      <w:r>
+        <w:rPr>
+          <w:i/>
+          <w:iCs/>
+          <w:color w:val="212121"/>
+          <w:lang w:val="es-ES" w:eastAsia="es-ES"/>
+        </w:rPr>
+        <w:t>-reverse</w:t>
       </w:r>
     </w:p>
     <w:p>
@@ -4599,6 +5276,7 @@
           <w:lang w:val="es-ES" w:eastAsia="es-ES"/>
         </w:rPr>
       </w:pPr>
+      <w:proofErr w:type="spellStart"/>
       <w:r>
         <w:rPr>
           <w:i/>
@@ -4617,6 +5295,7 @@
         </w:rPr>
         <w:t>order</w:t>
       </w:r>
+      <w:proofErr w:type="spellEnd"/>
       <w:r>
         <w:rPr>
           <w:color w:val="212121"/>
@@ -4950,6 +5629,7 @@
           <w:lang w:val="es-ES" w:eastAsia="es-ES"/>
         </w:rPr>
       </w:pPr>
+      <w:proofErr w:type="spellStart"/>
       <w:r>
         <w:rPr>
           <w:i/>
@@ -4959,6 +5639,7 @@
         </w:rPr>
         <w:t>align-self</w:t>
       </w:r>
+      <w:proofErr w:type="spellEnd"/>
       <w:r>
         <w:rPr>
           <w:color w:val="212121"/>
@@ -5002,12 +5683,21 @@
           <w:lang w:val="es-ES" w:eastAsia="es-ES"/>
         </w:rPr>
       </w:pPr>
-      <w:r>
-        <w:rPr>
-          <w:color w:val="212121"/>
-          <w:lang w:val="es-ES" w:eastAsia="es-ES"/>
-        </w:rPr>
-        <w:t xml:space="preserve">flex-start: el elemento flexible se alineará verticalmente en la parte superior del contenedor. </w:t>
+      <w:proofErr w:type="spellStart"/>
+      <w:r>
+        <w:rPr>
+          <w:color w:val="212121"/>
+          <w:lang w:val="es-ES" w:eastAsia="es-ES"/>
+        </w:rPr>
+        <w:t>flex-start</w:t>
+      </w:r>
+      <w:proofErr w:type="spellEnd"/>
+      <w:r>
+        <w:rPr>
+          <w:color w:val="212121"/>
+          <w:lang w:val="es-ES" w:eastAsia="es-ES"/>
+        </w:rPr>
+        <w:t xml:space="preserve">: el elemento flexible se alineará verticalmente en la parte superior del contenedor. </w:t>
       </w:r>
     </w:p>
     <w:p>
@@ -5024,12 +5714,21 @@
           <w:lang w:val="es-ES" w:eastAsia="es-ES"/>
         </w:rPr>
       </w:pPr>
-      <w:r>
-        <w:rPr>
-          <w:color w:val="212121"/>
-          <w:lang w:val="es-ES" w:eastAsia="es-ES"/>
-        </w:rPr>
-        <w:t xml:space="preserve">flex-end: el elemento flexible se alineará verticalmente en la parte inferior del contenedor. </w:t>
+      <w:proofErr w:type="spellStart"/>
+      <w:r>
+        <w:rPr>
+          <w:color w:val="212121"/>
+          <w:lang w:val="es-ES" w:eastAsia="es-ES"/>
+        </w:rPr>
+        <w:t>flex-end</w:t>
+      </w:r>
+      <w:proofErr w:type="spellEnd"/>
+      <w:r>
+        <w:rPr>
+          <w:color w:val="212121"/>
+          <w:lang w:val="es-ES" w:eastAsia="es-ES"/>
+        </w:rPr>
+        <w:t xml:space="preserve">: el elemento flexible se alineará verticalmente en la parte inferior del contenedor. </w:t>
       </w:r>
     </w:p>
     <w:p>
@@ -5046,12 +5745,21 @@
           <w:lang w:val="es-ES" w:eastAsia="es-ES"/>
         </w:rPr>
       </w:pPr>
-      <w:r>
-        <w:rPr>
-          <w:color w:val="212121"/>
-          <w:lang w:val="es-ES" w:eastAsia="es-ES"/>
-        </w:rPr>
-        <w:t xml:space="preserve">flex-center: el elemento flexible se alineará verticalmente en el centro del contenedor. </w:t>
+      <w:proofErr w:type="spellStart"/>
+      <w:r>
+        <w:rPr>
+          <w:color w:val="212121"/>
+          <w:lang w:val="es-ES" w:eastAsia="es-ES"/>
+        </w:rPr>
+        <w:t>flex</w:t>
+      </w:r>
+      <w:proofErr w:type="spellEnd"/>
+      <w:r>
+        <w:rPr>
+          <w:color w:val="212121"/>
+          <w:lang w:val="es-ES" w:eastAsia="es-ES"/>
+        </w:rPr>
+        <w:t xml:space="preserve">-center: el elemento flexible se alineará verticalmente en el centro del contenedor. </w:t>
       </w:r>
     </w:p>
     <w:p>
@@ -5068,12 +5776,21 @@
           <w:lang w:val="es-ES" w:eastAsia="es-ES"/>
         </w:rPr>
       </w:pPr>
-      <w:r>
-        <w:rPr>
-          <w:color w:val="212121"/>
-          <w:lang w:val="es-ES" w:eastAsia="es-ES"/>
-        </w:rPr>
-        <w:t xml:space="preserve">Stretch: el elemento flexible se alineará verticalmente de manera que ocupe todo el espacio vertical del contenedor. </w:t>
+      <w:proofErr w:type="spellStart"/>
+      <w:r>
+        <w:rPr>
+          <w:color w:val="212121"/>
+          <w:lang w:val="es-ES" w:eastAsia="es-ES"/>
+        </w:rPr>
+        <w:t>Stretch</w:t>
+      </w:r>
+      <w:proofErr w:type="spellEnd"/>
+      <w:r>
+        <w:rPr>
+          <w:color w:val="212121"/>
+          <w:lang w:val="es-ES" w:eastAsia="es-ES"/>
+        </w:rPr>
+        <w:t xml:space="preserve">: el elemento flexible se alineará verticalmente de manera que ocupe todo el espacio vertical del contenedor. </w:t>
       </w:r>
     </w:p>
     <w:p>
@@ -5090,12 +5807,21 @@
           <w:lang w:val="es-ES" w:eastAsia="es-ES"/>
         </w:rPr>
       </w:pPr>
-      <w:r>
-        <w:rPr>
-          <w:color w:val="212121"/>
-          <w:lang w:val="es-ES" w:eastAsia="es-ES"/>
-        </w:rPr>
-        <w:t>baseline: el elemento flexible se alineará en la línea de base del eje transversal.</w:t>
+      <w:proofErr w:type="spellStart"/>
+      <w:r>
+        <w:rPr>
+          <w:color w:val="212121"/>
+          <w:lang w:val="es-ES" w:eastAsia="es-ES"/>
+        </w:rPr>
+        <w:t>baseline</w:t>
+      </w:r>
+      <w:proofErr w:type="spellEnd"/>
+      <w:r>
+        <w:rPr>
+          <w:color w:val="212121"/>
+          <w:lang w:val="es-ES" w:eastAsia="es-ES"/>
+        </w:rPr>
+        <w:t>: el elemento flexible se alineará en la línea de base del eje transversal.</w:t>
       </w:r>
     </w:p>
     <w:tbl>
@@ -5458,7 +6184,47 @@
           <w:color w:val="212121"/>
           <w:lang w:val="es-ES" w:eastAsia="es-ES"/>
         </w:rPr>
-        <w:t>Explicad en breves palabras qué es el diseño responsivo (responsive design).</w:t>
+        <w:t>Explicad en breves palabras qué es el diseño responsivo (</w:t>
+      </w:r>
+      <w:proofErr w:type="spellStart"/>
+      <w:r>
+        <w:rPr>
+          <w:b/>
+          <w:bCs/>
+          <w:color w:val="212121"/>
+          <w:lang w:val="es-ES" w:eastAsia="es-ES"/>
+        </w:rPr>
+        <w:t>responsive</w:t>
+      </w:r>
+      <w:proofErr w:type="spellEnd"/>
+      <w:r>
+        <w:rPr>
+          <w:b/>
+          <w:bCs/>
+          <w:color w:val="212121"/>
+          <w:lang w:val="es-ES" w:eastAsia="es-ES"/>
+        </w:rPr>
+        <w:t xml:space="preserve"> </w:t>
+      </w:r>
+      <w:proofErr w:type="spellStart"/>
+      <w:r>
+        <w:rPr>
+          <w:b/>
+          <w:bCs/>
+          <w:color w:val="212121"/>
+          <w:lang w:val="es-ES" w:eastAsia="es-ES"/>
+        </w:rPr>
+        <w:t>design</w:t>
+      </w:r>
+      <w:proofErr w:type="spellEnd"/>
+      <w:r>
+        <w:rPr>
+          <w:b/>
+          <w:bCs/>
+          <w:color w:val="212121"/>
+          <w:lang w:val="es-ES" w:eastAsia="es-ES"/>
+        </w:rPr>
+        <w:t>).</w:t>
       </w:r>
     </w:p>
     <w:p>
@@ -5730,8 +6496,19 @@
           <w:color w:val="212121"/>
           <w:lang w:val="es-ES" w:eastAsia="es-ES"/>
         </w:rPr>
-        <w:t>Fluid layout</w:t>
-      </w:r>
+        <w:t xml:space="preserve">Fluid </w:t>
+      </w:r>
+      <w:proofErr w:type="spellStart"/>
+      <w:r>
+        <w:rPr>
+          <w:i/>
+          <w:iCs/>
+          <w:color w:val="212121"/>
+          <w:lang w:val="es-ES" w:eastAsia="es-ES"/>
+        </w:rPr>
+        <w:t>layout</w:t>
+      </w:r>
+      <w:proofErr w:type="spellEnd"/>
       <w:r>
         <w:rPr>
           <w:i/>
@@ -5902,6 +6679,7 @@
           <w:lang w:val="es-ES" w:eastAsia="es-ES"/>
         </w:rPr>
       </w:pPr>
+      <w:proofErr w:type="spellStart"/>
       <w:r>
         <w:rPr>
           <w:i/>
@@ -5909,8 +6687,29 @@
           <w:color w:val="212121"/>
           <w:lang w:val="es-ES" w:eastAsia="es-ES"/>
         </w:rPr>
-        <w:t>Meadia Queries</w:t>
-      </w:r>
+        <w:t>Meadia</w:t>
+      </w:r>
+      <w:proofErr w:type="spellEnd"/>
+      <w:r>
+        <w:rPr>
+          <w:i/>
+          <w:iCs/>
+          <w:color w:val="212121"/>
+          <w:lang w:val="es-ES" w:eastAsia="es-ES"/>
+        </w:rPr>
+        <w:t xml:space="preserve"> </w:t>
+      </w:r>
+      <w:proofErr w:type="spellStart"/>
+      <w:r>
+        <w:rPr>
+          <w:i/>
+          <w:iCs/>
+          <w:color w:val="212121"/>
+          <w:lang w:val="es-ES" w:eastAsia="es-ES"/>
+        </w:rPr>
+        <w:t>Queries</w:t>
+      </w:r>
+      <w:proofErr w:type="spellEnd"/>
       <w:r>
         <w:rPr>
           <w:color w:val="212121"/>
@@ -6012,7 +6811,23 @@
           <w:color w:val="212121"/>
           <w:lang w:val="es-ES" w:eastAsia="es-ES"/>
         </w:rPr>
-        <w:t xml:space="preserve"> es una técnica de css en la cual mediante el uso de </w:t>
+        <w:t xml:space="preserve"> es una técnica de </w:t>
+      </w:r>
+      <w:proofErr w:type="spellStart"/>
+      <w:r>
+        <w:rPr>
+          <w:color w:val="212121"/>
+          <w:lang w:val="es-ES" w:eastAsia="es-ES"/>
+        </w:rPr>
+        <w:t>css</w:t>
+      </w:r>
+      <w:proofErr w:type="spellEnd"/>
+      <w:r>
+        <w:rPr>
+          <w:color w:val="212121"/>
+          <w:lang w:val="es-ES" w:eastAsia="es-ES"/>
+        </w:rPr>
+        <w:t xml:space="preserve"> en la cual mediante el uso de </w:t>
       </w:r>
       <w:r>
         <w:rPr>
@@ -6021,14 +6836,66 @@
           <w:color w:val="212121"/>
           <w:lang w:val="es-ES" w:eastAsia="es-ES"/>
         </w:rPr>
-        <w:t>media queries</w:t>
-      </w:r>
-      <w:r>
-        <w:rPr>
-          <w:color w:val="212121"/>
-          <w:lang w:val="es-ES" w:eastAsia="es-ES"/>
-        </w:rPr>
-        <w:t xml:space="preserve"> o funciones de css como clamp(), cal() se puede hacer una adaptación del tamaño de una fuente según el dimensionamiento que sea necesario en el momento de presentación. </w:t>
+        <w:t xml:space="preserve">media </w:t>
+      </w:r>
+      <w:proofErr w:type="spellStart"/>
+      <w:r>
+        <w:rPr>
+          <w:i/>
+          <w:iCs/>
+          <w:color w:val="212121"/>
+          <w:lang w:val="es-ES" w:eastAsia="es-ES"/>
+        </w:rPr>
+        <w:t>queries</w:t>
+      </w:r>
+      <w:proofErr w:type="spellEnd"/>
+      <w:r>
+        <w:rPr>
+          <w:color w:val="212121"/>
+          <w:lang w:val="es-ES" w:eastAsia="es-ES"/>
+        </w:rPr>
+        <w:t xml:space="preserve"> o funciones de </w:t>
+      </w:r>
+      <w:proofErr w:type="spellStart"/>
+      <w:r>
+        <w:rPr>
+          <w:color w:val="212121"/>
+          <w:lang w:val="es-ES" w:eastAsia="es-ES"/>
+        </w:rPr>
+        <w:t>css</w:t>
+      </w:r>
+      <w:proofErr w:type="spellEnd"/>
+      <w:r>
+        <w:rPr>
+          <w:color w:val="212121"/>
+          <w:lang w:val="es-ES" w:eastAsia="es-ES"/>
+        </w:rPr>
+        <w:t xml:space="preserve"> como </w:t>
+      </w:r>
+      <w:proofErr w:type="spellStart"/>
+      <w:proofErr w:type="gramStart"/>
+      <w:r>
+        <w:rPr>
+          <w:color w:val="212121"/>
+          <w:lang w:val="es-ES" w:eastAsia="es-ES"/>
+        </w:rPr>
+        <w:t>clamp</w:t>
+      </w:r>
+      <w:proofErr w:type="spellEnd"/>
+      <w:r>
+        <w:rPr>
+          <w:color w:val="212121"/>
+          <w:lang w:val="es-ES" w:eastAsia="es-ES"/>
+        </w:rPr>
+        <w:t>(</w:t>
+      </w:r>
+      <w:proofErr w:type="gramEnd"/>
+      <w:r>
+        <w:rPr>
+          <w:color w:val="212121"/>
+          <w:lang w:val="es-ES" w:eastAsia="es-ES"/>
+        </w:rPr>
+        <w:t xml:space="preserve">), cal() se puede hacer una adaptación del tamaño de una fuente según el dimensionamiento que sea necesario en el momento de presentación. </w:t>
       </w:r>
     </w:p>
     <w:p>
@@ -6065,7 +6932,47 @@
           <w:color w:val="212121"/>
           <w:lang w:val="es-ES" w:eastAsia="es-ES"/>
         </w:rPr>
-        <w:t>Explicad brevemente qué se entiende por "mobile first"</w:t>
+        <w:t>Explicad brevemente qué se entiende por "</w:t>
+      </w:r>
+      <w:proofErr w:type="spellStart"/>
+      <w:r>
+        <w:rPr>
+          <w:b/>
+          <w:bCs/>
+          <w:color w:val="212121"/>
+          <w:lang w:val="es-ES" w:eastAsia="es-ES"/>
+        </w:rPr>
+        <w:t>mobile</w:t>
+      </w:r>
+      <w:proofErr w:type="spellEnd"/>
+      <w:r>
+        <w:rPr>
+          <w:b/>
+          <w:bCs/>
+          <w:color w:val="212121"/>
+          <w:lang w:val="es-ES" w:eastAsia="es-ES"/>
+        </w:rPr>
+        <w:t xml:space="preserve"> </w:t>
+      </w:r>
+      <w:proofErr w:type="spellStart"/>
+      <w:r>
+        <w:rPr>
+          <w:b/>
+          <w:bCs/>
+          <w:color w:val="212121"/>
+          <w:lang w:val="es-ES" w:eastAsia="es-ES"/>
+        </w:rPr>
+        <w:t>first</w:t>
+      </w:r>
+      <w:proofErr w:type="spellEnd"/>
+      <w:r>
+        <w:rPr>
+          <w:b/>
+          <w:bCs/>
+          <w:color w:val="212121"/>
+          <w:lang w:val="es-ES" w:eastAsia="es-ES"/>
+        </w:rPr>
+        <w:t>"</w:t>
       </w:r>
       <w:r>
         <w:rPr>
@@ -6134,14 +7041,7 @@
           <w:color w:val="212121"/>
           <w:lang w:val="es-ES" w:eastAsia="es-ES"/>
         </w:rPr>
-        <w:t xml:space="preserve">Es </w:t>
-      </w:r>
-      <w:r>
-        <w:rPr>
-          <w:color w:val="212121"/>
-          <w:lang w:val="es-ES" w:eastAsia="es-ES"/>
-        </w:rPr>
-        <w:t xml:space="preserve">una estrategia de diseño que </w:t>
+        <w:t xml:space="preserve">Es una estrategia de diseño que </w:t>
       </w:r>
       <w:r>
         <w:rPr>
@@ -6262,6 +7162,7 @@
         </w:rPr>
         <w:t xml:space="preserve"> </w:t>
       </w:r>
+      <w:proofErr w:type="spellStart"/>
       <w:r>
         <w:rPr>
           <w:i/>
@@ -6271,6 +7172,7 @@
         </w:rPr>
         <w:t>viewports</w:t>
       </w:r>
+      <w:proofErr w:type="spellEnd"/>
       <w:r>
         <w:rPr>
           <w:color w:val="212121"/>
@@ -6284,6 +7186,437 @@
           <w:lang w:val="es-ES" w:eastAsia="es-ES"/>
         </w:rPr>
         <w:t xml:space="preserve">, tomando en consideración el gran auge que tiene los dispositivos portátiles de pequeñas dimensiones. </w:t>
+      </w:r>
+    </w:p>
+    <w:p>
+      <w:pPr>
+        <w:spacing w:line="360" w:lineRule="auto"/>
+        <w:jc w:val="both"/>
+        <w:rPr>
+          <w:color w:val="212121"/>
+          <w:lang w:val="es-ES" w:eastAsia="es-ES"/>
+        </w:rPr>
+      </w:pPr>
+    </w:p>
+    <w:p>
+      <w:pPr>
+        <w:spacing w:line="360" w:lineRule="auto"/>
+        <w:jc w:val="both"/>
+        <w:rPr>
+          <w:color w:val="212121"/>
+          <w:lang w:val="es-ES" w:eastAsia="es-ES"/>
+        </w:rPr>
+      </w:pPr>
+    </w:p>
+    <w:p>
+      <w:pPr>
+        <w:spacing w:line="360" w:lineRule="auto"/>
+        <w:jc w:val="both"/>
+        <w:rPr>
+          <w:color w:val="212121"/>
+          <w:lang w:val="es-ES" w:eastAsia="es-ES"/>
+        </w:rPr>
+      </w:pPr>
+      <w:r>
+        <w:rPr>
+          <w:color w:val="212121"/>
+          <w:lang w:val="es-ES" w:eastAsia="es-ES"/>
+        </w:rPr>
+        <w:t>Validación index.html</w:t>
+      </w:r>
+    </w:p>
+    <w:p>
+      <w:pPr>
+        <w:spacing w:line="360" w:lineRule="auto"/>
+        <w:jc w:val="both"/>
+        <w:rPr>
+          <w:color w:val="212121"/>
+          <w:lang w:val="es-ES" w:eastAsia="es-ES"/>
+        </w:rPr>
+      </w:pPr>
+      <w:r>
+        <w:rPr>
+          <w:color w:val="212121"/>
+          <w:lang w:val="es-ES" w:eastAsia="es-ES"/>
+        </w:rPr>
+        <w:drawing>
+          <wp:inline distT="0" distB="0" distL="0" distR="0" wp14:anchorId="138FF95D" wp14:editId="4595B2F9">
+            <wp:extent cx="5731510" cy="1186815"/>
+            <wp:effectExtent l="0" t="0" r="2540" b="0"/>
+            <wp:docPr id="9" name="Imagen 9"/>
+            <wp:cNvGraphicFramePr>
+              <a:graphicFrameLocks xmlns:a="http://schemas.openxmlformats.org/drawingml/2006/main" noChangeAspect="1"/>
+            </wp:cNvGraphicFramePr>
+            <a:graphic xmlns:a="http://schemas.openxmlformats.org/drawingml/2006/main">
+              <a:graphicData uri="http://schemas.openxmlformats.org/drawingml/2006/picture">
+                <pic:pic xmlns:pic="http://schemas.openxmlformats.org/drawingml/2006/picture">
+                  <pic:nvPicPr>
+                    <pic:cNvPr id="1" name=""/>
+                    <pic:cNvPicPr/>
+                  </pic:nvPicPr>
+                  <pic:blipFill>
+                    <a:blip r:embed="rId41"/>
+                    <a:stretch>
+                      <a:fillRect/>
+                    </a:stretch>
+                  </pic:blipFill>
+                  <pic:spPr>
+                    <a:xfrm>
+                      <a:off x="0" y="0"/>
+                      <a:ext cx="5731510" cy="1186815"/>
+                    </a:xfrm>
+                    <a:prstGeom prst="rect">
+                      <a:avLst/>
+                    </a:prstGeom>
+                  </pic:spPr>
+                </pic:pic>
+              </a:graphicData>
+            </a:graphic>
+          </wp:inline>
+        </w:drawing>
+      </w:r>
+    </w:p>
+    <w:p>
+      <w:pPr>
+        <w:spacing w:line="360" w:lineRule="auto"/>
+        <w:jc w:val="both"/>
+        <w:rPr>
+          <w:color w:val="212121"/>
+          <w:lang w:val="es-ES" w:eastAsia="es-ES"/>
+        </w:rPr>
+      </w:pPr>
+    </w:p>
+    <w:p>
+      <w:pPr>
+        <w:spacing w:line="360" w:lineRule="auto"/>
+        <w:jc w:val="both"/>
+        <w:rPr>
+          <w:color w:val="212121"/>
+          <w:lang w:val="es-ES" w:eastAsia="es-ES"/>
+        </w:rPr>
+      </w:pPr>
+      <w:r>
+        <w:rPr>
+          <w:color w:val="212121"/>
+          <w:lang w:val="es-ES" w:eastAsia="es-ES"/>
+        </w:rPr>
+        <w:t>Validación mars-2020.hmtl</w:t>
+      </w:r>
+    </w:p>
+    <w:p>
+      <w:pPr>
+        <w:spacing w:line="360" w:lineRule="auto"/>
+        <w:jc w:val="both"/>
+        <w:rPr>
+          <w:color w:val="212121"/>
+          <w:lang w:val="es-ES" w:eastAsia="es-ES"/>
+        </w:rPr>
+      </w:pPr>
+    </w:p>
+    <w:p>
+      <w:pPr>
+        <w:spacing w:line="360" w:lineRule="auto"/>
+        <w:jc w:val="both"/>
+        <w:rPr>
+          <w:color w:val="212121"/>
+          <w:lang w:val="es-ES" w:eastAsia="es-ES"/>
+        </w:rPr>
+      </w:pPr>
+      <w:r>
+        <w:rPr>
+          <w:color w:val="212121"/>
+          <w:lang w:val="es-ES" w:eastAsia="es-ES"/>
+        </w:rPr>
+        <w:drawing>
+          <wp:inline distT="0" distB="0" distL="0" distR="0" wp14:anchorId="0F8336C6" wp14:editId="32C786ED">
+            <wp:extent cx="5731510" cy="1453515"/>
+            <wp:effectExtent l="0" t="0" r="2540" b="0"/>
+            <wp:docPr id="33" name="Imagen 33"/>
+            <wp:cNvGraphicFramePr>
+              <a:graphicFrameLocks xmlns:a="http://schemas.openxmlformats.org/drawingml/2006/main" noChangeAspect="1"/>
+            </wp:cNvGraphicFramePr>
+            <a:graphic xmlns:a="http://schemas.openxmlformats.org/drawingml/2006/main">
+              <a:graphicData uri="http://schemas.openxmlformats.org/drawingml/2006/picture">
+                <pic:pic xmlns:pic="http://schemas.openxmlformats.org/drawingml/2006/picture">
+                  <pic:nvPicPr>
+                    <pic:cNvPr id="1" name=""/>
+                    <pic:cNvPicPr/>
+                  </pic:nvPicPr>
+                  <pic:blipFill>
+                    <a:blip r:embed="rId42"/>
+                    <a:stretch>
+                      <a:fillRect/>
+                    </a:stretch>
+                  </pic:blipFill>
+                  <pic:spPr>
+                    <a:xfrm>
+                      <a:off x="0" y="0"/>
+                      <a:ext cx="5731510" cy="1453515"/>
+                    </a:xfrm>
+                    <a:prstGeom prst="rect">
+                      <a:avLst/>
+                    </a:prstGeom>
+                  </pic:spPr>
+                </pic:pic>
+              </a:graphicData>
+            </a:graphic>
+          </wp:inline>
+        </w:drawing>
+      </w:r>
+    </w:p>
+    <w:p>
+      <w:pPr>
+        <w:spacing w:line="360" w:lineRule="auto"/>
+        <w:jc w:val="both"/>
+        <w:rPr>
+          <w:color w:val="212121"/>
+          <w:lang w:val="es-ES" w:eastAsia="es-ES"/>
+        </w:rPr>
+      </w:pPr>
+    </w:p>
+    <w:p>
+      <w:pPr>
+        <w:spacing w:line="360" w:lineRule="auto"/>
+        <w:jc w:val="both"/>
+        <w:rPr>
+          <w:color w:val="212121"/>
+          <w:lang w:val="es-ES" w:eastAsia="es-ES"/>
+        </w:rPr>
+      </w:pPr>
+      <w:r>
+        <w:rPr>
+          <w:color w:val="212121"/>
+          <w:lang w:val="es-ES" w:eastAsia="es-ES"/>
+        </w:rPr>
+        <w:t>Validación ciencia-ficcion.html</w:t>
+      </w:r>
+    </w:p>
+    <w:p>
+      <w:pPr>
+        <w:spacing w:line="360" w:lineRule="auto"/>
+        <w:jc w:val="both"/>
+        <w:rPr>
+          <w:color w:val="212121"/>
+          <w:lang w:val="es-ES" w:eastAsia="es-ES"/>
+        </w:rPr>
+      </w:pPr>
+      <w:r>
+        <w:rPr>
+          <w:color w:val="212121"/>
+          <w:lang w:val="es-ES" w:eastAsia="es-ES"/>
+        </w:rPr>
+        <w:drawing>
+          <wp:inline distT="0" distB="0" distL="0" distR="0" wp14:anchorId="61568C6F" wp14:editId="16E6F516">
+            <wp:extent cx="5731510" cy="1387475"/>
+            <wp:effectExtent l="0" t="0" r="2540" b="3175"/>
+            <wp:docPr id="38" name="Imagen 38"/>
+            <wp:cNvGraphicFramePr>
+              <a:graphicFrameLocks xmlns:a="http://schemas.openxmlformats.org/drawingml/2006/main" noChangeAspect="1"/>
+            </wp:cNvGraphicFramePr>
+            <a:graphic xmlns:a="http://schemas.openxmlformats.org/drawingml/2006/main">
+              <a:graphicData uri="http://schemas.openxmlformats.org/drawingml/2006/picture">
+                <pic:pic xmlns:pic="http://schemas.openxmlformats.org/drawingml/2006/picture">
+                  <pic:nvPicPr>
+                    <pic:cNvPr id="1" name=""/>
+                    <pic:cNvPicPr/>
+                  </pic:nvPicPr>
+                  <pic:blipFill>
+                    <a:blip r:embed="rId43"/>
+                    <a:stretch>
+                      <a:fillRect/>
+                    </a:stretch>
+                  </pic:blipFill>
+                  <pic:spPr>
+                    <a:xfrm>
+                      <a:off x="0" y="0"/>
+                      <a:ext cx="5731510" cy="1387475"/>
+                    </a:xfrm>
+                    <a:prstGeom prst="rect">
+                      <a:avLst/>
+                    </a:prstGeom>
+                  </pic:spPr>
+                </pic:pic>
+              </a:graphicData>
+            </a:graphic>
+          </wp:inline>
+        </w:drawing>
+      </w:r>
+    </w:p>
+    <w:p>
+      <w:pPr>
+        <w:spacing w:line="360" w:lineRule="auto"/>
+        <w:jc w:val="both"/>
+        <w:rPr>
+          <w:color w:val="212121"/>
+          <w:lang w:val="es-ES" w:eastAsia="es-ES"/>
+        </w:rPr>
+      </w:pPr>
+    </w:p>
+    <w:p>
+      <w:pPr>
+        <w:spacing w:line="360" w:lineRule="auto"/>
+        <w:jc w:val="both"/>
+        <w:rPr>
+          <w:color w:val="212121"/>
+          <w:lang w:val="es-ES" w:eastAsia="es-ES"/>
+        </w:rPr>
+      </w:pPr>
+      <w:r>
+        <w:rPr>
+          <w:color w:val="212121"/>
+          <w:lang w:val="es-ES" w:eastAsia="es-ES"/>
+        </w:rPr>
+        <w:t>Validación marte-en-el-</w:t>
+      </w:r>
+      <w:proofErr w:type="spellStart"/>
+      <w:proofErr w:type="gramStart"/>
+      <w:r>
+        <w:rPr>
+          <w:color w:val="212121"/>
+          <w:lang w:val="es-ES" w:eastAsia="es-ES"/>
+        </w:rPr>
+        <w:t>cine.hmtl</w:t>
+      </w:r>
+      <w:proofErr w:type="spellEnd"/>
+      <w:proofErr w:type="gramEnd"/>
+    </w:p>
+    <w:p>
+      <w:pPr>
+        <w:spacing w:line="360" w:lineRule="auto"/>
+        <w:jc w:val="both"/>
+        <w:rPr>
+          <w:color w:val="212121"/>
+          <w:lang w:val="es-ES" w:eastAsia="es-ES"/>
+        </w:rPr>
+      </w:pPr>
+    </w:p>
+    <w:p>
+      <w:pPr>
+        <w:spacing w:line="360" w:lineRule="auto"/>
+        <w:jc w:val="both"/>
+        <w:rPr>
+          <w:color w:val="212121"/>
+          <w:lang w:val="es-ES" w:eastAsia="es-ES"/>
+        </w:rPr>
+      </w:pPr>
+      <w:r>
+        <w:rPr>
+          <w:color w:val="212121"/>
+          <w:lang w:val="es-ES" w:eastAsia="es-ES"/>
+        </w:rPr>
+        <w:drawing>
+          <wp:inline distT="0" distB="0" distL="0" distR="0" wp14:anchorId="7A7D156E" wp14:editId="4533C6C4">
+            <wp:extent cx="5731510" cy="1515745"/>
+            <wp:effectExtent l="0" t="0" r="2540" b="8255"/>
+            <wp:docPr id="39" name="Imagen 39"/>
+            <wp:cNvGraphicFramePr>
+              <a:graphicFrameLocks xmlns:a="http://schemas.openxmlformats.org/drawingml/2006/main" noChangeAspect="1"/>
+            </wp:cNvGraphicFramePr>
+            <a:graphic xmlns:a="http://schemas.openxmlformats.org/drawingml/2006/main">
+              <a:graphicData uri="http://schemas.openxmlformats.org/drawingml/2006/picture">
+                <pic:pic xmlns:pic="http://schemas.openxmlformats.org/drawingml/2006/picture">
+                  <pic:nvPicPr>
+                    <pic:cNvPr id="1" name=""/>
+                    <pic:cNvPicPr/>
+                  </pic:nvPicPr>
+                  <pic:blipFill>
+                    <a:blip r:embed="rId44"/>
+                    <a:stretch>
+                      <a:fillRect/>
+                    </a:stretch>
+                  </pic:blipFill>
+                  <pic:spPr>
+                    <a:xfrm>
+                      <a:off x="0" y="0"/>
+                      <a:ext cx="5731510" cy="1515745"/>
+                    </a:xfrm>
+                    <a:prstGeom prst="rect">
+                      <a:avLst/>
+                    </a:prstGeom>
+                  </pic:spPr>
+                </pic:pic>
+              </a:graphicData>
+            </a:graphic>
+          </wp:inline>
+        </w:drawing>
+      </w:r>
+    </w:p>
+    <w:p>
+      <w:pPr>
+        <w:spacing w:line="360" w:lineRule="auto"/>
+        <w:jc w:val="both"/>
+        <w:rPr>
+          <w:color w:val="212121"/>
+          <w:lang w:val="es-ES" w:eastAsia="es-ES"/>
+        </w:rPr>
+      </w:pPr>
+    </w:p>
+    <w:p>
+      <w:pPr>
+        <w:spacing w:line="360" w:lineRule="auto"/>
+        <w:jc w:val="both"/>
+        <w:rPr>
+          <w:color w:val="212121"/>
+          <w:lang w:val="es-ES" w:eastAsia="es-ES"/>
+        </w:rPr>
+      </w:pPr>
+      <w:r>
+        <w:rPr>
+          <w:color w:val="212121"/>
+          <w:lang w:val="es-ES" w:eastAsia="es-ES"/>
+        </w:rPr>
+        <w:t>Validación de archivo de estilos.css</w:t>
+      </w:r>
+    </w:p>
+    <w:p>
+      <w:pPr>
+        <w:spacing w:line="360" w:lineRule="auto"/>
+        <w:jc w:val="both"/>
+        <w:rPr>
+          <w:color w:val="212121"/>
+          <w:lang w:val="es-ES" w:eastAsia="es-ES"/>
+        </w:rPr>
+      </w:pPr>
+      <w:r>
+        <w:rPr>
+          <w:color w:val="212121"/>
+          <w:lang w:val="es-ES" w:eastAsia="es-ES"/>
+        </w:rPr>
+        <w:drawing>
+          <wp:inline distT="0" distB="0" distL="0" distR="0" wp14:anchorId="12C32303" wp14:editId="17B7B22A">
+            <wp:extent cx="5731510" cy="923290"/>
+            <wp:effectExtent l="0" t="0" r="2540" b="0"/>
+            <wp:docPr id="5" name="Imagen 5"/>
+            <wp:cNvGraphicFramePr>
+              <a:graphicFrameLocks xmlns:a="http://schemas.openxmlformats.org/drawingml/2006/main" noChangeAspect="1"/>
+            </wp:cNvGraphicFramePr>
+            <a:graphic xmlns:a="http://schemas.openxmlformats.org/drawingml/2006/main">
+              <a:graphicData uri="http://schemas.openxmlformats.org/drawingml/2006/picture">
+                <pic:pic xmlns:pic="http://schemas.openxmlformats.org/drawingml/2006/picture">
+                  <pic:nvPicPr>
+                    <pic:cNvPr id="1" name=""/>
+                    <pic:cNvPicPr/>
+                  </pic:nvPicPr>
+                  <pic:blipFill>
+                    <a:blip r:embed="rId45"/>
+                    <a:stretch>
+                      <a:fillRect/>
+                    </a:stretch>
+                  </pic:blipFill>
+                  <pic:spPr>
+                    <a:xfrm>
+                      <a:off x="0" y="0"/>
+                      <a:ext cx="5731510" cy="923290"/>
+                    </a:xfrm>
+                    <a:prstGeom prst="rect">
+                      <a:avLst/>
+                    </a:prstGeom>
+                  </pic:spPr>
+                </pic:pic>
+              </a:graphicData>
+            </a:graphic>
+          </wp:inline>
+        </w:drawing>
       </w:r>
     </w:p>
     <w:sectPr>

</xml_diff>

<commit_message>
Update PEC3 doc HMTL / PEC 4 JS
</commit_message>
<xml_diff>
--- a/Master en desarrollo de sitios y aplicaciones web/M4.252 - HTML y CSS aula 1/PEC3/Respuesta a las preguntas teóricas y entidades PEC3.docx
+++ b/Master en desarrollo de sitios y aplicaciones web/M4.252 - HTML y CSS aula 1/PEC3/Respuesta a las preguntas teóricas y entidades PEC3.docx
@@ -7458,25 +7458,7 @@
           <w:color w:val="212121"/>
           <w:lang w:val="es-ES" w:eastAsia="es-ES"/>
         </w:rPr>
-        <w:t xml:space="preserve"> de</w:t>
-      </w:r>
-      <w:r>
-        <w:rPr>
-          <w:b/>
-          <w:bCs/>
-          <w:color w:val="212121"/>
-          <w:lang w:val="es-ES" w:eastAsia="es-ES"/>
-        </w:rPr>
-        <w:t>l</w:t>
-      </w:r>
-      <w:r>
-        <w:rPr>
-          <w:b/>
-          <w:bCs/>
-          <w:color w:val="212121"/>
-          <w:lang w:val="es-ES" w:eastAsia="es-ES"/>
-        </w:rPr>
-        <w:t xml:space="preserve"> sitio:</w:t>
+        <w:t xml:space="preserve"> del sitio:</w:t>
       </w:r>
     </w:p>
     <w:p>
@@ -7751,21 +7733,7 @@
           <w:color w:val="212121"/>
           <w:lang w:val="es-ES" w:eastAsia="es-ES"/>
         </w:rPr>
-        <w:t xml:space="preserve">Es una </w:t>
-      </w:r>
-      <w:r>
-        <w:rPr>
-          <w:color w:val="212121"/>
-          <w:lang w:val="es-ES" w:eastAsia="es-ES"/>
-        </w:rPr>
-        <w:t>página</w:t>
-      </w:r>
-      <w:r>
-        <w:rPr>
-          <w:color w:val="212121"/>
-          <w:lang w:val="es-ES" w:eastAsia="es-ES"/>
-        </w:rPr>
-        <w:t xml:space="preserve"> secundaria listada en el menú de navegación que presenta información sobre diver</w:t>
+        <w:t>Es una página secundaria listada en el menú de navegación que presenta información sobre diver</w:t>
       </w:r>
       <w:r>
         <w:rPr>
@@ -7927,6 +7895,7 @@
       </w:pPr>
       <w:r>
         <w:rPr>
+          <w:noProof/>
           <w:color w:val="212121"/>
           <w:lang w:val="es-ES" w:eastAsia="es-ES"/>
         </w:rPr>
@@ -8060,6 +8029,7 @@
         <w:rPr>
           <w:i/>
           <w:iCs/>
+          <w:noProof/>
           <w:color w:val="212121"/>
           <w:sz w:val="22"/>
           <w:szCs w:val="22"/>
@@ -8953,21 +8923,7 @@
                 <w:color w:val="212121"/>
                 <w:lang w:val="es-ES" w:eastAsia="es-ES"/>
               </w:rPr>
-              <w:t xml:space="preserve">Define el título del documento. En este ejercicio se usaron </w:t>
-            </w:r>
-            <w:r>
-              <w:rPr>
-                <w:color w:val="212121"/>
-                <w:lang w:val="es-ES" w:eastAsia="es-ES"/>
-              </w:rPr>
-              <w:t>4</w:t>
-            </w:r>
-            <w:r>
-              <w:rPr>
-                <w:color w:val="212121"/>
-                <w:lang w:val="es-ES" w:eastAsia="es-ES"/>
-              </w:rPr>
-              <w:t xml:space="preserve"> títulos diferentes.</w:t>
+              <w:t>Define el título del documento. En este ejercicio se usaron 4 títulos diferentes.</w:t>
             </w:r>
           </w:p>
         </w:tc>
@@ -9924,7 +9880,6 @@
                 <w:color w:val="D4D4D4"/>
                 <w:sz w:val="21"/>
                 <w:szCs w:val="21"/>
-                <w:lang w:val="es-ES"/>
               </w:rPr>
               <w:t> </w:t>
             </w:r>
@@ -10485,6 +10440,7 @@
                 <w:color w:val="D4D4D4"/>
                 <w:sz w:val="21"/>
                 <w:szCs w:val="21"/>
+                <w:lang w:val="es-ES"/>
               </w:rPr>
               <w:t> </w:t>
             </w:r>
@@ -10590,21 +10546,7 @@
                 <w:color w:val="212121"/>
                 <w:lang w:val="es-ES" w:eastAsia="es-ES"/>
               </w:rPr>
-              <w:t xml:space="preserve">para lograr la disposición visual deseada </w:t>
-            </w:r>
-            <w:r>
-              <w:rPr>
-                <w:color w:val="212121"/>
-                <w:lang w:val="es-ES" w:eastAsia="es-ES"/>
-              </w:rPr>
-              <w:t xml:space="preserve">el menú de navegación </w:t>
-            </w:r>
-            <w:r>
-              <w:rPr>
-                <w:color w:val="212121"/>
-                <w:lang w:val="es-ES" w:eastAsia="es-ES"/>
-              </w:rPr>
-              <w:t xml:space="preserve">de todas las </w:t>
+              <w:t xml:space="preserve">para lograr la disposición visual deseada el menú de navegación de todas las </w:t>
             </w:r>
             <w:proofErr w:type="spellStart"/>
             <w:r>
@@ -10826,29 +10768,7 @@
                 <w:szCs w:val="21"/>
                 <w:lang w:val="pt-PT"/>
               </w:rPr>
-              <w:t>logotipo marte </w:t>
-            </w:r>
-            <w:proofErr w:type="spellStart"/>
-            <w:r>
-              <w:rPr>
-                <w:rFonts w:ascii="Consolas" w:hAnsi="Consolas"/>
-                <w:color w:val="C3E88D"/>
-                <w:sz w:val="21"/>
-                <w:szCs w:val="21"/>
-                <w:lang w:val="pt-PT"/>
-              </w:rPr>
-              <w:t>ciencia</w:t>
-            </w:r>
-            <w:proofErr w:type="spellEnd"/>
-            <w:r>
-              <w:rPr>
-                <w:rFonts w:ascii="Consolas" w:hAnsi="Consolas"/>
-                <w:color w:val="C3E88D"/>
-                <w:sz w:val="21"/>
-                <w:szCs w:val="21"/>
-                <w:lang w:val="pt-PT"/>
-              </w:rPr>
-              <w:t> arte literatura</w:t>
+              <w:t>logotipo marte ciencia arte literatura</w:t>
             </w:r>
             <w:r>
               <w:rPr>
@@ -12057,7 +11977,23 @@
                 <w:color w:val="212121"/>
                 <w:lang w:val="es-ES" w:eastAsia="es-ES"/>
               </w:rPr>
-              <w:t xml:space="preserve">, se uso la misma entidad con la clase para lograr la disposición del contenido del </w:t>
+              <w:t xml:space="preserve">, se </w:t>
+            </w:r>
+            <w:proofErr w:type="spellStart"/>
+            <w:r>
+              <w:rPr>
+                <w:color w:val="212121"/>
+                <w:lang w:val="es-ES" w:eastAsia="es-ES"/>
+              </w:rPr>
+              <w:t>uso</w:t>
+            </w:r>
+            <w:proofErr w:type="spellEnd"/>
+            <w:r>
+              <w:rPr>
+                <w:color w:val="212121"/>
+                <w:lang w:val="es-ES" w:eastAsia="es-ES"/>
+              </w:rPr>
+              <w:t xml:space="preserve"> la misma entidad con la clase para lograr la disposición del contenido del </w:t>
             </w:r>
             <w:proofErr w:type="spellStart"/>
             <w:r>
@@ -12215,79 +12151,8 @@
                 <w:sz w:val="21"/>
                 <w:szCs w:val="21"/>
               </w:rPr>
-              <w:t>logotipo blanco </w:t>
-            </w:r>
-            <w:proofErr w:type="spellStart"/>
-            <w:r>
-              <w:rPr>
-                <w:rFonts w:ascii="Consolas" w:hAnsi="Consolas"/>
-                <w:color w:val="C3E88D"/>
-                <w:sz w:val="21"/>
-                <w:szCs w:val="21"/>
-              </w:rPr>
-              <w:t>marte</w:t>
-            </w:r>
-            <w:proofErr w:type="spellEnd"/>
-            <w:r>
-              <w:rPr>
-                <w:rFonts w:ascii="Consolas" w:hAnsi="Consolas"/>
-                <w:color w:val="C3E88D"/>
-                <w:sz w:val="21"/>
-                <w:szCs w:val="21"/>
-              </w:rPr>
-              <w:t> </w:t>
-            </w:r>
-            <w:proofErr w:type="spellStart"/>
-            <w:r>
-              <w:rPr>
-                <w:rFonts w:ascii="Consolas" w:hAnsi="Consolas"/>
-                <w:color w:val="C3E88D"/>
-                <w:sz w:val="21"/>
-                <w:szCs w:val="21"/>
-              </w:rPr>
-              <w:t>ciencia</w:t>
-            </w:r>
-            <w:proofErr w:type="spellEnd"/>
-            <w:r>
-              <w:rPr>
-                <w:rFonts w:ascii="Consolas" w:hAnsi="Consolas"/>
-                <w:color w:val="C3E88D"/>
-                <w:sz w:val="21"/>
-                <w:szCs w:val="21"/>
-              </w:rPr>
-              <w:t> </w:t>
-            </w:r>
-            <w:proofErr w:type="spellStart"/>
-            <w:r>
-              <w:rPr>
-                <w:rFonts w:ascii="Consolas" w:hAnsi="Consolas"/>
-                <w:color w:val="C3E88D"/>
-                <w:sz w:val="21"/>
-                <w:szCs w:val="21"/>
-              </w:rPr>
-              <w:t>arte</w:t>
-            </w:r>
-            <w:proofErr w:type="spellEnd"/>
-            <w:r>
-              <w:rPr>
-                <w:rFonts w:ascii="Consolas" w:hAnsi="Consolas"/>
-                <w:color w:val="C3E88D"/>
-                <w:sz w:val="21"/>
-                <w:szCs w:val="21"/>
-              </w:rPr>
-              <w:t> </w:t>
-            </w:r>
-            <w:proofErr w:type="spellStart"/>
-            <w:r>
-              <w:rPr>
-                <w:rFonts w:ascii="Consolas" w:hAnsi="Consolas"/>
-                <w:color w:val="C3E88D"/>
-                <w:sz w:val="21"/>
-                <w:szCs w:val="21"/>
-              </w:rPr>
-              <w:t>literatura</w:t>
-            </w:r>
-            <w:proofErr w:type="spellEnd"/>
+              <w:t>logotipo blanco marte ciencia arte literatura</w:t>
+            </w:r>
             <w:r>
               <w:rPr>
                 <w:rFonts w:ascii="Consolas" w:hAnsi="Consolas"/>
@@ -15858,17 +15723,7 @@
           <w:u w:val="single"/>
           <w:lang w:val="es-ES" w:eastAsia="es-ES"/>
         </w:rPr>
-        <w:t xml:space="preserve"> </w:t>
-      </w:r>
-      <w:r>
-        <w:rPr>
-          <w:i/>
-          <w:iCs/>
-          <w:color w:val="212121"/>
-          <w:u w:val="single"/>
-          <w:lang w:val="es-ES" w:eastAsia="es-ES"/>
-        </w:rPr>
-        <w:t xml:space="preserve">de </w:t>
+        <w:t xml:space="preserve"> de </w:t>
       </w:r>
       <w:proofErr w:type="spellStart"/>
       <w:proofErr w:type="gramStart"/>
@@ -16750,35 +16605,14 @@
                 <w:color w:val="212121"/>
                 <w:lang w:val="es-ES" w:eastAsia="es-ES"/>
               </w:rPr>
-              <w:t xml:space="preserve">División no semántica que se usa para encapsular información </w:t>
-            </w:r>
-            <w:r>
-              <w:rPr>
-                <w:color w:val="212121"/>
-                <w:lang w:val="es-ES" w:eastAsia="es-ES"/>
-              </w:rPr>
-              <w:t>principal de la página inicial del sitio</w:t>
-            </w:r>
-            <w:r>
-              <w:rPr>
-                <w:color w:val="212121"/>
-                <w:lang w:val="es-ES" w:eastAsia="es-ES"/>
-              </w:rPr>
-              <w:t xml:space="preserve">. Con clase </w:t>
-            </w:r>
-            <w:r>
-              <w:rPr>
-                <w:color w:val="212121"/>
-                <w:lang w:val="es-ES" w:eastAsia="es-ES"/>
-              </w:rPr>
-              <w:t>container</w:t>
-            </w:r>
-            <w:r>
-              <w:rPr>
-                <w:color w:val="212121"/>
-                <w:lang w:val="es-ES" w:eastAsia="es-ES"/>
-              </w:rPr>
-              <w:t xml:space="preserve"> para aplicar el respectivo </w:t>
+              <w:t xml:space="preserve">División no semántica que se usa para encapsular información principal de la página inicial del sitio. Con clase </w:t>
+            </w:r>
+            <w:r>
+              <w:rPr>
+                <w:color w:val="212121"/>
+                <w:lang w:val="es-ES" w:eastAsia="es-ES"/>
+              </w:rPr>
+              <w:t xml:space="preserve">container para aplicar el respectivo </w:t>
             </w:r>
             <w:proofErr w:type="spellStart"/>
             <w:r>
@@ -17313,28 +17147,7 @@
                 <w:color w:val="212121"/>
                 <w:lang w:val="es-ES" w:eastAsia="es-ES"/>
               </w:rPr>
-              <w:t>Etiqueta que permite crear un</w:t>
-            </w:r>
-            <w:r>
-              <w:rPr>
-                <w:color w:val="212121"/>
-                <w:lang w:val="es-ES" w:eastAsia="es-ES"/>
-              </w:rPr>
-              <w:t xml:space="preserve"> elemento de l</w:t>
-            </w:r>
-            <w:r>
-              <w:rPr>
-                <w:color w:val="212121"/>
-                <w:lang w:val="es-ES" w:eastAsia="es-ES"/>
-              </w:rPr>
-              <w:t>ista</w:t>
-            </w:r>
-            <w:r>
-              <w:rPr>
-                <w:color w:val="212121"/>
-                <w:lang w:val="es-ES" w:eastAsia="es-ES"/>
-              </w:rPr>
-              <w:t>. Cada misión fue contenida en este elemento.</w:t>
+              <w:t>Etiqueta que permite crear un elemento de lista. Cada misión fue contenida en este elemento.</w:t>
             </w:r>
           </w:p>
         </w:tc>
@@ -17657,7 +17470,21 @@
                 <w:color w:val="212121"/>
                 <w:lang w:val="es-ES" w:eastAsia="es-ES"/>
               </w:rPr>
-              <w:t>contenía un subtitulo con el nombre de la misión.</w:t>
+              <w:t xml:space="preserve">contenía un </w:t>
+            </w:r>
+            <w:r>
+              <w:rPr>
+                <w:color w:val="212121"/>
+                <w:lang w:val="es-ES" w:eastAsia="es-ES"/>
+              </w:rPr>
+              <w:t>subtítulo</w:t>
+            </w:r>
+            <w:r>
+              <w:rPr>
+                <w:color w:val="212121"/>
+                <w:lang w:val="es-ES" w:eastAsia="es-ES"/>
+              </w:rPr>
+              <w:t xml:space="preserve"> con el nombre de la misión.</w:t>
             </w:r>
           </w:p>
         </w:tc>
@@ -17744,39 +17571,9 @@
             <w:r>
               <w:rPr>
                 <w:color w:val="212121"/>
-                <w:lang w:val="pt-PT" w:eastAsia="es-ES"/>
-              </w:rPr>
-              <w:t xml:space="preserve">Etiqueta de </w:t>
-            </w:r>
-            <w:proofErr w:type="spellStart"/>
-            <w:r>
-              <w:rPr>
-                <w:color w:val="212121"/>
-                <w:lang w:val="pt-PT" w:eastAsia="es-ES"/>
-              </w:rPr>
-              <w:t>p</w:t>
-            </w:r>
-            <w:r>
-              <w:rPr>
-                <w:color w:val="212121"/>
-                <w:lang w:val="pt-PT" w:eastAsia="es-ES"/>
-              </w:rPr>
-              <w:t>á</w:t>
-            </w:r>
-            <w:r>
-              <w:rPr>
-                <w:color w:val="212121"/>
-                <w:lang w:val="pt-PT" w:eastAsia="es-ES"/>
-              </w:rPr>
-              <w:t>rrafo</w:t>
-            </w:r>
-            <w:proofErr w:type="spellEnd"/>
-            <w:r>
-              <w:rPr>
-                <w:color w:val="212121"/>
-                <w:lang w:val="pt-PT" w:eastAsia="es-ES"/>
-              </w:rPr>
-              <w:t xml:space="preserve">. </w:t>
+                <w:lang w:val="es-ES" w:eastAsia="es-ES"/>
+              </w:rPr>
+              <w:t xml:space="preserve">Etiqueta de párrafo. </w:t>
             </w:r>
             <w:r>
               <w:rPr>
@@ -17933,6 +17730,4466 @@
     </w:p>
     <w:p>
       <w:pPr>
+        <w:jc w:val="both"/>
+        <w:rPr>
+          <w:i/>
+          <w:iCs/>
+          <w:color w:val="212121"/>
+          <w:u w:val="single"/>
+          <w:lang w:val="es-ES" w:eastAsia="es-ES"/>
+        </w:rPr>
+      </w:pPr>
+      <w:r>
+        <w:rPr>
+          <w:i/>
+          <w:iCs/>
+          <w:color w:val="212121"/>
+          <w:u w:val="single"/>
+          <w:lang w:val="es-ES" w:eastAsia="es-ES"/>
+        </w:rPr>
+        <w:t>Entidades HMTL</w:t>
+      </w:r>
+      <w:r>
+        <w:rPr>
+          <w:i/>
+          <w:iCs/>
+          <w:color w:val="212121"/>
+          <w:u w:val="single"/>
+          <w:lang w:val="es-ES" w:eastAsia="es-ES"/>
+        </w:rPr>
+        <w:t xml:space="preserve"> de </w:t>
+      </w:r>
+      <w:r>
+        <w:rPr>
+          <w:i/>
+          <w:iCs/>
+          <w:color w:val="212121"/>
+          <w:u w:val="single"/>
+          <w:lang w:val="es-ES" w:eastAsia="es-ES"/>
+        </w:rPr>
+        <w:t>mars-2020</w:t>
+      </w:r>
+      <w:r>
+        <w:rPr>
+          <w:i/>
+          <w:iCs/>
+          <w:color w:val="212121"/>
+          <w:u w:val="single"/>
+          <w:lang w:val="es-ES" w:eastAsia="es-ES"/>
+        </w:rPr>
+        <w:t>.hmtl</w:t>
+      </w:r>
+    </w:p>
+    <w:p>
+      <w:pPr>
+        <w:spacing w:line="360" w:lineRule="auto"/>
+        <w:jc w:val="both"/>
+        <w:rPr>
+          <w:color w:val="212121"/>
+          <w:lang w:val="es-ES" w:eastAsia="es-ES"/>
+        </w:rPr>
+      </w:pPr>
+    </w:p>
+    <w:tbl>
+      <w:tblPr>
+        <w:tblStyle w:val="Tablaconcuadrcula"/>
+        <w:tblW w:w="0" w:type="auto"/>
+        <w:tblLayout w:type="fixed"/>
+        <w:tblLook w:val="04A0" w:firstRow="1" w:lastRow="0" w:firstColumn="1" w:lastColumn="0" w:noHBand="0" w:noVBand="1"/>
+      </w:tblPr>
+      <w:tblGrid>
+        <w:gridCol w:w="4248"/>
+        <w:gridCol w:w="4768"/>
+      </w:tblGrid>
+      <w:tr>
+        <w:tc>
+          <w:tcPr>
+            <w:tcW w:w="4248" w:type="dxa"/>
+            <w:tcBorders>
+              <w:top w:val="single" w:sz="4" w:space="0" w:color="auto"/>
+              <w:left w:val="single" w:sz="4" w:space="0" w:color="auto"/>
+              <w:bottom w:val="single" w:sz="4" w:space="0" w:color="auto"/>
+              <w:right w:val="single" w:sz="4" w:space="0" w:color="auto"/>
+            </w:tcBorders>
+            <w:hideMark/>
+          </w:tcPr>
+          <w:p>
+            <w:pPr>
+              <w:jc w:val="both"/>
+              <w:rPr>
+                <w:b/>
+                <w:bCs/>
+                <w:color w:val="212121"/>
+                <w:lang w:val="es-ES" w:eastAsia="es-ES"/>
+              </w:rPr>
+            </w:pPr>
+            <w:r>
+              <w:rPr>
+                <w:b/>
+                <w:bCs/>
+                <w:color w:val="212121"/>
+                <w:lang w:val="es-ES" w:eastAsia="es-ES"/>
+              </w:rPr>
+              <w:t>Etiqueta</w:t>
+            </w:r>
+          </w:p>
+        </w:tc>
+        <w:tc>
+          <w:tcPr>
+            <w:tcW w:w="4768" w:type="dxa"/>
+            <w:tcBorders>
+              <w:top w:val="single" w:sz="4" w:space="0" w:color="auto"/>
+              <w:left w:val="single" w:sz="4" w:space="0" w:color="auto"/>
+              <w:bottom w:val="single" w:sz="4" w:space="0" w:color="auto"/>
+              <w:right w:val="single" w:sz="4" w:space="0" w:color="auto"/>
+            </w:tcBorders>
+            <w:hideMark/>
+          </w:tcPr>
+          <w:p>
+            <w:pPr>
+              <w:jc w:val="both"/>
+              <w:rPr>
+                <w:b/>
+                <w:bCs/>
+                <w:color w:val="212121"/>
+                <w:lang w:val="es-ES" w:eastAsia="es-ES"/>
+              </w:rPr>
+            </w:pPr>
+            <w:r>
+              <w:rPr>
+                <w:b/>
+                <w:bCs/>
+                <w:color w:val="212121"/>
+                <w:lang w:val="es-ES" w:eastAsia="es-ES"/>
+              </w:rPr>
+              <w:t>Explicación</w:t>
+            </w:r>
+          </w:p>
+        </w:tc>
+      </w:tr>
+      <w:tr>
+        <w:tc>
+          <w:tcPr>
+            <w:tcW w:w="4248" w:type="dxa"/>
+            <w:tcBorders>
+              <w:top w:val="single" w:sz="4" w:space="0" w:color="auto"/>
+              <w:left w:val="single" w:sz="4" w:space="0" w:color="auto"/>
+              <w:bottom w:val="single" w:sz="4" w:space="0" w:color="auto"/>
+              <w:right w:val="single" w:sz="4" w:space="0" w:color="auto"/>
+            </w:tcBorders>
+            <w:hideMark/>
+          </w:tcPr>
+          <w:p>
+            <w:pPr>
+              <w:shd w:val="clear" w:color="auto" w:fill="263238"/>
+              <w:spacing w:line="285" w:lineRule="atLeast"/>
+              <w:rPr>
+                <w:rFonts w:ascii="Consolas" w:hAnsi="Consolas"/>
+                <w:color w:val="D4D4D4"/>
+                <w:sz w:val="21"/>
+                <w:szCs w:val="21"/>
+                <w:lang w:val="es-ES"/>
+              </w:rPr>
+            </w:pPr>
+            <w:r>
+              <w:rPr>
+                <w:rFonts w:ascii="Consolas" w:hAnsi="Consolas"/>
+                <w:color w:val="89DDF3"/>
+                <w:sz w:val="21"/>
+                <w:szCs w:val="21"/>
+              </w:rPr>
+              <w:t>&lt;</w:t>
+            </w:r>
+            <w:r>
+              <w:rPr>
+                <w:rFonts w:ascii="Consolas" w:hAnsi="Consolas"/>
+                <w:color w:val="F07178"/>
+                <w:sz w:val="21"/>
+                <w:szCs w:val="21"/>
+              </w:rPr>
+              <w:t>main</w:t>
+            </w:r>
+            <w:r>
+              <w:rPr>
+                <w:rFonts w:ascii="Consolas" w:hAnsi="Consolas"/>
+                <w:color w:val="89DDF3"/>
+                <w:sz w:val="21"/>
+                <w:szCs w:val="21"/>
+              </w:rPr>
+              <w:t>&gt;</w:t>
+            </w:r>
+          </w:p>
+        </w:tc>
+        <w:tc>
+          <w:tcPr>
+            <w:tcW w:w="4768" w:type="dxa"/>
+            <w:tcBorders>
+              <w:top w:val="single" w:sz="4" w:space="0" w:color="auto"/>
+              <w:left w:val="single" w:sz="4" w:space="0" w:color="auto"/>
+              <w:bottom w:val="single" w:sz="4" w:space="0" w:color="auto"/>
+              <w:right w:val="single" w:sz="4" w:space="0" w:color="auto"/>
+            </w:tcBorders>
+          </w:tcPr>
+          <w:p>
+            <w:pPr>
+              <w:jc w:val="both"/>
+              <w:rPr>
+                <w:b/>
+                <w:bCs/>
+                <w:color w:val="212121"/>
+                <w:lang w:val="es-ES" w:eastAsia="es-ES"/>
+              </w:rPr>
+            </w:pPr>
+            <w:r>
+              <w:rPr>
+                <w:color w:val="212121"/>
+                <w:lang w:val="es-ES" w:eastAsia="es-ES"/>
+              </w:rPr>
+              <w:t>Especifica el contenido principal del documento.</w:t>
+            </w:r>
+          </w:p>
+        </w:tc>
+      </w:tr>
+      <w:tr>
+        <w:tc>
+          <w:tcPr>
+            <w:tcW w:w="4248" w:type="dxa"/>
+            <w:tcBorders>
+              <w:top w:val="single" w:sz="4" w:space="0" w:color="auto"/>
+              <w:left w:val="single" w:sz="4" w:space="0" w:color="auto"/>
+              <w:bottom w:val="single" w:sz="4" w:space="0" w:color="auto"/>
+              <w:right w:val="single" w:sz="4" w:space="0" w:color="auto"/>
+            </w:tcBorders>
+            <w:hideMark/>
+          </w:tcPr>
+          <w:p>
+            <w:pPr>
+              <w:shd w:val="clear" w:color="auto" w:fill="263238"/>
+              <w:spacing w:line="285" w:lineRule="atLeast"/>
+              <w:rPr>
+                <w:rFonts w:ascii="Consolas" w:hAnsi="Consolas"/>
+                <w:color w:val="D4D4D4"/>
+                <w:sz w:val="21"/>
+                <w:szCs w:val="21"/>
+                <w:lang w:val="es-ES" w:eastAsia="es-ES"/>
+              </w:rPr>
+            </w:pPr>
+            <w:r>
+              <w:rPr>
+                <w:rFonts w:ascii="Consolas" w:hAnsi="Consolas"/>
+                <w:color w:val="89DDF3"/>
+                <w:sz w:val="21"/>
+                <w:szCs w:val="21"/>
+                <w:lang w:val="es-ES" w:eastAsia="es-ES"/>
+              </w:rPr>
+              <w:t>&lt;</w:t>
+            </w:r>
+            <w:proofErr w:type="spellStart"/>
+            <w:r>
+              <w:rPr>
+                <w:rFonts w:ascii="Consolas" w:hAnsi="Consolas"/>
+                <w:color w:val="F07178"/>
+                <w:sz w:val="21"/>
+                <w:szCs w:val="21"/>
+                <w:lang w:val="es-ES" w:eastAsia="es-ES"/>
+              </w:rPr>
+              <w:t>div</w:t>
+            </w:r>
+            <w:proofErr w:type="spellEnd"/>
+            <w:r>
+              <w:rPr>
+                <w:rFonts w:ascii="Consolas" w:hAnsi="Consolas"/>
+                <w:color w:val="D4D4D4"/>
+                <w:sz w:val="21"/>
+                <w:szCs w:val="21"/>
+                <w:lang w:val="es-ES" w:eastAsia="es-ES"/>
+              </w:rPr>
+              <w:t> </w:t>
+            </w:r>
+            <w:proofErr w:type="spellStart"/>
+            <w:r>
+              <w:rPr>
+                <w:rFonts w:ascii="Consolas" w:hAnsi="Consolas"/>
+                <w:color w:val="FFCB6B"/>
+                <w:sz w:val="21"/>
+                <w:szCs w:val="21"/>
+                <w:lang w:val="es-ES" w:eastAsia="es-ES"/>
+              </w:rPr>
+              <w:t>class</w:t>
+            </w:r>
+            <w:proofErr w:type="spellEnd"/>
+            <w:r>
+              <w:rPr>
+                <w:rFonts w:ascii="Consolas" w:hAnsi="Consolas"/>
+                <w:color w:val="89DDF3"/>
+                <w:sz w:val="21"/>
+                <w:szCs w:val="21"/>
+                <w:lang w:val="es-ES" w:eastAsia="es-ES"/>
+              </w:rPr>
+              <w:t>="</w:t>
+            </w:r>
+            <w:r>
+              <w:rPr>
+                <w:rFonts w:ascii="Consolas" w:hAnsi="Consolas"/>
+                <w:color w:val="C3E88D"/>
+                <w:sz w:val="21"/>
+                <w:szCs w:val="21"/>
+                <w:lang w:val="es-ES" w:eastAsia="es-ES"/>
+              </w:rPr>
+              <w:t>container mars2020</w:t>
+            </w:r>
+            <w:r>
+              <w:rPr>
+                <w:rFonts w:ascii="Consolas" w:hAnsi="Consolas"/>
+                <w:color w:val="89DDF3"/>
+                <w:sz w:val="21"/>
+                <w:szCs w:val="21"/>
+                <w:lang w:val="es-ES" w:eastAsia="es-ES"/>
+              </w:rPr>
+              <w:t>"&gt;</w:t>
+            </w:r>
+          </w:p>
+        </w:tc>
+        <w:tc>
+          <w:tcPr>
+            <w:tcW w:w="4768" w:type="dxa"/>
+            <w:tcBorders>
+              <w:top w:val="single" w:sz="4" w:space="0" w:color="auto"/>
+              <w:left w:val="single" w:sz="4" w:space="0" w:color="auto"/>
+              <w:bottom w:val="single" w:sz="4" w:space="0" w:color="auto"/>
+              <w:right w:val="single" w:sz="4" w:space="0" w:color="auto"/>
+            </w:tcBorders>
+          </w:tcPr>
+          <w:p>
+            <w:pPr>
+              <w:jc w:val="both"/>
+              <w:rPr>
+                <w:b/>
+                <w:bCs/>
+                <w:color w:val="212121"/>
+                <w:lang w:val="es-ES" w:eastAsia="es-ES"/>
+              </w:rPr>
+            </w:pPr>
+            <w:r>
+              <w:rPr>
+                <w:color w:val="212121"/>
+                <w:lang w:val="es-ES" w:eastAsia="es-ES"/>
+              </w:rPr>
+              <w:t>Permite encapsular un</w:t>
+            </w:r>
+            <w:r>
+              <w:rPr>
+                <w:color w:val="212121"/>
+                <w:lang w:val="es-ES" w:eastAsia="es-ES"/>
+              </w:rPr>
+              <w:t xml:space="preserve"> contenido</w:t>
+            </w:r>
+            <w:r>
+              <w:rPr>
+                <w:color w:val="212121"/>
+                <w:lang w:val="es-ES" w:eastAsia="es-ES"/>
+              </w:rPr>
+              <w:t xml:space="preserve"> genérico dentro del documento</w:t>
+            </w:r>
+            <w:r>
+              <w:rPr>
+                <w:color w:val="212121"/>
+                <w:lang w:val="es-ES" w:eastAsia="es-ES"/>
+              </w:rPr>
+              <w:t>, no semántico</w:t>
+            </w:r>
+            <w:r>
+              <w:rPr>
+                <w:color w:val="212121"/>
+                <w:lang w:val="es-ES" w:eastAsia="es-ES"/>
+              </w:rPr>
+              <w:t>.</w:t>
+            </w:r>
+            <w:r>
+              <w:rPr>
+                <w:color w:val="212121"/>
+                <w:lang w:val="es-ES" w:eastAsia="es-ES"/>
+              </w:rPr>
+              <w:t xml:space="preserve"> </w:t>
+            </w:r>
+            <w:r>
+              <w:rPr>
+                <w:color w:val="212121"/>
+                <w:lang w:val="es-ES" w:eastAsia="es-ES"/>
+              </w:rPr>
+              <w:t xml:space="preserve">Siendo que se aplicara un estilo adicional a esta </w:t>
+            </w:r>
+            <w:r>
+              <w:rPr>
+                <w:color w:val="212121"/>
+                <w:lang w:val="es-ES" w:eastAsia="es-ES"/>
+              </w:rPr>
+              <w:t>página</w:t>
+            </w:r>
+            <w:r>
+              <w:rPr>
+                <w:color w:val="212121"/>
+                <w:lang w:val="es-ES" w:eastAsia="es-ES"/>
+              </w:rPr>
+              <w:t xml:space="preserve"> (disposición de </w:t>
+            </w:r>
+            <w:proofErr w:type="spellStart"/>
+            <w:r>
+              <w:rPr>
+                <w:color w:val="212121"/>
+                <w:lang w:val="es-ES" w:eastAsia="es-ES"/>
+              </w:rPr>
+              <w:t>grid</w:t>
+            </w:r>
+            <w:proofErr w:type="spellEnd"/>
+            <w:r>
+              <w:rPr>
+                <w:color w:val="212121"/>
+                <w:lang w:val="es-ES" w:eastAsia="es-ES"/>
+              </w:rPr>
+              <w:t xml:space="preserve">) </w:t>
+            </w:r>
+            <w:r>
+              <w:rPr>
+                <w:color w:val="212121"/>
+                <w:lang w:val="es-ES" w:eastAsia="es-ES"/>
+              </w:rPr>
+              <w:t>se adicionan dos clases .container y mars2020</w:t>
+            </w:r>
+            <w:r>
+              <w:rPr>
+                <w:color w:val="212121"/>
+                <w:lang w:val="es-ES" w:eastAsia="es-ES"/>
+              </w:rPr>
+              <w:t>.</w:t>
+            </w:r>
+          </w:p>
+        </w:tc>
+      </w:tr>
+      <w:tr>
+        <w:tc>
+          <w:tcPr>
+            <w:tcW w:w="4248" w:type="dxa"/>
+            <w:tcBorders>
+              <w:top w:val="single" w:sz="4" w:space="0" w:color="auto"/>
+              <w:left w:val="single" w:sz="4" w:space="0" w:color="auto"/>
+              <w:bottom w:val="single" w:sz="4" w:space="0" w:color="auto"/>
+              <w:right w:val="single" w:sz="4" w:space="0" w:color="auto"/>
+            </w:tcBorders>
+          </w:tcPr>
+          <w:p>
+            <w:pPr>
+              <w:shd w:val="clear" w:color="auto" w:fill="263238"/>
+              <w:spacing w:line="285" w:lineRule="atLeast"/>
+              <w:rPr>
+                <w:rFonts w:ascii="Consolas" w:hAnsi="Consolas"/>
+                <w:color w:val="D4D4D4"/>
+                <w:sz w:val="21"/>
+                <w:szCs w:val="21"/>
+                <w:lang w:val="es-ES" w:eastAsia="es-ES"/>
+              </w:rPr>
+            </w:pPr>
+            <w:r>
+              <w:rPr>
+                <w:rFonts w:ascii="Consolas" w:hAnsi="Consolas"/>
+                <w:color w:val="D4D4D4"/>
+                <w:sz w:val="21"/>
+                <w:szCs w:val="21"/>
+                <w:lang w:val="es-ES" w:eastAsia="es-ES"/>
+              </w:rPr>
+              <w:t> </w:t>
+            </w:r>
+            <w:r>
+              <w:rPr>
+                <w:rFonts w:ascii="Consolas" w:hAnsi="Consolas"/>
+                <w:color w:val="89DDF3"/>
+                <w:sz w:val="21"/>
+                <w:szCs w:val="21"/>
+                <w:lang w:val="es-ES" w:eastAsia="es-ES"/>
+              </w:rPr>
+              <w:t>&lt;</w:t>
+            </w:r>
+            <w:proofErr w:type="spellStart"/>
+            <w:r>
+              <w:rPr>
+                <w:rFonts w:ascii="Consolas" w:hAnsi="Consolas"/>
+                <w:color w:val="F07178"/>
+                <w:sz w:val="21"/>
+                <w:szCs w:val="21"/>
+                <w:lang w:val="es-ES" w:eastAsia="es-ES"/>
+              </w:rPr>
+              <w:t>article</w:t>
+            </w:r>
+            <w:proofErr w:type="spellEnd"/>
+            <w:r>
+              <w:rPr>
+                <w:rFonts w:ascii="Consolas" w:hAnsi="Consolas"/>
+                <w:color w:val="89DDF3"/>
+                <w:sz w:val="21"/>
+                <w:szCs w:val="21"/>
+                <w:lang w:val="es-ES" w:eastAsia="es-ES"/>
+              </w:rPr>
+              <w:t>&gt;</w:t>
+            </w:r>
+          </w:p>
+        </w:tc>
+        <w:tc>
+          <w:tcPr>
+            <w:tcW w:w="4768" w:type="dxa"/>
+            <w:tcBorders>
+              <w:top w:val="single" w:sz="4" w:space="0" w:color="auto"/>
+              <w:left w:val="single" w:sz="4" w:space="0" w:color="auto"/>
+              <w:bottom w:val="single" w:sz="4" w:space="0" w:color="auto"/>
+              <w:right w:val="single" w:sz="4" w:space="0" w:color="auto"/>
+            </w:tcBorders>
+          </w:tcPr>
+          <w:p>
+            <w:pPr>
+              <w:jc w:val="both"/>
+              <w:rPr>
+                <w:color w:val="212121"/>
+                <w:lang w:val="es-ES" w:eastAsia="es-ES"/>
+              </w:rPr>
+            </w:pPr>
+            <w:r>
+              <w:rPr>
+                <w:color w:val="212121"/>
+                <w:lang w:val="es-ES" w:eastAsia="es-ES"/>
+              </w:rPr>
+              <w:t>Es una etiqueta del tipo semántico que encapsula lo que</w:t>
+            </w:r>
+            <w:r>
+              <w:rPr>
+                <w:color w:val="212121"/>
+                <w:lang w:val="es-ES" w:eastAsia="es-ES"/>
+              </w:rPr>
+              <w:t xml:space="preserve"> se</w:t>
+            </w:r>
+            <w:r>
+              <w:rPr>
+                <w:color w:val="212121"/>
+                <w:lang w:val="es-ES" w:eastAsia="es-ES"/>
+              </w:rPr>
+              <w:t xml:space="preserve"> consider</w:t>
+            </w:r>
+            <w:r>
+              <w:rPr>
+                <w:color w:val="212121"/>
+                <w:lang w:val="es-ES" w:eastAsia="es-ES"/>
+              </w:rPr>
+              <w:t>a</w:t>
+            </w:r>
+            <w:r>
+              <w:rPr>
+                <w:color w:val="212121"/>
+                <w:lang w:val="es-ES" w:eastAsia="es-ES"/>
+              </w:rPr>
+              <w:t xml:space="preserve"> como un artículo. </w:t>
+            </w:r>
+            <w:r>
+              <w:rPr>
+                <w:color w:val="212121"/>
+                <w:lang w:val="es-ES" w:eastAsia="es-ES"/>
+              </w:rPr>
+              <w:t xml:space="preserve">Es de notar que es la única pagina que presenta un </w:t>
+            </w:r>
+            <w:proofErr w:type="spellStart"/>
+            <w:r>
+              <w:rPr>
+                <w:i/>
+                <w:iCs/>
+                <w:color w:val="212121"/>
+                <w:lang w:val="es-ES" w:eastAsia="es-ES"/>
+              </w:rPr>
+              <w:t>article</w:t>
+            </w:r>
+            <w:proofErr w:type="spellEnd"/>
+          </w:p>
+        </w:tc>
+      </w:tr>
+      <w:tr>
+        <w:tc>
+          <w:tcPr>
+            <w:tcW w:w="4248" w:type="dxa"/>
+            <w:tcBorders>
+              <w:top w:val="single" w:sz="4" w:space="0" w:color="auto"/>
+              <w:left w:val="single" w:sz="4" w:space="0" w:color="auto"/>
+              <w:bottom w:val="single" w:sz="4" w:space="0" w:color="auto"/>
+              <w:right w:val="single" w:sz="4" w:space="0" w:color="auto"/>
+            </w:tcBorders>
+          </w:tcPr>
+          <w:p>
+            <w:pPr>
+              <w:shd w:val="clear" w:color="auto" w:fill="263238"/>
+              <w:spacing w:line="285" w:lineRule="atLeast"/>
+              <w:rPr>
+                <w:rFonts w:ascii="Consolas" w:hAnsi="Consolas"/>
+                <w:color w:val="D4D4D4"/>
+                <w:sz w:val="21"/>
+                <w:szCs w:val="21"/>
+                <w:lang w:val="es-ES" w:eastAsia="es-ES"/>
+              </w:rPr>
+            </w:pPr>
+            <w:r>
+              <w:rPr>
+                <w:rFonts w:ascii="Consolas" w:hAnsi="Consolas"/>
+                <w:color w:val="89DDF3"/>
+                <w:sz w:val="21"/>
+                <w:szCs w:val="21"/>
+                <w:lang w:val="es-ES" w:eastAsia="es-ES"/>
+              </w:rPr>
+              <w:t>&lt;</w:t>
+            </w:r>
+            <w:r>
+              <w:rPr>
+                <w:rFonts w:ascii="Consolas" w:hAnsi="Consolas"/>
+                <w:color w:val="F07178"/>
+                <w:sz w:val="21"/>
+                <w:szCs w:val="21"/>
+                <w:lang w:val="es-ES" w:eastAsia="es-ES"/>
+              </w:rPr>
+              <w:t>h1</w:t>
+            </w:r>
+            <w:r>
+              <w:rPr>
+                <w:rFonts w:ascii="Consolas" w:hAnsi="Consolas"/>
+                <w:color w:val="89DDF3"/>
+                <w:sz w:val="21"/>
+                <w:szCs w:val="21"/>
+                <w:lang w:val="es-ES" w:eastAsia="es-ES"/>
+              </w:rPr>
+              <w:t>&gt;</w:t>
+            </w:r>
+          </w:p>
+        </w:tc>
+        <w:tc>
+          <w:tcPr>
+            <w:tcW w:w="4768" w:type="dxa"/>
+            <w:tcBorders>
+              <w:top w:val="single" w:sz="4" w:space="0" w:color="auto"/>
+              <w:left w:val="single" w:sz="4" w:space="0" w:color="auto"/>
+              <w:bottom w:val="single" w:sz="4" w:space="0" w:color="auto"/>
+              <w:right w:val="single" w:sz="4" w:space="0" w:color="auto"/>
+            </w:tcBorders>
+          </w:tcPr>
+          <w:p>
+            <w:pPr>
+              <w:jc w:val="both"/>
+              <w:rPr>
+                <w:color w:val="212121"/>
+                <w:lang w:val="es-ES" w:eastAsia="es-ES"/>
+              </w:rPr>
+            </w:pPr>
+            <w:r>
+              <w:rPr>
+                <w:color w:val="212121"/>
+                <w:lang w:val="es-ES" w:eastAsia="es-ES"/>
+              </w:rPr>
+              <w:t>Con esta etiqueta definí el encabezado de la sección</w:t>
+            </w:r>
+          </w:p>
+        </w:tc>
+      </w:tr>
+      <w:tr>
+        <w:tc>
+          <w:tcPr>
+            <w:tcW w:w="4248" w:type="dxa"/>
+            <w:tcBorders>
+              <w:top w:val="single" w:sz="4" w:space="0" w:color="auto"/>
+              <w:left w:val="single" w:sz="4" w:space="0" w:color="auto"/>
+              <w:bottom w:val="single" w:sz="4" w:space="0" w:color="auto"/>
+              <w:right w:val="single" w:sz="4" w:space="0" w:color="auto"/>
+            </w:tcBorders>
+          </w:tcPr>
+          <w:p>
+            <w:pPr>
+              <w:shd w:val="clear" w:color="auto" w:fill="263238"/>
+              <w:spacing w:line="285" w:lineRule="atLeast"/>
+              <w:rPr>
+                <w:rFonts w:ascii="Consolas" w:hAnsi="Consolas"/>
+                <w:color w:val="D4D4D4"/>
+                <w:sz w:val="21"/>
+                <w:szCs w:val="21"/>
+                <w:lang w:val="es-ES" w:eastAsia="es-ES"/>
+              </w:rPr>
+            </w:pPr>
+            <w:r>
+              <w:rPr>
+                <w:rFonts w:ascii="Consolas" w:hAnsi="Consolas"/>
+                <w:color w:val="89DDF3"/>
+                <w:sz w:val="21"/>
+                <w:szCs w:val="21"/>
+                <w:lang w:val="es-ES" w:eastAsia="es-ES"/>
+              </w:rPr>
+              <w:t>&lt;</w:t>
+            </w:r>
+            <w:r>
+              <w:rPr>
+                <w:rFonts w:ascii="Consolas" w:hAnsi="Consolas"/>
+                <w:color w:val="F07178"/>
+                <w:sz w:val="21"/>
+                <w:szCs w:val="21"/>
+                <w:lang w:val="es-ES" w:eastAsia="es-ES"/>
+              </w:rPr>
+              <w:t>p</w:t>
+            </w:r>
+            <w:r>
+              <w:rPr>
+                <w:rFonts w:ascii="Consolas" w:hAnsi="Consolas"/>
+                <w:color w:val="89DDF3"/>
+                <w:sz w:val="21"/>
+                <w:szCs w:val="21"/>
+                <w:lang w:val="es-ES" w:eastAsia="es-ES"/>
+              </w:rPr>
+              <w:t>&gt;</w:t>
+            </w:r>
+          </w:p>
+        </w:tc>
+        <w:tc>
+          <w:tcPr>
+            <w:tcW w:w="4768" w:type="dxa"/>
+            <w:tcBorders>
+              <w:top w:val="single" w:sz="4" w:space="0" w:color="auto"/>
+              <w:left w:val="single" w:sz="4" w:space="0" w:color="auto"/>
+              <w:bottom w:val="single" w:sz="4" w:space="0" w:color="auto"/>
+              <w:right w:val="single" w:sz="4" w:space="0" w:color="auto"/>
+            </w:tcBorders>
+          </w:tcPr>
+          <w:p>
+            <w:pPr>
+              <w:jc w:val="both"/>
+              <w:rPr>
+                <w:color w:val="212121"/>
+                <w:lang w:val="es-ES" w:eastAsia="es-ES"/>
+              </w:rPr>
+            </w:pPr>
+            <w:r>
+              <w:rPr>
+                <w:color w:val="212121"/>
+                <w:lang w:val="es-ES" w:eastAsia="es-ES"/>
+              </w:rPr>
+              <w:t>Define un párrafo.</w:t>
+            </w:r>
+          </w:p>
+        </w:tc>
+      </w:tr>
+      <w:tr>
+        <w:tc>
+          <w:tcPr>
+            <w:tcW w:w="4248" w:type="dxa"/>
+            <w:tcBorders>
+              <w:top w:val="single" w:sz="4" w:space="0" w:color="auto"/>
+              <w:left w:val="single" w:sz="4" w:space="0" w:color="auto"/>
+              <w:bottom w:val="single" w:sz="4" w:space="0" w:color="auto"/>
+              <w:right w:val="single" w:sz="4" w:space="0" w:color="auto"/>
+            </w:tcBorders>
+          </w:tcPr>
+          <w:p>
+            <w:pPr>
+              <w:shd w:val="clear" w:color="auto" w:fill="263238"/>
+              <w:spacing w:line="285" w:lineRule="atLeast"/>
+              <w:rPr>
+                <w:rFonts w:ascii="Consolas" w:hAnsi="Consolas"/>
+                <w:color w:val="D4D4D4"/>
+                <w:sz w:val="21"/>
+                <w:szCs w:val="21"/>
+                <w:lang w:val="es-ES" w:eastAsia="es-ES"/>
+              </w:rPr>
+            </w:pPr>
+            <w:r>
+              <w:rPr>
+                <w:rFonts w:ascii="Consolas" w:hAnsi="Consolas"/>
+                <w:color w:val="89DDF3"/>
+                <w:sz w:val="21"/>
+                <w:szCs w:val="21"/>
+                <w:lang w:val="es-ES" w:eastAsia="es-ES"/>
+              </w:rPr>
+              <w:t>&lt;</w:t>
+            </w:r>
+            <w:proofErr w:type="spellStart"/>
+            <w:r>
+              <w:rPr>
+                <w:rFonts w:ascii="Consolas" w:hAnsi="Consolas"/>
+                <w:color w:val="F07178"/>
+                <w:sz w:val="21"/>
+                <w:szCs w:val="21"/>
+                <w:lang w:val="es-ES" w:eastAsia="es-ES"/>
+              </w:rPr>
+              <w:t>abbr</w:t>
+            </w:r>
+            <w:proofErr w:type="spellEnd"/>
+            <w:r>
+              <w:rPr>
+                <w:rFonts w:ascii="Consolas" w:hAnsi="Consolas"/>
+                <w:color w:val="89DDF3"/>
+                <w:sz w:val="21"/>
+                <w:szCs w:val="21"/>
+                <w:lang w:val="es-ES" w:eastAsia="es-ES"/>
+              </w:rPr>
+              <w:t>&gt;</w:t>
+            </w:r>
+          </w:p>
+        </w:tc>
+        <w:tc>
+          <w:tcPr>
+            <w:tcW w:w="4768" w:type="dxa"/>
+            <w:tcBorders>
+              <w:top w:val="single" w:sz="4" w:space="0" w:color="auto"/>
+              <w:left w:val="single" w:sz="4" w:space="0" w:color="auto"/>
+              <w:bottom w:val="single" w:sz="4" w:space="0" w:color="auto"/>
+              <w:right w:val="single" w:sz="4" w:space="0" w:color="auto"/>
+            </w:tcBorders>
+          </w:tcPr>
+          <w:p>
+            <w:pPr>
+              <w:jc w:val="both"/>
+              <w:rPr>
+                <w:color w:val="212121"/>
+                <w:lang w:val="es-ES" w:eastAsia="es-ES"/>
+              </w:rPr>
+            </w:pPr>
+            <w:r>
+              <w:rPr>
+                <w:color w:val="212121"/>
+                <w:lang w:val="es-ES" w:eastAsia="es-ES"/>
+              </w:rPr>
+              <w:t>Es una etiqueta que permitió dar información sobre abreviaciones dentro de los párrafos. En ella se usó el atributo “</w:t>
+            </w:r>
+            <w:proofErr w:type="spellStart"/>
+            <w:r>
+              <w:rPr>
+                <w:color w:val="212121"/>
+                <w:lang w:val="es-ES" w:eastAsia="es-ES"/>
+              </w:rPr>
+              <w:t>title</w:t>
+            </w:r>
+            <w:proofErr w:type="spellEnd"/>
+            <w:r>
+              <w:rPr>
+                <w:color w:val="212121"/>
+                <w:lang w:val="es-ES" w:eastAsia="es-ES"/>
+              </w:rPr>
+              <w:t xml:space="preserve">” para ingresar lo que significaba la abreviación.  </w:t>
+            </w:r>
+          </w:p>
+        </w:tc>
+      </w:tr>
+      <w:tr>
+        <w:tc>
+          <w:tcPr>
+            <w:tcW w:w="4248" w:type="dxa"/>
+            <w:tcBorders>
+              <w:top w:val="single" w:sz="4" w:space="0" w:color="auto"/>
+              <w:left w:val="single" w:sz="4" w:space="0" w:color="auto"/>
+              <w:bottom w:val="single" w:sz="4" w:space="0" w:color="auto"/>
+              <w:right w:val="single" w:sz="4" w:space="0" w:color="auto"/>
+            </w:tcBorders>
+          </w:tcPr>
+          <w:p>
+            <w:pPr>
+              <w:shd w:val="clear" w:color="auto" w:fill="263238"/>
+              <w:spacing w:line="285" w:lineRule="atLeast"/>
+              <w:rPr>
+                <w:rFonts w:ascii="Consolas" w:hAnsi="Consolas"/>
+                <w:color w:val="D4D4D4"/>
+                <w:sz w:val="21"/>
+                <w:szCs w:val="21"/>
+                <w:lang w:val="es-ES" w:eastAsia="es-ES"/>
+              </w:rPr>
+            </w:pPr>
+            <w:r>
+              <w:rPr>
+                <w:rFonts w:ascii="Consolas" w:hAnsi="Consolas"/>
+                <w:color w:val="89DDF3"/>
+                <w:sz w:val="21"/>
+                <w:szCs w:val="21"/>
+                <w:lang w:val="es-ES" w:eastAsia="es-ES"/>
+              </w:rPr>
+              <w:t>&lt;</w:t>
+            </w:r>
+            <w:r>
+              <w:rPr>
+                <w:rFonts w:ascii="Consolas" w:hAnsi="Consolas"/>
+                <w:color w:val="F07178"/>
+                <w:sz w:val="21"/>
+                <w:szCs w:val="21"/>
+                <w:lang w:val="es-ES" w:eastAsia="es-ES"/>
+              </w:rPr>
+              <w:t>time</w:t>
+            </w:r>
+            <w:r>
+              <w:rPr>
+                <w:rFonts w:ascii="Consolas" w:hAnsi="Consolas"/>
+                <w:color w:val="89DDF3"/>
+                <w:sz w:val="21"/>
+                <w:szCs w:val="21"/>
+                <w:lang w:val="es-ES" w:eastAsia="es-ES"/>
+              </w:rPr>
+              <w:t>&gt;</w:t>
+            </w:r>
+          </w:p>
+        </w:tc>
+        <w:tc>
+          <w:tcPr>
+            <w:tcW w:w="4768" w:type="dxa"/>
+            <w:tcBorders>
+              <w:top w:val="single" w:sz="4" w:space="0" w:color="auto"/>
+              <w:left w:val="single" w:sz="4" w:space="0" w:color="auto"/>
+              <w:bottom w:val="single" w:sz="4" w:space="0" w:color="auto"/>
+              <w:right w:val="single" w:sz="4" w:space="0" w:color="auto"/>
+            </w:tcBorders>
+          </w:tcPr>
+          <w:p>
+            <w:pPr>
+              <w:jc w:val="both"/>
+              <w:rPr>
+                <w:color w:val="212121"/>
+                <w:lang w:val="es-ES" w:eastAsia="es-ES"/>
+              </w:rPr>
+            </w:pPr>
+            <w:r>
+              <w:rPr>
+                <w:color w:val="212121"/>
+                <w:lang w:val="es-ES" w:eastAsia="es-ES"/>
+              </w:rPr>
+              <w:t>Define un tiempo específico de una forma que es entendible para la máquina. Se usó el atributo “</w:t>
+            </w:r>
+            <w:proofErr w:type="spellStart"/>
+            <w:r>
+              <w:rPr>
+                <w:color w:val="212121"/>
+                <w:lang w:val="es-ES" w:eastAsia="es-ES"/>
+              </w:rPr>
+              <w:t>datetime</w:t>
+            </w:r>
+            <w:proofErr w:type="spellEnd"/>
+            <w:r>
+              <w:rPr>
+                <w:color w:val="212121"/>
+                <w:lang w:val="es-ES" w:eastAsia="es-ES"/>
+              </w:rPr>
+              <w:t>” con las fechas que se mostraban en dentro del contenido.</w:t>
+            </w:r>
+          </w:p>
+        </w:tc>
+      </w:tr>
+      <w:tr>
+        <w:tc>
+          <w:tcPr>
+            <w:tcW w:w="4248" w:type="dxa"/>
+            <w:tcBorders>
+              <w:top w:val="single" w:sz="4" w:space="0" w:color="auto"/>
+              <w:left w:val="single" w:sz="4" w:space="0" w:color="auto"/>
+              <w:bottom w:val="single" w:sz="4" w:space="0" w:color="auto"/>
+              <w:right w:val="single" w:sz="4" w:space="0" w:color="auto"/>
+            </w:tcBorders>
+          </w:tcPr>
+          <w:p>
+            <w:pPr>
+              <w:shd w:val="clear" w:color="auto" w:fill="263238"/>
+              <w:spacing w:line="285" w:lineRule="atLeast"/>
+              <w:rPr>
+                <w:rFonts w:ascii="Consolas" w:hAnsi="Consolas"/>
+                <w:color w:val="D4D4D4"/>
+                <w:sz w:val="21"/>
+                <w:szCs w:val="21"/>
+                <w:lang w:val="es-ES" w:eastAsia="es-ES"/>
+              </w:rPr>
+            </w:pPr>
+            <w:r>
+              <w:rPr>
+                <w:rFonts w:ascii="Consolas" w:hAnsi="Consolas"/>
+                <w:color w:val="89DDF3"/>
+                <w:sz w:val="21"/>
+                <w:szCs w:val="21"/>
+                <w:lang w:val="es-ES" w:eastAsia="es-ES"/>
+              </w:rPr>
+              <w:t>&lt;</w:t>
+            </w:r>
+            <w:r>
+              <w:rPr>
+                <w:rFonts w:ascii="Consolas" w:hAnsi="Consolas"/>
+                <w:color w:val="F07178"/>
+                <w:sz w:val="21"/>
+                <w:szCs w:val="21"/>
+                <w:lang w:val="es-ES" w:eastAsia="es-ES"/>
+              </w:rPr>
+              <w:t>h2</w:t>
+            </w:r>
+            <w:r>
+              <w:rPr>
+                <w:rFonts w:ascii="Consolas" w:hAnsi="Consolas"/>
+                <w:color w:val="89DDF3"/>
+                <w:sz w:val="21"/>
+                <w:szCs w:val="21"/>
+                <w:lang w:val="es-ES" w:eastAsia="es-ES"/>
+              </w:rPr>
+              <w:t>&gt;</w:t>
+            </w:r>
+          </w:p>
+        </w:tc>
+        <w:tc>
+          <w:tcPr>
+            <w:tcW w:w="4768" w:type="dxa"/>
+            <w:tcBorders>
+              <w:top w:val="single" w:sz="4" w:space="0" w:color="auto"/>
+              <w:left w:val="single" w:sz="4" w:space="0" w:color="auto"/>
+              <w:bottom w:val="single" w:sz="4" w:space="0" w:color="auto"/>
+              <w:right w:val="single" w:sz="4" w:space="0" w:color="auto"/>
+            </w:tcBorders>
+          </w:tcPr>
+          <w:p>
+            <w:pPr>
+              <w:jc w:val="both"/>
+              <w:rPr>
+                <w:color w:val="212121"/>
+                <w:lang w:val="es-ES" w:eastAsia="es-ES"/>
+              </w:rPr>
+            </w:pPr>
+            <w:r>
+              <w:rPr>
+                <w:color w:val="212121"/>
+                <w:lang w:val="es-ES" w:eastAsia="es-ES"/>
+              </w:rPr>
+              <w:t>Etiqueta para definir encabezado de segundo nivel en el articulo</w:t>
+            </w:r>
+          </w:p>
+        </w:tc>
+      </w:tr>
+      <w:tr>
+        <w:tc>
+          <w:tcPr>
+            <w:tcW w:w="4248" w:type="dxa"/>
+            <w:tcBorders>
+              <w:top w:val="single" w:sz="4" w:space="0" w:color="auto"/>
+              <w:left w:val="single" w:sz="4" w:space="0" w:color="auto"/>
+              <w:bottom w:val="single" w:sz="4" w:space="0" w:color="auto"/>
+              <w:right w:val="single" w:sz="4" w:space="0" w:color="auto"/>
+            </w:tcBorders>
+          </w:tcPr>
+          <w:p>
+            <w:pPr>
+              <w:shd w:val="clear" w:color="auto" w:fill="263238"/>
+              <w:spacing w:line="285" w:lineRule="atLeast"/>
+              <w:rPr>
+                <w:rFonts w:ascii="Consolas" w:hAnsi="Consolas"/>
+                <w:color w:val="D4D4D4"/>
+                <w:sz w:val="21"/>
+                <w:szCs w:val="21"/>
+                <w:lang w:val="es-ES" w:eastAsia="es-ES"/>
+              </w:rPr>
+            </w:pPr>
+            <w:r>
+              <w:rPr>
+                <w:rFonts w:ascii="Consolas" w:hAnsi="Consolas"/>
+                <w:color w:val="89DDF3"/>
+                <w:sz w:val="21"/>
+                <w:szCs w:val="21"/>
+                <w:lang w:val="es-ES" w:eastAsia="es-ES"/>
+              </w:rPr>
+              <w:t>&lt;</w:t>
+            </w:r>
+            <w:proofErr w:type="spellStart"/>
+            <w:r>
+              <w:rPr>
+                <w:rFonts w:ascii="Consolas" w:hAnsi="Consolas"/>
+                <w:color w:val="F07178"/>
+                <w:sz w:val="21"/>
+                <w:szCs w:val="21"/>
+                <w:lang w:val="es-ES" w:eastAsia="es-ES"/>
+              </w:rPr>
+              <w:t>ul</w:t>
+            </w:r>
+            <w:proofErr w:type="spellEnd"/>
+            <w:r>
+              <w:rPr>
+                <w:rFonts w:ascii="Consolas" w:hAnsi="Consolas"/>
+                <w:color w:val="89DDF3"/>
+                <w:sz w:val="21"/>
+                <w:szCs w:val="21"/>
+                <w:lang w:val="es-ES" w:eastAsia="es-ES"/>
+              </w:rPr>
+              <w:t>&gt;</w:t>
+            </w:r>
+          </w:p>
+        </w:tc>
+        <w:tc>
+          <w:tcPr>
+            <w:tcW w:w="4768" w:type="dxa"/>
+            <w:tcBorders>
+              <w:top w:val="single" w:sz="4" w:space="0" w:color="auto"/>
+              <w:left w:val="single" w:sz="4" w:space="0" w:color="auto"/>
+              <w:bottom w:val="single" w:sz="4" w:space="0" w:color="auto"/>
+              <w:right w:val="single" w:sz="4" w:space="0" w:color="auto"/>
+            </w:tcBorders>
+          </w:tcPr>
+          <w:p>
+            <w:pPr>
+              <w:jc w:val="both"/>
+              <w:rPr>
+                <w:color w:val="212121"/>
+                <w:lang w:val="pt-PT" w:eastAsia="es-ES"/>
+              </w:rPr>
+            </w:pPr>
+            <w:r>
+              <w:rPr>
+                <w:color w:val="212121"/>
+                <w:lang w:val="pt-PT" w:eastAsia="es-ES"/>
+              </w:rPr>
+              <w:t>Etiqueta usada para insertar lista n</w:t>
+            </w:r>
+            <w:r>
+              <w:rPr>
+                <w:color w:val="212121"/>
+                <w:lang w:val="pt-PT" w:eastAsia="es-ES"/>
+              </w:rPr>
+              <w:t xml:space="preserve">o ordenada dentro </w:t>
+            </w:r>
+            <w:proofErr w:type="spellStart"/>
+            <w:r>
+              <w:rPr>
+                <w:color w:val="212121"/>
+                <w:lang w:val="pt-PT" w:eastAsia="es-ES"/>
+              </w:rPr>
+              <w:t>del</w:t>
+            </w:r>
+            <w:proofErr w:type="spellEnd"/>
+            <w:r>
+              <w:rPr>
+                <w:color w:val="212121"/>
+                <w:lang w:val="pt-PT" w:eastAsia="es-ES"/>
+              </w:rPr>
+              <w:t xml:space="preserve"> articulo</w:t>
+            </w:r>
+          </w:p>
+        </w:tc>
+      </w:tr>
+      <w:tr>
+        <w:tc>
+          <w:tcPr>
+            <w:tcW w:w="4248" w:type="dxa"/>
+            <w:tcBorders>
+              <w:top w:val="single" w:sz="4" w:space="0" w:color="auto"/>
+              <w:left w:val="single" w:sz="4" w:space="0" w:color="auto"/>
+              <w:bottom w:val="single" w:sz="4" w:space="0" w:color="auto"/>
+              <w:right w:val="single" w:sz="4" w:space="0" w:color="auto"/>
+            </w:tcBorders>
+          </w:tcPr>
+          <w:p>
+            <w:pPr>
+              <w:shd w:val="clear" w:color="auto" w:fill="263238"/>
+              <w:spacing w:line="285" w:lineRule="atLeast"/>
+              <w:rPr>
+                <w:rFonts w:ascii="Consolas" w:hAnsi="Consolas"/>
+                <w:color w:val="D4D4D4"/>
+                <w:sz w:val="21"/>
+                <w:szCs w:val="21"/>
+                <w:lang w:val="es-ES" w:eastAsia="es-ES"/>
+              </w:rPr>
+            </w:pPr>
+            <w:r>
+              <w:rPr>
+                <w:rFonts w:ascii="Consolas" w:hAnsi="Consolas"/>
+                <w:color w:val="89DDF3"/>
+                <w:sz w:val="21"/>
+                <w:szCs w:val="21"/>
+                <w:lang w:val="es-ES" w:eastAsia="es-ES"/>
+              </w:rPr>
+              <w:t>&lt;</w:t>
+            </w:r>
+            <w:proofErr w:type="spellStart"/>
+            <w:r>
+              <w:rPr>
+                <w:rFonts w:ascii="Consolas" w:hAnsi="Consolas"/>
+                <w:color w:val="F07178"/>
+                <w:sz w:val="21"/>
+                <w:szCs w:val="21"/>
+                <w:lang w:val="es-ES" w:eastAsia="es-ES"/>
+              </w:rPr>
+              <w:t>li</w:t>
+            </w:r>
+            <w:proofErr w:type="spellEnd"/>
+            <w:r>
+              <w:rPr>
+                <w:rFonts w:ascii="Consolas" w:hAnsi="Consolas"/>
+                <w:color w:val="89DDF3"/>
+                <w:sz w:val="21"/>
+                <w:szCs w:val="21"/>
+                <w:lang w:val="es-ES" w:eastAsia="es-ES"/>
+              </w:rPr>
+              <w:t>&gt;</w:t>
+            </w:r>
+          </w:p>
+        </w:tc>
+        <w:tc>
+          <w:tcPr>
+            <w:tcW w:w="4768" w:type="dxa"/>
+            <w:tcBorders>
+              <w:top w:val="single" w:sz="4" w:space="0" w:color="auto"/>
+              <w:left w:val="single" w:sz="4" w:space="0" w:color="auto"/>
+              <w:bottom w:val="single" w:sz="4" w:space="0" w:color="auto"/>
+              <w:right w:val="single" w:sz="4" w:space="0" w:color="auto"/>
+            </w:tcBorders>
+          </w:tcPr>
+          <w:p>
+            <w:pPr>
+              <w:jc w:val="both"/>
+              <w:rPr>
+                <w:color w:val="212121"/>
+                <w:lang w:val="es-ES" w:eastAsia="es-ES"/>
+              </w:rPr>
+            </w:pPr>
+            <w:r>
+              <w:rPr>
+                <w:color w:val="212121"/>
+                <w:lang w:val="pt-PT" w:eastAsia="es-ES"/>
+              </w:rPr>
+              <w:t xml:space="preserve">Etiqueta usada para insertar </w:t>
+            </w:r>
+            <w:r>
+              <w:rPr>
+                <w:color w:val="212121"/>
+                <w:lang w:val="pt-PT" w:eastAsia="es-ES"/>
+              </w:rPr>
+              <w:t xml:space="preserve">elemento de la </w:t>
+            </w:r>
+            <w:r>
+              <w:rPr>
+                <w:color w:val="212121"/>
+                <w:lang w:val="pt-PT" w:eastAsia="es-ES"/>
+              </w:rPr>
+              <w:t>lista n</w:t>
+            </w:r>
+            <w:r>
+              <w:rPr>
+                <w:color w:val="212121"/>
+                <w:lang w:val="pt-PT" w:eastAsia="es-ES"/>
+              </w:rPr>
+              <w:t xml:space="preserve">o ordenada dentro </w:t>
+            </w:r>
+            <w:proofErr w:type="spellStart"/>
+            <w:r>
+              <w:rPr>
+                <w:color w:val="212121"/>
+                <w:lang w:val="pt-PT" w:eastAsia="es-ES"/>
+              </w:rPr>
+              <w:t>del</w:t>
+            </w:r>
+            <w:proofErr w:type="spellEnd"/>
+            <w:r>
+              <w:rPr>
+                <w:color w:val="212121"/>
+                <w:lang w:val="pt-PT" w:eastAsia="es-ES"/>
+              </w:rPr>
+              <w:t xml:space="preserve"> articulo</w:t>
+            </w:r>
+          </w:p>
+        </w:tc>
+      </w:tr>
+      <w:tr>
+        <w:tc>
+          <w:tcPr>
+            <w:tcW w:w="4248" w:type="dxa"/>
+            <w:tcBorders>
+              <w:top w:val="single" w:sz="4" w:space="0" w:color="auto"/>
+              <w:left w:val="single" w:sz="4" w:space="0" w:color="auto"/>
+              <w:bottom w:val="single" w:sz="4" w:space="0" w:color="auto"/>
+              <w:right w:val="single" w:sz="4" w:space="0" w:color="auto"/>
+            </w:tcBorders>
+          </w:tcPr>
+          <w:p>
+            <w:pPr>
+              <w:shd w:val="clear" w:color="auto" w:fill="263238"/>
+              <w:spacing w:line="285" w:lineRule="atLeast"/>
+              <w:rPr>
+                <w:rFonts w:ascii="Consolas" w:hAnsi="Consolas"/>
+                <w:color w:val="D4D4D4"/>
+                <w:sz w:val="21"/>
+                <w:szCs w:val="21"/>
+                <w:lang w:eastAsia="es-ES"/>
+              </w:rPr>
+            </w:pPr>
+            <w:r>
+              <w:rPr>
+                <w:rFonts w:ascii="Consolas" w:hAnsi="Consolas"/>
+                <w:color w:val="89DDF3"/>
+                <w:sz w:val="21"/>
+                <w:szCs w:val="21"/>
+                <w:lang w:eastAsia="es-ES"/>
+              </w:rPr>
+              <w:t>&lt;</w:t>
+            </w:r>
+            <w:r>
+              <w:rPr>
+                <w:rFonts w:ascii="Consolas" w:hAnsi="Consolas"/>
+                <w:color w:val="F07178"/>
+                <w:sz w:val="21"/>
+                <w:szCs w:val="21"/>
+                <w:lang w:eastAsia="es-ES"/>
+              </w:rPr>
+              <w:t>figure</w:t>
+            </w:r>
+            <w:r>
+              <w:rPr>
+                <w:rFonts w:ascii="Consolas" w:hAnsi="Consolas"/>
+                <w:color w:val="89DDF3"/>
+                <w:sz w:val="21"/>
+                <w:szCs w:val="21"/>
+                <w:lang w:eastAsia="es-ES"/>
+              </w:rPr>
+              <w:t>&gt;</w:t>
+            </w:r>
+          </w:p>
+          <w:p>
+            <w:pPr>
+              <w:shd w:val="clear" w:color="auto" w:fill="263238"/>
+              <w:spacing w:line="285" w:lineRule="atLeast"/>
+              <w:rPr>
+                <w:rFonts w:ascii="Consolas" w:hAnsi="Consolas"/>
+                <w:color w:val="D4D4D4"/>
+                <w:sz w:val="21"/>
+                <w:szCs w:val="21"/>
+                <w:lang w:eastAsia="es-ES"/>
+              </w:rPr>
+            </w:pPr>
+            <w:r>
+              <w:rPr>
+                <w:rFonts w:ascii="Consolas" w:hAnsi="Consolas"/>
+                <w:color w:val="D4D4D4"/>
+                <w:sz w:val="21"/>
+                <w:szCs w:val="21"/>
+                <w:lang w:eastAsia="es-ES"/>
+              </w:rPr>
+              <w:t> </w:t>
+            </w:r>
+            <w:r>
+              <w:rPr>
+                <w:rFonts w:ascii="Consolas" w:hAnsi="Consolas"/>
+                <w:color w:val="89DDF3"/>
+                <w:sz w:val="21"/>
+                <w:szCs w:val="21"/>
+                <w:lang w:eastAsia="es-ES"/>
+              </w:rPr>
+              <w:t>&lt;</w:t>
+            </w:r>
+            <w:r>
+              <w:rPr>
+                <w:rFonts w:ascii="Consolas" w:hAnsi="Consolas"/>
+                <w:color w:val="F07178"/>
+                <w:sz w:val="21"/>
+                <w:szCs w:val="21"/>
+                <w:lang w:eastAsia="es-ES"/>
+              </w:rPr>
+              <w:t>div</w:t>
+            </w:r>
+            <w:r>
+              <w:rPr>
+                <w:rFonts w:ascii="Consolas" w:hAnsi="Consolas"/>
+                <w:color w:val="D4D4D4"/>
+                <w:sz w:val="21"/>
+                <w:szCs w:val="21"/>
+                <w:lang w:eastAsia="es-ES"/>
+              </w:rPr>
+              <w:t> </w:t>
+            </w:r>
+            <w:r>
+              <w:rPr>
+                <w:rFonts w:ascii="Consolas" w:hAnsi="Consolas"/>
+                <w:color w:val="FFCB6B"/>
+                <w:sz w:val="21"/>
+                <w:szCs w:val="21"/>
+                <w:lang w:eastAsia="es-ES"/>
+              </w:rPr>
+              <w:t>class</w:t>
+            </w:r>
+            <w:r>
+              <w:rPr>
+                <w:rFonts w:ascii="Consolas" w:hAnsi="Consolas"/>
+                <w:color w:val="89DDF3"/>
+                <w:sz w:val="21"/>
+                <w:szCs w:val="21"/>
+                <w:lang w:eastAsia="es-ES"/>
+              </w:rPr>
+              <w:t>="</w:t>
+            </w:r>
+            <w:r>
+              <w:rPr>
+                <w:rFonts w:ascii="Consolas" w:hAnsi="Consolas"/>
+                <w:color w:val="C3E88D"/>
+                <w:sz w:val="21"/>
+                <w:szCs w:val="21"/>
+                <w:lang w:eastAsia="es-ES"/>
+              </w:rPr>
+              <w:t>video-fluid</w:t>
+            </w:r>
+            <w:r>
+              <w:rPr>
+                <w:rFonts w:ascii="Consolas" w:hAnsi="Consolas"/>
+                <w:color w:val="89DDF3"/>
+                <w:sz w:val="21"/>
+                <w:szCs w:val="21"/>
+                <w:lang w:eastAsia="es-ES"/>
+              </w:rPr>
+              <w:t>"&gt;</w:t>
+            </w:r>
+          </w:p>
+          <w:p>
+            <w:pPr>
+              <w:shd w:val="clear" w:color="auto" w:fill="263238"/>
+              <w:spacing w:line="285" w:lineRule="atLeast"/>
+              <w:rPr>
+                <w:rFonts w:ascii="Consolas" w:hAnsi="Consolas"/>
+                <w:color w:val="D4D4D4"/>
+                <w:sz w:val="21"/>
+                <w:szCs w:val="21"/>
+                <w:lang w:eastAsia="es-ES"/>
+              </w:rPr>
+            </w:pPr>
+            <w:r>
+              <w:rPr>
+                <w:rFonts w:ascii="Consolas" w:hAnsi="Consolas"/>
+                <w:color w:val="D4D4D4"/>
+                <w:sz w:val="21"/>
+                <w:szCs w:val="21"/>
+                <w:lang w:eastAsia="es-ES"/>
+              </w:rPr>
+              <w:t> </w:t>
+            </w:r>
+            <w:r>
+              <w:rPr>
+                <w:rFonts w:ascii="Consolas" w:hAnsi="Consolas"/>
+                <w:color w:val="D4D4D4"/>
+                <w:sz w:val="21"/>
+                <w:szCs w:val="21"/>
+                <w:lang w:eastAsia="es-ES"/>
+              </w:rPr>
+              <w:t xml:space="preserve"> </w:t>
+            </w:r>
+            <w:r>
+              <w:rPr>
+                <w:rFonts w:ascii="Consolas" w:hAnsi="Consolas"/>
+                <w:color w:val="89DDF3"/>
+                <w:sz w:val="21"/>
+                <w:szCs w:val="21"/>
+                <w:lang w:eastAsia="es-ES"/>
+              </w:rPr>
+              <w:t>&lt;</w:t>
+            </w:r>
+            <w:r>
+              <w:rPr>
+                <w:rFonts w:ascii="Consolas" w:hAnsi="Consolas"/>
+                <w:color w:val="F07178"/>
+                <w:sz w:val="21"/>
+                <w:szCs w:val="21"/>
+                <w:lang w:eastAsia="es-ES"/>
+              </w:rPr>
+              <w:t>iframe</w:t>
+            </w:r>
+            <w:r>
+              <w:rPr>
+                <w:rFonts w:ascii="Consolas" w:hAnsi="Consolas"/>
+                <w:color w:val="D4D4D4"/>
+                <w:sz w:val="21"/>
+                <w:szCs w:val="21"/>
+                <w:lang w:eastAsia="es-ES"/>
+              </w:rPr>
+              <w:t> </w:t>
+            </w:r>
+            <w:r>
+              <w:rPr>
+                <w:rFonts w:ascii="Consolas" w:hAnsi="Consolas"/>
+                <w:color w:val="FFCB6B"/>
+                <w:sz w:val="21"/>
+                <w:szCs w:val="21"/>
+                <w:lang w:eastAsia="es-ES"/>
+              </w:rPr>
+              <w:t>class</w:t>
+            </w:r>
+            <w:r>
+              <w:rPr>
+                <w:rFonts w:ascii="Consolas" w:hAnsi="Consolas"/>
+                <w:color w:val="89DDF3"/>
+                <w:sz w:val="21"/>
+                <w:szCs w:val="21"/>
+                <w:lang w:eastAsia="es-ES"/>
+              </w:rPr>
+              <w:t>="</w:t>
+            </w:r>
+            <w:r>
+              <w:rPr>
+                <w:rFonts w:ascii="Consolas" w:hAnsi="Consolas"/>
+                <w:color w:val="C3E88D"/>
+                <w:sz w:val="21"/>
+                <w:szCs w:val="21"/>
+                <w:lang w:eastAsia="es-ES"/>
+              </w:rPr>
+              <w:t>video-fluid-item</w:t>
+            </w:r>
+            <w:r>
+              <w:rPr>
+                <w:rFonts w:ascii="Consolas" w:hAnsi="Consolas"/>
+                <w:color w:val="89DDF3"/>
+                <w:sz w:val="21"/>
+                <w:szCs w:val="21"/>
+                <w:lang w:eastAsia="es-ES"/>
+              </w:rPr>
+              <w:t>"</w:t>
+            </w:r>
+            <w:r>
+              <w:rPr>
+                <w:rFonts w:ascii="Consolas" w:hAnsi="Consolas"/>
+                <w:color w:val="D4D4D4"/>
+                <w:sz w:val="21"/>
+                <w:szCs w:val="21"/>
+                <w:lang w:eastAsia="es-ES"/>
+              </w:rPr>
+              <w:t> </w:t>
+            </w:r>
+            <w:r>
+              <w:rPr>
+                <w:rFonts w:ascii="Consolas" w:hAnsi="Consolas"/>
+                <w:color w:val="FFCB6B"/>
+                <w:sz w:val="21"/>
+                <w:szCs w:val="21"/>
+                <w:lang w:eastAsia="es-ES"/>
+              </w:rPr>
+              <w:t>width</w:t>
+            </w:r>
+            <w:r>
+              <w:rPr>
+                <w:rFonts w:ascii="Consolas" w:hAnsi="Consolas"/>
+                <w:color w:val="89DDF3"/>
+                <w:sz w:val="21"/>
+                <w:szCs w:val="21"/>
+                <w:lang w:eastAsia="es-ES"/>
+              </w:rPr>
+              <w:t>="</w:t>
+            </w:r>
+            <w:r>
+              <w:rPr>
+                <w:rFonts w:ascii="Consolas" w:hAnsi="Consolas"/>
+                <w:color w:val="C3E88D"/>
+                <w:sz w:val="21"/>
+                <w:szCs w:val="21"/>
+                <w:lang w:eastAsia="es-ES"/>
+              </w:rPr>
+              <w:t>560</w:t>
+            </w:r>
+            <w:r>
+              <w:rPr>
+                <w:rFonts w:ascii="Consolas" w:hAnsi="Consolas"/>
+                <w:color w:val="89DDF3"/>
+                <w:sz w:val="21"/>
+                <w:szCs w:val="21"/>
+                <w:lang w:eastAsia="es-ES"/>
+              </w:rPr>
+              <w:t>"</w:t>
+            </w:r>
+            <w:r>
+              <w:rPr>
+                <w:rFonts w:ascii="Consolas" w:hAnsi="Consolas"/>
+                <w:color w:val="D4D4D4"/>
+                <w:sz w:val="21"/>
+                <w:szCs w:val="21"/>
+                <w:lang w:eastAsia="es-ES"/>
+              </w:rPr>
+              <w:t> </w:t>
+            </w:r>
+            <w:r>
+              <w:rPr>
+                <w:rFonts w:ascii="Consolas" w:hAnsi="Consolas"/>
+                <w:color w:val="FFCB6B"/>
+                <w:sz w:val="21"/>
+                <w:szCs w:val="21"/>
+                <w:lang w:eastAsia="es-ES"/>
+              </w:rPr>
+              <w:t>height</w:t>
+            </w:r>
+            <w:r>
+              <w:rPr>
+                <w:rFonts w:ascii="Consolas" w:hAnsi="Consolas"/>
+                <w:color w:val="89DDF3"/>
+                <w:sz w:val="21"/>
+                <w:szCs w:val="21"/>
+                <w:lang w:eastAsia="es-ES"/>
+              </w:rPr>
+              <w:t>="</w:t>
+            </w:r>
+            <w:r>
+              <w:rPr>
+                <w:rFonts w:ascii="Consolas" w:hAnsi="Consolas"/>
+                <w:color w:val="C3E88D"/>
+                <w:sz w:val="21"/>
+                <w:szCs w:val="21"/>
+                <w:lang w:eastAsia="es-ES"/>
+              </w:rPr>
+              <w:t>315</w:t>
+            </w:r>
+            <w:r>
+              <w:rPr>
+                <w:rFonts w:ascii="Consolas" w:hAnsi="Consolas"/>
+                <w:color w:val="89DDF3"/>
+                <w:sz w:val="21"/>
+                <w:szCs w:val="21"/>
+                <w:lang w:eastAsia="es-ES"/>
+              </w:rPr>
+              <w:t>"</w:t>
+            </w:r>
+            <w:r>
+              <w:rPr>
+                <w:rFonts w:ascii="Consolas" w:hAnsi="Consolas"/>
+                <w:color w:val="D4D4D4"/>
+                <w:sz w:val="21"/>
+                <w:szCs w:val="21"/>
+                <w:lang w:eastAsia="es-ES"/>
+              </w:rPr>
+              <w:t> </w:t>
+            </w:r>
+            <w:r>
+              <w:rPr>
+                <w:rFonts w:ascii="Consolas" w:hAnsi="Consolas"/>
+                <w:color w:val="FFCB6B"/>
+                <w:sz w:val="21"/>
+                <w:szCs w:val="21"/>
+                <w:lang w:eastAsia="es-ES"/>
+              </w:rPr>
+              <w:t>src</w:t>
+            </w:r>
+            <w:r>
+              <w:rPr>
+                <w:rFonts w:ascii="Consolas" w:hAnsi="Consolas"/>
+                <w:color w:val="89DDF3"/>
+                <w:sz w:val="21"/>
+                <w:szCs w:val="21"/>
+                <w:lang w:eastAsia="es-ES"/>
+              </w:rPr>
+              <w:t>="</w:t>
+            </w:r>
+            <w:r>
+              <w:rPr>
+                <w:rFonts w:ascii="Consolas" w:hAnsi="Consolas"/>
+                <w:color w:val="C3E88D"/>
+                <w:sz w:val="21"/>
+                <w:szCs w:val="21"/>
+                <w:lang w:eastAsia="es-ES"/>
+              </w:rPr>
+              <w:t>https://www.youtube-nocookie.com/embed/4czjS9h4Fpg</w:t>
+            </w:r>
+            <w:r>
+              <w:rPr>
+                <w:rFonts w:ascii="Consolas" w:hAnsi="Consolas"/>
+                <w:color w:val="89DDF3"/>
+                <w:sz w:val="21"/>
+                <w:szCs w:val="21"/>
+                <w:lang w:eastAsia="es-ES"/>
+              </w:rPr>
+              <w:t>"</w:t>
+            </w:r>
+            <w:r>
+              <w:rPr>
+                <w:rFonts w:ascii="Consolas" w:hAnsi="Consolas"/>
+                <w:color w:val="D4D4D4"/>
+                <w:sz w:val="21"/>
+                <w:szCs w:val="21"/>
+                <w:lang w:eastAsia="es-ES"/>
+              </w:rPr>
+              <w:t> </w:t>
+            </w:r>
+            <w:r>
+              <w:rPr>
+                <w:rFonts w:ascii="Consolas" w:hAnsi="Consolas"/>
+                <w:color w:val="FFCB6B"/>
+                <w:sz w:val="21"/>
+                <w:szCs w:val="21"/>
+                <w:lang w:eastAsia="es-ES"/>
+              </w:rPr>
+              <w:t>title</w:t>
+            </w:r>
+            <w:r>
+              <w:rPr>
+                <w:rFonts w:ascii="Consolas" w:hAnsi="Consolas"/>
+                <w:color w:val="89DDF3"/>
+                <w:sz w:val="21"/>
+                <w:szCs w:val="21"/>
+                <w:lang w:eastAsia="es-ES"/>
+              </w:rPr>
+              <w:t>="</w:t>
+            </w:r>
+            <w:r>
+              <w:rPr>
+                <w:rFonts w:ascii="Consolas" w:hAnsi="Consolas"/>
+                <w:color w:val="C3E88D"/>
+                <w:sz w:val="21"/>
+                <w:szCs w:val="21"/>
+                <w:lang w:eastAsia="es-ES"/>
+              </w:rPr>
+              <w:t>YouTube video player</w:t>
+            </w:r>
+            <w:r>
+              <w:rPr>
+                <w:rFonts w:ascii="Consolas" w:hAnsi="Consolas"/>
+                <w:color w:val="89DDF3"/>
+                <w:sz w:val="21"/>
+                <w:szCs w:val="21"/>
+                <w:lang w:eastAsia="es-ES"/>
+              </w:rPr>
+              <w:t>"</w:t>
+            </w:r>
+            <w:r>
+              <w:rPr>
+                <w:rFonts w:ascii="Consolas" w:hAnsi="Consolas"/>
+                <w:color w:val="D4D4D4"/>
+                <w:sz w:val="21"/>
+                <w:szCs w:val="21"/>
+                <w:lang w:eastAsia="es-ES"/>
+              </w:rPr>
+              <w:t> </w:t>
+            </w:r>
+            <w:r>
+              <w:rPr>
+                <w:rFonts w:ascii="Consolas" w:hAnsi="Consolas"/>
+                <w:color w:val="FFCB6B"/>
+                <w:sz w:val="21"/>
+                <w:szCs w:val="21"/>
+                <w:lang w:eastAsia="es-ES"/>
+              </w:rPr>
+              <w:t>allow</w:t>
+            </w:r>
+            <w:r>
+              <w:rPr>
+                <w:rFonts w:ascii="Consolas" w:hAnsi="Consolas"/>
+                <w:color w:val="89DDF3"/>
+                <w:sz w:val="21"/>
+                <w:szCs w:val="21"/>
+                <w:lang w:eastAsia="es-ES"/>
+              </w:rPr>
+              <w:t>="</w:t>
+            </w:r>
+            <w:r>
+              <w:rPr>
+                <w:rFonts w:ascii="Consolas" w:hAnsi="Consolas"/>
+                <w:color w:val="C3E88D"/>
+                <w:sz w:val="21"/>
+                <w:szCs w:val="21"/>
+                <w:lang w:eastAsia="es-ES"/>
+              </w:rPr>
+              <w:t>accelerometer; autoplay; clipboard-write; encrypted-media; gyroscope; picture-in-picture</w:t>
+            </w:r>
+            <w:r>
+              <w:rPr>
+                <w:rFonts w:ascii="Consolas" w:hAnsi="Consolas"/>
+                <w:color w:val="89DDF3"/>
+                <w:sz w:val="21"/>
+                <w:szCs w:val="21"/>
+                <w:lang w:eastAsia="es-ES"/>
+              </w:rPr>
+              <w:t>"</w:t>
+            </w:r>
+            <w:r>
+              <w:rPr>
+                <w:rFonts w:ascii="Consolas" w:hAnsi="Consolas"/>
+                <w:color w:val="D4D4D4"/>
+                <w:sz w:val="21"/>
+                <w:szCs w:val="21"/>
+                <w:lang w:eastAsia="es-ES"/>
+              </w:rPr>
+              <w:t> </w:t>
+            </w:r>
+            <w:r>
+              <w:rPr>
+                <w:rFonts w:ascii="Consolas" w:hAnsi="Consolas"/>
+                <w:color w:val="FFCB6B"/>
+                <w:sz w:val="21"/>
+                <w:szCs w:val="21"/>
+                <w:lang w:eastAsia="es-ES"/>
+              </w:rPr>
+              <w:t>allowfullscreen</w:t>
+            </w:r>
+            <w:r>
+              <w:rPr>
+                <w:rFonts w:ascii="Consolas" w:hAnsi="Consolas"/>
+                <w:color w:val="89DDF3"/>
+                <w:sz w:val="21"/>
+                <w:szCs w:val="21"/>
+                <w:lang w:eastAsia="es-ES"/>
+              </w:rPr>
+              <w:t>&gt;&lt;/</w:t>
+            </w:r>
+            <w:r>
+              <w:rPr>
+                <w:rFonts w:ascii="Consolas" w:hAnsi="Consolas"/>
+                <w:color w:val="F07178"/>
+                <w:sz w:val="21"/>
+                <w:szCs w:val="21"/>
+                <w:lang w:eastAsia="es-ES"/>
+              </w:rPr>
+              <w:t>iframe</w:t>
+            </w:r>
+            <w:r>
+              <w:rPr>
+                <w:rFonts w:ascii="Consolas" w:hAnsi="Consolas"/>
+                <w:color w:val="89DDF3"/>
+                <w:sz w:val="21"/>
+                <w:szCs w:val="21"/>
+                <w:lang w:eastAsia="es-ES"/>
+              </w:rPr>
+              <w:t>&gt;</w:t>
+            </w:r>
+          </w:p>
+          <w:p>
+            <w:pPr>
+              <w:shd w:val="clear" w:color="auto" w:fill="263238"/>
+              <w:spacing w:line="285" w:lineRule="atLeast"/>
+              <w:rPr>
+                <w:rFonts w:ascii="Consolas" w:hAnsi="Consolas"/>
+                <w:color w:val="D4D4D4"/>
+                <w:sz w:val="21"/>
+                <w:szCs w:val="21"/>
+                <w:lang w:val="es-ES" w:eastAsia="es-ES"/>
+              </w:rPr>
+            </w:pPr>
+            <w:r>
+              <w:rPr>
+                <w:rFonts w:ascii="Consolas" w:hAnsi="Consolas"/>
+                <w:color w:val="D4D4D4"/>
+                <w:sz w:val="21"/>
+                <w:szCs w:val="21"/>
+                <w:lang w:val="es-ES" w:eastAsia="es-ES"/>
+              </w:rPr>
+              <w:t>  </w:t>
+            </w:r>
+            <w:r>
+              <w:rPr>
+                <w:rFonts w:ascii="Consolas" w:hAnsi="Consolas"/>
+                <w:color w:val="89DDF3"/>
+                <w:sz w:val="21"/>
+                <w:szCs w:val="21"/>
+                <w:lang w:val="es-ES" w:eastAsia="es-ES"/>
+              </w:rPr>
+              <w:t>&lt;/</w:t>
+            </w:r>
+            <w:proofErr w:type="spellStart"/>
+            <w:r>
+              <w:rPr>
+                <w:rFonts w:ascii="Consolas" w:hAnsi="Consolas"/>
+                <w:color w:val="F07178"/>
+                <w:sz w:val="21"/>
+                <w:szCs w:val="21"/>
+                <w:lang w:val="es-ES" w:eastAsia="es-ES"/>
+              </w:rPr>
+              <w:t>div</w:t>
+            </w:r>
+            <w:proofErr w:type="spellEnd"/>
+            <w:r>
+              <w:rPr>
+                <w:rFonts w:ascii="Consolas" w:hAnsi="Consolas"/>
+                <w:color w:val="89DDF3"/>
+                <w:sz w:val="21"/>
+                <w:szCs w:val="21"/>
+                <w:lang w:val="es-ES" w:eastAsia="es-ES"/>
+              </w:rPr>
+              <w:t>&gt;</w:t>
+            </w:r>
+          </w:p>
+          <w:p>
+            <w:pPr>
+              <w:shd w:val="clear" w:color="auto" w:fill="263238"/>
+              <w:spacing w:line="285" w:lineRule="atLeast"/>
+              <w:rPr>
+                <w:rFonts w:ascii="Consolas" w:hAnsi="Consolas"/>
+                <w:color w:val="D4D4D4"/>
+                <w:sz w:val="21"/>
+                <w:szCs w:val="21"/>
+                <w:lang w:val="es-ES" w:eastAsia="es-ES"/>
+              </w:rPr>
+            </w:pPr>
+            <w:r>
+              <w:rPr>
+                <w:rFonts w:ascii="Consolas" w:hAnsi="Consolas"/>
+                <w:color w:val="D4D4D4"/>
+                <w:sz w:val="21"/>
+                <w:szCs w:val="21"/>
+                <w:lang w:val="es-ES" w:eastAsia="es-ES"/>
+              </w:rPr>
+              <w:t> </w:t>
+            </w:r>
+            <w:r>
+              <w:rPr>
+                <w:rFonts w:ascii="Consolas" w:hAnsi="Consolas"/>
+                <w:color w:val="89DDF3"/>
+                <w:sz w:val="21"/>
+                <w:szCs w:val="21"/>
+                <w:lang w:val="es-ES" w:eastAsia="es-ES"/>
+              </w:rPr>
+              <w:t>&lt;</w:t>
+            </w:r>
+            <w:r>
+              <w:rPr>
+                <w:rFonts w:ascii="Consolas" w:hAnsi="Consolas"/>
+                <w:color w:val="F07178"/>
+                <w:sz w:val="21"/>
+                <w:szCs w:val="21"/>
+                <w:lang w:val="es-ES" w:eastAsia="es-ES"/>
+              </w:rPr>
+              <w:t>figcaption</w:t>
+            </w:r>
+            <w:r>
+              <w:rPr>
+                <w:rFonts w:ascii="Consolas" w:hAnsi="Consolas"/>
+                <w:color w:val="89DDF3"/>
+                <w:sz w:val="21"/>
+                <w:szCs w:val="21"/>
+                <w:lang w:val="es-ES" w:eastAsia="es-ES"/>
+              </w:rPr>
+              <w:t>&gt;</w:t>
+            </w:r>
+            <w:r>
+              <w:rPr>
+                <w:rFonts w:ascii="Consolas" w:hAnsi="Consolas"/>
+                <w:color w:val="D4D4D4"/>
+                <w:sz w:val="21"/>
+                <w:szCs w:val="21"/>
+                <w:lang w:val="es-ES" w:eastAsia="es-ES"/>
+              </w:rPr>
+              <w:t>Descenso y aterrizaje en Marte del </w:t>
+            </w:r>
+            <w:proofErr w:type="gramStart"/>
+            <w:r>
+              <w:rPr>
+                <w:rFonts w:ascii="Consolas" w:hAnsi="Consolas"/>
+                <w:color w:val="D4D4D4"/>
+                <w:sz w:val="21"/>
+                <w:szCs w:val="21"/>
+                <w:lang w:val="es-ES" w:eastAsia="es-ES"/>
+              </w:rPr>
+              <w:t>Perseverance  (</w:t>
+            </w:r>
+            <w:proofErr w:type="gramEnd"/>
+            <w:r>
+              <w:rPr>
+                <w:rFonts w:ascii="Consolas" w:hAnsi="Consolas"/>
+                <w:color w:val="D4D4D4"/>
+                <w:sz w:val="21"/>
+                <w:szCs w:val="21"/>
+                <w:lang w:val="es-ES" w:eastAsia="es-ES"/>
+              </w:rPr>
+              <w:t>Video oficial de la </w:t>
+            </w:r>
+            <w:r>
+              <w:rPr>
+                <w:rFonts w:ascii="Consolas" w:hAnsi="Consolas"/>
+                <w:color w:val="89DDF3"/>
+                <w:sz w:val="21"/>
+                <w:szCs w:val="21"/>
+                <w:lang w:val="es-ES" w:eastAsia="es-ES"/>
+              </w:rPr>
+              <w:t>&lt;</w:t>
+            </w:r>
+            <w:r>
+              <w:rPr>
+                <w:rFonts w:ascii="Consolas" w:hAnsi="Consolas"/>
+                <w:color w:val="F07178"/>
+                <w:sz w:val="21"/>
+                <w:szCs w:val="21"/>
+                <w:lang w:val="es-ES" w:eastAsia="es-ES"/>
+              </w:rPr>
+              <w:t>abbr</w:t>
+            </w:r>
+            <w:r>
+              <w:rPr>
+                <w:rFonts w:ascii="Consolas" w:hAnsi="Consolas"/>
+                <w:color w:val="D4D4D4"/>
+                <w:sz w:val="21"/>
+                <w:szCs w:val="21"/>
+                <w:lang w:val="es-ES" w:eastAsia="es-ES"/>
+              </w:rPr>
+              <w:t> </w:t>
+            </w:r>
+            <w:r>
+              <w:rPr>
+                <w:rFonts w:ascii="Consolas" w:hAnsi="Consolas"/>
+                <w:color w:val="FFCB6B"/>
+                <w:sz w:val="21"/>
+                <w:szCs w:val="21"/>
+                <w:lang w:val="es-ES" w:eastAsia="es-ES"/>
+              </w:rPr>
+              <w:t>title</w:t>
+            </w:r>
+            <w:r>
+              <w:rPr>
+                <w:rFonts w:ascii="Consolas" w:hAnsi="Consolas"/>
+                <w:color w:val="89DDF3"/>
+                <w:sz w:val="21"/>
+                <w:szCs w:val="21"/>
+                <w:lang w:val="es-ES" w:eastAsia="es-ES"/>
+              </w:rPr>
+              <w:t>="</w:t>
+            </w:r>
+            <w:r>
+              <w:rPr>
+                <w:rFonts w:ascii="Consolas" w:hAnsi="Consolas"/>
+                <w:color w:val="C3E88D"/>
+                <w:sz w:val="21"/>
+                <w:szCs w:val="21"/>
+                <w:lang w:val="es-ES" w:eastAsia="es-ES"/>
+              </w:rPr>
+              <w:t>National Aeronautics and Space Administration</w:t>
+            </w:r>
+            <w:r>
+              <w:rPr>
+                <w:rFonts w:ascii="Consolas" w:hAnsi="Consolas"/>
+                <w:color w:val="89DDF3"/>
+                <w:sz w:val="21"/>
+                <w:szCs w:val="21"/>
+                <w:lang w:val="es-ES" w:eastAsia="es-ES"/>
+              </w:rPr>
+              <w:t>"</w:t>
+            </w:r>
+            <w:r>
+              <w:rPr>
+                <w:rFonts w:ascii="Consolas" w:hAnsi="Consolas"/>
+                <w:color w:val="D4D4D4"/>
+                <w:sz w:val="21"/>
+                <w:szCs w:val="21"/>
+                <w:lang w:val="es-ES" w:eastAsia="es-ES"/>
+              </w:rPr>
+              <w:t> </w:t>
+            </w:r>
+            <w:r>
+              <w:rPr>
+                <w:rFonts w:ascii="Consolas" w:hAnsi="Consolas"/>
+                <w:color w:val="FFCB6B"/>
+                <w:sz w:val="21"/>
+                <w:szCs w:val="21"/>
+                <w:lang w:val="es-ES" w:eastAsia="es-ES"/>
+              </w:rPr>
+              <w:t>lang</w:t>
+            </w:r>
+            <w:r>
+              <w:rPr>
+                <w:rFonts w:ascii="Consolas" w:hAnsi="Consolas"/>
+                <w:color w:val="89DDF3"/>
+                <w:sz w:val="21"/>
+                <w:szCs w:val="21"/>
+                <w:lang w:val="es-ES" w:eastAsia="es-ES"/>
+              </w:rPr>
+              <w:t>="</w:t>
+            </w:r>
+            <w:r>
+              <w:rPr>
+                <w:rFonts w:ascii="Consolas" w:hAnsi="Consolas"/>
+                <w:color w:val="C3E88D"/>
+                <w:sz w:val="21"/>
+                <w:szCs w:val="21"/>
+                <w:lang w:val="es-ES" w:eastAsia="es-ES"/>
+              </w:rPr>
+              <w:t>en</w:t>
+            </w:r>
+            <w:r>
+              <w:rPr>
+                <w:rFonts w:ascii="Consolas" w:hAnsi="Consolas"/>
+                <w:color w:val="89DDF3"/>
+                <w:sz w:val="21"/>
+                <w:szCs w:val="21"/>
+                <w:lang w:val="es-ES" w:eastAsia="es-ES"/>
+              </w:rPr>
+              <w:t>"&gt;</w:t>
+            </w:r>
+            <w:r>
+              <w:rPr>
+                <w:rFonts w:ascii="Consolas" w:hAnsi="Consolas"/>
+                <w:color w:val="D4D4D4"/>
+                <w:sz w:val="21"/>
+                <w:szCs w:val="21"/>
+                <w:lang w:val="es-ES" w:eastAsia="es-ES"/>
+              </w:rPr>
+              <w:t>NASA</w:t>
+            </w:r>
+            <w:r>
+              <w:rPr>
+                <w:rFonts w:ascii="Consolas" w:hAnsi="Consolas"/>
+                <w:color w:val="89DDF3"/>
+                <w:sz w:val="21"/>
+                <w:szCs w:val="21"/>
+                <w:lang w:val="es-ES" w:eastAsia="es-ES"/>
+              </w:rPr>
+              <w:t>&lt;/</w:t>
+            </w:r>
+            <w:r>
+              <w:rPr>
+                <w:rFonts w:ascii="Consolas" w:hAnsi="Consolas"/>
+                <w:color w:val="F07178"/>
+                <w:sz w:val="21"/>
+                <w:szCs w:val="21"/>
+                <w:lang w:val="es-ES" w:eastAsia="es-ES"/>
+              </w:rPr>
+              <w:t>abbr</w:t>
+            </w:r>
+            <w:r>
+              <w:rPr>
+                <w:rFonts w:ascii="Consolas" w:hAnsi="Consolas"/>
+                <w:color w:val="89DDF3"/>
+                <w:sz w:val="21"/>
+                <w:szCs w:val="21"/>
+                <w:lang w:val="es-ES" w:eastAsia="es-ES"/>
+              </w:rPr>
+              <w:t>&gt;</w:t>
+            </w:r>
+            <w:r>
+              <w:rPr>
+                <w:rFonts w:ascii="Consolas" w:hAnsi="Consolas"/>
+                <w:color w:val="D4D4D4"/>
+                <w:sz w:val="21"/>
+                <w:szCs w:val="21"/>
+                <w:lang w:val="es-ES" w:eastAsia="es-ES"/>
+              </w:rPr>
+              <w:t>)</w:t>
+            </w:r>
+            <w:r>
+              <w:rPr>
+                <w:rFonts w:ascii="Consolas" w:hAnsi="Consolas"/>
+                <w:color w:val="89DDF3"/>
+                <w:sz w:val="21"/>
+                <w:szCs w:val="21"/>
+                <w:lang w:val="es-ES" w:eastAsia="es-ES"/>
+              </w:rPr>
+              <w:t>&lt;/</w:t>
+            </w:r>
+            <w:r>
+              <w:rPr>
+                <w:rFonts w:ascii="Consolas" w:hAnsi="Consolas"/>
+                <w:color w:val="F07178"/>
+                <w:sz w:val="21"/>
+                <w:szCs w:val="21"/>
+                <w:lang w:val="es-ES" w:eastAsia="es-ES"/>
+              </w:rPr>
+              <w:t>figcaption</w:t>
+            </w:r>
+            <w:r>
+              <w:rPr>
+                <w:rFonts w:ascii="Consolas" w:hAnsi="Consolas"/>
+                <w:color w:val="89DDF3"/>
+                <w:sz w:val="21"/>
+                <w:szCs w:val="21"/>
+                <w:lang w:val="es-ES" w:eastAsia="es-ES"/>
+              </w:rPr>
+              <w:t>&gt;</w:t>
+            </w:r>
+          </w:p>
+          <w:p>
+            <w:pPr>
+              <w:shd w:val="clear" w:color="auto" w:fill="263238"/>
+              <w:spacing w:line="285" w:lineRule="atLeast"/>
+              <w:rPr>
+                <w:rFonts w:ascii="Consolas" w:hAnsi="Consolas"/>
+                <w:color w:val="D4D4D4"/>
+                <w:sz w:val="21"/>
+                <w:szCs w:val="21"/>
+                <w:lang w:val="es-ES" w:eastAsia="es-ES"/>
+              </w:rPr>
+            </w:pPr>
+            <w:r>
+              <w:rPr>
+                <w:rFonts w:ascii="Consolas" w:hAnsi="Consolas"/>
+                <w:color w:val="D4D4D4"/>
+                <w:sz w:val="21"/>
+                <w:szCs w:val="21"/>
+                <w:lang w:val="es-ES" w:eastAsia="es-ES"/>
+              </w:rPr>
+              <w:t>  </w:t>
+            </w:r>
+            <w:r>
+              <w:rPr>
+                <w:rFonts w:ascii="Consolas" w:hAnsi="Consolas"/>
+                <w:color w:val="89DDF3"/>
+                <w:sz w:val="21"/>
+                <w:szCs w:val="21"/>
+                <w:lang w:val="es-ES" w:eastAsia="es-ES"/>
+              </w:rPr>
+              <w:t>&lt;/</w:t>
+            </w:r>
+            <w:r>
+              <w:rPr>
+                <w:rFonts w:ascii="Consolas" w:hAnsi="Consolas"/>
+                <w:color w:val="F07178"/>
+                <w:sz w:val="21"/>
+                <w:szCs w:val="21"/>
+                <w:lang w:val="es-ES" w:eastAsia="es-ES"/>
+              </w:rPr>
+              <w:t>figure</w:t>
+            </w:r>
+            <w:r>
+              <w:rPr>
+                <w:rFonts w:ascii="Consolas" w:hAnsi="Consolas"/>
+                <w:color w:val="89DDF3"/>
+                <w:sz w:val="21"/>
+                <w:szCs w:val="21"/>
+                <w:lang w:val="es-ES" w:eastAsia="es-ES"/>
+              </w:rPr>
+              <w:t>&gt;</w:t>
+            </w:r>
+            <w:r>
+              <w:rPr>
+                <w:rFonts w:ascii="Consolas" w:hAnsi="Consolas"/>
+                <w:color w:val="D4D4D4"/>
+                <w:sz w:val="21"/>
+                <w:szCs w:val="21"/>
+                <w:lang w:val="es-ES" w:eastAsia="es-ES"/>
+              </w:rPr>
+              <w:t>   </w:t>
+            </w:r>
+          </w:p>
+          <w:p>
+            <w:pPr>
+              <w:shd w:val="clear" w:color="auto" w:fill="263238"/>
+              <w:spacing w:line="285" w:lineRule="atLeast"/>
+              <w:rPr>
+                <w:rFonts w:ascii="Consolas" w:hAnsi="Consolas"/>
+                <w:color w:val="89DDF3"/>
+                <w:sz w:val="21"/>
+                <w:szCs w:val="21"/>
+                <w:lang w:val="es-ES" w:eastAsia="es-ES"/>
+              </w:rPr>
+            </w:pPr>
+          </w:p>
+        </w:tc>
+        <w:tc>
+          <w:tcPr>
+            <w:tcW w:w="4768" w:type="dxa"/>
+            <w:tcBorders>
+              <w:top w:val="single" w:sz="4" w:space="0" w:color="auto"/>
+              <w:left w:val="single" w:sz="4" w:space="0" w:color="auto"/>
+              <w:bottom w:val="single" w:sz="4" w:space="0" w:color="auto"/>
+              <w:right w:val="single" w:sz="4" w:space="0" w:color="auto"/>
+            </w:tcBorders>
+          </w:tcPr>
+          <w:p>
+            <w:pPr>
+              <w:jc w:val="both"/>
+              <w:rPr>
+                <w:color w:val="212121"/>
+                <w:lang w:val="es-ES" w:eastAsia="es-ES"/>
+              </w:rPr>
+            </w:pPr>
+            <w:r>
+              <w:rPr>
+                <w:color w:val="212121"/>
+                <w:lang w:val="es-ES" w:eastAsia="es-ES"/>
+              </w:rPr>
+              <w:t xml:space="preserve">Especifica un contenido independiente que hace referencia al texto principal. En el caso del ejercicio, fue usado para encapsular </w:t>
+            </w:r>
+            <w:r>
+              <w:rPr>
+                <w:color w:val="212121"/>
+                <w:lang w:val="es-ES" w:eastAsia="es-ES"/>
+              </w:rPr>
+              <w:t>un video.</w:t>
+            </w:r>
+          </w:p>
+          <w:p>
+            <w:pPr>
+              <w:jc w:val="both"/>
+              <w:rPr>
+                <w:color w:val="212121"/>
+                <w:lang w:val="es-ES" w:eastAsia="es-ES"/>
+              </w:rPr>
+            </w:pPr>
+            <w:r>
+              <w:rPr>
+                <w:color w:val="212121"/>
+                <w:lang w:val="es-ES" w:eastAsia="es-ES"/>
+              </w:rPr>
+              <w:t xml:space="preserve">EL tag </w:t>
+            </w:r>
+            <w:proofErr w:type="spellStart"/>
+            <w:r>
+              <w:rPr>
+                <w:i/>
+                <w:iCs/>
+                <w:color w:val="212121"/>
+                <w:lang w:val="es-ES" w:eastAsia="es-ES"/>
+              </w:rPr>
+              <w:t>di</w:t>
+            </w:r>
+            <w:r>
+              <w:rPr>
+                <w:i/>
+                <w:iCs/>
+                <w:color w:val="212121"/>
+                <w:lang w:val="es-ES" w:eastAsia="es-ES"/>
+              </w:rPr>
+              <w:t>v</w:t>
+            </w:r>
+            <w:proofErr w:type="spellEnd"/>
+            <w:r>
+              <w:rPr>
+                <w:color w:val="212121"/>
+                <w:lang w:val="es-ES" w:eastAsia="es-ES"/>
+              </w:rPr>
+              <w:t xml:space="preserve"> encapsula el video de manera tal de poder aplicar reglas CSS que buscan un diseño responsivo</w:t>
+            </w:r>
+          </w:p>
+          <w:p>
+            <w:pPr>
+              <w:jc w:val="both"/>
+              <w:rPr>
+                <w:color w:val="212121"/>
+                <w:lang w:val="es-ES" w:eastAsia="es-ES"/>
+              </w:rPr>
+            </w:pPr>
+            <w:proofErr w:type="spellStart"/>
+            <w:r>
+              <w:rPr>
+                <w:color w:val="212121"/>
+                <w:lang w:val="es-ES" w:eastAsia="es-ES"/>
+              </w:rPr>
+              <w:t>I</w:t>
+            </w:r>
+            <w:r>
+              <w:rPr>
+                <w:i/>
+                <w:iCs/>
+                <w:color w:val="212121"/>
+                <w:lang w:val="es-ES" w:eastAsia="es-ES"/>
+              </w:rPr>
+              <w:t>frame</w:t>
+            </w:r>
+            <w:proofErr w:type="spellEnd"/>
+            <w:r>
+              <w:rPr>
+                <w:i/>
+                <w:iCs/>
+                <w:color w:val="212121"/>
+                <w:lang w:val="es-ES" w:eastAsia="es-ES"/>
+              </w:rPr>
+              <w:t>,</w:t>
+            </w:r>
+            <w:r>
+              <w:rPr>
+                <w:color w:val="212121"/>
+                <w:lang w:val="es-ES" w:eastAsia="es-ES"/>
+              </w:rPr>
+              <w:t xml:space="preserve"> c</w:t>
+            </w:r>
+            <w:r>
+              <w:rPr>
+                <w:color w:val="212121"/>
+                <w:lang w:val="es-ES" w:eastAsia="es-ES"/>
+              </w:rPr>
+              <w:t xml:space="preserve">on esta etiqueta </w:t>
+            </w:r>
+            <w:r>
+              <w:rPr>
+                <w:color w:val="212121"/>
+                <w:lang w:val="es-ES" w:eastAsia="es-ES"/>
+              </w:rPr>
+              <w:t>se</w:t>
+            </w:r>
+            <w:r>
+              <w:rPr>
+                <w:color w:val="212121"/>
+                <w:lang w:val="es-ES" w:eastAsia="es-ES"/>
+              </w:rPr>
+              <w:t xml:space="preserve"> incrusta contenido de </w:t>
+            </w:r>
+            <w:proofErr w:type="spellStart"/>
+            <w:r>
+              <w:rPr>
+                <w:color w:val="212121"/>
+                <w:lang w:val="es-ES" w:eastAsia="es-ES"/>
+              </w:rPr>
+              <w:t>youtube</w:t>
+            </w:r>
+            <w:proofErr w:type="spellEnd"/>
+            <w:r>
+              <w:rPr>
+                <w:color w:val="212121"/>
+                <w:lang w:val="es-ES" w:eastAsia="es-ES"/>
+              </w:rPr>
+              <w:t xml:space="preserve"> en </w:t>
+            </w:r>
+            <w:proofErr w:type="gramStart"/>
+            <w:r>
+              <w:rPr>
+                <w:color w:val="212121"/>
+                <w:lang w:val="es-ES" w:eastAsia="es-ES"/>
+              </w:rPr>
+              <w:t>las página correspondiente</w:t>
+            </w:r>
+            <w:proofErr w:type="gramEnd"/>
+            <w:r>
+              <w:rPr>
+                <w:color w:val="212121"/>
+                <w:lang w:val="es-ES" w:eastAsia="es-ES"/>
+              </w:rPr>
+              <w:t xml:space="preserve">. Dentro de él se incluyen atributos tales como: </w:t>
+            </w:r>
+            <w:proofErr w:type="spellStart"/>
+            <w:r>
+              <w:rPr>
+                <w:color w:val="212121"/>
+                <w:lang w:val="es-ES" w:eastAsia="es-ES"/>
+              </w:rPr>
+              <w:t>width</w:t>
+            </w:r>
+            <w:proofErr w:type="spellEnd"/>
+            <w:r>
+              <w:rPr>
+                <w:color w:val="212121"/>
+                <w:lang w:val="es-ES" w:eastAsia="es-ES"/>
+              </w:rPr>
+              <w:t xml:space="preserve"> (para el ancho), </w:t>
+            </w:r>
+            <w:proofErr w:type="spellStart"/>
+            <w:r>
+              <w:rPr>
+                <w:color w:val="212121"/>
+                <w:lang w:val="es-ES" w:eastAsia="es-ES"/>
+              </w:rPr>
+              <w:t>height</w:t>
+            </w:r>
+            <w:proofErr w:type="spellEnd"/>
+            <w:r>
+              <w:rPr>
+                <w:color w:val="212121"/>
+                <w:lang w:val="es-ES" w:eastAsia="es-ES"/>
+              </w:rPr>
+              <w:t xml:space="preserve"> (altura), </w:t>
+            </w:r>
+            <w:proofErr w:type="spellStart"/>
+            <w:r>
+              <w:rPr>
+                <w:color w:val="212121"/>
+                <w:lang w:val="es-ES" w:eastAsia="es-ES"/>
+              </w:rPr>
+              <w:t>allow</w:t>
+            </w:r>
+            <w:proofErr w:type="spellEnd"/>
+            <w:r>
+              <w:rPr>
+                <w:color w:val="212121"/>
+                <w:lang w:val="es-ES" w:eastAsia="es-ES"/>
+              </w:rPr>
+              <w:t xml:space="preserve"> (especifica una política de características, estos valores recomendados por </w:t>
+            </w:r>
+            <w:proofErr w:type="spellStart"/>
+            <w:r>
+              <w:rPr>
+                <w:color w:val="212121"/>
+                <w:lang w:val="es-ES" w:eastAsia="es-ES"/>
+              </w:rPr>
+              <w:t>youtube</w:t>
+            </w:r>
+            <w:proofErr w:type="spellEnd"/>
+            <w:r>
+              <w:rPr>
+                <w:color w:val="212121"/>
+                <w:lang w:val="es-ES" w:eastAsia="es-ES"/>
+              </w:rPr>
+              <w:t xml:space="preserve">), </w:t>
+            </w:r>
+            <w:proofErr w:type="spellStart"/>
+            <w:r>
+              <w:rPr>
+                <w:color w:val="212121"/>
+                <w:lang w:val="es-ES" w:eastAsia="es-ES"/>
+              </w:rPr>
+              <w:t>allowfullscreen</w:t>
+            </w:r>
+            <w:proofErr w:type="spellEnd"/>
+            <w:r>
+              <w:rPr>
+                <w:color w:val="212121"/>
+                <w:lang w:val="es-ES" w:eastAsia="es-ES"/>
+              </w:rPr>
+              <w:t xml:space="preserve"> (permite mostrar en pantalla completa)</w:t>
+            </w:r>
+            <w:r>
+              <w:rPr>
+                <w:color w:val="212121"/>
+                <w:lang w:val="es-ES" w:eastAsia="es-ES"/>
+              </w:rPr>
+              <w:t>. Adicionalmente esta presente una clase que ayuda a lograr un video responsivo</w:t>
+            </w:r>
+          </w:p>
+          <w:p>
+            <w:pPr>
+              <w:jc w:val="both"/>
+              <w:rPr>
+                <w:color w:val="212121"/>
+                <w:lang w:val="es-ES" w:eastAsia="es-ES"/>
+              </w:rPr>
+            </w:pPr>
+            <w:proofErr w:type="spellStart"/>
+            <w:r>
+              <w:rPr>
+                <w:i/>
+                <w:iCs/>
+                <w:color w:val="212121"/>
+                <w:lang w:val="es-ES" w:eastAsia="es-ES"/>
+              </w:rPr>
+              <w:t>Figcaption</w:t>
+            </w:r>
+            <w:proofErr w:type="spellEnd"/>
+            <w:r>
+              <w:rPr>
+                <w:i/>
+                <w:iCs/>
+                <w:color w:val="212121"/>
+                <w:lang w:val="es-ES" w:eastAsia="es-ES"/>
+              </w:rPr>
+              <w:t xml:space="preserve"> </w:t>
+            </w:r>
+            <w:r>
+              <w:rPr>
+                <w:color w:val="212121"/>
+                <w:lang w:val="es-ES" w:eastAsia="es-ES"/>
+              </w:rPr>
+              <w:t xml:space="preserve">Especifica la leyenda de </w:t>
+            </w:r>
+            <w:r>
+              <w:rPr>
+                <w:color w:val="212121"/>
+                <w:lang w:val="es-ES" w:eastAsia="es-ES"/>
+              </w:rPr>
+              <w:t>la</w:t>
+            </w:r>
+            <w:r>
+              <w:rPr>
+                <w:color w:val="212121"/>
+                <w:lang w:val="es-ES" w:eastAsia="es-ES"/>
+              </w:rPr>
+              <w:t xml:space="preserve"> información contenida</w:t>
+            </w:r>
+          </w:p>
+          <w:p>
+            <w:pPr>
+              <w:jc w:val="both"/>
+              <w:rPr>
+                <w:color w:val="212121"/>
+                <w:lang w:val="es-ES" w:eastAsia="es-ES"/>
+              </w:rPr>
+            </w:pPr>
+          </w:p>
+        </w:tc>
+      </w:tr>
+      <w:tr>
+        <w:tc>
+          <w:tcPr>
+            <w:tcW w:w="4248" w:type="dxa"/>
+            <w:tcBorders>
+              <w:top w:val="single" w:sz="4" w:space="0" w:color="auto"/>
+              <w:left w:val="single" w:sz="4" w:space="0" w:color="auto"/>
+              <w:bottom w:val="single" w:sz="4" w:space="0" w:color="auto"/>
+              <w:right w:val="single" w:sz="4" w:space="0" w:color="auto"/>
+            </w:tcBorders>
+          </w:tcPr>
+          <w:p>
+            <w:pPr>
+              <w:shd w:val="clear" w:color="auto" w:fill="263238"/>
+              <w:spacing w:line="285" w:lineRule="atLeast"/>
+              <w:rPr>
+                <w:rFonts w:ascii="Consolas" w:hAnsi="Consolas"/>
+                <w:color w:val="D4D4D4"/>
+                <w:sz w:val="21"/>
+                <w:szCs w:val="21"/>
+                <w:lang w:val="pt-PT" w:eastAsia="es-ES"/>
+              </w:rPr>
+            </w:pPr>
+            <w:r>
+              <w:rPr>
+                <w:rFonts w:ascii="Consolas" w:hAnsi="Consolas"/>
+                <w:color w:val="89DDF3"/>
+                <w:sz w:val="21"/>
+                <w:szCs w:val="21"/>
+                <w:lang w:val="pt-PT" w:eastAsia="es-ES"/>
+              </w:rPr>
+              <w:t>&lt;</w:t>
+            </w:r>
+            <w:proofErr w:type="spellStart"/>
+            <w:r>
+              <w:rPr>
+                <w:rFonts w:ascii="Consolas" w:hAnsi="Consolas"/>
+                <w:color w:val="F07178"/>
+                <w:sz w:val="21"/>
+                <w:szCs w:val="21"/>
+                <w:lang w:val="pt-PT" w:eastAsia="es-ES"/>
+              </w:rPr>
+              <w:t>aside</w:t>
+            </w:r>
+            <w:proofErr w:type="spellEnd"/>
+            <w:r>
+              <w:rPr>
+                <w:rFonts w:ascii="Consolas" w:hAnsi="Consolas"/>
+                <w:color w:val="89DDF3"/>
+                <w:sz w:val="21"/>
+                <w:szCs w:val="21"/>
+                <w:lang w:val="pt-PT" w:eastAsia="es-ES"/>
+              </w:rPr>
+              <w:t>&gt;</w:t>
+            </w:r>
+          </w:p>
+          <w:p>
+            <w:pPr>
+              <w:shd w:val="clear" w:color="auto" w:fill="263238"/>
+              <w:spacing w:line="285" w:lineRule="atLeast"/>
+              <w:rPr>
+                <w:rFonts w:ascii="Consolas" w:hAnsi="Consolas"/>
+                <w:color w:val="D4D4D4"/>
+                <w:sz w:val="21"/>
+                <w:szCs w:val="21"/>
+                <w:lang w:val="pt-PT" w:eastAsia="es-ES"/>
+              </w:rPr>
+            </w:pPr>
+            <w:r>
+              <w:rPr>
+                <w:rFonts w:ascii="Consolas" w:hAnsi="Consolas"/>
+                <w:color w:val="D4D4D4"/>
+                <w:sz w:val="21"/>
+                <w:szCs w:val="21"/>
+                <w:lang w:val="pt-PT" w:eastAsia="es-ES"/>
+              </w:rPr>
+              <w:t>    </w:t>
+            </w:r>
+            <w:r>
+              <w:rPr>
+                <w:rFonts w:ascii="Consolas" w:hAnsi="Consolas"/>
+                <w:color w:val="89DDF3"/>
+                <w:sz w:val="21"/>
+                <w:szCs w:val="21"/>
+                <w:lang w:val="pt-PT" w:eastAsia="es-ES"/>
+              </w:rPr>
+              <w:t>&lt;</w:t>
+            </w:r>
+            <w:r>
+              <w:rPr>
+                <w:rFonts w:ascii="Consolas" w:hAnsi="Consolas"/>
+                <w:color w:val="F07178"/>
+                <w:sz w:val="21"/>
+                <w:szCs w:val="21"/>
+                <w:lang w:val="pt-PT" w:eastAsia="es-ES"/>
+              </w:rPr>
+              <w:t>h3</w:t>
+            </w:r>
+            <w:r>
+              <w:rPr>
+                <w:rFonts w:ascii="Consolas" w:hAnsi="Consolas"/>
+                <w:color w:val="89DDF3"/>
+                <w:sz w:val="21"/>
+                <w:szCs w:val="21"/>
+                <w:lang w:val="pt-PT" w:eastAsia="es-ES"/>
+              </w:rPr>
+              <w:t>&gt;</w:t>
+            </w:r>
+            <w:proofErr w:type="spellStart"/>
+            <w:r>
+              <w:rPr>
+                <w:rFonts w:ascii="Consolas" w:hAnsi="Consolas"/>
+                <w:color w:val="D4D4D4"/>
+                <w:sz w:val="21"/>
+                <w:szCs w:val="21"/>
+                <w:lang w:val="pt-PT" w:eastAsia="es-ES"/>
+              </w:rPr>
+              <w:t>Misiones</w:t>
+            </w:r>
+            <w:proofErr w:type="spellEnd"/>
+            <w:r>
+              <w:rPr>
+                <w:rFonts w:ascii="Consolas" w:hAnsi="Consolas"/>
+                <w:color w:val="D4D4D4"/>
+                <w:sz w:val="21"/>
+                <w:szCs w:val="21"/>
+                <w:lang w:val="pt-PT" w:eastAsia="es-ES"/>
+              </w:rPr>
+              <w:t> a Marte</w:t>
+            </w:r>
+            <w:r>
+              <w:rPr>
+                <w:rFonts w:ascii="Consolas" w:hAnsi="Consolas"/>
+                <w:color w:val="89DDF3"/>
+                <w:sz w:val="21"/>
+                <w:szCs w:val="21"/>
+                <w:lang w:val="pt-PT" w:eastAsia="es-ES"/>
+              </w:rPr>
+              <w:t>&lt;/</w:t>
+            </w:r>
+            <w:r>
+              <w:rPr>
+                <w:rFonts w:ascii="Consolas" w:hAnsi="Consolas"/>
+                <w:color w:val="F07178"/>
+                <w:sz w:val="21"/>
+                <w:szCs w:val="21"/>
+                <w:lang w:val="pt-PT" w:eastAsia="es-ES"/>
+              </w:rPr>
+              <w:t>h3</w:t>
+            </w:r>
+            <w:r>
+              <w:rPr>
+                <w:rFonts w:ascii="Consolas" w:hAnsi="Consolas"/>
+                <w:color w:val="89DDF3"/>
+                <w:sz w:val="21"/>
+                <w:szCs w:val="21"/>
+                <w:lang w:val="pt-PT" w:eastAsia="es-ES"/>
+              </w:rPr>
+              <w:t>&gt;</w:t>
+            </w:r>
+          </w:p>
+          <w:p>
+            <w:pPr>
+              <w:shd w:val="clear" w:color="auto" w:fill="263238"/>
+              <w:spacing w:line="285" w:lineRule="atLeast"/>
+              <w:rPr>
+                <w:rFonts w:ascii="Consolas" w:hAnsi="Consolas"/>
+                <w:color w:val="D4D4D4"/>
+                <w:sz w:val="21"/>
+                <w:szCs w:val="21"/>
+                <w:lang w:eastAsia="es-ES"/>
+              </w:rPr>
+            </w:pPr>
+            <w:r>
+              <w:rPr>
+                <w:rFonts w:ascii="Consolas" w:hAnsi="Consolas"/>
+                <w:color w:val="89DDF3"/>
+                <w:sz w:val="21"/>
+                <w:szCs w:val="21"/>
+                <w:lang w:eastAsia="es-ES"/>
+              </w:rPr>
+              <w:t>&lt;</w:t>
+            </w:r>
+            <w:r>
+              <w:rPr>
+                <w:rFonts w:ascii="Consolas" w:hAnsi="Consolas"/>
+                <w:color w:val="F07178"/>
+                <w:sz w:val="21"/>
+                <w:szCs w:val="21"/>
+                <w:lang w:eastAsia="es-ES"/>
+              </w:rPr>
+              <w:t>ul</w:t>
+            </w:r>
+            <w:r>
+              <w:rPr>
+                <w:rFonts w:ascii="Consolas" w:hAnsi="Consolas"/>
+                <w:color w:val="89DDF3"/>
+                <w:sz w:val="21"/>
+                <w:szCs w:val="21"/>
+                <w:lang w:eastAsia="es-ES"/>
+              </w:rPr>
+              <w:t>&gt;</w:t>
+            </w:r>
+          </w:p>
+          <w:p>
+            <w:pPr>
+              <w:shd w:val="clear" w:color="auto" w:fill="263238"/>
+              <w:spacing w:line="285" w:lineRule="atLeast"/>
+              <w:rPr>
+                <w:rFonts w:ascii="Consolas" w:hAnsi="Consolas"/>
+                <w:color w:val="D4D4D4"/>
+                <w:sz w:val="21"/>
+                <w:szCs w:val="21"/>
+                <w:lang w:eastAsia="es-ES"/>
+              </w:rPr>
+            </w:pPr>
+            <w:r>
+              <w:rPr>
+                <w:rFonts w:ascii="Consolas" w:hAnsi="Consolas"/>
+                <w:color w:val="D4D4D4"/>
+                <w:sz w:val="21"/>
+                <w:szCs w:val="21"/>
+                <w:lang w:eastAsia="es-ES"/>
+              </w:rPr>
+              <w:t>    </w:t>
+            </w:r>
+            <w:r>
+              <w:rPr>
+                <w:rFonts w:ascii="Consolas" w:hAnsi="Consolas"/>
+                <w:color w:val="89DDF3"/>
+                <w:sz w:val="21"/>
+                <w:szCs w:val="21"/>
+                <w:lang w:eastAsia="es-ES"/>
+              </w:rPr>
+              <w:t>&lt;</w:t>
+            </w:r>
+            <w:r>
+              <w:rPr>
+                <w:rFonts w:ascii="Consolas" w:hAnsi="Consolas"/>
+                <w:color w:val="F07178"/>
+                <w:sz w:val="21"/>
+                <w:szCs w:val="21"/>
+                <w:lang w:eastAsia="es-ES"/>
+              </w:rPr>
+              <w:t>li</w:t>
+            </w:r>
+            <w:r>
+              <w:rPr>
+                <w:rFonts w:ascii="Consolas" w:hAnsi="Consolas"/>
+                <w:color w:val="89DDF3"/>
+                <w:sz w:val="21"/>
+                <w:szCs w:val="21"/>
+                <w:lang w:eastAsia="es-ES"/>
+              </w:rPr>
+              <w:t>&gt;&lt;</w:t>
+            </w:r>
+            <w:r>
+              <w:rPr>
+                <w:rFonts w:ascii="Consolas" w:hAnsi="Consolas"/>
+                <w:color w:val="F07178"/>
+                <w:sz w:val="21"/>
+                <w:szCs w:val="21"/>
+                <w:lang w:eastAsia="es-ES"/>
+              </w:rPr>
+              <w:t>a</w:t>
+            </w:r>
+            <w:r>
+              <w:rPr>
+                <w:rFonts w:ascii="Consolas" w:hAnsi="Consolas"/>
+                <w:color w:val="D4D4D4"/>
+                <w:sz w:val="21"/>
+                <w:szCs w:val="21"/>
+                <w:lang w:eastAsia="es-ES"/>
+              </w:rPr>
+              <w:t> </w:t>
+            </w:r>
+            <w:proofErr w:type="spellStart"/>
+            <w:r>
+              <w:rPr>
+                <w:rFonts w:ascii="Consolas" w:hAnsi="Consolas"/>
+                <w:color w:val="FFCB6B"/>
+                <w:sz w:val="21"/>
+                <w:szCs w:val="21"/>
+                <w:lang w:eastAsia="es-ES"/>
+              </w:rPr>
+              <w:t>href</w:t>
+            </w:r>
+            <w:proofErr w:type="spellEnd"/>
+            <w:r>
+              <w:rPr>
+                <w:rFonts w:ascii="Consolas" w:hAnsi="Consolas"/>
+                <w:color w:val="89DDF3"/>
+                <w:sz w:val="21"/>
+                <w:szCs w:val="21"/>
+                <w:lang w:eastAsia="es-ES"/>
+              </w:rPr>
+              <w:t>=""&gt;</w:t>
+            </w:r>
+            <w:r>
+              <w:rPr>
+                <w:rFonts w:ascii="Consolas" w:hAnsi="Consolas"/>
+                <w:color w:val="D4D4D4"/>
+                <w:sz w:val="21"/>
+                <w:szCs w:val="21"/>
+                <w:lang w:eastAsia="es-ES"/>
+              </w:rPr>
+              <w:t>Mars Odyssey</w:t>
+            </w:r>
+            <w:r>
+              <w:rPr>
+                <w:rFonts w:ascii="Consolas" w:hAnsi="Consolas"/>
+                <w:color w:val="89DDF3"/>
+                <w:sz w:val="21"/>
+                <w:szCs w:val="21"/>
+                <w:lang w:eastAsia="es-ES"/>
+              </w:rPr>
+              <w:t>&lt;/</w:t>
+            </w:r>
+            <w:r>
+              <w:rPr>
+                <w:rFonts w:ascii="Consolas" w:hAnsi="Consolas"/>
+                <w:color w:val="F07178"/>
+                <w:sz w:val="21"/>
+                <w:szCs w:val="21"/>
+                <w:lang w:eastAsia="es-ES"/>
+              </w:rPr>
+              <w:t>a</w:t>
+            </w:r>
+            <w:r>
+              <w:rPr>
+                <w:rFonts w:ascii="Consolas" w:hAnsi="Consolas"/>
+                <w:color w:val="89DDF3"/>
+                <w:sz w:val="21"/>
+                <w:szCs w:val="21"/>
+                <w:lang w:eastAsia="es-ES"/>
+              </w:rPr>
+              <w:t>&gt;&lt;/</w:t>
+            </w:r>
+            <w:r>
+              <w:rPr>
+                <w:rFonts w:ascii="Consolas" w:hAnsi="Consolas"/>
+                <w:color w:val="F07178"/>
+                <w:sz w:val="21"/>
+                <w:szCs w:val="21"/>
+                <w:lang w:eastAsia="es-ES"/>
+              </w:rPr>
+              <w:t>li</w:t>
+            </w:r>
+            <w:r>
+              <w:rPr>
+                <w:rFonts w:ascii="Consolas" w:hAnsi="Consolas"/>
+                <w:color w:val="89DDF3"/>
+                <w:sz w:val="21"/>
+                <w:szCs w:val="21"/>
+                <w:lang w:eastAsia="es-ES"/>
+              </w:rPr>
+              <w:t>&gt;</w:t>
+            </w:r>
+          </w:p>
+          <w:p>
+            <w:pPr>
+              <w:shd w:val="clear" w:color="auto" w:fill="263238"/>
+              <w:spacing w:line="285" w:lineRule="atLeast"/>
+              <w:rPr>
+                <w:rFonts w:ascii="Consolas" w:hAnsi="Consolas"/>
+                <w:color w:val="D4D4D4"/>
+                <w:sz w:val="21"/>
+                <w:szCs w:val="21"/>
+                <w:lang w:eastAsia="es-ES"/>
+              </w:rPr>
+            </w:pPr>
+            <w:r>
+              <w:rPr>
+                <w:rFonts w:ascii="Consolas" w:hAnsi="Consolas"/>
+                <w:color w:val="D4D4D4"/>
+                <w:sz w:val="21"/>
+                <w:szCs w:val="21"/>
+                <w:lang w:eastAsia="es-ES"/>
+              </w:rPr>
+              <w:t>                    </w:t>
+            </w:r>
+            <w:r>
+              <w:rPr>
+                <w:rFonts w:ascii="Consolas" w:hAnsi="Consolas"/>
+                <w:color w:val="89DDF3"/>
+                <w:sz w:val="21"/>
+                <w:szCs w:val="21"/>
+                <w:lang w:eastAsia="es-ES"/>
+              </w:rPr>
+              <w:t>&lt;</w:t>
+            </w:r>
+            <w:r>
+              <w:rPr>
+                <w:rFonts w:ascii="Consolas" w:hAnsi="Consolas"/>
+                <w:color w:val="F07178"/>
+                <w:sz w:val="21"/>
+                <w:szCs w:val="21"/>
+                <w:lang w:eastAsia="es-ES"/>
+              </w:rPr>
+              <w:t>li</w:t>
+            </w:r>
+            <w:r>
+              <w:rPr>
+                <w:rFonts w:ascii="Consolas" w:hAnsi="Consolas"/>
+                <w:color w:val="89DDF3"/>
+                <w:sz w:val="21"/>
+                <w:szCs w:val="21"/>
+                <w:lang w:eastAsia="es-ES"/>
+              </w:rPr>
+              <w:t>&gt;&lt;</w:t>
+            </w:r>
+            <w:r>
+              <w:rPr>
+                <w:rFonts w:ascii="Consolas" w:hAnsi="Consolas"/>
+                <w:color w:val="F07178"/>
+                <w:sz w:val="21"/>
+                <w:szCs w:val="21"/>
+                <w:lang w:eastAsia="es-ES"/>
+              </w:rPr>
+              <w:t>a</w:t>
+            </w:r>
+            <w:r>
+              <w:rPr>
+                <w:rFonts w:ascii="Consolas" w:hAnsi="Consolas"/>
+                <w:color w:val="D4D4D4"/>
+                <w:sz w:val="21"/>
+                <w:szCs w:val="21"/>
+                <w:lang w:eastAsia="es-ES"/>
+              </w:rPr>
+              <w:t> </w:t>
+            </w:r>
+            <w:proofErr w:type="spellStart"/>
+            <w:r>
+              <w:rPr>
+                <w:rFonts w:ascii="Consolas" w:hAnsi="Consolas"/>
+                <w:color w:val="FFCB6B"/>
+                <w:sz w:val="21"/>
+                <w:szCs w:val="21"/>
+                <w:lang w:eastAsia="es-ES"/>
+              </w:rPr>
+              <w:t>href</w:t>
+            </w:r>
+            <w:proofErr w:type="spellEnd"/>
+            <w:r>
+              <w:rPr>
+                <w:rFonts w:ascii="Consolas" w:hAnsi="Consolas"/>
+                <w:color w:val="89DDF3"/>
+                <w:sz w:val="21"/>
+                <w:szCs w:val="21"/>
+                <w:lang w:eastAsia="es-ES"/>
+              </w:rPr>
+              <w:t>=""&gt;</w:t>
+            </w:r>
+            <w:r>
+              <w:rPr>
+                <w:rFonts w:ascii="Consolas" w:hAnsi="Consolas"/>
+                <w:color w:val="D4D4D4"/>
+                <w:sz w:val="21"/>
+                <w:szCs w:val="21"/>
+                <w:lang w:eastAsia="es-ES"/>
+              </w:rPr>
+              <w:t>Spirit</w:t>
+            </w:r>
+            <w:r>
+              <w:rPr>
+                <w:rFonts w:ascii="Consolas" w:hAnsi="Consolas"/>
+                <w:color w:val="89DDF3"/>
+                <w:sz w:val="21"/>
+                <w:szCs w:val="21"/>
+                <w:lang w:eastAsia="es-ES"/>
+              </w:rPr>
+              <w:t>&lt;/</w:t>
+            </w:r>
+            <w:r>
+              <w:rPr>
+                <w:rFonts w:ascii="Consolas" w:hAnsi="Consolas"/>
+                <w:color w:val="F07178"/>
+                <w:sz w:val="21"/>
+                <w:szCs w:val="21"/>
+                <w:lang w:eastAsia="es-ES"/>
+              </w:rPr>
+              <w:t>a</w:t>
+            </w:r>
+            <w:r>
+              <w:rPr>
+                <w:rFonts w:ascii="Consolas" w:hAnsi="Consolas"/>
+                <w:color w:val="89DDF3"/>
+                <w:sz w:val="21"/>
+                <w:szCs w:val="21"/>
+                <w:lang w:eastAsia="es-ES"/>
+              </w:rPr>
+              <w:t>&gt;&lt;/</w:t>
+            </w:r>
+            <w:r>
+              <w:rPr>
+                <w:rFonts w:ascii="Consolas" w:hAnsi="Consolas"/>
+                <w:color w:val="F07178"/>
+                <w:sz w:val="21"/>
+                <w:szCs w:val="21"/>
+                <w:lang w:eastAsia="es-ES"/>
+              </w:rPr>
+              <w:t>li</w:t>
+            </w:r>
+            <w:r>
+              <w:rPr>
+                <w:rFonts w:ascii="Consolas" w:hAnsi="Consolas"/>
+                <w:color w:val="89DDF3"/>
+                <w:sz w:val="21"/>
+                <w:szCs w:val="21"/>
+                <w:lang w:eastAsia="es-ES"/>
+              </w:rPr>
+              <w:t>&gt;</w:t>
+            </w:r>
+          </w:p>
+          <w:p>
+            <w:pPr>
+              <w:shd w:val="clear" w:color="auto" w:fill="263238"/>
+              <w:spacing w:line="285" w:lineRule="atLeast"/>
+              <w:rPr>
+                <w:rFonts w:ascii="Consolas" w:hAnsi="Consolas"/>
+                <w:color w:val="D4D4D4"/>
+                <w:sz w:val="21"/>
+                <w:szCs w:val="21"/>
+                <w:lang w:eastAsia="es-ES"/>
+              </w:rPr>
+            </w:pPr>
+            <w:r>
+              <w:rPr>
+                <w:rFonts w:ascii="Consolas" w:hAnsi="Consolas"/>
+                <w:color w:val="D4D4D4"/>
+                <w:sz w:val="21"/>
+                <w:szCs w:val="21"/>
+                <w:lang w:eastAsia="es-ES"/>
+              </w:rPr>
+              <w:t>                    </w:t>
+            </w:r>
+            <w:r>
+              <w:rPr>
+                <w:rFonts w:ascii="Consolas" w:hAnsi="Consolas"/>
+                <w:color w:val="89DDF3"/>
+                <w:sz w:val="21"/>
+                <w:szCs w:val="21"/>
+                <w:lang w:eastAsia="es-ES"/>
+              </w:rPr>
+              <w:t>&lt;</w:t>
+            </w:r>
+            <w:r>
+              <w:rPr>
+                <w:rFonts w:ascii="Consolas" w:hAnsi="Consolas"/>
+                <w:color w:val="F07178"/>
+                <w:sz w:val="21"/>
+                <w:szCs w:val="21"/>
+                <w:lang w:eastAsia="es-ES"/>
+              </w:rPr>
+              <w:t>li</w:t>
+            </w:r>
+            <w:r>
+              <w:rPr>
+                <w:rFonts w:ascii="Consolas" w:hAnsi="Consolas"/>
+                <w:color w:val="89DDF3"/>
+                <w:sz w:val="21"/>
+                <w:szCs w:val="21"/>
+                <w:lang w:eastAsia="es-ES"/>
+              </w:rPr>
+              <w:t>&gt;&lt;</w:t>
+            </w:r>
+            <w:r>
+              <w:rPr>
+                <w:rFonts w:ascii="Consolas" w:hAnsi="Consolas"/>
+                <w:color w:val="F07178"/>
+                <w:sz w:val="21"/>
+                <w:szCs w:val="21"/>
+                <w:lang w:eastAsia="es-ES"/>
+              </w:rPr>
+              <w:t>a</w:t>
+            </w:r>
+            <w:r>
+              <w:rPr>
+                <w:rFonts w:ascii="Consolas" w:hAnsi="Consolas"/>
+                <w:color w:val="D4D4D4"/>
+                <w:sz w:val="21"/>
+                <w:szCs w:val="21"/>
+                <w:lang w:eastAsia="es-ES"/>
+              </w:rPr>
+              <w:t> </w:t>
+            </w:r>
+            <w:proofErr w:type="spellStart"/>
+            <w:r>
+              <w:rPr>
+                <w:rFonts w:ascii="Consolas" w:hAnsi="Consolas"/>
+                <w:color w:val="FFCB6B"/>
+                <w:sz w:val="21"/>
+                <w:szCs w:val="21"/>
+                <w:lang w:eastAsia="es-ES"/>
+              </w:rPr>
+              <w:t>href</w:t>
+            </w:r>
+            <w:proofErr w:type="spellEnd"/>
+            <w:r>
+              <w:rPr>
+                <w:rFonts w:ascii="Consolas" w:hAnsi="Consolas"/>
+                <w:color w:val="89DDF3"/>
+                <w:sz w:val="21"/>
+                <w:szCs w:val="21"/>
+                <w:lang w:eastAsia="es-ES"/>
+              </w:rPr>
+              <w:t>=""&gt;</w:t>
+            </w:r>
+            <w:r>
+              <w:rPr>
+                <w:rFonts w:ascii="Consolas" w:hAnsi="Consolas"/>
+                <w:color w:val="D4D4D4"/>
+                <w:sz w:val="21"/>
+                <w:szCs w:val="21"/>
+                <w:lang w:eastAsia="es-ES"/>
+              </w:rPr>
+              <w:t>Opportunity</w:t>
+            </w:r>
+            <w:r>
+              <w:rPr>
+                <w:rFonts w:ascii="Consolas" w:hAnsi="Consolas"/>
+                <w:color w:val="89DDF3"/>
+                <w:sz w:val="21"/>
+                <w:szCs w:val="21"/>
+                <w:lang w:eastAsia="es-ES"/>
+              </w:rPr>
+              <w:t>&lt;/</w:t>
+            </w:r>
+            <w:r>
+              <w:rPr>
+                <w:rFonts w:ascii="Consolas" w:hAnsi="Consolas"/>
+                <w:color w:val="F07178"/>
+                <w:sz w:val="21"/>
+                <w:szCs w:val="21"/>
+                <w:lang w:eastAsia="es-ES"/>
+              </w:rPr>
+              <w:t>a</w:t>
+            </w:r>
+            <w:r>
+              <w:rPr>
+                <w:rFonts w:ascii="Consolas" w:hAnsi="Consolas"/>
+                <w:color w:val="89DDF3"/>
+                <w:sz w:val="21"/>
+                <w:szCs w:val="21"/>
+                <w:lang w:eastAsia="es-ES"/>
+              </w:rPr>
+              <w:t>&gt;&lt;/</w:t>
+            </w:r>
+            <w:r>
+              <w:rPr>
+                <w:rFonts w:ascii="Consolas" w:hAnsi="Consolas"/>
+                <w:color w:val="F07178"/>
+                <w:sz w:val="21"/>
+                <w:szCs w:val="21"/>
+                <w:lang w:eastAsia="es-ES"/>
+              </w:rPr>
+              <w:t>li</w:t>
+            </w:r>
+            <w:r>
+              <w:rPr>
+                <w:rFonts w:ascii="Consolas" w:hAnsi="Consolas"/>
+                <w:color w:val="89DDF3"/>
+                <w:sz w:val="21"/>
+                <w:szCs w:val="21"/>
+                <w:lang w:eastAsia="es-ES"/>
+              </w:rPr>
+              <w:t>&gt;</w:t>
+            </w:r>
+          </w:p>
+          <w:p>
+            <w:pPr>
+              <w:shd w:val="clear" w:color="auto" w:fill="263238"/>
+              <w:spacing w:line="285" w:lineRule="atLeast"/>
+              <w:rPr>
+                <w:rFonts w:ascii="Consolas" w:hAnsi="Consolas"/>
+                <w:color w:val="D4D4D4"/>
+                <w:sz w:val="21"/>
+                <w:szCs w:val="21"/>
+                <w:lang w:eastAsia="es-ES"/>
+              </w:rPr>
+            </w:pPr>
+            <w:r>
+              <w:rPr>
+                <w:rFonts w:ascii="Consolas" w:hAnsi="Consolas"/>
+                <w:color w:val="D4D4D4"/>
+                <w:sz w:val="21"/>
+                <w:szCs w:val="21"/>
+                <w:lang w:eastAsia="es-ES"/>
+              </w:rPr>
+              <w:t>                    </w:t>
+            </w:r>
+            <w:r>
+              <w:rPr>
+                <w:rFonts w:ascii="Consolas" w:hAnsi="Consolas"/>
+                <w:color w:val="89DDF3"/>
+                <w:sz w:val="21"/>
+                <w:szCs w:val="21"/>
+                <w:lang w:eastAsia="es-ES"/>
+              </w:rPr>
+              <w:t>&lt;</w:t>
+            </w:r>
+            <w:r>
+              <w:rPr>
+                <w:rFonts w:ascii="Consolas" w:hAnsi="Consolas"/>
+                <w:color w:val="F07178"/>
+                <w:sz w:val="21"/>
+                <w:szCs w:val="21"/>
+                <w:lang w:eastAsia="es-ES"/>
+              </w:rPr>
+              <w:t>li</w:t>
+            </w:r>
+            <w:r>
+              <w:rPr>
+                <w:rFonts w:ascii="Consolas" w:hAnsi="Consolas"/>
+                <w:color w:val="89DDF3"/>
+                <w:sz w:val="21"/>
+                <w:szCs w:val="21"/>
+                <w:lang w:eastAsia="es-ES"/>
+              </w:rPr>
+              <w:t>&gt;&lt;</w:t>
+            </w:r>
+            <w:r>
+              <w:rPr>
+                <w:rFonts w:ascii="Consolas" w:hAnsi="Consolas"/>
+                <w:color w:val="F07178"/>
+                <w:sz w:val="21"/>
+                <w:szCs w:val="21"/>
+                <w:lang w:eastAsia="es-ES"/>
+              </w:rPr>
+              <w:t>a</w:t>
+            </w:r>
+            <w:r>
+              <w:rPr>
+                <w:rFonts w:ascii="Consolas" w:hAnsi="Consolas"/>
+                <w:color w:val="D4D4D4"/>
+                <w:sz w:val="21"/>
+                <w:szCs w:val="21"/>
+                <w:lang w:eastAsia="es-ES"/>
+              </w:rPr>
+              <w:t> </w:t>
+            </w:r>
+            <w:r>
+              <w:rPr>
+                <w:rFonts w:ascii="Consolas" w:hAnsi="Consolas"/>
+                <w:color w:val="FFCB6B"/>
+                <w:sz w:val="21"/>
+                <w:szCs w:val="21"/>
+                <w:lang w:eastAsia="es-ES"/>
+              </w:rPr>
+              <w:t>href</w:t>
+            </w:r>
+            <w:r>
+              <w:rPr>
+                <w:rFonts w:ascii="Consolas" w:hAnsi="Consolas"/>
+                <w:color w:val="89DDF3"/>
+                <w:sz w:val="21"/>
+                <w:szCs w:val="21"/>
+                <w:lang w:eastAsia="es-ES"/>
+              </w:rPr>
+              <w:t>=""&gt;</w:t>
+            </w:r>
+            <w:r>
+              <w:rPr>
+                <w:rFonts w:ascii="Consolas" w:hAnsi="Consolas"/>
+                <w:color w:val="D4D4D4"/>
+                <w:sz w:val="21"/>
+                <w:szCs w:val="21"/>
+                <w:lang w:eastAsia="es-ES"/>
+              </w:rPr>
+              <w:t>Mars Reconnaissance Orbiter</w:t>
+            </w:r>
+            <w:r>
+              <w:rPr>
+                <w:rFonts w:ascii="Consolas" w:hAnsi="Consolas"/>
+                <w:color w:val="89DDF3"/>
+                <w:sz w:val="21"/>
+                <w:szCs w:val="21"/>
+                <w:lang w:eastAsia="es-ES"/>
+              </w:rPr>
+              <w:t>&lt;/</w:t>
+            </w:r>
+            <w:r>
+              <w:rPr>
+                <w:rFonts w:ascii="Consolas" w:hAnsi="Consolas"/>
+                <w:color w:val="F07178"/>
+                <w:sz w:val="21"/>
+                <w:szCs w:val="21"/>
+                <w:lang w:eastAsia="es-ES"/>
+              </w:rPr>
+              <w:t>a</w:t>
+            </w:r>
+            <w:r>
+              <w:rPr>
+                <w:rFonts w:ascii="Consolas" w:hAnsi="Consolas"/>
+                <w:color w:val="89DDF3"/>
+                <w:sz w:val="21"/>
+                <w:szCs w:val="21"/>
+                <w:lang w:eastAsia="es-ES"/>
+              </w:rPr>
+              <w:t>&gt;&lt;/</w:t>
+            </w:r>
+            <w:r>
+              <w:rPr>
+                <w:rFonts w:ascii="Consolas" w:hAnsi="Consolas"/>
+                <w:color w:val="F07178"/>
+                <w:sz w:val="21"/>
+                <w:szCs w:val="21"/>
+                <w:lang w:eastAsia="es-ES"/>
+              </w:rPr>
+              <w:t>li</w:t>
+            </w:r>
+            <w:r>
+              <w:rPr>
+                <w:rFonts w:ascii="Consolas" w:hAnsi="Consolas"/>
+                <w:color w:val="89DDF3"/>
+                <w:sz w:val="21"/>
+                <w:szCs w:val="21"/>
+                <w:lang w:eastAsia="es-ES"/>
+              </w:rPr>
+              <w:t>&gt;</w:t>
+            </w:r>
+          </w:p>
+          <w:p>
+            <w:pPr>
+              <w:shd w:val="clear" w:color="auto" w:fill="263238"/>
+              <w:spacing w:line="285" w:lineRule="atLeast"/>
+              <w:rPr>
+                <w:rFonts w:ascii="Consolas" w:hAnsi="Consolas"/>
+                <w:color w:val="D4D4D4"/>
+                <w:sz w:val="21"/>
+                <w:szCs w:val="21"/>
+                <w:lang w:eastAsia="es-ES"/>
+              </w:rPr>
+            </w:pPr>
+            <w:r>
+              <w:rPr>
+                <w:rFonts w:ascii="Consolas" w:hAnsi="Consolas"/>
+                <w:color w:val="D4D4D4"/>
+                <w:sz w:val="21"/>
+                <w:szCs w:val="21"/>
+                <w:lang w:eastAsia="es-ES"/>
+              </w:rPr>
+              <w:t>                    </w:t>
+            </w:r>
+            <w:r>
+              <w:rPr>
+                <w:rFonts w:ascii="Consolas" w:hAnsi="Consolas"/>
+                <w:color w:val="89DDF3"/>
+                <w:sz w:val="21"/>
+                <w:szCs w:val="21"/>
+                <w:lang w:eastAsia="es-ES"/>
+              </w:rPr>
+              <w:t>&lt;</w:t>
+            </w:r>
+            <w:r>
+              <w:rPr>
+                <w:rFonts w:ascii="Consolas" w:hAnsi="Consolas"/>
+                <w:color w:val="F07178"/>
+                <w:sz w:val="21"/>
+                <w:szCs w:val="21"/>
+                <w:lang w:eastAsia="es-ES"/>
+              </w:rPr>
+              <w:t>li</w:t>
+            </w:r>
+            <w:r>
+              <w:rPr>
+                <w:rFonts w:ascii="Consolas" w:hAnsi="Consolas"/>
+                <w:color w:val="89DDF3"/>
+                <w:sz w:val="21"/>
+                <w:szCs w:val="21"/>
+                <w:lang w:eastAsia="es-ES"/>
+              </w:rPr>
+              <w:t>&gt;&lt;</w:t>
+            </w:r>
+            <w:r>
+              <w:rPr>
+                <w:rFonts w:ascii="Consolas" w:hAnsi="Consolas"/>
+                <w:color w:val="F07178"/>
+                <w:sz w:val="21"/>
+                <w:szCs w:val="21"/>
+                <w:lang w:eastAsia="es-ES"/>
+              </w:rPr>
+              <w:t>a</w:t>
+            </w:r>
+            <w:r>
+              <w:rPr>
+                <w:rFonts w:ascii="Consolas" w:hAnsi="Consolas"/>
+                <w:color w:val="D4D4D4"/>
+                <w:sz w:val="21"/>
+                <w:szCs w:val="21"/>
+                <w:lang w:eastAsia="es-ES"/>
+              </w:rPr>
+              <w:t> </w:t>
+            </w:r>
+            <w:proofErr w:type="spellStart"/>
+            <w:r>
+              <w:rPr>
+                <w:rFonts w:ascii="Consolas" w:hAnsi="Consolas"/>
+                <w:color w:val="FFCB6B"/>
+                <w:sz w:val="21"/>
+                <w:szCs w:val="21"/>
+                <w:lang w:eastAsia="es-ES"/>
+              </w:rPr>
+              <w:t>href</w:t>
+            </w:r>
+            <w:proofErr w:type="spellEnd"/>
+            <w:r>
+              <w:rPr>
+                <w:rFonts w:ascii="Consolas" w:hAnsi="Consolas"/>
+                <w:color w:val="89DDF3"/>
+                <w:sz w:val="21"/>
+                <w:szCs w:val="21"/>
+                <w:lang w:eastAsia="es-ES"/>
+              </w:rPr>
+              <w:t>=""&gt;</w:t>
+            </w:r>
+            <w:r>
+              <w:rPr>
+                <w:rFonts w:ascii="Consolas" w:hAnsi="Consolas"/>
+                <w:color w:val="D4D4D4"/>
+                <w:sz w:val="21"/>
+                <w:szCs w:val="21"/>
+                <w:lang w:eastAsia="es-ES"/>
+              </w:rPr>
+              <w:t>Phoenix Mars Lander</w:t>
+            </w:r>
+            <w:r>
+              <w:rPr>
+                <w:rFonts w:ascii="Consolas" w:hAnsi="Consolas"/>
+                <w:color w:val="89DDF3"/>
+                <w:sz w:val="21"/>
+                <w:szCs w:val="21"/>
+                <w:lang w:eastAsia="es-ES"/>
+              </w:rPr>
+              <w:t>&lt;/</w:t>
+            </w:r>
+            <w:r>
+              <w:rPr>
+                <w:rFonts w:ascii="Consolas" w:hAnsi="Consolas"/>
+                <w:color w:val="F07178"/>
+                <w:sz w:val="21"/>
+                <w:szCs w:val="21"/>
+                <w:lang w:eastAsia="es-ES"/>
+              </w:rPr>
+              <w:t>a</w:t>
+            </w:r>
+            <w:r>
+              <w:rPr>
+                <w:rFonts w:ascii="Consolas" w:hAnsi="Consolas"/>
+                <w:color w:val="89DDF3"/>
+                <w:sz w:val="21"/>
+                <w:szCs w:val="21"/>
+                <w:lang w:eastAsia="es-ES"/>
+              </w:rPr>
+              <w:t>&gt;&lt;/</w:t>
+            </w:r>
+            <w:r>
+              <w:rPr>
+                <w:rFonts w:ascii="Consolas" w:hAnsi="Consolas"/>
+                <w:color w:val="F07178"/>
+                <w:sz w:val="21"/>
+                <w:szCs w:val="21"/>
+                <w:lang w:eastAsia="es-ES"/>
+              </w:rPr>
+              <w:t>li</w:t>
+            </w:r>
+            <w:r>
+              <w:rPr>
+                <w:rFonts w:ascii="Consolas" w:hAnsi="Consolas"/>
+                <w:color w:val="89DDF3"/>
+                <w:sz w:val="21"/>
+                <w:szCs w:val="21"/>
+                <w:lang w:eastAsia="es-ES"/>
+              </w:rPr>
+              <w:t>&gt;</w:t>
+            </w:r>
+          </w:p>
+          <w:p>
+            <w:pPr>
+              <w:shd w:val="clear" w:color="auto" w:fill="263238"/>
+              <w:spacing w:line="285" w:lineRule="atLeast"/>
+              <w:rPr>
+                <w:rFonts w:ascii="Consolas" w:hAnsi="Consolas"/>
+                <w:color w:val="D4D4D4"/>
+                <w:sz w:val="21"/>
+                <w:szCs w:val="21"/>
+                <w:lang w:eastAsia="es-ES"/>
+              </w:rPr>
+            </w:pPr>
+            <w:r>
+              <w:rPr>
+                <w:rFonts w:ascii="Consolas" w:hAnsi="Consolas"/>
+                <w:color w:val="D4D4D4"/>
+                <w:sz w:val="21"/>
+                <w:szCs w:val="21"/>
+                <w:lang w:eastAsia="es-ES"/>
+              </w:rPr>
+              <w:t>                    </w:t>
+            </w:r>
+            <w:r>
+              <w:rPr>
+                <w:rFonts w:ascii="Consolas" w:hAnsi="Consolas"/>
+                <w:color w:val="89DDF3"/>
+                <w:sz w:val="21"/>
+                <w:szCs w:val="21"/>
+                <w:lang w:eastAsia="es-ES"/>
+              </w:rPr>
+              <w:t>&lt;</w:t>
+            </w:r>
+            <w:r>
+              <w:rPr>
+                <w:rFonts w:ascii="Consolas" w:hAnsi="Consolas"/>
+                <w:color w:val="F07178"/>
+                <w:sz w:val="21"/>
+                <w:szCs w:val="21"/>
+                <w:lang w:eastAsia="es-ES"/>
+              </w:rPr>
+              <w:t>li</w:t>
+            </w:r>
+            <w:r>
+              <w:rPr>
+                <w:rFonts w:ascii="Consolas" w:hAnsi="Consolas"/>
+                <w:color w:val="89DDF3"/>
+                <w:sz w:val="21"/>
+                <w:szCs w:val="21"/>
+                <w:lang w:eastAsia="es-ES"/>
+              </w:rPr>
+              <w:t>&gt;&lt;</w:t>
+            </w:r>
+            <w:r>
+              <w:rPr>
+                <w:rFonts w:ascii="Consolas" w:hAnsi="Consolas"/>
+                <w:color w:val="F07178"/>
+                <w:sz w:val="21"/>
+                <w:szCs w:val="21"/>
+                <w:lang w:eastAsia="es-ES"/>
+              </w:rPr>
+              <w:t>a</w:t>
+            </w:r>
+            <w:r>
+              <w:rPr>
+                <w:rFonts w:ascii="Consolas" w:hAnsi="Consolas"/>
+                <w:color w:val="D4D4D4"/>
+                <w:sz w:val="21"/>
+                <w:szCs w:val="21"/>
+                <w:lang w:eastAsia="es-ES"/>
+              </w:rPr>
+              <w:t> </w:t>
+            </w:r>
+            <w:proofErr w:type="spellStart"/>
+            <w:r>
+              <w:rPr>
+                <w:rFonts w:ascii="Consolas" w:hAnsi="Consolas"/>
+                <w:color w:val="FFCB6B"/>
+                <w:sz w:val="21"/>
+                <w:szCs w:val="21"/>
+                <w:lang w:eastAsia="es-ES"/>
+              </w:rPr>
+              <w:t>href</w:t>
+            </w:r>
+            <w:proofErr w:type="spellEnd"/>
+            <w:r>
+              <w:rPr>
+                <w:rFonts w:ascii="Consolas" w:hAnsi="Consolas"/>
+                <w:color w:val="89DDF3"/>
+                <w:sz w:val="21"/>
+                <w:szCs w:val="21"/>
+                <w:lang w:eastAsia="es-ES"/>
+              </w:rPr>
+              <w:t>=""&gt;</w:t>
+            </w:r>
+            <w:r>
+              <w:rPr>
+                <w:rFonts w:ascii="Consolas" w:hAnsi="Consolas"/>
+                <w:color w:val="D4D4D4"/>
+                <w:sz w:val="21"/>
+                <w:szCs w:val="21"/>
+                <w:lang w:eastAsia="es-ES"/>
+              </w:rPr>
+              <w:t>Dawn</w:t>
+            </w:r>
+            <w:r>
+              <w:rPr>
+                <w:rFonts w:ascii="Consolas" w:hAnsi="Consolas"/>
+                <w:color w:val="89DDF3"/>
+                <w:sz w:val="21"/>
+                <w:szCs w:val="21"/>
+                <w:lang w:eastAsia="es-ES"/>
+              </w:rPr>
+              <w:t>&lt;/</w:t>
+            </w:r>
+            <w:r>
+              <w:rPr>
+                <w:rFonts w:ascii="Consolas" w:hAnsi="Consolas"/>
+                <w:color w:val="F07178"/>
+                <w:sz w:val="21"/>
+                <w:szCs w:val="21"/>
+                <w:lang w:eastAsia="es-ES"/>
+              </w:rPr>
+              <w:t>a</w:t>
+            </w:r>
+            <w:r>
+              <w:rPr>
+                <w:rFonts w:ascii="Consolas" w:hAnsi="Consolas"/>
+                <w:color w:val="89DDF3"/>
+                <w:sz w:val="21"/>
+                <w:szCs w:val="21"/>
+                <w:lang w:eastAsia="es-ES"/>
+              </w:rPr>
+              <w:t>&gt;&lt;/</w:t>
+            </w:r>
+            <w:r>
+              <w:rPr>
+                <w:rFonts w:ascii="Consolas" w:hAnsi="Consolas"/>
+                <w:color w:val="F07178"/>
+                <w:sz w:val="21"/>
+                <w:szCs w:val="21"/>
+                <w:lang w:eastAsia="es-ES"/>
+              </w:rPr>
+              <w:t>li</w:t>
+            </w:r>
+            <w:r>
+              <w:rPr>
+                <w:rFonts w:ascii="Consolas" w:hAnsi="Consolas"/>
+                <w:color w:val="89DDF3"/>
+                <w:sz w:val="21"/>
+                <w:szCs w:val="21"/>
+                <w:lang w:eastAsia="es-ES"/>
+              </w:rPr>
+              <w:t>&gt;</w:t>
+            </w:r>
+          </w:p>
+          <w:p>
+            <w:pPr>
+              <w:shd w:val="clear" w:color="auto" w:fill="263238"/>
+              <w:spacing w:line="285" w:lineRule="atLeast"/>
+              <w:rPr>
+                <w:rFonts w:ascii="Consolas" w:hAnsi="Consolas"/>
+                <w:color w:val="D4D4D4"/>
+                <w:sz w:val="21"/>
+                <w:szCs w:val="21"/>
+                <w:lang w:eastAsia="es-ES"/>
+              </w:rPr>
+            </w:pPr>
+            <w:r>
+              <w:rPr>
+                <w:rFonts w:ascii="Consolas" w:hAnsi="Consolas"/>
+                <w:color w:val="D4D4D4"/>
+                <w:sz w:val="21"/>
+                <w:szCs w:val="21"/>
+                <w:lang w:eastAsia="es-ES"/>
+              </w:rPr>
+              <w:t>                    </w:t>
+            </w:r>
+            <w:r>
+              <w:rPr>
+                <w:rFonts w:ascii="Consolas" w:hAnsi="Consolas"/>
+                <w:color w:val="89DDF3"/>
+                <w:sz w:val="21"/>
+                <w:szCs w:val="21"/>
+                <w:lang w:eastAsia="es-ES"/>
+              </w:rPr>
+              <w:t>&lt;</w:t>
+            </w:r>
+            <w:r>
+              <w:rPr>
+                <w:rFonts w:ascii="Consolas" w:hAnsi="Consolas"/>
+                <w:color w:val="F07178"/>
+                <w:sz w:val="21"/>
+                <w:szCs w:val="21"/>
+                <w:lang w:eastAsia="es-ES"/>
+              </w:rPr>
+              <w:t>li</w:t>
+            </w:r>
+            <w:r>
+              <w:rPr>
+                <w:rFonts w:ascii="Consolas" w:hAnsi="Consolas"/>
+                <w:color w:val="89DDF3"/>
+                <w:sz w:val="21"/>
+                <w:szCs w:val="21"/>
+                <w:lang w:eastAsia="es-ES"/>
+              </w:rPr>
+              <w:t>&gt;&lt;</w:t>
+            </w:r>
+            <w:r>
+              <w:rPr>
+                <w:rFonts w:ascii="Consolas" w:hAnsi="Consolas"/>
+                <w:color w:val="F07178"/>
+                <w:sz w:val="21"/>
+                <w:szCs w:val="21"/>
+                <w:lang w:eastAsia="es-ES"/>
+              </w:rPr>
+              <w:t>a</w:t>
+            </w:r>
+            <w:r>
+              <w:rPr>
+                <w:rFonts w:ascii="Consolas" w:hAnsi="Consolas"/>
+                <w:color w:val="D4D4D4"/>
+                <w:sz w:val="21"/>
+                <w:szCs w:val="21"/>
+                <w:lang w:eastAsia="es-ES"/>
+              </w:rPr>
+              <w:t> </w:t>
+            </w:r>
+            <w:proofErr w:type="spellStart"/>
+            <w:r>
+              <w:rPr>
+                <w:rFonts w:ascii="Consolas" w:hAnsi="Consolas"/>
+                <w:color w:val="FFCB6B"/>
+                <w:sz w:val="21"/>
+                <w:szCs w:val="21"/>
+                <w:lang w:eastAsia="es-ES"/>
+              </w:rPr>
+              <w:t>href</w:t>
+            </w:r>
+            <w:proofErr w:type="spellEnd"/>
+            <w:r>
+              <w:rPr>
+                <w:rFonts w:ascii="Consolas" w:hAnsi="Consolas"/>
+                <w:color w:val="89DDF3"/>
+                <w:sz w:val="21"/>
+                <w:szCs w:val="21"/>
+                <w:lang w:eastAsia="es-ES"/>
+              </w:rPr>
+              <w:t>=""&gt;</w:t>
+            </w:r>
+            <w:r>
+              <w:rPr>
+                <w:rFonts w:ascii="Consolas" w:hAnsi="Consolas"/>
+                <w:color w:val="D4D4D4"/>
+                <w:sz w:val="21"/>
+                <w:szCs w:val="21"/>
+                <w:lang w:eastAsia="es-ES"/>
+              </w:rPr>
+              <w:t>Curiosity</w:t>
+            </w:r>
+            <w:r>
+              <w:rPr>
+                <w:rFonts w:ascii="Consolas" w:hAnsi="Consolas"/>
+                <w:color w:val="89DDF3"/>
+                <w:sz w:val="21"/>
+                <w:szCs w:val="21"/>
+                <w:lang w:eastAsia="es-ES"/>
+              </w:rPr>
+              <w:t>&lt;/</w:t>
+            </w:r>
+            <w:r>
+              <w:rPr>
+                <w:rFonts w:ascii="Consolas" w:hAnsi="Consolas"/>
+                <w:color w:val="F07178"/>
+                <w:sz w:val="21"/>
+                <w:szCs w:val="21"/>
+                <w:lang w:eastAsia="es-ES"/>
+              </w:rPr>
+              <w:t>a</w:t>
+            </w:r>
+            <w:r>
+              <w:rPr>
+                <w:rFonts w:ascii="Consolas" w:hAnsi="Consolas"/>
+                <w:color w:val="89DDF3"/>
+                <w:sz w:val="21"/>
+                <w:szCs w:val="21"/>
+                <w:lang w:eastAsia="es-ES"/>
+              </w:rPr>
+              <w:t>&gt;&lt;/</w:t>
+            </w:r>
+            <w:r>
+              <w:rPr>
+                <w:rFonts w:ascii="Consolas" w:hAnsi="Consolas"/>
+                <w:color w:val="F07178"/>
+                <w:sz w:val="21"/>
+                <w:szCs w:val="21"/>
+                <w:lang w:eastAsia="es-ES"/>
+              </w:rPr>
+              <w:t>li</w:t>
+            </w:r>
+            <w:r>
+              <w:rPr>
+                <w:rFonts w:ascii="Consolas" w:hAnsi="Consolas"/>
+                <w:color w:val="89DDF3"/>
+                <w:sz w:val="21"/>
+                <w:szCs w:val="21"/>
+                <w:lang w:eastAsia="es-ES"/>
+              </w:rPr>
+              <w:t>&gt;</w:t>
+            </w:r>
+          </w:p>
+          <w:p>
+            <w:pPr>
+              <w:shd w:val="clear" w:color="auto" w:fill="263238"/>
+              <w:spacing w:line="285" w:lineRule="atLeast"/>
+              <w:rPr>
+                <w:rFonts w:ascii="Consolas" w:hAnsi="Consolas"/>
+                <w:color w:val="D4D4D4"/>
+                <w:sz w:val="21"/>
+                <w:szCs w:val="21"/>
+                <w:lang w:eastAsia="es-ES"/>
+              </w:rPr>
+            </w:pPr>
+            <w:r>
+              <w:rPr>
+                <w:rFonts w:ascii="Consolas" w:hAnsi="Consolas"/>
+                <w:color w:val="D4D4D4"/>
+                <w:sz w:val="21"/>
+                <w:szCs w:val="21"/>
+                <w:lang w:eastAsia="es-ES"/>
+              </w:rPr>
+              <w:t>                    </w:t>
+            </w:r>
+            <w:r>
+              <w:rPr>
+                <w:rFonts w:ascii="Consolas" w:hAnsi="Consolas"/>
+                <w:color w:val="89DDF3"/>
+                <w:sz w:val="21"/>
+                <w:szCs w:val="21"/>
+                <w:lang w:eastAsia="es-ES"/>
+              </w:rPr>
+              <w:t>&lt;</w:t>
+            </w:r>
+            <w:r>
+              <w:rPr>
+                <w:rFonts w:ascii="Consolas" w:hAnsi="Consolas"/>
+                <w:color w:val="F07178"/>
+                <w:sz w:val="21"/>
+                <w:szCs w:val="21"/>
+                <w:lang w:eastAsia="es-ES"/>
+              </w:rPr>
+              <w:t>li</w:t>
+            </w:r>
+            <w:r>
+              <w:rPr>
+                <w:rFonts w:ascii="Consolas" w:hAnsi="Consolas"/>
+                <w:color w:val="89DDF3"/>
+                <w:sz w:val="21"/>
+                <w:szCs w:val="21"/>
+                <w:lang w:eastAsia="es-ES"/>
+              </w:rPr>
+              <w:t>&gt;&lt;</w:t>
+            </w:r>
+            <w:r>
+              <w:rPr>
+                <w:rFonts w:ascii="Consolas" w:hAnsi="Consolas"/>
+                <w:color w:val="F07178"/>
+                <w:sz w:val="21"/>
+                <w:szCs w:val="21"/>
+                <w:lang w:eastAsia="es-ES"/>
+              </w:rPr>
+              <w:t>a</w:t>
+            </w:r>
+            <w:r>
+              <w:rPr>
+                <w:rFonts w:ascii="Consolas" w:hAnsi="Consolas"/>
+                <w:color w:val="D4D4D4"/>
+                <w:sz w:val="21"/>
+                <w:szCs w:val="21"/>
+                <w:lang w:eastAsia="es-ES"/>
+              </w:rPr>
+              <w:t> </w:t>
+            </w:r>
+            <w:proofErr w:type="spellStart"/>
+            <w:r>
+              <w:rPr>
+                <w:rFonts w:ascii="Consolas" w:hAnsi="Consolas"/>
+                <w:color w:val="FFCB6B"/>
+                <w:sz w:val="21"/>
+                <w:szCs w:val="21"/>
+                <w:lang w:eastAsia="es-ES"/>
+              </w:rPr>
+              <w:t>href</w:t>
+            </w:r>
+            <w:proofErr w:type="spellEnd"/>
+            <w:r>
+              <w:rPr>
+                <w:rFonts w:ascii="Consolas" w:hAnsi="Consolas"/>
+                <w:color w:val="89DDF3"/>
+                <w:sz w:val="21"/>
+                <w:szCs w:val="21"/>
+                <w:lang w:eastAsia="es-ES"/>
+              </w:rPr>
+              <w:t>=""&gt;</w:t>
+            </w:r>
+            <w:r>
+              <w:rPr>
+                <w:rFonts w:ascii="Consolas" w:hAnsi="Consolas"/>
+                <w:color w:val="D4D4D4"/>
+                <w:sz w:val="21"/>
+                <w:szCs w:val="21"/>
+                <w:lang w:eastAsia="es-ES"/>
+              </w:rPr>
+              <w:t>Insight</w:t>
+            </w:r>
+            <w:r>
+              <w:rPr>
+                <w:rFonts w:ascii="Consolas" w:hAnsi="Consolas"/>
+                <w:color w:val="89DDF3"/>
+                <w:sz w:val="21"/>
+                <w:szCs w:val="21"/>
+                <w:lang w:eastAsia="es-ES"/>
+              </w:rPr>
+              <w:t>&lt;/</w:t>
+            </w:r>
+            <w:r>
+              <w:rPr>
+                <w:rFonts w:ascii="Consolas" w:hAnsi="Consolas"/>
+                <w:color w:val="F07178"/>
+                <w:sz w:val="21"/>
+                <w:szCs w:val="21"/>
+                <w:lang w:eastAsia="es-ES"/>
+              </w:rPr>
+              <w:t>a</w:t>
+            </w:r>
+            <w:r>
+              <w:rPr>
+                <w:rFonts w:ascii="Consolas" w:hAnsi="Consolas"/>
+                <w:color w:val="89DDF3"/>
+                <w:sz w:val="21"/>
+                <w:szCs w:val="21"/>
+                <w:lang w:eastAsia="es-ES"/>
+              </w:rPr>
+              <w:t>&gt;&lt;/</w:t>
+            </w:r>
+            <w:r>
+              <w:rPr>
+                <w:rFonts w:ascii="Consolas" w:hAnsi="Consolas"/>
+                <w:color w:val="F07178"/>
+                <w:sz w:val="21"/>
+                <w:szCs w:val="21"/>
+                <w:lang w:eastAsia="es-ES"/>
+              </w:rPr>
+              <w:t>li</w:t>
+            </w:r>
+            <w:r>
+              <w:rPr>
+                <w:rFonts w:ascii="Consolas" w:hAnsi="Consolas"/>
+                <w:color w:val="89DDF3"/>
+                <w:sz w:val="21"/>
+                <w:szCs w:val="21"/>
+                <w:lang w:eastAsia="es-ES"/>
+              </w:rPr>
+              <w:t>&gt;</w:t>
+            </w:r>
+          </w:p>
+          <w:p>
+            <w:pPr>
+              <w:shd w:val="clear" w:color="auto" w:fill="263238"/>
+              <w:spacing w:line="285" w:lineRule="atLeast"/>
+              <w:rPr>
+                <w:rFonts w:ascii="Consolas" w:hAnsi="Consolas"/>
+                <w:color w:val="D4D4D4"/>
+                <w:sz w:val="21"/>
+                <w:szCs w:val="21"/>
+                <w:lang w:eastAsia="es-ES"/>
+              </w:rPr>
+            </w:pPr>
+            <w:r>
+              <w:rPr>
+                <w:rFonts w:ascii="Consolas" w:hAnsi="Consolas"/>
+                <w:color w:val="D4D4D4"/>
+                <w:sz w:val="21"/>
+                <w:szCs w:val="21"/>
+                <w:lang w:eastAsia="es-ES"/>
+              </w:rPr>
+              <w:t> </w:t>
+            </w:r>
+            <w:r>
+              <w:rPr>
+                <w:rFonts w:ascii="Consolas" w:hAnsi="Consolas"/>
+                <w:color w:val="89DDF3"/>
+                <w:sz w:val="21"/>
+                <w:szCs w:val="21"/>
+                <w:lang w:eastAsia="es-ES"/>
+              </w:rPr>
+              <w:t>&lt;</w:t>
+            </w:r>
+            <w:r>
+              <w:rPr>
+                <w:rFonts w:ascii="Consolas" w:hAnsi="Consolas"/>
+                <w:color w:val="F07178"/>
+                <w:sz w:val="21"/>
+                <w:szCs w:val="21"/>
+                <w:lang w:eastAsia="es-ES"/>
+              </w:rPr>
+              <w:t>li</w:t>
+            </w:r>
+            <w:r>
+              <w:rPr>
+                <w:rFonts w:ascii="Consolas" w:hAnsi="Consolas"/>
+                <w:color w:val="D4D4D4"/>
+                <w:sz w:val="21"/>
+                <w:szCs w:val="21"/>
+                <w:lang w:eastAsia="es-ES"/>
+              </w:rPr>
+              <w:t> </w:t>
+            </w:r>
+            <w:r>
+              <w:rPr>
+                <w:rFonts w:ascii="Consolas" w:hAnsi="Consolas"/>
+                <w:color w:val="FFCB6B"/>
+                <w:sz w:val="21"/>
+                <w:szCs w:val="21"/>
+                <w:lang w:eastAsia="es-ES"/>
+              </w:rPr>
+              <w:t>class</w:t>
+            </w:r>
+            <w:r>
+              <w:rPr>
+                <w:rFonts w:ascii="Consolas" w:hAnsi="Consolas"/>
+                <w:color w:val="89DDF3"/>
+                <w:sz w:val="21"/>
+                <w:szCs w:val="21"/>
+                <w:lang w:eastAsia="es-ES"/>
+              </w:rPr>
+              <w:t>="</w:t>
+            </w:r>
+            <w:proofErr w:type="spellStart"/>
+            <w:r>
+              <w:rPr>
+                <w:rFonts w:ascii="Consolas" w:hAnsi="Consolas"/>
+                <w:color w:val="C3E88D"/>
+                <w:sz w:val="21"/>
+                <w:szCs w:val="21"/>
+                <w:lang w:eastAsia="es-ES"/>
+              </w:rPr>
+              <w:t>activeAside</w:t>
+            </w:r>
+            <w:proofErr w:type="spellEnd"/>
+            <w:r>
+              <w:rPr>
+                <w:rFonts w:ascii="Consolas" w:hAnsi="Consolas"/>
+                <w:color w:val="89DDF3"/>
+                <w:sz w:val="21"/>
+                <w:szCs w:val="21"/>
+                <w:lang w:eastAsia="es-ES"/>
+              </w:rPr>
+              <w:t>"</w:t>
+            </w:r>
+            <w:r>
+              <w:rPr>
+                <w:rFonts w:ascii="Consolas" w:hAnsi="Consolas"/>
+                <w:color w:val="D4D4D4"/>
+                <w:sz w:val="21"/>
+                <w:szCs w:val="21"/>
+                <w:lang w:eastAsia="es-ES"/>
+              </w:rPr>
+              <w:t> </w:t>
+            </w:r>
+            <w:r>
+              <w:rPr>
+                <w:rFonts w:ascii="Consolas" w:hAnsi="Consolas"/>
+                <w:color w:val="89DDF3"/>
+                <w:sz w:val="21"/>
+                <w:szCs w:val="21"/>
+                <w:lang w:eastAsia="es-ES"/>
+              </w:rPr>
+              <w:t>&gt;</w:t>
+            </w:r>
+            <w:r>
+              <w:rPr>
+                <w:rFonts w:ascii="Consolas" w:hAnsi="Consolas"/>
+                <w:color w:val="D4D4D4"/>
+                <w:sz w:val="21"/>
+                <w:szCs w:val="21"/>
+                <w:lang w:eastAsia="es-ES"/>
+              </w:rPr>
+              <w:t>Mars 2020</w:t>
+            </w:r>
+            <w:r>
+              <w:rPr>
+                <w:rFonts w:ascii="Consolas" w:hAnsi="Consolas"/>
+                <w:color w:val="89DDF3"/>
+                <w:sz w:val="21"/>
+                <w:szCs w:val="21"/>
+                <w:lang w:eastAsia="es-ES"/>
+              </w:rPr>
+              <w:t>&lt;/</w:t>
+            </w:r>
+            <w:r>
+              <w:rPr>
+                <w:rFonts w:ascii="Consolas" w:hAnsi="Consolas"/>
+                <w:color w:val="F07178"/>
+                <w:sz w:val="21"/>
+                <w:szCs w:val="21"/>
+                <w:lang w:eastAsia="es-ES"/>
+              </w:rPr>
+              <w:t>li</w:t>
+            </w:r>
+            <w:r>
+              <w:rPr>
+                <w:rFonts w:ascii="Consolas" w:hAnsi="Consolas"/>
+                <w:color w:val="89DDF3"/>
+                <w:sz w:val="21"/>
+                <w:szCs w:val="21"/>
+                <w:lang w:eastAsia="es-ES"/>
+              </w:rPr>
+              <w:t>&gt;</w:t>
+            </w:r>
+          </w:p>
+          <w:p>
+            <w:pPr>
+              <w:shd w:val="clear" w:color="auto" w:fill="263238"/>
+              <w:spacing w:line="285" w:lineRule="atLeast"/>
+              <w:rPr>
+                <w:rFonts w:ascii="Consolas" w:hAnsi="Consolas"/>
+                <w:color w:val="D4D4D4"/>
+                <w:sz w:val="21"/>
+                <w:szCs w:val="21"/>
+                <w:lang w:val="es-ES" w:eastAsia="es-ES"/>
+              </w:rPr>
+            </w:pPr>
+            <w:r>
+              <w:rPr>
+                <w:rFonts w:ascii="Consolas" w:hAnsi="Consolas"/>
+                <w:color w:val="D4D4D4"/>
+                <w:sz w:val="21"/>
+                <w:szCs w:val="21"/>
+                <w:lang w:eastAsia="es-ES"/>
+              </w:rPr>
+              <w:t>  </w:t>
+            </w:r>
+            <w:r>
+              <w:rPr>
+                <w:rFonts w:ascii="Consolas" w:hAnsi="Consolas"/>
+                <w:color w:val="89DDF3"/>
+                <w:sz w:val="21"/>
+                <w:szCs w:val="21"/>
+                <w:lang w:val="es-ES" w:eastAsia="es-ES"/>
+              </w:rPr>
+              <w:t>&lt;/</w:t>
+            </w:r>
+            <w:proofErr w:type="spellStart"/>
+            <w:r>
+              <w:rPr>
+                <w:rFonts w:ascii="Consolas" w:hAnsi="Consolas"/>
+                <w:color w:val="F07178"/>
+                <w:sz w:val="21"/>
+                <w:szCs w:val="21"/>
+                <w:lang w:val="es-ES" w:eastAsia="es-ES"/>
+              </w:rPr>
+              <w:t>ul</w:t>
+            </w:r>
+            <w:proofErr w:type="spellEnd"/>
+            <w:r>
+              <w:rPr>
+                <w:rFonts w:ascii="Consolas" w:hAnsi="Consolas"/>
+                <w:color w:val="89DDF3"/>
+                <w:sz w:val="21"/>
+                <w:szCs w:val="21"/>
+                <w:lang w:val="es-ES" w:eastAsia="es-ES"/>
+              </w:rPr>
+              <w:t>&gt;</w:t>
+            </w:r>
+          </w:p>
+          <w:p>
+            <w:pPr>
+              <w:shd w:val="clear" w:color="auto" w:fill="263238"/>
+              <w:spacing w:line="285" w:lineRule="atLeast"/>
+              <w:rPr>
+                <w:rFonts w:ascii="Consolas" w:hAnsi="Consolas"/>
+                <w:color w:val="D4D4D4"/>
+                <w:sz w:val="21"/>
+                <w:szCs w:val="21"/>
+                <w:lang w:val="es-ES" w:eastAsia="es-ES"/>
+              </w:rPr>
+            </w:pPr>
+            <w:r>
+              <w:rPr>
+                <w:rFonts w:ascii="Consolas" w:hAnsi="Consolas"/>
+                <w:color w:val="89DDF3"/>
+                <w:sz w:val="21"/>
+                <w:szCs w:val="21"/>
+                <w:lang w:val="es-ES" w:eastAsia="es-ES"/>
+              </w:rPr>
+              <w:t>&lt;/</w:t>
+            </w:r>
+            <w:proofErr w:type="spellStart"/>
+            <w:r>
+              <w:rPr>
+                <w:rFonts w:ascii="Consolas" w:hAnsi="Consolas"/>
+                <w:color w:val="F07178"/>
+                <w:sz w:val="21"/>
+                <w:szCs w:val="21"/>
+                <w:lang w:val="es-ES" w:eastAsia="es-ES"/>
+              </w:rPr>
+              <w:t>aside</w:t>
+            </w:r>
+            <w:proofErr w:type="spellEnd"/>
+            <w:r>
+              <w:rPr>
+                <w:rFonts w:ascii="Consolas" w:hAnsi="Consolas"/>
+                <w:color w:val="89DDF3"/>
+                <w:sz w:val="21"/>
+                <w:szCs w:val="21"/>
+                <w:lang w:val="es-ES" w:eastAsia="es-ES"/>
+              </w:rPr>
+              <w:t>&gt;</w:t>
+            </w:r>
+          </w:p>
+          <w:p>
+            <w:pPr>
+              <w:shd w:val="clear" w:color="auto" w:fill="263238"/>
+              <w:spacing w:line="285" w:lineRule="atLeast"/>
+              <w:rPr>
+                <w:rFonts w:ascii="Consolas" w:hAnsi="Consolas"/>
+                <w:color w:val="89DDF3"/>
+                <w:sz w:val="21"/>
+                <w:szCs w:val="21"/>
+                <w:lang w:eastAsia="es-ES"/>
+              </w:rPr>
+            </w:pPr>
+          </w:p>
+        </w:tc>
+        <w:tc>
+          <w:tcPr>
+            <w:tcW w:w="4768" w:type="dxa"/>
+            <w:tcBorders>
+              <w:top w:val="single" w:sz="4" w:space="0" w:color="auto"/>
+              <w:left w:val="single" w:sz="4" w:space="0" w:color="auto"/>
+              <w:bottom w:val="single" w:sz="4" w:space="0" w:color="auto"/>
+              <w:right w:val="single" w:sz="4" w:space="0" w:color="auto"/>
+            </w:tcBorders>
+          </w:tcPr>
+          <w:p>
+            <w:pPr>
+              <w:jc w:val="both"/>
+              <w:rPr>
+                <w:color w:val="212121"/>
+                <w:lang w:val="es-ES" w:eastAsia="es-ES"/>
+              </w:rPr>
+            </w:pPr>
+            <w:proofErr w:type="spellStart"/>
+            <w:r>
+              <w:rPr>
+                <w:i/>
+                <w:iCs/>
+                <w:color w:val="212121"/>
+                <w:lang w:val="es-ES" w:eastAsia="es-ES"/>
+              </w:rPr>
+              <w:t>Aside</w:t>
+            </w:r>
+            <w:proofErr w:type="spellEnd"/>
+            <w:r>
+              <w:rPr>
+                <w:i/>
+                <w:iCs/>
+                <w:color w:val="212121"/>
+                <w:lang w:val="es-ES" w:eastAsia="es-ES"/>
+              </w:rPr>
+              <w:t xml:space="preserve"> </w:t>
+            </w:r>
+            <w:r>
+              <w:rPr>
+                <w:color w:val="212121"/>
+                <w:lang w:val="es-ES" w:eastAsia="es-ES"/>
+              </w:rPr>
+              <w:t xml:space="preserve">La etiqueta </w:t>
+            </w:r>
+            <w:r>
+              <w:rPr>
+                <w:color w:val="212121"/>
+                <w:lang w:val="es-ES" w:eastAsia="es-ES"/>
+              </w:rPr>
+              <w:t>define contenido</w:t>
+            </w:r>
+            <w:r>
+              <w:rPr>
+                <w:color w:val="212121"/>
+                <w:lang w:val="es-ES" w:eastAsia="es-ES"/>
+              </w:rPr>
+              <w:t xml:space="preserve"> </w:t>
+            </w:r>
+            <w:r>
+              <w:rPr>
+                <w:color w:val="212121"/>
+                <w:lang w:val="es-ES" w:eastAsia="es-ES"/>
+              </w:rPr>
+              <w:t>que esta indirectamente relacionado con el contenido principal de la página. Para este caso se utiliza como un contenedor para un submenú de navegación entre las misiones listadas en el sitio</w:t>
+            </w:r>
+            <w:r>
+              <w:rPr>
+                <w:color w:val="212121"/>
+                <w:lang w:val="es-ES" w:eastAsia="es-ES"/>
+              </w:rPr>
+              <w:t>.</w:t>
+            </w:r>
+          </w:p>
+          <w:p>
+            <w:pPr>
+              <w:jc w:val="both"/>
+              <w:rPr>
+                <w:color w:val="212121"/>
+                <w:lang w:val="es-ES" w:eastAsia="es-ES"/>
+              </w:rPr>
+            </w:pPr>
+          </w:p>
+          <w:p>
+            <w:pPr>
+              <w:jc w:val="both"/>
+              <w:rPr>
+                <w:i/>
+                <w:iCs/>
+                <w:color w:val="212121"/>
+                <w:lang w:val="es-ES" w:eastAsia="es-ES"/>
+              </w:rPr>
+            </w:pPr>
+            <w:r>
+              <w:rPr>
+                <w:color w:val="212121"/>
+                <w:lang w:val="es-ES" w:eastAsia="es-ES"/>
+              </w:rPr>
+              <w:t xml:space="preserve">Este menú de navegación se creo mediante una lista no ordenada que contiene hipervínculos a cada pagina usando la etiqueta </w:t>
+            </w:r>
+            <w:r>
+              <w:rPr>
+                <w:i/>
+                <w:iCs/>
+                <w:color w:val="212121"/>
+                <w:lang w:val="es-ES" w:eastAsia="es-ES"/>
+              </w:rPr>
+              <w:t>a</w:t>
+            </w:r>
+            <w:r>
+              <w:rPr>
+                <w:i/>
+                <w:iCs/>
+                <w:color w:val="212121"/>
+                <w:lang w:val="es-ES" w:eastAsia="es-ES"/>
+              </w:rPr>
+              <w:t>.</w:t>
+            </w:r>
+          </w:p>
+          <w:p>
+            <w:pPr>
+              <w:jc w:val="both"/>
+              <w:rPr>
+                <w:i/>
+                <w:iCs/>
+                <w:color w:val="212121"/>
+                <w:lang w:val="es-ES" w:eastAsia="es-ES"/>
+              </w:rPr>
+            </w:pPr>
+          </w:p>
+          <w:p>
+            <w:pPr>
+              <w:jc w:val="both"/>
+              <w:rPr>
+                <w:color w:val="212121"/>
+                <w:lang w:val="es-ES" w:eastAsia="es-ES"/>
+              </w:rPr>
+            </w:pPr>
+            <w:r>
+              <w:rPr>
+                <w:color w:val="212121"/>
+                <w:lang w:val="es-ES" w:eastAsia="es-ES"/>
+              </w:rPr>
+              <w:t>Es de notar la clase</w:t>
+            </w:r>
+            <w:r>
+              <w:rPr>
+                <w:i/>
+                <w:iCs/>
+                <w:color w:val="212121"/>
+                <w:lang w:val="es-ES" w:eastAsia="es-ES"/>
+              </w:rPr>
+              <w:t xml:space="preserve"> </w:t>
+            </w:r>
+            <w:proofErr w:type="spellStart"/>
+            <w:r>
+              <w:rPr>
+                <w:i/>
+                <w:iCs/>
+                <w:color w:val="212121"/>
+                <w:lang w:val="es-ES" w:eastAsia="es-ES"/>
+              </w:rPr>
+              <w:t>acvtiveAside</w:t>
+            </w:r>
+            <w:proofErr w:type="spellEnd"/>
+            <w:r>
+              <w:rPr>
+                <w:i/>
+                <w:iCs/>
+                <w:color w:val="212121"/>
+                <w:lang w:val="es-ES" w:eastAsia="es-ES"/>
+              </w:rPr>
+              <w:t xml:space="preserve">, </w:t>
+            </w:r>
+            <w:r>
+              <w:rPr>
+                <w:color w:val="212121"/>
+                <w:lang w:val="es-ES" w:eastAsia="es-ES"/>
+              </w:rPr>
+              <w:t>que permite resaltar la misión en la que se está.</w:t>
+            </w:r>
+          </w:p>
+          <w:p>
+            <w:pPr>
+              <w:jc w:val="both"/>
+              <w:rPr>
+                <w:color w:val="212121"/>
+                <w:lang w:val="es-ES" w:eastAsia="es-ES"/>
+              </w:rPr>
+            </w:pPr>
+          </w:p>
+        </w:tc>
+      </w:tr>
+    </w:tbl>
+    <w:p>
+      <w:pPr>
+        <w:spacing w:line="360" w:lineRule="auto"/>
+        <w:jc w:val="both"/>
+        <w:rPr>
+          <w:color w:val="212121"/>
+          <w:lang w:val="es-ES" w:eastAsia="es-ES"/>
+        </w:rPr>
+      </w:pPr>
+    </w:p>
+    <w:p>
+      <w:pPr>
         <w:spacing w:line="360" w:lineRule="auto"/>
         <w:jc w:val="both"/>
         <w:rPr>
@@ -18046,16 +22303,7 @@
           <w:color w:val="212121"/>
           <w:lang w:val="es-ES" w:eastAsia="es-ES"/>
         </w:rPr>
-        <w:t>Validaciones de archivos en 3WC</w:t>
-      </w:r>
-      <w:r>
-        <w:rPr>
-          <w:b/>
-          <w:bCs/>
-          <w:color w:val="212121"/>
-          <w:lang w:val="es-ES" w:eastAsia="es-ES"/>
-        </w:rPr>
-        <w:t>:</w:t>
+        <w:t>Validaciones de archivos en 3WC:</w:t>
       </w:r>
     </w:p>
     <w:p>
@@ -22134,7 +26382,7 @@
   <w:style w:type="paragraph" w:default="1" w:styleId="Normal">
     <w:name w:val="Normal"/>
     <w:qFormat/>
-    <w:rsid w:val="00F6702C"/>
+    <w:rsid w:val="00AF6B34"/>
     <w:pPr>
       <w:widowControl/>
       <w:autoSpaceDE/>

</xml_diff>

<commit_message>
update PC3 HMTL/ JS semana 16
</commit_message>
<xml_diff>
--- a/Master en desarrollo de sitios y aplicaciones web/M4.252 - HTML y CSS aula 1/PEC3/Respuesta a las preguntas teóricas y entidades PEC3.docx
+++ b/Master en desarrollo de sitios y aplicaciones web/M4.252 - HTML y CSS aula 1/PEC3/Respuesta a las preguntas teóricas y entidades PEC3.docx
@@ -10548,15 +10548,13 @@
               </w:rPr>
               <w:t xml:space="preserve">para lograr la disposición visual deseada el menú de navegación de todas las </w:t>
             </w:r>
-            <w:proofErr w:type="spellStart"/>
-            <w:r>
-              <w:rPr>
-                <w:color w:val="212121"/>
-                <w:lang w:val="es-ES" w:eastAsia="es-ES"/>
-              </w:rPr>
-              <w:t>paginas</w:t>
-            </w:r>
-            <w:proofErr w:type="spellEnd"/>
+            <w:r>
+              <w:rPr>
+                <w:color w:val="212121"/>
+                <w:lang w:val="es-ES" w:eastAsia="es-ES"/>
+              </w:rPr>
+              <w:t>páginas</w:t>
+            </w:r>
             <w:r>
               <w:rPr>
                 <w:color w:val="212121"/>
@@ -17757,27 +17755,7 @@
           <w:u w:val="single"/>
           <w:lang w:val="es-ES" w:eastAsia="es-ES"/>
         </w:rPr>
-        <w:t xml:space="preserve"> de </w:t>
-      </w:r>
-      <w:r>
-        <w:rPr>
-          <w:i/>
-          <w:iCs/>
-          <w:color w:val="212121"/>
-          <w:u w:val="single"/>
-          <w:lang w:val="es-ES" w:eastAsia="es-ES"/>
-        </w:rPr>
-        <w:t>mars-2020</w:t>
-      </w:r>
-      <w:r>
-        <w:rPr>
-          <w:i/>
-          <w:iCs/>
-          <w:color w:val="212121"/>
-          <w:u w:val="single"/>
-          <w:lang w:val="es-ES" w:eastAsia="es-ES"/>
-        </w:rPr>
-        <w:t>.hmtl</w:t>
+        <w:t xml:space="preserve"> de mars-2020.hmtl</w:t>
       </w:r>
     </w:p>
     <w:p>
@@ -18110,14 +18088,7 @@
                 <w:color w:val="212121"/>
                 <w:lang w:val="es-ES" w:eastAsia="es-ES"/>
               </w:rPr>
-              <w:t xml:space="preserve"> </w:t>
-            </w:r>
-            <w:r>
-              <w:rPr>
-                <w:color w:val="212121"/>
-                <w:lang w:val="es-ES" w:eastAsia="es-ES"/>
-              </w:rPr>
-              <w:t xml:space="preserve">Siendo que se aplicara un estilo adicional a esta </w:t>
+              <w:t xml:space="preserve"> Siendo que se aplicara un estilo adicional a esta </w:t>
             </w:r>
             <w:r>
               <w:rPr>
@@ -19554,7 +19525,7 @@
                 <w:color w:val="D4D4D4"/>
                 <w:sz w:val="21"/>
                 <w:szCs w:val="21"/>
-                <w:lang w:val="es-ES" w:eastAsia="es-ES"/>
+                <w:lang w:eastAsia="es-ES"/>
               </w:rPr>
               <w:t>  </w:t>
             </w:r>
@@ -22027,21 +21998,7 @@
                 <w:color w:val="212121"/>
                 <w:lang w:val="es-ES" w:eastAsia="es-ES"/>
               </w:rPr>
-              <w:t xml:space="preserve">La etiqueta </w:t>
-            </w:r>
-            <w:r>
-              <w:rPr>
-                <w:color w:val="212121"/>
-                <w:lang w:val="es-ES" w:eastAsia="es-ES"/>
-              </w:rPr>
-              <w:t>define contenido</w:t>
-            </w:r>
-            <w:r>
-              <w:rPr>
-                <w:color w:val="212121"/>
-                <w:lang w:val="es-ES" w:eastAsia="es-ES"/>
-              </w:rPr>
-              <w:t xml:space="preserve"> </w:t>
+              <w:t xml:space="preserve">La etiqueta define contenido </w:t>
             </w:r>
             <w:r>
               <w:rPr>
@@ -22174,6 +22131,1581 @@
                 <w:lang w:val="es-ES" w:eastAsia="es-ES"/>
               </w:rPr>
             </w:pPr>
+          </w:p>
+        </w:tc>
+      </w:tr>
+    </w:tbl>
+    <w:p>
+      <w:pPr>
+        <w:spacing w:line="360" w:lineRule="auto"/>
+        <w:jc w:val="both"/>
+        <w:rPr>
+          <w:color w:val="212121"/>
+          <w:lang w:val="es-ES" w:eastAsia="es-ES"/>
+        </w:rPr>
+      </w:pPr>
+    </w:p>
+    <w:p>
+      <w:pPr>
+        <w:jc w:val="both"/>
+        <w:rPr>
+          <w:i/>
+          <w:iCs/>
+          <w:color w:val="212121"/>
+          <w:u w:val="single"/>
+          <w:lang w:val="es-ES" w:eastAsia="es-ES"/>
+        </w:rPr>
+      </w:pPr>
+      <w:r>
+        <w:rPr>
+          <w:i/>
+          <w:iCs/>
+          <w:color w:val="212121"/>
+          <w:u w:val="single"/>
+          <w:lang w:val="es-ES" w:eastAsia="es-ES"/>
+        </w:rPr>
+        <w:t>Entidades HMTL</w:t>
+      </w:r>
+      <w:r>
+        <w:rPr>
+          <w:i/>
+          <w:iCs/>
+          <w:color w:val="212121"/>
+          <w:u w:val="single"/>
+          <w:lang w:val="es-ES" w:eastAsia="es-ES"/>
+        </w:rPr>
+        <w:t xml:space="preserve"> de </w:t>
+      </w:r>
+      <w:r>
+        <w:rPr>
+          <w:i/>
+          <w:iCs/>
+          <w:color w:val="212121"/>
+          <w:u w:val="single"/>
+          <w:lang w:val="es-ES" w:eastAsia="es-ES"/>
+        </w:rPr>
+        <w:t>ciencia-</w:t>
+      </w:r>
+      <w:proofErr w:type="spellStart"/>
+      <w:proofErr w:type="gramStart"/>
+      <w:r>
+        <w:rPr>
+          <w:i/>
+          <w:iCs/>
+          <w:color w:val="212121"/>
+          <w:u w:val="single"/>
+          <w:lang w:val="es-ES" w:eastAsia="es-ES"/>
+        </w:rPr>
+        <w:t>ficcion</w:t>
+      </w:r>
+      <w:r>
+        <w:rPr>
+          <w:i/>
+          <w:iCs/>
+          <w:color w:val="212121"/>
+          <w:u w:val="single"/>
+          <w:lang w:val="es-ES" w:eastAsia="es-ES"/>
+        </w:rPr>
+        <w:t>.hmtl</w:t>
+      </w:r>
+      <w:proofErr w:type="spellEnd"/>
+      <w:proofErr w:type="gramEnd"/>
+    </w:p>
+    <w:p>
+      <w:pPr>
+        <w:jc w:val="both"/>
+        <w:rPr>
+          <w:i/>
+          <w:iCs/>
+          <w:color w:val="212121"/>
+          <w:u w:val="single"/>
+          <w:lang w:val="es-ES" w:eastAsia="es-ES"/>
+        </w:rPr>
+      </w:pPr>
+    </w:p>
+    <w:p>
+      <w:pPr>
+        <w:jc w:val="both"/>
+        <w:rPr>
+          <w:i/>
+          <w:iCs/>
+          <w:color w:val="212121"/>
+          <w:u w:val="single"/>
+          <w:lang w:val="es-ES" w:eastAsia="es-ES"/>
+        </w:rPr>
+      </w:pPr>
+    </w:p>
+    <w:tbl>
+      <w:tblPr>
+        <w:tblStyle w:val="Tablaconcuadrcula"/>
+        <w:tblW w:w="0" w:type="auto"/>
+        <w:tblLayout w:type="fixed"/>
+        <w:tblLook w:val="04A0" w:firstRow="1" w:lastRow="0" w:firstColumn="1" w:lastColumn="0" w:noHBand="0" w:noVBand="1"/>
+      </w:tblPr>
+      <w:tblGrid>
+        <w:gridCol w:w="4248"/>
+        <w:gridCol w:w="4768"/>
+      </w:tblGrid>
+      <w:tr>
+        <w:tc>
+          <w:tcPr>
+            <w:tcW w:w="4248" w:type="dxa"/>
+            <w:tcBorders>
+              <w:top w:val="single" w:sz="4" w:space="0" w:color="auto"/>
+              <w:left w:val="single" w:sz="4" w:space="0" w:color="auto"/>
+              <w:bottom w:val="single" w:sz="4" w:space="0" w:color="auto"/>
+              <w:right w:val="single" w:sz="4" w:space="0" w:color="auto"/>
+            </w:tcBorders>
+            <w:hideMark/>
+          </w:tcPr>
+          <w:p>
+            <w:pPr>
+              <w:jc w:val="both"/>
+              <w:rPr>
+                <w:b/>
+                <w:bCs/>
+                <w:color w:val="212121"/>
+                <w:lang w:val="es-ES" w:eastAsia="es-ES"/>
+              </w:rPr>
+            </w:pPr>
+            <w:r>
+              <w:rPr>
+                <w:b/>
+                <w:bCs/>
+                <w:color w:val="212121"/>
+                <w:lang w:val="es-ES" w:eastAsia="es-ES"/>
+              </w:rPr>
+              <w:t>Etiqueta</w:t>
+            </w:r>
+          </w:p>
+        </w:tc>
+        <w:tc>
+          <w:tcPr>
+            <w:tcW w:w="4768" w:type="dxa"/>
+            <w:tcBorders>
+              <w:top w:val="single" w:sz="4" w:space="0" w:color="auto"/>
+              <w:left w:val="single" w:sz="4" w:space="0" w:color="auto"/>
+              <w:bottom w:val="single" w:sz="4" w:space="0" w:color="auto"/>
+              <w:right w:val="single" w:sz="4" w:space="0" w:color="auto"/>
+            </w:tcBorders>
+            <w:hideMark/>
+          </w:tcPr>
+          <w:p>
+            <w:pPr>
+              <w:jc w:val="both"/>
+              <w:rPr>
+                <w:b/>
+                <w:bCs/>
+                <w:color w:val="212121"/>
+                <w:lang w:val="es-ES" w:eastAsia="es-ES"/>
+              </w:rPr>
+            </w:pPr>
+            <w:r>
+              <w:rPr>
+                <w:b/>
+                <w:bCs/>
+                <w:color w:val="212121"/>
+                <w:lang w:val="es-ES" w:eastAsia="es-ES"/>
+              </w:rPr>
+              <w:t>Explicación</w:t>
+            </w:r>
+          </w:p>
+        </w:tc>
+      </w:tr>
+      <w:tr>
+        <w:tc>
+          <w:tcPr>
+            <w:tcW w:w="4248" w:type="dxa"/>
+            <w:tcBorders>
+              <w:top w:val="single" w:sz="4" w:space="0" w:color="auto"/>
+              <w:left w:val="single" w:sz="4" w:space="0" w:color="auto"/>
+              <w:bottom w:val="single" w:sz="4" w:space="0" w:color="auto"/>
+              <w:right w:val="single" w:sz="4" w:space="0" w:color="auto"/>
+            </w:tcBorders>
+            <w:hideMark/>
+          </w:tcPr>
+          <w:p>
+            <w:pPr>
+              <w:shd w:val="clear" w:color="auto" w:fill="263238"/>
+              <w:spacing w:line="285" w:lineRule="atLeast"/>
+              <w:rPr>
+                <w:rFonts w:ascii="Consolas" w:hAnsi="Consolas"/>
+                <w:color w:val="D4D4D4"/>
+                <w:sz w:val="21"/>
+                <w:szCs w:val="21"/>
+                <w:lang w:val="es-ES"/>
+              </w:rPr>
+            </w:pPr>
+            <w:r>
+              <w:rPr>
+                <w:rFonts w:ascii="Consolas" w:hAnsi="Consolas"/>
+                <w:color w:val="89DDF3"/>
+                <w:sz w:val="21"/>
+                <w:szCs w:val="21"/>
+              </w:rPr>
+              <w:t>&lt;</w:t>
+            </w:r>
+            <w:r>
+              <w:rPr>
+                <w:rFonts w:ascii="Consolas" w:hAnsi="Consolas"/>
+                <w:color w:val="F07178"/>
+                <w:sz w:val="21"/>
+                <w:szCs w:val="21"/>
+              </w:rPr>
+              <w:t>main</w:t>
+            </w:r>
+            <w:r>
+              <w:rPr>
+                <w:rFonts w:ascii="Consolas" w:hAnsi="Consolas"/>
+                <w:color w:val="89DDF3"/>
+                <w:sz w:val="21"/>
+                <w:szCs w:val="21"/>
+              </w:rPr>
+              <w:t>&gt;</w:t>
+            </w:r>
+          </w:p>
+        </w:tc>
+        <w:tc>
+          <w:tcPr>
+            <w:tcW w:w="4768" w:type="dxa"/>
+            <w:tcBorders>
+              <w:top w:val="single" w:sz="4" w:space="0" w:color="auto"/>
+              <w:left w:val="single" w:sz="4" w:space="0" w:color="auto"/>
+              <w:bottom w:val="single" w:sz="4" w:space="0" w:color="auto"/>
+              <w:right w:val="single" w:sz="4" w:space="0" w:color="auto"/>
+            </w:tcBorders>
+          </w:tcPr>
+          <w:p>
+            <w:pPr>
+              <w:jc w:val="both"/>
+              <w:rPr>
+                <w:b/>
+                <w:bCs/>
+                <w:color w:val="212121"/>
+                <w:lang w:val="es-ES" w:eastAsia="es-ES"/>
+              </w:rPr>
+            </w:pPr>
+            <w:r>
+              <w:rPr>
+                <w:color w:val="212121"/>
+                <w:lang w:val="es-ES" w:eastAsia="es-ES"/>
+              </w:rPr>
+              <w:t>Especifica el contenido principal del documento.</w:t>
+            </w:r>
+          </w:p>
+        </w:tc>
+      </w:tr>
+      <w:tr>
+        <w:tc>
+          <w:tcPr>
+            <w:tcW w:w="4248" w:type="dxa"/>
+            <w:tcBorders>
+              <w:top w:val="single" w:sz="4" w:space="0" w:color="auto"/>
+              <w:left w:val="single" w:sz="4" w:space="0" w:color="auto"/>
+              <w:bottom w:val="single" w:sz="4" w:space="0" w:color="auto"/>
+              <w:right w:val="single" w:sz="4" w:space="0" w:color="auto"/>
+            </w:tcBorders>
+            <w:hideMark/>
+          </w:tcPr>
+          <w:p>
+            <w:pPr>
+              <w:shd w:val="clear" w:color="auto" w:fill="263238"/>
+              <w:spacing w:line="285" w:lineRule="atLeast"/>
+              <w:rPr>
+                <w:rFonts w:ascii="Consolas" w:hAnsi="Consolas"/>
+                <w:color w:val="D4D4D4"/>
+                <w:sz w:val="21"/>
+                <w:szCs w:val="21"/>
+                <w:lang w:val="es-ES" w:eastAsia="es-ES"/>
+              </w:rPr>
+            </w:pPr>
+            <w:r>
+              <w:rPr>
+                <w:rFonts w:ascii="Consolas" w:hAnsi="Consolas"/>
+                <w:color w:val="89DDF3"/>
+                <w:sz w:val="21"/>
+                <w:szCs w:val="21"/>
+                <w:lang w:val="es-ES" w:eastAsia="es-ES"/>
+              </w:rPr>
+              <w:t>&lt;</w:t>
+            </w:r>
+            <w:proofErr w:type="spellStart"/>
+            <w:r>
+              <w:rPr>
+                <w:rFonts w:ascii="Consolas" w:hAnsi="Consolas"/>
+                <w:color w:val="F07178"/>
+                <w:sz w:val="21"/>
+                <w:szCs w:val="21"/>
+                <w:lang w:val="es-ES" w:eastAsia="es-ES"/>
+              </w:rPr>
+              <w:t>section</w:t>
+            </w:r>
+            <w:proofErr w:type="spellEnd"/>
+            <w:r>
+              <w:rPr>
+                <w:rFonts w:ascii="Consolas" w:hAnsi="Consolas"/>
+                <w:color w:val="D4D4D4"/>
+                <w:sz w:val="21"/>
+                <w:szCs w:val="21"/>
+                <w:lang w:val="es-ES" w:eastAsia="es-ES"/>
+              </w:rPr>
+              <w:t> </w:t>
+            </w:r>
+            <w:proofErr w:type="spellStart"/>
+            <w:r>
+              <w:rPr>
+                <w:rFonts w:ascii="Consolas" w:hAnsi="Consolas"/>
+                <w:color w:val="FFCB6B"/>
+                <w:sz w:val="21"/>
+                <w:szCs w:val="21"/>
+                <w:lang w:val="es-ES" w:eastAsia="es-ES"/>
+              </w:rPr>
+              <w:t>class</w:t>
+            </w:r>
+            <w:proofErr w:type="spellEnd"/>
+            <w:r>
+              <w:rPr>
+                <w:rFonts w:ascii="Consolas" w:hAnsi="Consolas"/>
+                <w:color w:val="89DDF3"/>
+                <w:sz w:val="21"/>
+                <w:szCs w:val="21"/>
+                <w:lang w:val="es-ES" w:eastAsia="es-ES"/>
+              </w:rPr>
+              <w:t>="</w:t>
+            </w:r>
+            <w:r>
+              <w:rPr>
+                <w:rFonts w:ascii="Consolas" w:hAnsi="Consolas"/>
+                <w:color w:val="C3E88D"/>
+                <w:sz w:val="21"/>
+                <w:szCs w:val="21"/>
+                <w:lang w:val="es-ES" w:eastAsia="es-ES"/>
+              </w:rPr>
+              <w:t>container</w:t>
+            </w:r>
+            <w:r>
+              <w:rPr>
+                <w:rFonts w:ascii="Consolas" w:hAnsi="Consolas"/>
+                <w:color w:val="89DDF3"/>
+                <w:sz w:val="21"/>
+                <w:szCs w:val="21"/>
+                <w:lang w:val="es-ES" w:eastAsia="es-ES"/>
+              </w:rPr>
+              <w:t>"&gt;</w:t>
+            </w:r>
+          </w:p>
+        </w:tc>
+        <w:tc>
+          <w:tcPr>
+            <w:tcW w:w="4768" w:type="dxa"/>
+            <w:tcBorders>
+              <w:top w:val="single" w:sz="4" w:space="0" w:color="auto"/>
+              <w:left w:val="single" w:sz="4" w:space="0" w:color="auto"/>
+              <w:bottom w:val="single" w:sz="4" w:space="0" w:color="auto"/>
+              <w:right w:val="single" w:sz="4" w:space="0" w:color="auto"/>
+            </w:tcBorders>
+          </w:tcPr>
+          <w:p>
+            <w:pPr>
+              <w:jc w:val="both"/>
+              <w:rPr>
+                <w:b/>
+                <w:bCs/>
+                <w:color w:val="212121"/>
+                <w:lang w:val="es-ES" w:eastAsia="es-ES"/>
+              </w:rPr>
+            </w:pPr>
+            <w:r>
+              <w:rPr>
+                <w:color w:val="212121"/>
+                <w:lang w:val="es-ES" w:eastAsia="es-ES"/>
+              </w:rPr>
+              <w:t xml:space="preserve">Permite encapsular </w:t>
+            </w:r>
+            <w:r>
+              <w:rPr>
+                <w:color w:val="212121"/>
+                <w:lang w:val="es-ES" w:eastAsia="es-ES"/>
+              </w:rPr>
+              <w:t xml:space="preserve">la sección dedicada a las obras literarias de marte, no se considera un artículo. Se e anexa una clase para poder aplicar reglas </w:t>
+            </w:r>
+            <w:proofErr w:type="spellStart"/>
+            <w:r>
+              <w:rPr>
+                <w:color w:val="212121"/>
+                <w:lang w:val="es-ES" w:eastAsia="es-ES"/>
+              </w:rPr>
+              <w:t>css</w:t>
+            </w:r>
+            <w:proofErr w:type="spellEnd"/>
+            <w:r>
+              <w:rPr>
+                <w:color w:val="212121"/>
+                <w:lang w:val="es-ES" w:eastAsia="es-ES"/>
+              </w:rPr>
+              <w:t>, específicamente relacionadas a disposición de un contenedor.</w:t>
+            </w:r>
+          </w:p>
+        </w:tc>
+      </w:tr>
+      <w:tr>
+        <w:tc>
+          <w:tcPr>
+            <w:tcW w:w="4248" w:type="dxa"/>
+            <w:tcBorders>
+              <w:top w:val="single" w:sz="4" w:space="0" w:color="auto"/>
+              <w:left w:val="single" w:sz="4" w:space="0" w:color="auto"/>
+              <w:bottom w:val="single" w:sz="4" w:space="0" w:color="auto"/>
+              <w:right w:val="single" w:sz="4" w:space="0" w:color="auto"/>
+            </w:tcBorders>
+          </w:tcPr>
+          <w:p>
+            <w:pPr>
+              <w:shd w:val="clear" w:color="auto" w:fill="263238"/>
+              <w:spacing w:line="285" w:lineRule="atLeast"/>
+              <w:rPr>
+                <w:rFonts w:ascii="Consolas" w:hAnsi="Consolas"/>
+                <w:color w:val="D4D4D4"/>
+                <w:sz w:val="21"/>
+                <w:szCs w:val="21"/>
+                <w:lang w:val="es-ES" w:eastAsia="es-ES"/>
+              </w:rPr>
+            </w:pPr>
+            <w:r>
+              <w:rPr>
+                <w:rFonts w:ascii="Consolas" w:hAnsi="Consolas"/>
+                <w:color w:val="89DDF3"/>
+                <w:sz w:val="21"/>
+                <w:szCs w:val="21"/>
+                <w:lang w:val="es-ES" w:eastAsia="es-ES"/>
+              </w:rPr>
+              <w:t>&lt;</w:t>
+            </w:r>
+            <w:r>
+              <w:rPr>
+                <w:rFonts w:ascii="Consolas" w:hAnsi="Consolas"/>
+                <w:color w:val="F07178"/>
+                <w:sz w:val="21"/>
+                <w:szCs w:val="21"/>
+                <w:lang w:val="es-ES" w:eastAsia="es-ES"/>
+              </w:rPr>
+              <w:t>h1</w:t>
+            </w:r>
+            <w:r>
+              <w:rPr>
+                <w:rFonts w:ascii="Consolas" w:hAnsi="Consolas"/>
+                <w:color w:val="89DDF3"/>
+                <w:sz w:val="21"/>
+                <w:szCs w:val="21"/>
+                <w:lang w:val="es-ES" w:eastAsia="es-ES"/>
+              </w:rPr>
+              <w:t>&gt;</w:t>
+            </w:r>
+          </w:p>
+        </w:tc>
+        <w:tc>
+          <w:tcPr>
+            <w:tcW w:w="4768" w:type="dxa"/>
+            <w:tcBorders>
+              <w:top w:val="single" w:sz="4" w:space="0" w:color="auto"/>
+              <w:left w:val="single" w:sz="4" w:space="0" w:color="auto"/>
+              <w:bottom w:val="single" w:sz="4" w:space="0" w:color="auto"/>
+              <w:right w:val="single" w:sz="4" w:space="0" w:color="auto"/>
+            </w:tcBorders>
+          </w:tcPr>
+          <w:p>
+            <w:pPr>
+              <w:jc w:val="both"/>
+              <w:rPr>
+                <w:color w:val="212121"/>
+                <w:lang w:val="es-ES" w:eastAsia="es-ES"/>
+              </w:rPr>
+            </w:pPr>
+            <w:r>
+              <w:rPr>
+                <w:color w:val="212121"/>
+                <w:lang w:val="es-ES" w:eastAsia="es-ES"/>
+              </w:rPr>
+              <w:t>Con esta etiqueta definí el encabezado de la sección</w:t>
+            </w:r>
+          </w:p>
+        </w:tc>
+      </w:tr>
+      <w:tr>
+        <w:tc>
+          <w:tcPr>
+            <w:tcW w:w="4248" w:type="dxa"/>
+            <w:tcBorders>
+              <w:top w:val="single" w:sz="4" w:space="0" w:color="auto"/>
+              <w:left w:val="single" w:sz="4" w:space="0" w:color="auto"/>
+              <w:bottom w:val="single" w:sz="4" w:space="0" w:color="auto"/>
+              <w:right w:val="single" w:sz="4" w:space="0" w:color="auto"/>
+            </w:tcBorders>
+          </w:tcPr>
+          <w:p>
+            <w:pPr>
+              <w:shd w:val="clear" w:color="auto" w:fill="263238"/>
+              <w:spacing w:line="285" w:lineRule="atLeast"/>
+              <w:rPr>
+                <w:rFonts w:ascii="Consolas" w:hAnsi="Consolas"/>
+                <w:color w:val="D4D4D4"/>
+                <w:sz w:val="21"/>
+                <w:szCs w:val="21"/>
+                <w:lang w:eastAsia="es-ES"/>
+              </w:rPr>
+            </w:pPr>
+            <w:r>
+              <w:rPr>
+                <w:rFonts w:ascii="Consolas" w:hAnsi="Consolas"/>
+                <w:color w:val="89DDF3"/>
+                <w:sz w:val="21"/>
+                <w:szCs w:val="21"/>
+                <w:lang w:eastAsia="es-ES"/>
+              </w:rPr>
+              <w:t>&lt;</w:t>
+            </w:r>
+            <w:r>
+              <w:rPr>
+                <w:rFonts w:ascii="Consolas" w:hAnsi="Consolas"/>
+                <w:color w:val="F07178"/>
+                <w:sz w:val="21"/>
+                <w:szCs w:val="21"/>
+                <w:lang w:eastAsia="es-ES"/>
+              </w:rPr>
+              <w:t>div</w:t>
+            </w:r>
+            <w:r>
+              <w:rPr>
+                <w:rFonts w:ascii="Consolas" w:hAnsi="Consolas"/>
+                <w:color w:val="D4D4D4"/>
+                <w:sz w:val="21"/>
+                <w:szCs w:val="21"/>
+                <w:lang w:eastAsia="es-ES"/>
+              </w:rPr>
+              <w:t> </w:t>
+            </w:r>
+            <w:r>
+              <w:rPr>
+                <w:rFonts w:ascii="Consolas" w:hAnsi="Consolas"/>
+                <w:color w:val="FFCB6B"/>
+                <w:sz w:val="21"/>
+                <w:szCs w:val="21"/>
+                <w:lang w:eastAsia="es-ES"/>
+              </w:rPr>
+              <w:t>class</w:t>
+            </w:r>
+            <w:r>
+              <w:rPr>
+                <w:rFonts w:ascii="Consolas" w:hAnsi="Consolas"/>
+                <w:color w:val="89DDF3"/>
+                <w:sz w:val="21"/>
+                <w:szCs w:val="21"/>
+                <w:lang w:eastAsia="es-ES"/>
+              </w:rPr>
+              <w:t>="</w:t>
+            </w:r>
+            <w:r>
+              <w:rPr>
+                <w:rFonts w:ascii="Consolas" w:hAnsi="Consolas"/>
+                <w:color w:val="C3E88D"/>
+                <w:sz w:val="21"/>
+                <w:szCs w:val="21"/>
+                <w:lang w:eastAsia="es-ES"/>
+              </w:rPr>
+              <w:t>science</w:t>
+            </w:r>
+            <w:r>
+              <w:rPr>
+                <w:rFonts w:ascii="Consolas" w:hAnsi="Consolas"/>
+                <w:color w:val="89DDF3"/>
+                <w:sz w:val="21"/>
+                <w:szCs w:val="21"/>
+                <w:lang w:eastAsia="es-ES"/>
+              </w:rPr>
+              <w:t>"&gt;</w:t>
+            </w:r>
+          </w:p>
+          <w:p>
+            <w:pPr>
+              <w:shd w:val="clear" w:color="auto" w:fill="263238"/>
+              <w:spacing w:line="285" w:lineRule="atLeast"/>
+              <w:rPr>
+                <w:rFonts w:ascii="Consolas" w:hAnsi="Consolas"/>
+                <w:color w:val="D4D4D4"/>
+                <w:sz w:val="21"/>
+                <w:szCs w:val="21"/>
+                <w:lang w:eastAsia="es-ES"/>
+              </w:rPr>
+            </w:pPr>
+            <w:r>
+              <w:rPr>
+                <w:rFonts w:ascii="Consolas" w:hAnsi="Consolas"/>
+                <w:color w:val="D4D4D4"/>
+                <w:sz w:val="21"/>
+                <w:szCs w:val="21"/>
+                <w:lang w:eastAsia="es-ES"/>
+              </w:rPr>
+              <w:t>  </w:t>
+            </w:r>
+            <w:r>
+              <w:rPr>
+                <w:rFonts w:ascii="Consolas" w:hAnsi="Consolas"/>
+                <w:color w:val="89DDF3"/>
+                <w:sz w:val="21"/>
+                <w:szCs w:val="21"/>
+                <w:lang w:eastAsia="es-ES"/>
+              </w:rPr>
+              <w:t>&lt;</w:t>
+            </w:r>
+            <w:r>
+              <w:rPr>
+                <w:rFonts w:ascii="Consolas" w:hAnsi="Consolas"/>
+                <w:color w:val="F07178"/>
+                <w:sz w:val="21"/>
+                <w:szCs w:val="21"/>
+                <w:lang w:eastAsia="es-ES"/>
+              </w:rPr>
+              <w:t>h2</w:t>
+            </w:r>
+            <w:r>
+              <w:rPr>
+                <w:rFonts w:ascii="Consolas" w:hAnsi="Consolas"/>
+                <w:color w:val="D4D4D4"/>
+                <w:sz w:val="21"/>
+                <w:szCs w:val="21"/>
+                <w:lang w:eastAsia="es-ES"/>
+              </w:rPr>
+              <w:t> </w:t>
+            </w:r>
+            <w:r>
+              <w:rPr>
+                <w:rFonts w:ascii="Consolas" w:hAnsi="Consolas"/>
+                <w:color w:val="FFCB6B"/>
+                <w:sz w:val="21"/>
+                <w:szCs w:val="21"/>
+                <w:lang w:eastAsia="es-ES"/>
+              </w:rPr>
+              <w:t>lang</w:t>
+            </w:r>
+            <w:r>
+              <w:rPr>
+                <w:rFonts w:ascii="Consolas" w:hAnsi="Consolas"/>
+                <w:color w:val="89DDF3"/>
+                <w:sz w:val="21"/>
+                <w:szCs w:val="21"/>
+                <w:lang w:eastAsia="es-ES"/>
+              </w:rPr>
+              <w:t>="</w:t>
+            </w:r>
+            <w:proofErr w:type="spellStart"/>
+            <w:r>
+              <w:rPr>
+                <w:rFonts w:ascii="Consolas" w:hAnsi="Consolas"/>
+                <w:color w:val="C3E88D"/>
+                <w:sz w:val="21"/>
+                <w:szCs w:val="21"/>
+                <w:lang w:eastAsia="es-ES"/>
+              </w:rPr>
+              <w:t>en</w:t>
+            </w:r>
+            <w:proofErr w:type="spellEnd"/>
+            <w:r>
+              <w:rPr>
+                <w:rFonts w:ascii="Consolas" w:hAnsi="Consolas"/>
+                <w:color w:val="89DDF3"/>
+                <w:sz w:val="21"/>
+                <w:szCs w:val="21"/>
+                <w:lang w:eastAsia="es-ES"/>
+              </w:rPr>
+              <w:t>"&gt;</w:t>
+            </w:r>
+            <w:r>
+              <w:rPr>
+                <w:rFonts w:ascii="Consolas" w:hAnsi="Consolas"/>
+                <w:color w:val="D4D4D4"/>
+                <w:sz w:val="21"/>
+                <w:szCs w:val="21"/>
+                <w:lang w:eastAsia="es-ES"/>
+              </w:rPr>
+              <w:t>The </w:t>
+            </w:r>
+            <w:proofErr w:type="spellStart"/>
+            <w:r>
+              <w:rPr>
+                <w:rFonts w:ascii="Consolas" w:hAnsi="Consolas"/>
+                <w:color w:val="D4D4D4"/>
+                <w:sz w:val="21"/>
+                <w:szCs w:val="21"/>
+                <w:lang w:eastAsia="es-ES"/>
+              </w:rPr>
+              <w:t>Marteian</w:t>
+            </w:r>
+            <w:proofErr w:type="spellEnd"/>
+            <w:r>
+              <w:rPr>
+                <w:rFonts w:ascii="Consolas" w:hAnsi="Consolas"/>
+                <w:color w:val="D4D4D4"/>
+                <w:sz w:val="21"/>
+                <w:szCs w:val="21"/>
+                <w:lang w:eastAsia="es-ES"/>
+              </w:rPr>
+              <w:t> Chronicles</w:t>
+            </w:r>
+            <w:r>
+              <w:rPr>
+                <w:rFonts w:ascii="Consolas" w:hAnsi="Consolas"/>
+                <w:color w:val="89DDF3"/>
+                <w:sz w:val="21"/>
+                <w:szCs w:val="21"/>
+                <w:lang w:eastAsia="es-ES"/>
+              </w:rPr>
+              <w:t>&lt;/</w:t>
+            </w:r>
+            <w:r>
+              <w:rPr>
+                <w:rFonts w:ascii="Consolas" w:hAnsi="Consolas"/>
+                <w:color w:val="F07178"/>
+                <w:sz w:val="21"/>
+                <w:szCs w:val="21"/>
+                <w:lang w:eastAsia="es-ES"/>
+              </w:rPr>
+              <w:t>h2</w:t>
+            </w:r>
+            <w:r>
+              <w:rPr>
+                <w:rFonts w:ascii="Consolas" w:hAnsi="Consolas"/>
+                <w:color w:val="89DDF3"/>
+                <w:sz w:val="21"/>
+                <w:szCs w:val="21"/>
+                <w:lang w:eastAsia="es-ES"/>
+              </w:rPr>
+              <w:t>&gt;</w:t>
+            </w:r>
+          </w:p>
+          <w:p>
+            <w:pPr>
+              <w:shd w:val="clear" w:color="auto" w:fill="263238"/>
+              <w:spacing w:line="285" w:lineRule="atLeast"/>
+              <w:rPr>
+                <w:rFonts w:ascii="Consolas" w:hAnsi="Consolas"/>
+                <w:color w:val="D4D4D4"/>
+                <w:sz w:val="21"/>
+                <w:szCs w:val="21"/>
+                <w:lang w:eastAsia="es-ES"/>
+              </w:rPr>
+            </w:pPr>
+            <w:r>
+              <w:rPr>
+                <w:rFonts w:ascii="Consolas" w:hAnsi="Consolas"/>
+                <w:color w:val="D4D4D4"/>
+                <w:sz w:val="21"/>
+                <w:szCs w:val="21"/>
+                <w:lang w:eastAsia="es-ES"/>
+              </w:rPr>
+              <w:t>     </w:t>
+            </w:r>
+            <w:r>
+              <w:rPr>
+                <w:rFonts w:ascii="Consolas" w:hAnsi="Consolas"/>
+                <w:color w:val="89DDF3"/>
+                <w:sz w:val="21"/>
+                <w:szCs w:val="21"/>
+                <w:lang w:eastAsia="es-ES"/>
+              </w:rPr>
+              <w:t>&lt;</w:t>
+            </w:r>
+            <w:r>
+              <w:rPr>
+                <w:rFonts w:ascii="Consolas" w:hAnsi="Consolas"/>
+                <w:color w:val="F07178"/>
+                <w:sz w:val="21"/>
+                <w:szCs w:val="21"/>
+                <w:lang w:eastAsia="es-ES"/>
+              </w:rPr>
+              <w:t>figure</w:t>
+            </w:r>
+            <w:r>
+              <w:rPr>
+                <w:rFonts w:ascii="Consolas" w:hAnsi="Consolas"/>
+                <w:color w:val="D4D4D4"/>
+                <w:sz w:val="21"/>
+                <w:szCs w:val="21"/>
+                <w:lang w:eastAsia="es-ES"/>
+              </w:rPr>
+              <w:t> </w:t>
+            </w:r>
+            <w:r>
+              <w:rPr>
+                <w:rFonts w:ascii="Consolas" w:hAnsi="Consolas"/>
+                <w:color w:val="89DDF3"/>
+                <w:sz w:val="21"/>
+                <w:szCs w:val="21"/>
+                <w:lang w:eastAsia="es-ES"/>
+              </w:rPr>
+              <w:t>&gt;</w:t>
+            </w:r>
+          </w:p>
+          <w:p>
+            <w:pPr>
+              <w:shd w:val="clear" w:color="auto" w:fill="263238"/>
+              <w:spacing w:line="285" w:lineRule="atLeast"/>
+              <w:rPr>
+                <w:rFonts w:ascii="Consolas" w:hAnsi="Consolas"/>
+                <w:color w:val="D4D4D4"/>
+                <w:sz w:val="21"/>
+                <w:szCs w:val="21"/>
+                <w:lang w:eastAsia="es-ES"/>
+              </w:rPr>
+            </w:pPr>
+            <w:r>
+              <w:rPr>
+                <w:rFonts w:ascii="Consolas" w:hAnsi="Consolas"/>
+                <w:color w:val="D4D4D4"/>
+                <w:sz w:val="21"/>
+                <w:szCs w:val="21"/>
+                <w:lang w:eastAsia="es-ES"/>
+              </w:rPr>
+              <w:t>          </w:t>
+            </w:r>
+            <w:r>
+              <w:rPr>
+                <w:rFonts w:ascii="Consolas" w:hAnsi="Consolas"/>
+                <w:color w:val="89DDF3"/>
+                <w:sz w:val="21"/>
+                <w:szCs w:val="21"/>
+                <w:lang w:eastAsia="es-ES"/>
+              </w:rPr>
+              <w:t>&lt;</w:t>
+            </w:r>
+            <w:r>
+              <w:rPr>
+                <w:rFonts w:ascii="Consolas" w:hAnsi="Consolas"/>
+                <w:color w:val="F07178"/>
+                <w:sz w:val="21"/>
+                <w:szCs w:val="21"/>
+                <w:lang w:eastAsia="es-ES"/>
+              </w:rPr>
+              <w:t>blockquote</w:t>
+            </w:r>
+            <w:r>
+              <w:rPr>
+                <w:rFonts w:ascii="Consolas" w:hAnsi="Consolas"/>
+                <w:color w:val="D4D4D4"/>
+                <w:sz w:val="21"/>
+                <w:szCs w:val="21"/>
+                <w:lang w:eastAsia="es-ES"/>
+              </w:rPr>
+              <w:t> </w:t>
+            </w:r>
+            <w:r>
+              <w:rPr>
+                <w:rFonts w:ascii="Consolas" w:hAnsi="Consolas"/>
+                <w:color w:val="FFCB6B"/>
+                <w:sz w:val="21"/>
+                <w:szCs w:val="21"/>
+                <w:lang w:eastAsia="es-ES"/>
+              </w:rPr>
+              <w:t>lang</w:t>
+            </w:r>
+            <w:r>
+              <w:rPr>
+                <w:rFonts w:ascii="Consolas" w:hAnsi="Consolas"/>
+                <w:color w:val="89DDF3"/>
+                <w:sz w:val="21"/>
+                <w:szCs w:val="21"/>
+                <w:lang w:eastAsia="es-ES"/>
+              </w:rPr>
+              <w:t>="</w:t>
+            </w:r>
+            <w:r>
+              <w:rPr>
+                <w:rFonts w:ascii="Consolas" w:hAnsi="Consolas"/>
+                <w:color w:val="C3E88D"/>
+                <w:sz w:val="21"/>
+                <w:szCs w:val="21"/>
+                <w:lang w:eastAsia="es-ES"/>
+              </w:rPr>
+              <w:t>en</w:t>
+            </w:r>
+            <w:r>
+              <w:rPr>
+                <w:rFonts w:ascii="Consolas" w:hAnsi="Consolas"/>
+                <w:color w:val="89DDF3"/>
+                <w:sz w:val="21"/>
+                <w:szCs w:val="21"/>
+                <w:lang w:eastAsia="es-ES"/>
+              </w:rPr>
+              <w:t>"&gt;</w:t>
+            </w:r>
+            <w:r>
+              <w:rPr>
+                <w:rFonts w:ascii="Consolas" w:hAnsi="Consolas"/>
+                <w:color w:val="D4D4D4"/>
+                <w:sz w:val="21"/>
+                <w:szCs w:val="21"/>
+                <w:lang w:eastAsia="es-ES"/>
+              </w:rPr>
+              <w:t>He wanted to go to Mars on the rocket. He went down to the rocketfield in theearly morning and yelled in through wire fence at the men in uniform that hewanted to go to Mars. He told them he was a taxpayer, his name wasPritchard, and he had a right to go to Mars …</w:t>
+            </w:r>
+            <w:r>
+              <w:rPr>
+                <w:rFonts w:ascii="Consolas" w:hAnsi="Consolas"/>
+                <w:color w:val="89DDF3"/>
+                <w:sz w:val="21"/>
+                <w:szCs w:val="21"/>
+                <w:lang w:eastAsia="es-ES"/>
+              </w:rPr>
+              <w:t>&lt;/</w:t>
+            </w:r>
+            <w:r>
+              <w:rPr>
+                <w:rFonts w:ascii="Consolas" w:hAnsi="Consolas"/>
+                <w:color w:val="F07178"/>
+                <w:sz w:val="21"/>
+                <w:szCs w:val="21"/>
+                <w:lang w:eastAsia="es-ES"/>
+              </w:rPr>
+              <w:t>blockquote</w:t>
+            </w:r>
+            <w:r>
+              <w:rPr>
+                <w:rFonts w:ascii="Consolas" w:hAnsi="Consolas"/>
+                <w:color w:val="89DDF3"/>
+                <w:sz w:val="21"/>
+                <w:szCs w:val="21"/>
+                <w:lang w:eastAsia="es-ES"/>
+              </w:rPr>
+              <w:t>&gt;</w:t>
+            </w:r>
+          </w:p>
+          <w:p>
+            <w:pPr>
+              <w:shd w:val="clear" w:color="auto" w:fill="263238"/>
+              <w:spacing w:line="285" w:lineRule="atLeast"/>
+              <w:rPr>
+                <w:rFonts w:ascii="Consolas" w:hAnsi="Consolas"/>
+                <w:color w:val="D4D4D4"/>
+                <w:sz w:val="21"/>
+                <w:szCs w:val="21"/>
+                <w:lang w:eastAsia="es-ES"/>
+              </w:rPr>
+            </w:pPr>
+            <w:r>
+              <w:rPr>
+                <w:rFonts w:ascii="Consolas" w:hAnsi="Consolas"/>
+                <w:color w:val="D4D4D4"/>
+                <w:sz w:val="21"/>
+                <w:szCs w:val="21"/>
+                <w:lang w:eastAsia="es-ES"/>
+              </w:rPr>
+              <w:t>   </w:t>
+            </w:r>
+            <w:r>
+              <w:rPr>
+                <w:rFonts w:ascii="Consolas" w:hAnsi="Consolas"/>
+                <w:color w:val="89DDF3"/>
+                <w:sz w:val="21"/>
+                <w:szCs w:val="21"/>
+                <w:lang w:eastAsia="es-ES"/>
+              </w:rPr>
+              <w:t>&lt;</w:t>
+            </w:r>
+            <w:proofErr w:type="spellStart"/>
+            <w:r>
+              <w:rPr>
+                <w:rFonts w:ascii="Consolas" w:hAnsi="Consolas"/>
+                <w:color w:val="F07178"/>
+                <w:sz w:val="21"/>
+                <w:szCs w:val="21"/>
+                <w:lang w:eastAsia="es-ES"/>
+              </w:rPr>
+              <w:t>figcaption</w:t>
+            </w:r>
+            <w:proofErr w:type="spellEnd"/>
+            <w:r>
+              <w:rPr>
+                <w:rFonts w:ascii="Consolas" w:hAnsi="Consolas"/>
+                <w:color w:val="89DDF3"/>
+                <w:sz w:val="21"/>
+                <w:szCs w:val="21"/>
+                <w:lang w:eastAsia="es-ES"/>
+              </w:rPr>
+              <w:t>&gt;</w:t>
+            </w:r>
+            <w:r>
+              <w:rPr>
+                <w:rFonts w:ascii="Consolas" w:hAnsi="Consolas"/>
+                <w:color w:val="D4D4D4"/>
+                <w:sz w:val="21"/>
+                <w:szCs w:val="21"/>
+                <w:lang w:eastAsia="es-ES"/>
+              </w:rPr>
+              <w:t>Ray Bradbury</w:t>
+            </w:r>
+            <w:r>
+              <w:rPr>
+                <w:rFonts w:ascii="Consolas" w:hAnsi="Consolas"/>
+                <w:color w:val="89DDF3"/>
+                <w:sz w:val="21"/>
+                <w:szCs w:val="21"/>
+                <w:lang w:eastAsia="es-ES"/>
+              </w:rPr>
+              <w:t>&lt;/</w:t>
+            </w:r>
+            <w:proofErr w:type="spellStart"/>
+            <w:r>
+              <w:rPr>
+                <w:rFonts w:ascii="Consolas" w:hAnsi="Consolas"/>
+                <w:color w:val="F07178"/>
+                <w:sz w:val="21"/>
+                <w:szCs w:val="21"/>
+                <w:lang w:eastAsia="es-ES"/>
+              </w:rPr>
+              <w:t>figcaption</w:t>
+            </w:r>
+            <w:proofErr w:type="spellEnd"/>
+            <w:r>
+              <w:rPr>
+                <w:rFonts w:ascii="Consolas" w:hAnsi="Consolas"/>
+                <w:color w:val="89DDF3"/>
+                <w:sz w:val="21"/>
+                <w:szCs w:val="21"/>
+                <w:lang w:eastAsia="es-ES"/>
+              </w:rPr>
+              <w:t>&gt;</w:t>
+            </w:r>
+          </w:p>
+          <w:p>
+            <w:pPr>
+              <w:shd w:val="clear" w:color="auto" w:fill="263238"/>
+              <w:spacing w:line="285" w:lineRule="atLeast"/>
+              <w:rPr>
+                <w:rFonts w:ascii="Consolas" w:hAnsi="Consolas"/>
+                <w:color w:val="D4D4D4"/>
+                <w:sz w:val="21"/>
+                <w:szCs w:val="21"/>
+                <w:lang w:eastAsia="es-ES"/>
+              </w:rPr>
+            </w:pPr>
+            <w:r>
+              <w:rPr>
+                <w:rFonts w:ascii="Consolas" w:hAnsi="Consolas"/>
+                <w:color w:val="D4D4D4"/>
+                <w:sz w:val="21"/>
+                <w:szCs w:val="21"/>
+                <w:lang w:eastAsia="es-ES"/>
+              </w:rPr>
+              <w:t>      </w:t>
+            </w:r>
+            <w:r>
+              <w:rPr>
+                <w:rFonts w:ascii="Consolas" w:hAnsi="Consolas"/>
+                <w:color w:val="89DDF3"/>
+                <w:sz w:val="21"/>
+                <w:szCs w:val="21"/>
+                <w:lang w:eastAsia="es-ES"/>
+              </w:rPr>
+              <w:t>&lt;/</w:t>
+            </w:r>
+            <w:r>
+              <w:rPr>
+                <w:rFonts w:ascii="Consolas" w:hAnsi="Consolas"/>
+                <w:color w:val="F07178"/>
+                <w:sz w:val="21"/>
+                <w:szCs w:val="21"/>
+                <w:lang w:eastAsia="es-ES"/>
+              </w:rPr>
+              <w:t>figure</w:t>
+            </w:r>
+            <w:r>
+              <w:rPr>
+                <w:rFonts w:ascii="Consolas" w:hAnsi="Consolas"/>
+                <w:color w:val="89DDF3"/>
+                <w:sz w:val="21"/>
+                <w:szCs w:val="21"/>
+                <w:lang w:eastAsia="es-ES"/>
+              </w:rPr>
+              <w:t>&gt;</w:t>
+            </w:r>
+          </w:p>
+          <w:p>
+            <w:pPr>
+              <w:shd w:val="clear" w:color="auto" w:fill="263238"/>
+              <w:spacing w:line="285" w:lineRule="atLeast"/>
+              <w:rPr>
+                <w:rFonts w:ascii="Consolas" w:hAnsi="Consolas"/>
+                <w:color w:val="D4D4D4"/>
+                <w:sz w:val="21"/>
+                <w:szCs w:val="21"/>
+                <w:lang w:eastAsia="es-ES"/>
+              </w:rPr>
+            </w:pPr>
+            <w:r>
+              <w:rPr>
+                <w:rFonts w:ascii="Consolas" w:hAnsi="Consolas"/>
+                <w:color w:val="D4D4D4"/>
+                <w:sz w:val="21"/>
+                <w:szCs w:val="21"/>
+                <w:lang w:eastAsia="es-ES"/>
+              </w:rPr>
+              <w:t>       </w:t>
+            </w:r>
+            <w:r>
+              <w:rPr>
+                <w:rFonts w:ascii="Consolas" w:hAnsi="Consolas"/>
+                <w:color w:val="89DDF3"/>
+                <w:sz w:val="21"/>
+                <w:szCs w:val="21"/>
+                <w:lang w:eastAsia="es-ES"/>
+              </w:rPr>
+              <w:t>&lt;</w:t>
+            </w:r>
+            <w:proofErr w:type="spellStart"/>
+            <w:r>
+              <w:rPr>
+                <w:rFonts w:ascii="Consolas" w:hAnsi="Consolas"/>
+                <w:color w:val="F07178"/>
+                <w:sz w:val="21"/>
+                <w:szCs w:val="21"/>
+                <w:lang w:eastAsia="es-ES"/>
+              </w:rPr>
+              <w:t>img</w:t>
+            </w:r>
+            <w:proofErr w:type="spellEnd"/>
+            <w:r>
+              <w:rPr>
+                <w:rFonts w:ascii="Consolas" w:hAnsi="Consolas"/>
+                <w:color w:val="D4D4D4"/>
+                <w:sz w:val="21"/>
+                <w:szCs w:val="21"/>
+                <w:lang w:eastAsia="es-ES"/>
+              </w:rPr>
+              <w:t> </w:t>
+            </w:r>
+            <w:proofErr w:type="spellStart"/>
+            <w:r>
+              <w:rPr>
+                <w:rFonts w:ascii="Consolas" w:hAnsi="Consolas"/>
+                <w:color w:val="FFCB6B"/>
+                <w:sz w:val="21"/>
+                <w:szCs w:val="21"/>
+                <w:lang w:eastAsia="es-ES"/>
+              </w:rPr>
+              <w:t>src</w:t>
+            </w:r>
+            <w:proofErr w:type="spellEnd"/>
+            <w:r>
+              <w:rPr>
+                <w:rFonts w:ascii="Consolas" w:hAnsi="Consolas"/>
+                <w:color w:val="89DDF3"/>
+                <w:sz w:val="21"/>
+                <w:szCs w:val="21"/>
+                <w:lang w:eastAsia="es-ES"/>
+              </w:rPr>
+              <w:t>="</w:t>
+            </w:r>
+            <w:proofErr w:type="spellStart"/>
+            <w:r>
+              <w:rPr>
+                <w:rFonts w:ascii="Consolas" w:hAnsi="Consolas"/>
+                <w:color w:val="C3E88D"/>
+                <w:sz w:val="21"/>
+                <w:szCs w:val="21"/>
+                <w:lang w:eastAsia="es-ES"/>
+              </w:rPr>
+              <w:t>img</w:t>
+            </w:r>
+            <w:proofErr w:type="spellEnd"/>
+            <w:r>
+              <w:rPr>
+                <w:rFonts w:ascii="Consolas" w:hAnsi="Consolas"/>
+                <w:color w:val="C3E88D"/>
+                <w:sz w:val="21"/>
+                <w:szCs w:val="21"/>
+                <w:lang w:eastAsia="es-ES"/>
+              </w:rPr>
+              <w:t>/ray-bradbury.jpg</w:t>
+            </w:r>
+            <w:r>
+              <w:rPr>
+                <w:rFonts w:ascii="Consolas" w:hAnsi="Consolas"/>
+                <w:color w:val="89DDF3"/>
+                <w:sz w:val="21"/>
+                <w:szCs w:val="21"/>
+                <w:lang w:eastAsia="es-ES"/>
+              </w:rPr>
+              <w:t>"</w:t>
+            </w:r>
+            <w:r>
+              <w:rPr>
+                <w:rFonts w:ascii="Consolas" w:hAnsi="Consolas"/>
+                <w:color w:val="D4D4D4"/>
+                <w:sz w:val="21"/>
+                <w:szCs w:val="21"/>
+                <w:lang w:eastAsia="es-ES"/>
+              </w:rPr>
+              <w:t> </w:t>
+            </w:r>
+            <w:r>
+              <w:rPr>
+                <w:rFonts w:ascii="Consolas" w:hAnsi="Consolas"/>
+                <w:color w:val="FFCB6B"/>
+                <w:sz w:val="21"/>
+                <w:szCs w:val="21"/>
+                <w:lang w:eastAsia="es-ES"/>
+              </w:rPr>
+              <w:t>alt</w:t>
+            </w:r>
+            <w:r>
+              <w:rPr>
+                <w:rFonts w:ascii="Consolas" w:hAnsi="Consolas"/>
+                <w:color w:val="89DDF3"/>
+                <w:sz w:val="21"/>
+                <w:szCs w:val="21"/>
+                <w:lang w:eastAsia="es-ES"/>
+              </w:rPr>
+              <w:t>="</w:t>
+            </w:r>
+            <w:r>
+              <w:rPr>
+                <w:rFonts w:ascii="Consolas" w:hAnsi="Consolas"/>
+                <w:color w:val="C3E88D"/>
+                <w:sz w:val="21"/>
+                <w:szCs w:val="21"/>
+                <w:lang w:eastAsia="es-ES"/>
+              </w:rPr>
+              <w:t>Ray Bradbury</w:t>
+            </w:r>
+            <w:r>
+              <w:rPr>
+                <w:rFonts w:ascii="Consolas" w:hAnsi="Consolas"/>
+                <w:color w:val="89DDF3"/>
+                <w:sz w:val="21"/>
+                <w:szCs w:val="21"/>
+                <w:lang w:eastAsia="es-ES"/>
+              </w:rPr>
+              <w:t>"&gt;</w:t>
+            </w:r>
+          </w:p>
+          <w:p>
+            <w:pPr>
+              <w:shd w:val="clear" w:color="auto" w:fill="263238"/>
+              <w:spacing w:line="285" w:lineRule="atLeast"/>
+              <w:rPr>
+                <w:rFonts w:ascii="Consolas" w:hAnsi="Consolas"/>
+                <w:color w:val="D4D4D4"/>
+                <w:sz w:val="21"/>
+                <w:szCs w:val="21"/>
+                <w:lang w:val="es-ES" w:eastAsia="es-ES"/>
+              </w:rPr>
+            </w:pPr>
+            <w:r>
+              <w:rPr>
+                <w:rFonts w:ascii="Consolas" w:hAnsi="Consolas"/>
+                <w:color w:val="D4D4D4"/>
+                <w:sz w:val="21"/>
+                <w:szCs w:val="21"/>
+                <w:lang w:eastAsia="es-ES"/>
+              </w:rPr>
+              <w:t> </w:t>
+            </w:r>
+            <w:r>
+              <w:rPr>
+                <w:rFonts w:ascii="Consolas" w:hAnsi="Consolas"/>
+                <w:color w:val="89DDF3"/>
+                <w:sz w:val="21"/>
+                <w:szCs w:val="21"/>
+                <w:lang w:val="es-ES" w:eastAsia="es-ES"/>
+              </w:rPr>
+              <w:t>&lt;/</w:t>
+            </w:r>
+            <w:proofErr w:type="spellStart"/>
+            <w:r>
+              <w:rPr>
+                <w:rFonts w:ascii="Consolas" w:hAnsi="Consolas"/>
+                <w:color w:val="F07178"/>
+                <w:sz w:val="21"/>
+                <w:szCs w:val="21"/>
+                <w:lang w:val="es-ES" w:eastAsia="es-ES"/>
+              </w:rPr>
+              <w:t>div</w:t>
+            </w:r>
+            <w:proofErr w:type="spellEnd"/>
+            <w:r>
+              <w:rPr>
+                <w:rFonts w:ascii="Consolas" w:hAnsi="Consolas"/>
+                <w:color w:val="89DDF3"/>
+                <w:sz w:val="21"/>
+                <w:szCs w:val="21"/>
+                <w:lang w:val="es-ES" w:eastAsia="es-ES"/>
+              </w:rPr>
+              <w:t>&gt;</w:t>
+            </w:r>
+          </w:p>
+          <w:p>
+            <w:pPr>
+              <w:shd w:val="clear" w:color="auto" w:fill="263238"/>
+              <w:spacing w:line="285" w:lineRule="atLeast"/>
+              <w:rPr>
+                <w:rFonts w:ascii="Consolas" w:hAnsi="Consolas"/>
+                <w:color w:val="89DDF3"/>
+                <w:sz w:val="21"/>
+                <w:szCs w:val="21"/>
+                <w:lang w:val="es-ES" w:eastAsia="es-ES"/>
+              </w:rPr>
+            </w:pPr>
+          </w:p>
+        </w:tc>
+        <w:tc>
+          <w:tcPr>
+            <w:tcW w:w="4768" w:type="dxa"/>
+            <w:tcBorders>
+              <w:top w:val="single" w:sz="4" w:space="0" w:color="auto"/>
+              <w:left w:val="single" w:sz="4" w:space="0" w:color="auto"/>
+              <w:bottom w:val="single" w:sz="4" w:space="0" w:color="auto"/>
+              <w:right w:val="single" w:sz="4" w:space="0" w:color="auto"/>
+            </w:tcBorders>
+          </w:tcPr>
+          <w:p>
+            <w:pPr>
+              <w:jc w:val="both"/>
+              <w:rPr>
+                <w:color w:val="212121"/>
+                <w:lang w:val="es-ES" w:eastAsia="es-ES"/>
+              </w:rPr>
+            </w:pPr>
+            <w:r>
+              <w:rPr>
+                <w:color w:val="212121"/>
+                <w:lang w:val="es-ES" w:eastAsia="es-ES"/>
+              </w:rPr>
+              <w:t xml:space="preserve">Cada autor y su correspondiente novela, información y fotografía se dispuso dentro de una etiqueta sin semántica </w:t>
+            </w:r>
+            <w:proofErr w:type="spellStart"/>
+            <w:r>
+              <w:rPr>
+                <w:i/>
+                <w:iCs/>
+                <w:color w:val="212121"/>
+                <w:lang w:val="es-ES" w:eastAsia="es-ES"/>
+              </w:rPr>
+              <w:t>div</w:t>
+            </w:r>
+            <w:proofErr w:type="spellEnd"/>
+            <w:r>
+              <w:rPr>
+                <w:i/>
+                <w:iCs/>
+                <w:color w:val="212121"/>
+                <w:lang w:val="es-ES" w:eastAsia="es-ES"/>
+              </w:rPr>
+              <w:t xml:space="preserve"> </w:t>
+            </w:r>
+            <w:r>
+              <w:rPr>
+                <w:color w:val="212121"/>
+                <w:lang w:val="es-ES" w:eastAsia="es-ES"/>
+              </w:rPr>
+              <w:t xml:space="preserve">con su respectiva clase que ayuda a aplicar las reglas </w:t>
+            </w:r>
+            <w:proofErr w:type="spellStart"/>
+            <w:r>
+              <w:rPr>
+                <w:color w:val="212121"/>
+                <w:lang w:val="es-ES" w:eastAsia="es-ES"/>
+              </w:rPr>
+              <w:t>css</w:t>
+            </w:r>
+            <w:proofErr w:type="spellEnd"/>
+            <w:r>
+              <w:rPr>
+                <w:color w:val="212121"/>
+                <w:lang w:val="es-ES" w:eastAsia="es-ES"/>
+              </w:rPr>
+              <w:t xml:space="preserve"> pertinentes</w:t>
+            </w:r>
+            <w:r>
+              <w:rPr>
+                <w:color w:val="212121"/>
+                <w:lang w:val="es-ES" w:eastAsia="es-ES"/>
+              </w:rPr>
+              <w:t>.</w:t>
+            </w:r>
+          </w:p>
+          <w:p>
+            <w:pPr>
+              <w:jc w:val="both"/>
+              <w:rPr>
+                <w:color w:val="212121"/>
+                <w:lang w:val="es-ES" w:eastAsia="es-ES"/>
+              </w:rPr>
+            </w:pPr>
+            <w:r>
+              <w:rPr>
+                <w:color w:val="212121"/>
+                <w:lang w:val="es-ES" w:eastAsia="es-ES"/>
+              </w:rPr>
+              <w:t xml:space="preserve">Cada </w:t>
+            </w:r>
+            <w:proofErr w:type="spellStart"/>
+            <w:r>
+              <w:rPr>
+                <w:i/>
+                <w:iCs/>
+                <w:color w:val="212121"/>
+                <w:lang w:val="es-ES" w:eastAsia="es-ES"/>
+              </w:rPr>
+              <w:t>div</w:t>
+            </w:r>
+            <w:proofErr w:type="spellEnd"/>
+            <w:r>
+              <w:rPr>
+                <w:color w:val="212121"/>
+                <w:lang w:val="es-ES" w:eastAsia="es-ES"/>
+              </w:rPr>
+              <w:t xml:space="preserve"> con etiquete </w:t>
+            </w:r>
+            <w:proofErr w:type="spellStart"/>
+            <w:r>
+              <w:rPr>
+                <w:i/>
+                <w:iCs/>
+                <w:color w:val="212121"/>
+                <w:lang w:val="es-ES" w:eastAsia="es-ES"/>
+              </w:rPr>
+              <w:t>science</w:t>
+            </w:r>
+            <w:proofErr w:type="spellEnd"/>
+            <w:r>
+              <w:rPr>
+                <w:i/>
+                <w:iCs/>
+                <w:color w:val="212121"/>
+                <w:lang w:val="es-ES" w:eastAsia="es-ES"/>
+              </w:rPr>
+              <w:t xml:space="preserve"> </w:t>
+            </w:r>
+            <w:r>
+              <w:rPr>
+                <w:color w:val="212121"/>
+                <w:lang w:val="es-ES" w:eastAsia="es-ES"/>
+              </w:rPr>
+              <w:t xml:space="preserve">contiene un subtítulo de nivel 2, un tag </w:t>
+            </w:r>
+            <w:r>
+              <w:rPr>
+                <w:i/>
+                <w:iCs/>
+                <w:color w:val="212121"/>
+                <w:lang w:val="es-ES" w:eastAsia="es-ES"/>
+              </w:rPr>
+              <w:t>figure</w:t>
+            </w:r>
+            <w:r>
+              <w:rPr>
+                <w:color w:val="212121"/>
+                <w:lang w:val="es-ES" w:eastAsia="es-ES"/>
+              </w:rPr>
+              <w:t xml:space="preserve"> que ayuda</w:t>
+            </w:r>
+            <w:r>
+              <w:rPr>
+                <w:i/>
+                <w:iCs/>
+                <w:color w:val="212121"/>
+                <w:lang w:val="es-ES" w:eastAsia="es-ES"/>
+              </w:rPr>
+              <w:t xml:space="preserve"> </w:t>
+            </w:r>
+            <w:r>
+              <w:rPr>
+                <w:color w:val="212121"/>
+                <w:lang w:val="es-ES" w:eastAsia="es-ES"/>
+              </w:rPr>
+              <w:t xml:space="preserve">como contenedor de una etiqueta </w:t>
+            </w:r>
+            <w:proofErr w:type="spellStart"/>
+            <w:r>
+              <w:rPr>
+                <w:color w:val="212121"/>
+                <w:lang w:val="es-ES" w:eastAsia="es-ES"/>
+              </w:rPr>
+              <w:t>blockquote</w:t>
+            </w:r>
+            <w:proofErr w:type="spellEnd"/>
+            <w:r>
+              <w:rPr>
+                <w:color w:val="212121"/>
+                <w:lang w:val="es-ES" w:eastAsia="es-ES"/>
+              </w:rPr>
+              <w:t xml:space="preserve">, que nos ayuda a </w:t>
+            </w:r>
+            <w:r>
+              <w:rPr>
+                <w:color w:val="212121"/>
+                <w:lang w:val="es-ES" w:eastAsia="es-ES"/>
+              </w:rPr>
+              <w:t>cita</w:t>
+            </w:r>
+            <w:r>
+              <w:rPr>
+                <w:color w:val="212121"/>
+                <w:lang w:val="es-ES" w:eastAsia="es-ES"/>
+              </w:rPr>
+              <w:t>r</w:t>
+            </w:r>
+            <w:r>
+              <w:rPr>
+                <w:color w:val="212121"/>
+                <w:lang w:val="es-ES" w:eastAsia="es-ES"/>
+              </w:rPr>
+              <w:t xml:space="preserve"> otra fuente.</w:t>
+            </w:r>
+          </w:p>
+          <w:p>
+            <w:pPr>
+              <w:jc w:val="both"/>
+              <w:rPr>
+                <w:color w:val="212121"/>
+                <w:lang w:val="es-ES" w:eastAsia="es-ES"/>
+              </w:rPr>
+            </w:pPr>
+            <w:r>
+              <w:rPr>
+                <w:color w:val="212121"/>
+                <w:lang w:val="es-ES" w:eastAsia="es-ES"/>
+              </w:rPr>
+              <w:t xml:space="preserve">Además de estas dos identidades se tiene </w:t>
+            </w:r>
+            <w:proofErr w:type="spellStart"/>
+            <w:r>
+              <w:rPr>
+                <w:i/>
+                <w:iCs/>
+                <w:color w:val="212121"/>
+                <w:lang w:val="es-ES" w:eastAsia="es-ES"/>
+              </w:rPr>
+              <w:t>figcaption</w:t>
+            </w:r>
+            <w:proofErr w:type="spellEnd"/>
+            <w:r>
+              <w:rPr>
+                <w:color w:val="212121"/>
+                <w:lang w:val="es-ES" w:eastAsia="es-ES"/>
+              </w:rPr>
+              <w:t xml:space="preserve"> para dar información sobre el nombre del autor y su correspondiente fotografía dentro del tag </w:t>
+            </w:r>
+            <w:proofErr w:type="spellStart"/>
+            <w:r>
+              <w:rPr>
+                <w:i/>
+                <w:iCs/>
+                <w:color w:val="212121"/>
+                <w:lang w:val="es-ES" w:eastAsia="es-ES"/>
+              </w:rPr>
+              <w:t>img</w:t>
+            </w:r>
+            <w:proofErr w:type="spellEnd"/>
           </w:p>
         </w:tc>
       </w:tr>
@@ -26382,7 +27914,7 @@
   <w:style w:type="paragraph" w:default="1" w:styleId="Normal">
     <w:name w:val="Normal"/>
     <w:qFormat/>
-    <w:rsid w:val="00AF6B34"/>
+    <w:rsid w:val="00872650"/>
     <w:pPr>
       <w:widowControl/>
       <w:autoSpaceDE/>

</xml_diff>

<commit_message>
update doc PEC 3 HMTL
</commit_message>
<xml_diff>
--- a/Master en desarrollo de sitios y aplicaciones web/M4.252 - HTML y CSS aula 1/PEC3/Respuesta a las preguntas teóricas y entidades PEC3.docx
+++ b/Master en desarrollo de sitios y aplicaciones web/M4.252 - HTML y CSS aula 1/PEC3/Respuesta a las preguntas teóricas y entidades PEC3.docx
@@ -588,7 +588,6 @@
         <w:t xml:space="preserve">Cuando se asigna este valor a un elemento, este cambiara su posición con respecto a su ubicación inicial en el flujo del documento. Dicha traslación dependerá de los valores que se coloquen en las propiedades adicionales y relacionadas a </w:t>
       </w:r>
       <w:proofErr w:type="spellStart"/>
-      <w:proofErr w:type="gramStart"/>
       <w:r>
         <w:rPr>
           <w:i/>
@@ -599,7 +598,6 @@
         <w:t>position:relative</w:t>
       </w:r>
       <w:proofErr w:type="spellEnd"/>
-      <w:proofErr w:type="gramEnd"/>
       <w:r>
         <w:rPr>
           <w:i/>
@@ -2706,9 +2704,9 @@
           <w:color w:val="212121"/>
           <w:lang w:val="es-ES" w:eastAsia="es-ES"/>
         </w:rPr>
-        <w:t>grid-template-</w:t>
-      </w:r>
-      <w:proofErr w:type="gramStart"/>
+        <w:t>grid-template-rows</w:t>
+      </w:r>
+      <w:proofErr w:type="spellEnd"/>
       <w:r>
         <w:rPr>
           <w:i/>
@@ -2716,9 +2714,8 @@
           <w:color w:val="212121"/>
           <w:lang w:val="es-ES" w:eastAsia="es-ES"/>
         </w:rPr>
-        <w:t>rows</w:t>
-      </w:r>
-      <w:proofErr w:type="spellEnd"/>
+        <w:t xml:space="preserve"> </w:t>
+      </w:r>
       <w:r>
         <w:rPr>
           <w:i/>
@@ -2726,26 +2723,7 @@
           <w:color w:val="212121"/>
           <w:lang w:val="es-ES" w:eastAsia="es-ES"/>
         </w:rPr>
-        <w:t xml:space="preserve"> </w:t>
-      </w:r>
-      <w:r>
-        <w:rPr>
-          <w:i/>
-          <w:iCs/>
-          <w:color w:val="212121"/>
-          <w:lang w:val="es-ES" w:eastAsia="es-ES"/>
-        </w:rPr>
-        <w:t>:</w:t>
-      </w:r>
-      <w:proofErr w:type="gramEnd"/>
-      <w:r>
-        <w:rPr>
-          <w:i/>
-          <w:iCs/>
-          <w:color w:val="212121"/>
-          <w:lang w:val="es-ES" w:eastAsia="es-ES"/>
-        </w:rPr>
-        <w:t xml:space="preserve"> </w:t>
+        <w:t xml:space="preserve">: </w:t>
       </w:r>
       <w:r>
         <w:rPr>
@@ -6851,7 +6829,6 @@
         <w:t xml:space="preserve"> como </w:t>
       </w:r>
       <w:proofErr w:type="spellStart"/>
-      <w:proofErr w:type="gramStart"/>
       <w:r>
         <w:rPr>
           <w:color w:val="212121"/>
@@ -6865,15 +6842,7 @@
           <w:color w:val="212121"/>
           <w:lang w:val="es-ES" w:eastAsia="es-ES"/>
         </w:rPr>
-        <w:t>(</w:t>
-      </w:r>
-      <w:proofErr w:type="gramEnd"/>
-      <w:r>
-        <w:rPr>
-          <w:color w:val="212121"/>
-          <w:lang w:val="es-ES" w:eastAsia="es-ES"/>
-        </w:rPr>
-        <w:t xml:space="preserve">), cal() se puede hacer una adaptación del tamaño de una fuente según el dimensionamiento que sea necesario en el momento de presentación. </w:t>
+        <w:t xml:space="preserve">(), cal() se puede hacer una adaptación del tamaño de una fuente según el dimensionamiento que sea necesario en el momento de presentación. </w:t>
       </w:r>
     </w:p>
     <w:p>
@@ -10101,7 +10070,6 @@
               </w:rPr>
               <w:t>  </w:t>
             </w:r>
-            <w:proofErr w:type="gramStart"/>
             <w:r>
               <w:rPr>
                 <w:rFonts w:ascii="Consolas" w:hAnsi="Consolas"/>
@@ -10112,9 +10080,31 @@
                 <w:szCs w:val="21"/>
                 <w:lang w:val="es-ES"/>
               </w:rPr>
-              <w:t>&lt;!--</w:t>
-            </w:r>
-            <w:proofErr w:type="gramEnd"/>
+              <w:t>&lt;!-- las tres siguientes líneas son un truco para obtener elementos semánticos de HTML5 que funcionan en versiones de Internet Explorer antiguas --&gt;</w:t>
+            </w:r>
+          </w:p>
+          <w:p>
+            <w:pPr>
+              <w:shd w:val="clear" w:color="auto" w:fill="263238"/>
+              <w:spacing w:line="285" w:lineRule="atLeast"/>
+              <w:rPr>
+                <w:rFonts w:ascii="Consolas" w:hAnsi="Consolas"/>
+                <w:color w:val="D4D4D4"/>
+                <w:sz w:val="21"/>
+                <w:szCs w:val="21"/>
+                <w:lang w:val="es-ES"/>
+              </w:rPr>
+            </w:pPr>
+            <w:r>
+              <w:rPr>
+                <w:rFonts w:ascii="Consolas" w:hAnsi="Consolas"/>
+                <w:color w:val="D4D4D4"/>
+                <w:sz w:val="21"/>
+                <w:szCs w:val="21"/>
+                <w:lang w:val="es-ES"/>
+              </w:rPr>
+              <w:t>  </w:t>
+            </w:r>
             <w:r>
               <w:rPr>
                 <w:rFonts w:ascii="Consolas" w:hAnsi="Consolas"/>
@@ -10125,32 +10115,9 @@
                 <w:szCs w:val="21"/>
                 <w:lang w:val="es-ES"/>
               </w:rPr>
-              <w:t> las tres siguientes líneas son un truco para obtener elementos semánticos de HTML5 que funcionan en versiones de Internet Explorer antiguas --&gt;</w:t>
-            </w:r>
-          </w:p>
-          <w:p>
-            <w:pPr>
-              <w:shd w:val="clear" w:color="auto" w:fill="263238"/>
-              <w:spacing w:line="285" w:lineRule="atLeast"/>
-              <w:rPr>
-                <w:rFonts w:ascii="Consolas" w:hAnsi="Consolas"/>
-                <w:color w:val="D4D4D4"/>
-                <w:sz w:val="21"/>
-                <w:szCs w:val="21"/>
-                <w:lang w:val="es-ES"/>
-              </w:rPr>
-            </w:pPr>
-            <w:r>
-              <w:rPr>
-                <w:rFonts w:ascii="Consolas" w:hAnsi="Consolas"/>
-                <w:color w:val="D4D4D4"/>
-                <w:sz w:val="21"/>
-                <w:szCs w:val="21"/>
-                <w:lang w:val="es-ES"/>
-              </w:rPr>
-              <w:t>  </w:t>
-            </w:r>
-            <w:proofErr w:type="gramStart"/>
+              <w:t>&lt;!--[</w:t>
+            </w:r>
+            <w:proofErr w:type="spellStart"/>
             <w:r>
               <w:rPr>
                 <w:rFonts w:ascii="Consolas" w:hAnsi="Consolas"/>
@@ -10161,9 +10128,9 @@
                 <w:szCs w:val="21"/>
                 <w:lang w:val="es-ES"/>
               </w:rPr>
-              <w:t>&lt;!--</w:t>
-            </w:r>
-            <w:proofErr w:type="gramEnd"/>
+              <w:t>if</w:t>
+            </w:r>
+            <w:proofErr w:type="spellEnd"/>
             <w:r>
               <w:rPr>
                 <w:rFonts w:ascii="Consolas" w:hAnsi="Consolas"/>
@@ -10174,7 +10141,7 @@
                 <w:szCs w:val="21"/>
                 <w:lang w:val="es-ES"/>
               </w:rPr>
-              <w:t>[</w:t>
+              <w:t> </w:t>
             </w:r>
             <w:proofErr w:type="spellStart"/>
             <w:r>
@@ -10187,7 +10154,7 @@
                 <w:szCs w:val="21"/>
                 <w:lang w:val="es-ES"/>
               </w:rPr>
-              <w:t>if</w:t>
+              <w:t>lt</w:t>
             </w:r>
             <w:proofErr w:type="spellEnd"/>
             <w:r>
@@ -10200,9 +10167,21 @@
                 <w:szCs w:val="21"/>
                 <w:lang w:val="es-ES"/>
               </w:rPr>
-              <w:t> </w:t>
-            </w:r>
-            <w:proofErr w:type="spellStart"/>
+              <w:t> IE 9]&gt;</w:t>
+            </w:r>
+          </w:p>
+          <w:p>
+            <w:pPr>
+              <w:shd w:val="clear" w:color="auto" w:fill="263238"/>
+              <w:spacing w:line="285" w:lineRule="atLeast"/>
+              <w:rPr>
+                <w:rFonts w:ascii="Consolas" w:hAnsi="Consolas"/>
+                <w:color w:val="D4D4D4"/>
+                <w:sz w:val="21"/>
+                <w:szCs w:val="21"/>
+                <w:lang w:val="es-ES"/>
+              </w:rPr>
+            </w:pPr>
             <w:r>
               <w:rPr>
                 <w:rFonts w:ascii="Consolas" w:hAnsi="Consolas"/>
@@ -10213,9 +10192,20 @@
                 <w:szCs w:val="21"/>
                 <w:lang w:val="es-ES"/>
               </w:rPr>
-              <w:t>lt</w:t>
-            </w:r>
-            <w:proofErr w:type="spellEnd"/>
+              <w:t>          &lt;script src="https://cdnjs.cloudflare.com/ajax/libs/html5shiv/3.7.3/html5shiv.js"&gt;&lt;/script&gt;</w:t>
+            </w:r>
+          </w:p>
+          <w:p>
+            <w:pPr>
+              <w:shd w:val="clear" w:color="auto" w:fill="263238"/>
+              <w:spacing w:line="285" w:lineRule="atLeast"/>
+              <w:rPr>
+                <w:rFonts w:ascii="Consolas" w:hAnsi="Consolas"/>
+                <w:color w:val="D4D4D4"/>
+                <w:sz w:val="21"/>
+                <w:szCs w:val="21"/>
+              </w:rPr>
+            </w:pPr>
             <w:r>
               <w:rPr>
                 <w:rFonts w:ascii="Consolas" w:hAnsi="Consolas"/>
@@ -10226,21 +10216,8 @@
                 <w:szCs w:val="21"/>
                 <w:lang w:val="es-ES"/>
               </w:rPr>
-              <w:t> IE 9]&gt;</w:t>
-            </w:r>
-          </w:p>
-          <w:p>
-            <w:pPr>
-              <w:shd w:val="clear" w:color="auto" w:fill="263238"/>
-              <w:spacing w:line="285" w:lineRule="atLeast"/>
-              <w:rPr>
-                <w:rFonts w:ascii="Consolas" w:hAnsi="Consolas"/>
-                <w:color w:val="D4D4D4"/>
-                <w:sz w:val="21"/>
-                <w:szCs w:val="21"/>
-                <w:lang w:val="es-ES"/>
-              </w:rPr>
-            </w:pPr>
+              <w:t>        </w:t>
+            </w:r>
             <w:r>
               <w:rPr>
                 <w:rFonts w:ascii="Consolas" w:hAnsi="Consolas"/>
@@ -10249,57 +10226,8 @@
                 <w:color w:val="4F6875"/>
                 <w:sz w:val="21"/>
                 <w:szCs w:val="21"/>
-                <w:lang w:val="es-ES"/>
-              </w:rPr>
-              <w:t>          &lt;script src="https://cdnjs.cloudflare.com/ajax/libs/html5shiv/3.7.3/html5shiv.js"&gt;&lt;/script&gt;</w:t>
-            </w:r>
-          </w:p>
-          <w:p>
-            <w:pPr>
-              <w:shd w:val="clear" w:color="auto" w:fill="263238"/>
-              <w:spacing w:line="285" w:lineRule="atLeast"/>
-              <w:rPr>
-                <w:rFonts w:ascii="Consolas" w:hAnsi="Consolas"/>
-                <w:color w:val="D4D4D4"/>
-                <w:sz w:val="21"/>
-                <w:szCs w:val="21"/>
-              </w:rPr>
-            </w:pPr>
-            <w:r>
-              <w:rPr>
-                <w:rFonts w:ascii="Consolas" w:hAnsi="Consolas"/>
-                <w:i/>
-                <w:iCs/>
-                <w:color w:val="4F6875"/>
-                <w:sz w:val="21"/>
-                <w:szCs w:val="21"/>
-                <w:lang w:val="es-ES"/>
-              </w:rPr>
-              <w:t>        </w:t>
-            </w:r>
-            <w:proofErr w:type="gramStart"/>
-            <w:r>
-              <w:rPr>
-                <w:rFonts w:ascii="Consolas" w:hAnsi="Consolas"/>
-                <w:i/>
-                <w:iCs/>
-                <w:color w:val="4F6875"/>
-                <w:sz w:val="21"/>
-                <w:szCs w:val="21"/>
-              </w:rPr>
-              <w:t>&lt;![</w:t>
-            </w:r>
-            <w:proofErr w:type="gramEnd"/>
-            <w:r>
-              <w:rPr>
-                <w:rFonts w:ascii="Consolas" w:hAnsi="Consolas"/>
-                <w:i/>
-                <w:iCs/>
-                <w:color w:val="4F6875"/>
-                <w:sz w:val="21"/>
-                <w:szCs w:val="21"/>
-              </w:rPr>
-              <w:t>endif]--&gt;</w:t>
+              </w:rPr>
+              <w:t>&lt;![endif]--&gt;</w:t>
             </w:r>
           </w:p>
         </w:tc>
@@ -12801,7 +12729,6 @@
               </w:rPr>
               <w:t>          </w:t>
             </w:r>
-            <w:proofErr w:type="gramStart"/>
             <w:r>
               <w:rPr>
                 <w:rFonts w:ascii="Consolas" w:hAnsi="Consolas"/>
@@ -12812,20 +12739,7 @@
                 <w:szCs w:val="21"/>
                 <w:lang w:val="es-ES"/>
               </w:rPr>
-              <w:t>&lt;!--</w:t>
-            </w:r>
-            <w:proofErr w:type="gramEnd"/>
-            <w:r>
-              <w:rPr>
-                <w:rFonts w:ascii="Consolas" w:hAnsi="Consolas"/>
-                <w:i/>
-                <w:iCs/>
-                <w:color w:val="4F6875"/>
-                <w:sz w:val="21"/>
-                <w:szCs w:val="21"/>
-                <w:lang w:val="es-ES"/>
-              </w:rPr>
-              <w:t> La etiqueta no es necesaria --&gt;</w:t>
+              <w:t>&lt;!-- La etiqueta no es necesaria --&gt;</w:t>
             </w:r>
           </w:p>
           <w:p>
@@ -14146,7 +14060,6 @@
               <w:t xml:space="preserve">Esqueleto de una forma pequeña usada para recolectar los correos electrónicos de los interesados en el </w:t>
             </w:r>
             <w:proofErr w:type="spellStart"/>
-            <w:proofErr w:type="gramStart"/>
             <w:r>
               <w:rPr>
                 <w:color w:val="212121"/>
@@ -14162,7 +14075,6 @@
               </w:rPr>
               <w:t xml:space="preserve"> .</w:t>
             </w:r>
-            <w:proofErr w:type="gramEnd"/>
           </w:p>
           <w:p>
             <w:pPr>
@@ -15724,7 +15636,6 @@
         <w:t xml:space="preserve"> de </w:t>
       </w:r>
       <w:proofErr w:type="spellStart"/>
-      <w:proofErr w:type="gramStart"/>
       <w:r>
         <w:rPr>
           <w:i/>
@@ -15736,7 +15647,6 @@
         <w:t>index.hmtl</w:t>
       </w:r>
       <w:proofErr w:type="spellEnd"/>
-      <w:proofErr w:type="gramEnd"/>
     </w:p>
     <w:p>
       <w:pPr>
@@ -19622,29 +19532,7 @@
                 <w:szCs w:val="21"/>
                 <w:lang w:val="es-ES" w:eastAsia="es-ES"/>
               </w:rPr>
-              <w:t>Descenso y aterrizaje en Marte del </w:t>
-            </w:r>
-            <w:proofErr w:type="gramStart"/>
-            <w:r>
-              <w:rPr>
-                <w:rFonts w:ascii="Consolas" w:hAnsi="Consolas"/>
-                <w:color w:val="D4D4D4"/>
-                <w:sz w:val="21"/>
-                <w:szCs w:val="21"/>
-                <w:lang w:val="es-ES" w:eastAsia="es-ES"/>
-              </w:rPr>
-              <w:t>Perseverance  (</w:t>
-            </w:r>
-            <w:proofErr w:type="gramEnd"/>
-            <w:r>
-              <w:rPr>
-                <w:rFonts w:ascii="Consolas" w:hAnsi="Consolas"/>
-                <w:color w:val="D4D4D4"/>
-                <w:sz w:val="21"/>
-                <w:szCs w:val="21"/>
-                <w:lang w:val="es-ES" w:eastAsia="es-ES"/>
-              </w:rPr>
-              <w:t>Video oficial de la </w:t>
+              <w:t>Descenso y aterrizaje en Marte del Perseverance  (Video oficial de la </w:t>
             </w:r>
             <w:r>
               <w:rPr>
@@ -20077,23 +19965,7 @@
                 <w:color w:val="212121"/>
                 <w:lang w:val="es-ES" w:eastAsia="es-ES"/>
               </w:rPr>
-              <w:t xml:space="preserve"> en </w:t>
-            </w:r>
-            <w:proofErr w:type="gramStart"/>
-            <w:r>
-              <w:rPr>
-                <w:color w:val="212121"/>
-                <w:lang w:val="es-ES" w:eastAsia="es-ES"/>
-              </w:rPr>
-              <w:t>las página correspondiente</w:t>
-            </w:r>
-            <w:proofErr w:type="gramEnd"/>
-            <w:r>
-              <w:rPr>
-                <w:color w:val="212121"/>
-                <w:lang w:val="es-ES" w:eastAsia="es-ES"/>
-              </w:rPr>
-              <w:t xml:space="preserve">. Dentro de él se incluyen atributos tales como: </w:t>
+              <w:t xml:space="preserve"> en las página correspondiente. Dentro de él se incluyen atributos tales como: </w:t>
             </w:r>
             <w:proofErr w:type="spellStart"/>
             <w:r>
@@ -22174,8 +22046,9 @@
           <w:u w:val="single"/>
           <w:lang w:val="es-ES" w:eastAsia="es-ES"/>
         </w:rPr>
-        <w:t xml:space="preserve"> de </w:t>
-      </w:r>
+        <w:t xml:space="preserve"> de ciencia-</w:t>
+      </w:r>
+      <w:proofErr w:type="spellStart"/>
       <w:r>
         <w:rPr>
           <w:i/>
@@ -22184,32 +22057,9 @@
           <w:u w:val="single"/>
           <w:lang w:val="es-ES" w:eastAsia="es-ES"/>
         </w:rPr>
-        <w:t>ciencia-</w:t>
-      </w:r>
-      <w:proofErr w:type="spellStart"/>
-      <w:proofErr w:type="gramStart"/>
-      <w:r>
-        <w:rPr>
-          <w:i/>
-          <w:iCs/>
-          <w:color w:val="212121"/>
-          <w:u w:val="single"/>
-          <w:lang w:val="es-ES" w:eastAsia="es-ES"/>
-        </w:rPr>
-        <w:t>ficcion</w:t>
-      </w:r>
-      <w:r>
-        <w:rPr>
-          <w:i/>
-          <w:iCs/>
-          <w:color w:val="212121"/>
-          <w:u w:val="single"/>
-          <w:lang w:val="es-ES" w:eastAsia="es-ES"/>
-        </w:rPr>
-        <w:t>.hmtl</w:t>
+        <w:t>ficcion.hmtl</w:t>
       </w:r>
       <w:proofErr w:type="spellEnd"/>
-      <w:proofErr w:type="gramEnd"/>
     </w:p>
     <w:p>
       <w:pPr>
@@ -22527,23 +22377,7 @@
                 <w:color w:val="212121"/>
                 <w:lang w:val="es-ES" w:eastAsia="es-ES"/>
               </w:rPr>
-              <w:t xml:space="preserve">la sección dedicada a las obras literarias de marte, no se considera un artículo. Se e anexa una clase para poder aplicar reglas </w:t>
-            </w:r>
-            <w:proofErr w:type="spellStart"/>
-            <w:r>
-              <w:rPr>
-                <w:color w:val="212121"/>
-                <w:lang w:val="es-ES" w:eastAsia="es-ES"/>
-              </w:rPr>
-              <w:t>css</w:t>
-            </w:r>
-            <w:proofErr w:type="spellEnd"/>
-            <w:r>
-              <w:rPr>
-                <w:color w:val="212121"/>
-                <w:lang w:val="es-ES" w:eastAsia="es-ES"/>
-              </w:rPr>
-              <w:t>, específicamente relacionadas a disposición de un contenedor.</w:t>
+              <w:t xml:space="preserve">la sección dedicada a las obras literarias de marte, no se considera un artículo. </w:t>
             </w:r>
           </w:p>
         </w:tc>
@@ -23706,6 +23540,1765 @@
               <w:t>img</w:t>
             </w:r>
             <w:proofErr w:type="spellEnd"/>
+          </w:p>
+        </w:tc>
+      </w:tr>
+    </w:tbl>
+    <w:p>
+      <w:pPr>
+        <w:spacing w:line="360" w:lineRule="auto"/>
+        <w:jc w:val="both"/>
+        <w:rPr>
+          <w:color w:val="212121"/>
+          <w:lang w:val="es-ES" w:eastAsia="es-ES"/>
+        </w:rPr>
+      </w:pPr>
+    </w:p>
+    <w:p>
+      <w:pPr>
+        <w:jc w:val="both"/>
+        <w:rPr>
+          <w:i/>
+          <w:iCs/>
+          <w:color w:val="212121"/>
+          <w:u w:val="single"/>
+          <w:lang w:val="es-ES" w:eastAsia="es-ES"/>
+        </w:rPr>
+      </w:pPr>
+      <w:r>
+        <w:rPr>
+          <w:i/>
+          <w:iCs/>
+          <w:color w:val="212121"/>
+          <w:u w:val="single"/>
+          <w:lang w:val="es-ES" w:eastAsia="es-ES"/>
+        </w:rPr>
+        <w:t>Entidades HMTL</w:t>
+      </w:r>
+      <w:r>
+        <w:rPr>
+          <w:i/>
+          <w:iCs/>
+          <w:color w:val="212121"/>
+          <w:u w:val="single"/>
+          <w:lang w:val="es-ES" w:eastAsia="es-ES"/>
+        </w:rPr>
+        <w:t xml:space="preserve"> de </w:t>
+      </w:r>
+      <w:r>
+        <w:rPr>
+          <w:i/>
+          <w:iCs/>
+          <w:color w:val="212121"/>
+          <w:u w:val="single"/>
+          <w:lang w:val="es-ES" w:eastAsia="es-ES"/>
+        </w:rPr>
+        <w:t>marte-en-el-</w:t>
+      </w:r>
+      <w:proofErr w:type="spellStart"/>
+      <w:r>
+        <w:rPr>
+          <w:i/>
+          <w:iCs/>
+          <w:color w:val="212121"/>
+          <w:u w:val="single"/>
+          <w:lang w:val="es-ES" w:eastAsia="es-ES"/>
+        </w:rPr>
+        <w:t>cine</w:t>
+      </w:r>
+      <w:r>
+        <w:rPr>
+          <w:i/>
+          <w:iCs/>
+          <w:color w:val="212121"/>
+          <w:u w:val="single"/>
+          <w:lang w:val="es-ES" w:eastAsia="es-ES"/>
+        </w:rPr>
+        <w:t>.hmtl</w:t>
+      </w:r>
+      <w:proofErr w:type="spellEnd"/>
+    </w:p>
+    <w:p>
+      <w:pPr>
+        <w:spacing w:line="360" w:lineRule="auto"/>
+        <w:jc w:val="both"/>
+        <w:rPr>
+          <w:color w:val="212121"/>
+          <w:lang w:val="es-ES" w:eastAsia="es-ES"/>
+        </w:rPr>
+      </w:pPr>
+    </w:p>
+    <w:tbl>
+      <w:tblPr>
+        <w:tblStyle w:val="Tablaconcuadrcula"/>
+        <w:tblW w:w="0" w:type="auto"/>
+        <w:tblLayout w:type="fixed"/>
+        <w:tblLook w:val="04A0" w:firstRow="1" w:lastRow="0" w:firstColumn="1" w:lastColumn="0" w:noHBand="0" w:noVBand="1"/>
+      </w:tblPr>
+      <w:tblGrid>
+        <w:gridCol w:w="4248"/>
+        <w:gridCol w:w="4768"/>
+      </w:tblGrid>
+      <w:tr>
+        <w:tc>
+          <w:tcPr>
+            <w:tcW w:w="4248" w:type="dxa"/>
+            <w:tcBorders>
+              <w:top w:val="single" w:sz="4" w:space="0" w:color="auto"/>
+              <w:left w:val="single" w:sz="4" w:space="0" w:color="auto"/>
+              <w:bottom w:val="single" w:sz="4" w:space="0" w:color="auto"/>
+              <w:right w:val="single" w:sz="4" w:space="0" w:color="auto"/>
+            </w:tcBorders>
+            <w:hideMark/>
+          </w:tcPr>
+          <w:p>
+            <w:pPr>
+              <w:jc w:val="both"/>
+              <w:rPr>
+                <w:b/>
+                <w:bCs/>
+                <w:color w:val="212121"/>
+                <w:lang w:val="es-ES" w:eastAsia="es-ES"/>
+              </w:rPr>
+            </w:pPr>
+            <w:r>
+              <w:rPr>
+                <w:b/>
+                <w:bCs/>
+                <w:color w:val="212121"/>
+                <w:lang w:val="es-ES" w:eastAsia="es-ES"/>
+              </w:rPr>
+              <w:t>Etiqueta</w:t>
+            </w:r>
+          </w:p>
+        </w:tc>
+        <w:tc>
+          <w:tcPr>
+            <w:tcW w:w="4768" w:type="dxa"/>
+            <w:tcBorders>
+              <w:top w:val="single" w:sz="4" w:space="0" w:color="auto"/>
+              <w:left w:val="single" w:sz="4" w:space="0" w:color="auto"/>
+              <w:bottom w:val="single" w:sz="4" w:space="0" w:color="auto"/>
+              <w:right w:val="single" w:sz="4" w:space="0" w:color="auto"/>
+            </w:tcBorders>
+            <w:hideMark/>
+          </w:tcPr>
+          <w:p>
+            <w:pPr>
+              <w:jc w:val="both"/>
+              <w:rPr>
+                <w:b/>
+                <w:bCs/>
+                <w:color w:val="212121"/>
+                <w:lang w:val="es-ES" w:eastAsia="es-ES"/>
+              </w:rPr>
+            </w:pPr>
+            <w:r>
+              <w:rPr>
+                <w:b/>
+                <w:bCs/>
+                <w:color w:val="212121"/>
+                <w:lang w:val="es-ES" w:eastAsia="es-ES"/>
+              </w:rPr>
+              <w:t>Explicación</w:t>
+            </w:r>
+          </w:p>
+        </w:tc>
+      </w:tr>
+      <w:tr>
+        <w:tc>
+          <w:tcPr>
+            <w:tcW w:w="4248" w:type="dxa"/>
+            <w:tcBorders>
+              <w:top w:val="single" w:sz="4" w:space="0" w:color="auto"/>
+              <w:left w:val="single" w:sz="4" w:space="0" w:color="auto"/>
+              <w:bottom w:val="single" w:sz="4" w:space="0" w:color="auto"/>
+              <w:right w:val="single" w:sz="4" w:space="0" w:color="auto"/>
+            </w:tcBorders>
+            <w:hideMark/>
+          </w:tcPr>
+          <w:p>
+            <w:pPr>
+              <w:shd w:val="clear" w:color="auto" w:fill="263238"/>
+              <w:spacing w:line="285" w:lineRule="atLeast"/>
+              <w:rPr>
+                <w:rFonts w:ascii="Consolas" w:hAnsi="Consolas"/>
+                <w:color w:val="D4D4D4"/>
+                <w:sz w:val="21"/>
+                <w:szCs w:val="21"/>
+                <w:lang w:val="es-ES"/>
+              </w:rPr>
+            </w:pPr>
+            <w:r>
+              <w:rPr>
+                <w:rFonts w:ascii="Consolas" w:hAnsi="Consolas"/>
+                <w:color w:val="89DDF3"/>
+                <w:sz w:val="21"/>
+                <w:szCs w:val="21"/>
+              </w:rPr>
+              <w:t>&lt;</w:t>
+            </w:r>
+            <w:r>
+              <w:rPr>
+                <w:rFonts w:ascii="Consolas" w:hAnsi="Consolas"/>
+                <w:color w:val="F07178"/>
+                <w:sz w:val="21"/>
+                <w:szCs w:val="21"/>
+              </w:rPr>
+              <w:t>main</w:t>
+            </w:r>
+            <w:r>
+              <w:rPr>
+                <w:rFonts w:ascii="Consolas" w:hAnsi="Consolas"/>
+                <w:color w:val="89DDF3"/>
+                <w:sz w:val="21"/>
+                <w:szCs w:val="21"/>
+              </w:rPr>
+              <w:t>&gt;</w:t>
+            </w:r>
+          </w:p>
+        </w:tc>
+        <w:tc>
+          <w:tcPr>
+            <w:tcW w:w="4768" w:type="dxa"/>
+            <w:tcBorders>
+              <w:top w:val="single" w:sz="4" w:space="0" w:color="auto"/>
+              <w:left w:val="single" w:sz="4" w:space="0" w:color="auto"/>
+              <w:bottom w:val="single" w:sz="4" w:space="0" w:color="auto"/>
+              <w:right w:val="single" w:sz="4" w:space="0" w:color="auto"/>
+            </w:tcBorders>
+          </w:tcPr>
+          <w:p>
+            <w:pPr>
+              <w:jc w:val="both"/>
+              <w:rPr>
+                <w:b/>
+                <w:bCs/>
+                <w:color w:val="212121"/>
+                <w:lang w:val="es-ES" w:eastAsia="es-ES"/>
+              </w:rPr>
+            </w:pPr>
+            <w:r>
+              <w:rPr>
+                <w:color w:val="212121"/>
+                <w:lang w:val="es-ES" w:eastAsia="es-ES"/>
+              </w:rPr>
+              <w:t>Especifica el contenido principal del documento.</w:t>
+            </w:r>
+          </w:p>
+        </w:tc>
+      </w:tr>
+      <w:tr>
+        <w:tc>
+          <w:tcPr>
+            <w:tcW w:w="4248" w:type="dxa"/>
+            <w:tcBorders>
+              <w:top w:val="single" w:sz="4" w:space="0" w:color="auto"/>
+              <w:left w:val="single" w:sz="4" w:space="0" w:color="auto"/>
+              <w:bottom w:val="single" w:sz="4" w:space="0" w:color="auto"/>
+              <w:right w:val="single" w:sz="4" w:space="0" w:color="auto"/>
+            </w:tcBorders>
+            <w:hideMark/>
+          </w:tcPr>
+          <w:p>
+            <w:pPr>
+              <w:shd w:val="clear" w:color="auto" w:fill="263238"/>
+              <w:spacing w:line="285" w:lineRule="atLeast"/>
+              <w:rPr>
+                <w:rFonts w:ascii="Consolas" w:hAnsi="Consolas"/>
+                <w:color w:val="D4D4D4"/>
+                <w:sz w:val="21"/>
+                <w:szCs w:val="21"/>
+                <w:lang w:val="es-ES" w:eastAsia="es-ES"/>
+              </w:rPr>
+            </w:pPr>
+            <w:r>
+              <w:rPr>
+                <w:rFonts w:ascii="Consolas" w:hAnsi="Consolas"/>
+                <w:color w:val="89DDF3"/>
+                <w:sz w:val="21"/>
+                <w:szCs w:val="21"/>
+                <w:lang w:val="es-ES" w:eastAsia="es-ES"/>
+              </w:rPr>
+              <w:t>&lt;</w:t>
+            </w:r>
+            <w:proofErr w:type="spellStart"/>
+            <w:r>
+              <w:rPr>
+                <w:rFonts w:ascii="Consolas" w:hAnsi="Consolas"/>
+                <w:color w:val="F07178"/>
+                <w:sz w:val="21"/>
+                <w:szCs w:val="21"/>
+                <w:lang w:val="es-ES" w:eastAsia="es-ES"/>
+              </w:rPr>
+              <w:t>section</w:t>
+            </w:r>
+            <w:proofErr w:type="spellEnd"/>
+            <w:r>
+              <w:rPr>
+                <w:rFonts w:ascii="Consolas" w:hAnsi="Consolas"/>
+                <w:color w:val="D4D4D4"/>
+                <w:sz w:val="21"/>
+                <w:szCs w:val="21"/>
+                <w:lang w:val="es-ES" w:eastAsia="es-ES"/>
+              </w:rPr>
+              <w:t> </w:t>
+            </w:r>
+            <w:proofErr w:type="spellStart"/>
+            <w:r>
+              <w:rPr>
+                <w:rFonts w:ascii="Consolas" w:hAnsi="Consolas"/>
+                <w:color w:val="FFCB6B"/>
+                <w:sz w:val="21"/>
+                <w:szCs w:val="21"/>
+                <w:lang w:val="es-ES" w:eastAsia="es-ES"/>
+              </w:rPr>
+              <w:t>class</w:t>
+            </w:r>
+            <w:proofErr w:type="spellEnd"/>
+            <w:r>
+              <w:rPr>
+                <w:rFonts w:ascii="Consolas" w:hAnsi="Consolas"/>
+                <w:color w:val="89DDF3"/>
+                <w:sz w:val="21"/>
+                <w:szCs w:val="21"/>
+                <w:lang w:val="es-ES" w:eastAsia="es-ES"/>
+              </w:rPr>
+              <w:t>="</w:t>
+            </w:r>
+            <w:r>
+              <w:rPr>
+                <w:rFonts w:ascii="Consolas" w:hAnsi="Consolas"/>
+                <w:color w:val="C3E88D"/>
+                <w:sz w:val="21"/>
+                <w:szCs w:val="21"/>
+                <w:lang w:val="es-ES" w:eastAsia="es-ES"/>
+              </w:rPr>
+              <w:t>container</w:t>
+            </w:r>
+            <w:r>
+              <w:rPr>
+                <w:rFonts w:ascii="Consolas" w:hAnsi="Consolas"/>
+                <w:color w:val="89DDF3"/>
+                <w:sz w:val="21"/>
+                <w:szCs w:val="21"/>
+                <w:lang w:val="es-ES" w:eastAsia="es-ES"/>
+              </w:rPr>
+              <w:t>"&gt;</w:t>
+            </w:r>
+          </w:p>
+        </w:tc>
+        <w:tc>
+          <w:tcPr>
+            <w:tcW w:w="4768" w:type="dxa"/>
+            <w:tcBorders>
+              <w:top w:val="single" w:sz="4" w:space="0" w:color="auto"/>
+              <w:left w:val="single" w:sz="4" w:space="0" w:color="auto"/>
+              <w:bottom w:val="single" w:sz="4" w:space="0" w:color="auto"/>
+              <w:right w:val="single" w:sz="4" w:space="0" w:color="auto"/>
+            </w:tcBorders>
+          </w:tcPr>
+          <w:p>
+            <w:pPr>
+              <w:jc w:val="both"/>
+              <w:rPr>
+                <w:b/>
+                <w:bCs/>
+                <w:color w:val="212121"/>
+                <w:lang w:val="es-ES" w:eastAsia="es-ES"/>
+              </w:rPr>
+            </w:pPr>
+            <w:r>
+              <w:rPr>
+                <w:color w:val="212121"/>
+                <w:lang w:val="es-ES" w:eastAsia="es-ES"/>
+              </w:rPr>
+              <w:t xml:space="preserve">Permite encapsular </w:t>
+            </w:r>
+            <w:r>
+              <w:rPr>
+                <w:color w:val="212121"/>
+                <w:lang w:val="es-ES" w:eastAsia="es-ES"/>
+              </w:rPr>
+              <w:t xml:space="preserve">la sección dedicada a las </w:t>
+            </w:r>
+            <w:r>
+              <w:rPr>
+                <w:color w:val="212121"/>
+                <w:lang w:val="es-ES" w:eastAsia="es-ES"/>
+              </w:rPr>
+              <w:t xml:space="preserve">películas </w:t>
+            </w:r>
+            <w:r>
+              <w:rPr>
+                <w:color w:val="212121"/>
+                <w:lang w:val="es-ES" w:eastAsia="es-ES"/>
+              </w:rPr>
+              <w:t xml:space="preserve">de marte, no se considera un artículo. </w:t>
+            </w:r>
+          </w:p>
+        </w:tc>
+      </w:tr>
+      <w:tr>
+        <w:tc>
+          <w:tcPr>
+            <w:tcW w:w="4248" w:type="dxa"/>
+            <w:tcBorders>
+              <w:top w:val="single" w:sz="4" w:space="0" w:color="auto"/>
+              <w:left w:val="single" w:sz="4" w:space="0" w:color="auto"/>
+              <w:bottom w:val="single" w:sz="4" w:space="0" w:color="auto"/>
+              <w:right w:val="single" w:sz="4" w:space="0" w:color="auto"/>
+            </w:tcBorders>
+          </w:tcPr>
+          <w:p>
+            <w:pPr>
+              <w:shd w:val="clear" w:color="auto" w:fill="263238"/>
+              <w:spacing w:line="285" w:lineRule="atLeast"/>
+              <w:rPr>
+                <w:rFonts w:ascii="Consolas" w:hAnsi="Consolas"/>
+                <w:color w:val="D4D4D4"/>
+                <w:sz w:val="21"/>
+                <w:szCs w:val="21"/>
+                <w:lang w:val="es-ES" w:eastAsia="es-ES"/>
+              </w:rPr>
+            </w:pPr>
+            <w:r>
+              <w:rPr>
+                <w:rFonts w:ascii="Consolas" w:hAnsi="Consolas"/>
+                <w:color w:val="89DDF3"/>
+                <w:sz w:val="21"/>
+                <w:szCs w:val="21"/>
+                <w:lang w:val="es-ES" w:eastAsia="es-ES"/>
+              </w:rPr>
+              <w:t>&lt;</w:t>
+            </w:r>
+            <w:r>
+              <w:rPr>
+                <w:rFonts w:ascii="Consolas" w:hAnsi="Consolas"/>
+                <w:color w:val="F07178"/>
+                <w:sz w:val="21"/>
+                <w:szCs w:val="21"/>
+                <w:lang w:val="es-ES" w:eastAsia="es-ES"/>
+              </w:rPr>
+              <w:t>h1</w:t>
+            </w:r>
+            <w:r>
+              <w:rPr>
+                <w:rFonts w:ascii="Consolas" w:hAnsi="Consolas"/>
+                <w:color w:val="89DDF3"/>
+                <w:sz w:val="21"/>
+                <w:szCs w:val="21"/>
+                <w:lang w:val="es-ES" w:eastAsia="es-ES"/>
+              </w:rPr>
+              <w:t>&gt;</w:t>
+            </w:r>
+          </w:p>
+        </w:tc>
+        <w:tc>
+          <w:tcPr>
+            <w:tcW w:w="4768" w:type="dxa"/>
+            <w:tcBorders>
+              <w:top w:val="single" w:sz="4" w:space="0" w:color="auto"/>
+              <w:left w:val="single" w:sz="4" w:space="0" w:color="auto"/>
+              <w:bottom w:val="single" w:sz="4" w:space="0" w:color="auto"/>
+              <w:right w:val="single" w:sz="4" w:space="0" w:color="auto"/>
+            </w:tcBorders>
+          </w:tcPr>
+          <w:p>
+            <w:pPr>
+              <w:jc w:val="both"/>
+              <w:rPr>
+                <w:color w:val="212121"/>
+                <w:lang w:val="es-ES" w:eastAsia="es-ES"/>
+              </w:rPr>
+            </w:pPr>
+            <w:r>
+              <w:rPr>
+                <w:color w:val="212121"/>
+                <w:lang w:val="es-ES" w:eastAsia="es-ES"/>
+              </w:rPr>
+              <w:t>Con esta etiqueta definí el encabezado de la sección</w:t>
+            </w:r>
+          </w:p>
+        </w:tc>
+      </w:tr>
+      <w:tr>
+        <w:tc>
+          <w:tcPr>
+            <w:tcW w:w="4248" w:type="dxa"/>
+            <w:tcBorders>
+              <w:top w:val="single" w:sz="4" w:space="0" w:color="auto"/>
+              <w:left w:val="single" w:sz="4" w:space="0" w:color="auto"/>
+              <w:bottom w:val="single" w:sz="4" w:space="0" w:color="auto"/>
+              <w:right w:val="single" w:sz="4" w:space="0" w:color="auto"/>
+            </w:tcBorders>
+          </w:tcPr>
+          <w:p>
+            <w:pPr>
+              <w:shd w:val="clear" w:color="auto" w:fill="263238"/>
+              <w:spacing w:line="285" w:lineRule="atLeast"/>
+              <w:rPr>
+                <w:rFonts w:ascii="Consolas" w:hAnsi="Consolas"/>
+                <w:color w:val="D4D4D4"/>
+                <w:sz w:val="21"/>
+                <w:szCs w:val="21"/>
+                <w:lang w:val="es-ES" w:eastAsia="es-ES"/>
+              </w:rPr>
+            </w:pPr>
+            <w:r>
+              <w:rPr>
+                <w:rFonts w:ascii="Consolas" w:hAnsi="Consolas"/>
+                <w:color w:val="D4D4D4"/>
+                <w:sz w:val="21"/>
+                <w:szCs w:val="21"/>
+                <w:lang w:val="es-ES" w:eastAsia="es-ES"/>
+              </w:rPr>
+              <w:t>  </w:t>
+            </w:r>
+            <w:r>
+              <w:rPr>
+                <w:rFonts w:ascii="Consolas" w:hAnsi="Consolas"/>
+                <w:color w:val="89DDF3"/>
+                <w:sz w:val="21"/>
+                <w:szCs w:val="21"/>
+                <w:lang w:val="es-ES" w:eastAsia="es-ES"/>
+              </w:rPr>
+              <w:t>&lt;</w:t>
+            </w:r>
+            <w:proofErr w:type="spellStart"/>
+            <w:r>
+              <w:rPr>
+                <w:rFonts w:ascii="Consolas" w:hAnsi="Consolas"/>
+                <w:color w:val="F07178"/>
+                <w:sz w:val="21"/>
+                <w:szCs w:val="21"/>
+                <w:lang w:val="es-ES" w:eastAsia="es-ES"/>
+              </w:rPr>
+              <w:t>div</w:t>
+            </w:r>
+            <w:proofErr w:type="spellEnd"/>
+            <w:r>
+              <w:rPr>
+                <w:rFonts w:ascii="Consolas" w:hAnsi="Consolas"/>
+                <w:color w:val="D4D4D4"/>
+                <w:sz w:val="21"/>
+                <w:szCs w:val="21"/>
+                <w:lang w:val="es-ES" w:eastAsia="es-ES"/>
+              </w:rPr>
+              <w:t> </w:t>
+            </w:r>
+            <w:proofErr w:type="spellStart"/>
+            <w:r>
+              <w:rPr>
+                <w:rFonts w:ascii="Consolas" w:hAnsi="Consolas"/>
+                <w:color w:val="FFCB6B"/>
+                <w:sz w:val="21"/>
+                <w:szCs w:val="21"/>
+                <w:lang w:val="es-ES" w:eastAsia="es-ES"/>
+              </w:rPr>
+              <w:t>class</w:t>
+            </w:r>
+            <w:proofErr w:type="spellEnd"/>
+            <w:r>
+              <w:rPr>
+                <w:rFonts w:ascii="Consolas" w:hAnsi="Consolas"/>
+                <w:color w:val="89DDF3"/>
+                <w:sz w:val="21"/>
+                <w:szCs w:val="21"/>
+                <w:lang w:val="es-ES" w:eastAsia="es-ES"/>
+              </w:rPr>
+              <w:t>="</w:t>
+            </w:r>
+            <w:r>
+              <w:rPr>
+                <w:rFonts w:ascii="Consolas" w:hAnsi="Consolas"/>
+                <w:color w:val="C3E88D"/>
+                <w:sz w:val="21"/>
+                <w:szCs w:val="21"/>
+                <w:lang w:val="es-ES" w:eastAsia="es-ES"/>
+              </w:rPr>
+              <w:t>cine</w:t>
+            </w:r>
+            <w:r>
+              <w:rPr>
+                <w:rFonts w:ascii="Consolas" w:hAnsi="Consolas"/>
+                <w:color w:val="89DDF3"/>
+                <w:sz w:val="21"/>
+                <w:szCs w:val="21"/>
+                <w:lang w:val="es-ES" w:eastAsia="es-ES"/>
+              </w:rPr>
+              <w:t>"&gt;</w:t>
+            </w:r>
+          </w:p>
+        </w:tc>
+        <w:tc>
+          <w:tcPr>
+            <w:tcW w:w="4768" w:type="dxa"/>
+            <w:tcBorders>
+              <w:top w:val="single" w:sz="4" w:space="0" w:color="auto"/>
+              <w:left w:val="single" w:sz="4" w:space="0" w:color="auto"/>
+              <w:bottom w:val="single" w:sz="4" w:space="0" w:color="auto"/>
+              <w:right w:val="single" w:sz="4" w:space="0" w:color="auto"/>
+            </w:tcBorders>
+          </w:tcPr>
+          <w:p>
+            <w:pPr>
+              <w:jc w:val="both"/>
+              <w:rPr>
+                <w:color w:val="212121"/>
+                <w:lang w:val="es-ES" w:eastAsia="es-ES"/>
+              </w:rPr>
+            </w:pPr>
+            <w:r>
+              <w:rPr>
+                <w:color w:val="212121"/>
+                <w:lang w:val="es-ES" w:eastAsia="es-ES"/>
+              </w:rPr>
+              <w:t xml:space="preserve">Con este tag no semántico se quieren encapsular todos los videos referentes a marte, con una clase </w:t>
+            </w:r>
+            <w:r>
+              <w:rPr>
+                <w:i/>
+                <w:iCs/>
+                <w:color w:val="212121"/>
+                <w:lang w:val="es-ES" w:eastAsia="es-ES"/>
+              </w:rPr>
+              <w:t>cine</w:t>
+            </w:r>
+            <w:r>
+              <w:rPr>
+                <w:color w:val="212121"/>
+                <w:lang w:val="es-ES" w:eastAsia="es-ES"/>
+              </w:rPr>
+              <w:t xml:space="preserve"> de tal forma de aplicar reglas </w:t>
+            </w:r>
+            <w:proofErr w:type="spellStart"/>
+            <w:r>
+              <w:rPr>
+                <w:color w:val="212121"/>
+                <w:lang w:val="es-ES" w:eastAsia="es-ES"/>
+              </w:rPr>
+              <w:t>css</w:t>
+            </w:r>
+            <w:proofErr w:type="spellEnd"/>
+            <w:r>
+              <w:rPr>
+                <w:color w:val="212121"/>
+                <w:lang w:val="es-ES" w:eastAsia="es-ES"/>
+              </w:rPr>
+              <w:t xml:space="preserve"> que logren un </w:t>
+            </w:r>
+            <w:proofErr w:type="spellStart"/>
+            <w:r>
+              <w:rPr>
+                <w:color w:val="212121"/>
+                <w:lang w:val="es-ES" w:eastAsia="es-ES"/>
+              </w:rPr>
+              <w:t>layout</w:t>
+            </w:r>
+            <w:proofErr w:type="spellEnd"/>
+            <w:r>
+              <w:rPr>
+                <w:color w:val="212121"/>
+                <w:lang w:val="es-ES" w:eastAsia="es-ES"/>
+              </w:rPr>
+              <w:t xml:space="preserve"> </w:t>
+            </w:r>
+            <w:proofErr w:type="spellStart"/>
+            <w:r>
+              <w:rPr>
+                <w:color w:val="212121"/>
+                <w:lang w:val="es-ES" w:eastAsia="es-ES"/>
+              </w:rPr>
+              <w:t>grid</w:t>
+            </w:r>
+            <w:proofErr w:type="spellEnd"/>
+            <w:r>
+              <w:rPr>
+                <w:color w:val="212121"/>
+                <w:lang w:val="es-ES" w:eastAsia="es-ES"/>
+              </w:rPr>
+              <w:t xml:space="preserve">, </w:t>
+            </w:r>
+          </w:p>
+        </w:tc>
+      </w:tr>
+      <w:tr>
+        <w:tc>
+          <w:tcPr>
+            <w:tcW w:w="4248" w:type="dxa"/>
+            <w:tcBorders>
+              <w:top w:val="single" w:sz="4" w:space="0" w:color="auto"/>
+              <w:left w:val="single" w:sz="4" w:space="0" w:color="auto"/>
+              <w:bottom w:val="single" w:sz="4" w:space="0" w:color="auto"/>
+              <w:right w:val="single" w:sz="4" w:space="0" w:color="auto"/>
+            </w:tcBorders>
+          </w:tcPr>
+          <w:p>
+            <w:pPr>
+              <w:shd w:val="clear" w:color="auto" w:fill="263238"/>
+              <w:spacing w:line="285" w:lineRule="atLeast"/>
+              <w:rPr>
+                <w:rFonts w:ascii="Consolas" w:hAnsi="Consolas"/>
+                <w:color w:val="D4D4D4"/>
+                <w:sz w:val="21"/>
+                <w:szCs w:val="21"/>
+                <w:lang w:eastAsia="es-ES"/>
+              </w:rPr>
+            </w:pPr>
+            <w:r>
+              <w:rPr>
+                <w:rFonts w:ascii="Consolas" w:hAnsi="Consolas"/>
+                <w:color w:val="89DDF3"/>
+                <w:sz w:val="21"/>
+                <w:szCs w:val="21"/>
+                <w:lang w:eastAsia="es-ES"/>
+              </w:rPr>
+              <w:t>&lt;</w:t>
+            </w:r>
+            <w:r>
+              <w:rPr>
+                <w:rFonts w:ascii="Consolas" w:hAnsi="Consolas"/>
+                <w:color w:val="F07178"/>
+                <w:sz w:val="21"/>
+                <w:szCs w:val="21"/>
+                <w:lang w:eastAsia="es-ES"/>
+              </w:rPr>
+              <w:t>figure</w:t>
+            </w:r>
+            <w:r>
+              <w:rPr>
+                <w:rFonts w:ascii="Consolas" w:hAnsi="Consolas"/>
+                <w:color w:val="89DDF3"/>
+                <w:sz w:val="21"/>
+                <w:szCs w:val="21"/>
+                <w:lang w:eastAsia="es-ES"/>
+              </w:rPr>
+              <w:t>&gt;</w:t>
+            </w:r>
+          </w:p>
+          <w:p>
+            <w:pPr>
+              <w:shd w:val="clear" w:color="auto" w:fill="263238"/>
+              <w:spacing w:line="285" w:lineRule="atLeast"/>
+              <w:rPr>
+                <w:rFonts w:ascii="Consolas" w:hAnsi="Consolas"/>
+                <w:color w:val="D4D4D4"/>
+                <w:sz w:val="21"/>
+                <w:szCs w:val="21"/>
+                <w:lang w:eastAsia="es-ES"/>
+              </w:rPr>
+            </w:pPr>
+            <w:r>
+              <w:rPr>
+                <w:rFonts w:ascii="Consolas" w:hAnsi="Consolas"/>
+                <w:color w:val="D4D4D4"/>
+                <w:sz w:val="21"/>
+                <w:szCs w:val="21"/>
+                <w:lang w:eastAsia="es-ES"/>
+              </w:rPr>
+              <w:t> </w:t>
+            </w:r>
+            <w:r>
+              <w:rPr>
+                <w:rFonts w:ascii="Consolas" w:hAnsi="Consolas"/>
+                <w:color w:val="89DDF3"/>
+                <w:sz w:val="21"/>
+                <w:szCs w:val="21"/>
+                <w:lang w:eastAsia="es-ES"/>
+              </w:rPr>
+              <w:t>&lt;</w:t>
+            </w:r>
+            <w:r>
+              <w:rPr>
+                <w:rFonts w:ascii="Consolas" w:hAnsi="Consolas"/>
+                <w:color w:val="F07178"/>
+                <w:sz w:val="21"/>
+                <w:szCs w:val="21"/>
+                <w:lang w:eastAsia="es-ES"/>
+              </w:rPr>
+              <w:t>div</w:t>
+            </w:r>
+            <w:r>
+              <w:rPr>
+                <w:rFonts w:ascii="Consolas" w:hAnsi="Consolas"/>
+                <w:color w:val="D4D4D4"/>
+                <w:sz w:val="21"/>
+                <w:szCs w:val="21"/>
+                <w:lang w:eastAsia="es-ES"/>
+              </w:rPr>
+              <w:t> </w:t>
+            </w:r>
+            <w:r>
+              <w:rPr>
+                <w:rFonts w:ascii="Consolas" w:hAnsi="Consolas"/>
+                <w:color w:val="FFCB6B"/>
+                <w:sz w:val="21"/>
+                <w:szCs w:val="21"/>
+                <w:lang w:eastAsia="es-ES"/>
+              </w:rPr>
+              <w:t>class</w:t>
+            </w:r>
+            <w:r>
+              <w:rPr>
+                <w:rFonts w:ascii="Consolas" w:hAnsi="Consolas"/>
+                <w:color w:val="89DDF3"/>
+                <w:sz w:val="21"/>
+                <w:szCs w:val="21"/>
+                <w:lang w:eastAsia="es-ES"/>
+              </w:rPr>
+              <w:t>="</w:t>
+            </w:r>
+            <w:r>
+              <w:rPr>
+                <w:rFonts w:ascii="Consolas" w:hAnsi="Consolas"/>
+                <w:color w:val="C3E88D"/>
+                <w:sz w:val="21"/>
+                <w:szCs w:val="21"/>
+                <w:lang w:eastAsia="es-ES"/>
+              </w:rPr>
+              <w:t>video-fluid</w:t>
+            </w:r>
+            <w:r>
+              <w:rPr>
+                <w:rFonts w:ascii="Consolas" w:hAnsi="Consolas"/>
+                <w:color w:val="89DDF3"/>
+                <w:sz w:val="21"/>
+                <w:szCs w:val="21"/>
+                <w:lang w:eastAsia="es-ES"/>
+              </w:rPr>
+              <w:t>"&gt;</w:t>
+            </w:r>
+          </w:p>
+          <w:p>
+            <w:pPr>
+              <w:shd w:val="clear" w:color="auto" w:fill="263238"/>
+              <w:spacing w:line="285" w:lineRule="atLeast"/>
+              <w:rPr>
+                <w:rFonts w:ascii="Consolas" w:hAnsi="Consolas"/>
+                <w:color w:val="D4D4D4"/>
+                <w:sz w:val="21"/>
+                <w:szCs w:val="21"/>
+                <w:lang w:eastAsia="es-ES"/>
+              </w:rPr>
+            </w:pPr>
+            <w:r>
+              <w:rPr>
+                <w:rFonts w:ascii="Consolas" w:hAnsi="Consolas"/>
+                <w:color w:val="D4D4D4"/>
+                <w:sz w:val="21"/>
+                <w:szCs w:val="21"/>
+                <w:lang w:eastAsia="es-ES"/>
+              </w:rPr>
+              <w:t>  </w:t>
+            </w:r>
+            <w:r>
+              <w:rPr>
+                <w:rFonts w:ascii="Consolas" w:hAnsi="Consolas"/>
+                <w:color w:val="89DDF3"/>
+                <w:sz w:val="21"/>
+                <w:szCs w:val="21"/>
+                <w:lang w:eastAsia="es-ES"/>
+              </w:rPr>
+              <w:t>&lt;</w:t>
+            </w:r>
+            <w:r>
+              <w:rPr>
+                <w:rFonts w:ascii="Consolas" w:hAnsi="Consolas"/>
+                <w:color w:val="F07178"/>
+                <w:sz w:val="21"/>
+                <w:szCs w:val="21"/>
+                <w:lang w:eastAsia="es-ES"/>
+              </w:rPr>
+              <w:t>iframe</w:t>
+            </w:r>
+            <w:r>
+              <w:rPr>
+                <w:rFonts w:ascii="Consolas" w:hAnsi="Consolas"/>
+                <w:color w:val="D4D4D4"/>
+                <w:sz w:val="21"/>
+                <w:szCs w:val="21"/>
+                <w:lang w:eastAsia="es-ES"/>
+              </w:rPr>
+              <w:t> </w:t>
+            </w:r>
+            <w:r>
+              <w:rPr>
+                <w:rFonts w:ascii="Consolas" w:hAnsi="Consolas"/>
+                <w:color w:val="FFCB6B"/>
+                <w:sz w:val="21"/>
+                <w:szCs w:val="21"/>
+                <w:lang w:eastAsia="es-ES"/>
+              </w:rPr>
+              <w:t>class</w:t>
+            </w:r>
+            <w:r>
+              <w:rPr>
+                <w:rFonts w:ascii="Consolas" w:hAnsi="Consolas"/>
+                <w:color w:val="89DDF3"/>
+                <w:sz w:val="21"/>
+                <w:szCs w:val="21"/>
+                <w:lang w:eastAsia="es-ES"/>
+              </w:rPr>
+              <w:t>="</w:t>
+            </w:r>
+            <w:r>
+              <w:rPr>
+                <w:rFonts w:ascii="Consolas" w:hAnsi="Consolas"/>
+                <w:color w:val="C3E88D"/>
+                <w:sz w:val="21"/>
+                <w:szCs w:val="21"/>
+                <w:lang w:eastAsia="es-ES"/>
+              </w:rPr>
+              <w:t>video-fluid-item</w:t>
+            </w:r>
+            <w:r>
+              <w:rPr>
+                <w:rFonts w:ascii="Consolas" w:hAnsi="Consolas"/>
+                <w:color w:val="89DDF3"/>
+                <w:sz w:val="21"/>
+                <w:szCs w:val="21"/>
+                <w:lang w:eastAsia="es-ES"/>
+              </w:rPr>
+              <w:t>"</w:t>
+            </w:r>
+            <w:r>
+              <w:rPr>
+                <w:rFonts w:ascii="Consolas" w:hAnsi="Consolas"/>
+                <w:color w:val="D4D4D4"/>
+                <w:sz w:val="21"/>
+                <w:szCs w:val="21"/>
+                <w:lang w:eastAsia="es-ES"/>
+              </w:rPr>
+              <w:t> </w:t>
+            </w:r>
+            <w:r>
+              <w:rPr>
+                <w:rFonts w:ascii="Consolas" w:hAnsi="Consolas"/>
+                <w:color w:val="FFCB6B"/>
+                <w:sz w:val="21"/>
+                <w:szCs w:val="21"/>
+                <w:lang w:eastAsia="es-ES"/>
+              </w:rPr>
+              <w:t>width</w:t>
+            </w:r>
+            <w:r>
+              <w:rPr>
+                <w:rFonts w:ascii="Consolas" w:hAnsi="Consolas"/>
+                <w:color w:val="89DDF3"/>
+                <w:sz w:val="21"/>
+                <w:szCs w:val="21"/>
+                <w:lang w:eastAsia="es-ES"/>
+              </w:rPr>
+              <w:t>="</w:t>
+            </w:r>
+            <w:r>
+              <w:rPr>
+                <w:rFonts w:ascii="Consolas" w:hAnsi="Consolas"/>
+                <w:color w:val="C3E88D"/>
+                <w:sz w:val="21"/>
+                <w:szCs w:val="21"/>
+                <w:lang w:eastAsia="es-ES"/>
+              </w:rPr>
+              <w:t>560</w:t>
+            </w:r>
+            <w:r>
+              <w:rPr>
+                <w:rFonts w:ascii="Consolas" w:hAnsi="Consolas"/>
+                <w:color w:val="89DDF3"/>
+                <w:sz w:val="21"/>
+                <w:szCs w:val="21"/>
+                <w:lang w:eastAsia="es-ES"/>
+              </w:rPr>
+              <w:t>"</w:t>
+            </w:r>
+            <w:r>
+              <w:rPr>
+                <w:rFonts w:ascii="Consolas" w:hAnsi="Consolas"/>
+                <w:color w:val="D4D4D4"/>
+                <w:sz w:val="21"/>
+                <w:szCs w:val="21"/>
+                <w:lang w:eastAsia="es-ES"/>
+              </w:rPr>
+              <w:t> </w:t>
+            </w:r>
+            <w:r>
+              <w:rPr>
+                <w:rFonts w:ascii="Consolas" w:hAnsi="Consolas"/>
+                <w:color w:val="FFCB6B"/>
+                <w:sz w:val="21"/>
+                <w:szCs w:val="21"/>
+                <w:lang w:eastAsia="es-ES"/>
+              </w:rPr>
+              <w:t>height</w:t>
+            </w:r>
+            <w:r>
+              <w:rPr>
+                <w:rFonts w:ascii="Consolas" w:hAnsi="Consolas"/>
+                <w:color w:val="89DDF3"/>
+                <w:sz w:val="21"/>
+                <w:szCs w:val="21"/>
+                <w:lang w:eastAsia="es-ES"/>
+              </w:rPr>
+              <w:t>="</w:t>
+            </w:r>
+            <w:r>
+              <w:rPr>
+                <w:rFonts w:ascii="Consolas" w:hAnsi="Consolas"/>
+                <w:color w:val="C3E88D"/>
+                <w:sz w:val="21"/>
+                <w:szCs w:val="21"/>
+                <w:lang w:eastAsia="es-ES"/>
+              </w:rPr>
+              <w:t>315</w:t>
+            </w:r>
+            <w:r>
+              <w:rPr>
+                <w:rFonts w:ascii="Consolas" w:hAnsi="Consolas"/>
+                <w:color w:val="89DDF3"/>
+                <w:sz w:val="21"/>
+                <w:szCs w:val="21"/>
+                <w:lang w:eastAsia="es-ES"/>
+              </w:rPr>
+              <w:t>"</w:t>
+            </w:r>
+            <w:r>
+              <w:rPr>
+                <w:rFonts w:ascii="Consolas" w:hAnsi="Consolas"/>
+                <w:color w:val="D4D4D4"/>
+                <w:sz w:val="21"/>
+                <w:szCs w:val="21"/>
+                <w:lang w:eastAsia="es-ES"/>
+              </w:rPr>
+              <w:t> </w:t>
+            </w:r>
+            <w:r>
+              <w:rPr>
+                <w:rFonts w:ascii="Consolas" w:hAnsi="Consolas"/>
+                <w:color w:val="FFCB6B"/>
+                <w:sz w:val="21"/>
+                <w:szCs w:val="21"/>
+                <w:lang w:eastAsia="es-ES"/>
+              </w:rPr>
+              <w:t>src</w:t>
+            </w:r>
+            <w:r>
+              <w:rPr>
+                <w:rFonts w:ascii="Consolas" w:hAnsi="Consolas"/>
+                <w:color w:val="89DDF3"/>
+                <w:sz w:val="21"/>
+                <w:szCs w:val="21"/>
+                <w:lang w:eastAsia="es-ES"/>
+              </w:rPr>
+              <w:t>="</w:t>
+            </w:r>
+            <w:r>
+              <w:rPr>
+                <w:rFonts w:ascii="Consolas" w:hAnsi="Consolas"/>
+                <w:color w:val="C3E88D"/>
+                <w:sz w:val="21"/>
+                <w:szCs w:val="21"/>
+                <w:lang w:eastAsia="es-ES"/>
+              </w:rPr>
+              <w:t>https://www.youtube.com/embed/pDNZul1RMcQ</w:t>
+            </w:r>
+            <w:r>
+              <w:rPr>
+                <w:rFonts w:ascii="Consolas" w:hAnsi="Consolas"/>
+                <w:color w:val="89DDF3"/>
+                <w:sz w:val="21"/>
+                <w:szCs w:val="21"/>
+                <w:lang w:eastAsia="es-ES"/>
+              </w:rPr>
+              <w:t>"</w:t>
+            </w:r>
+            <w:r>
+              <w:rPr>
+                <w:rFonts w:ascii="Consolas" w:hAnsi="Consolas"/>
+                <w:color w:val="D4D4D4"/>
+                <w:sz w:val="21"/>
+                <w:szCs w:val="21"/>
+                <w:lang w:eastAsia="es-ES"/>
+              </w:rPr>
+              <w:t> </w:t>
+            </w:r>
+            <w:r>
+              <w:rPr>
+                <w:rFonts w:ascii="Consolas" w:hAnsi="Consolas"/>
+                <w:color w:val="FFCB6B"/>
+                <w:sz w:val="21"/>
+                <w:szCs w:val="21"/>
+                <w:lang w:eastAsia="es-ES"/>
+              </w:rPr>
+              <w:t>title</w:t>
+            </w:r>
+            <w:r>
+              <w:rPr>
+                <w:rFonts w:ascii="Consolas" w:hAnsi="Consolas"/>
+                <w:color w:val="89DDF3"/>
+                <w:sz w:val="21"/>
+                <w:szCs w:val="21"/>
+                <w:lang w:eastAsia="es-ES"/>
+              </w:rPr>
+              <w:t>="</w:t>
+            </w:r>
+            <w:r>
+              <w:rPr>
+                <w:rFonts w:ascii="Consolas" w:hAnsi="Consolas"/>
+                <w:color w:val="C3E88D"/>
+                <w:sz w:val="21"/>
+                <w:szCs w:val="21"/>
+                <w:lang w:eastAsia="es-ES"/>
+              </w:rPr>
+              <w:t>YouTube video player</w:t>
+            </w:r>
+            <w:r>
+              <w:rPr>
+                <w:rFonts w:ascii="Consolas" w:hAnsi="Consolas"/>
+                <w:color w:val="89DDF3"/>
+                <w:sz w:val="21"/>
+                <w:szCs w:val="21"/>
+                <w:lang w:eastAsia="es-ES"/>
+              </w:rPr>
+              <w:t>"</w:t>
+            </w:r>
+            <w:r>
+              <w:rPr>
+                <w:rFonts w:ascii="Consolas" w:hAnsi="Consolas"/>
+                <w:color w:val="D4D4D4"/>
+                <w:sz w:val="21"/>
+                <w:szCs w:val="21"/>
+                <w:lang w:eastAsia="es-ES"/>
+              </w:rPr>
+              <w:t> </w:t>
+            </w:r>
+            <w:r>
+              <w:rPr>
+                <w:rFonts w:ascii="Consolas" w:hAnsi="Consolas"/>
+                <w:color w:val="FFCB6B"/>
+                <w:sz w:val="21"/>
+                <w:szCs w:val="21"/>
+                <w:lang w:eastAsia="es-ES"/>
+              </w:rPr>
+              <w:t>allow</w:t>
+            </w:r>
+            <w:r>
+              <w:rPr>
+                <w:rFonts w:ascii="Consolas" w:hAnsi="Consolas"/>
+                <w:color w:val="89DDF3"/>
+                <w:sz w:val="21"/>
+                <w:szCs w:val="21"/>
+                <w:lang w:eastAsia="es-ES"/>
+              </w:rPr>
+              <w:t>="</w:t>
+            </w:r>
+            <w:r>
+              <w:rPr>
+                <w:rFonts w:ascii="Consolas" w:hAnsi="Consolas"/>
+                <w:color w:val="C3E88D"/>
+                <w:sz w:val="21"/>
+                <w:szCs w:val="21"/>
+                <w:lang w:eastAsia="es-ES"/>
+              </w:rPr>
+              <w:t>accelerometer; autoplay; clipboard-write; encrypted-media; gyroscope; picture-in-picture</w:t>
+            </w:r>
+            <w:r>
+              <w:rPr>
+                <w:rFonts w:ascii="Consolas" w:hAnsi="Consolas"/>
+                <w:color w:val="89DDF3"/>
+                <w:sz w:val="21"/>
+                <w:szCs w:val="21"/>
+                <w:lang w:eastAsia="es-ES"/>
+              </w:rPr>
+              <w:t>"</w:t>
+            </w:r>
+            <w:r>
+              <w:rPr>
+                <w:rFonts w:ascii="Consolas" w:hAnsi="Consolas"/>
+                <w:color w:val="D4D4D4"/>
+                <w:sz w:val="21"/>
+                <w:szCs w:val="21"/>
+                <w:lang w:eastAsia="es-ES"/>
+              </w:rPr>
+              <w:t> </w:t>
+            </w:r>
+            <w:r>
+              <w:rPr>
+                <w:rFonts w:ascii="Consolas" w:hAnsi="Consolas"/>
+                <w:color w:val="FFCB6B"/>
+                <w:sz w:val="21"/>
+                <w:szCs w:val="21"/>
+                <w:lang w:eastAsia="es-ES"/>
+              </w:rPr>
+              <w:t>allowfullscreen</w:t>
+            </w:r>
+            <w:r>
+              <w:rPr>
+                <w:rFonts w:ascii="Consolas" w:hAnsi="Consolas"/>
+                <w:color w:val="89DDF3"/>
+                <w:sz w:val="21"/>
+                <w:szCs w:val="21"/>
+                <w:lang w:eastAsia="es-ES"/>
+              </w:rPr>
+              <w:t>&gt;&lt;/</w:t>
+            </w:r>
+            <w:r>
+              <w:rPr>
+                <w:rFonts w:ascii="Consolas" w:hAnsi="Consolas"/>
+                <w:color w:val="F07178"/>
+                <w:sz w:val="21"/>
+                <w:szCs w:val="21"/>
+                <w:lang w:eastAsia="es-ES"/>
+              </w:rPr>
+              <w:t>iframe</w:t>
+            </w:r>
+            <w:r>
+              <w:rPr>
+                <w:rFonts w:ascii="Consolas" w:hAnsi="Consolas"/>
+                <w:color w:val="89DDF3"/>
+                <w:sz w:val="21"/>
+                <w:szCs w:val="21"/>
+                <w:lang w:eastAsia="es-ES"/>
+              </w:rPr>
+              <w:t>&gt;</w:t>
+            </w:r>
+          </w:p>
+          <w:p>
+            <w:pPr>
+              <w:shd w:val="clear" w:color="auto" w:fill="263238"/>
+              <w:spacing w:line="285" w:lineRule="atLeast"/>
+              <w:rPr>
+                <w:rFonts w:ascii="Consolas" w:hAnsi="Consolas"/>
+                <w:color w:val="D4D4D4"/>
+                <w:sz w:val="21"/>
+                <w:szCs w:val="21"/>
+                <w:lang w:eastAsia="es-ES"/>
+              </w:rPr>
+            </w:pPr>
+            <w:r>
+              <w:rPr>
+                <w:rFonts w:ascii="Consolas" w:hAnsi="Consolas"/>
+                <w:color w:val="D4D4D4"/>
+                <w:sz w:val="21"/>
+                <w:szCs w:val="21"/>
+                <w:lang w:eastAsia="es-ES"/>
+              </w:rPr>
+              <w:t>   </w:t>
+            </w:r>
+            <w:r>
+              <w:rPr>
+                <w:rFonts w:ascii="Consolas" w:hAnsi="Consolas"/>
+                <w:color w:val="89DDF3"/>
+                <w:sz w:val="21"/>
+                <w:szCs w:val="21"/>
+                <w:lang w:eastAsia="es-ES"/>
+              </w:rPr>
+              <w:t>&lt;/</w:t>
+            </w:r>
+            <w:r>
+              <w:rPr>
+                <w:rFonts w:ascii="Consolas" w:hAnsi="Consolas"/>
+                <w:color w:val="F07178"/>
+                <w:sz w:val="21"/>
+                <w:szCs w:val="21"/>
+                <w:lang w:eastAsia="es-ES"/>
+              </w:rPr>
+              <w:t>div</w:t>
+            </w:r>
+            <w:r>
+              <w:rPr>
+                <w:rFonts w:ascii="Consolas" w:hAnsi="Consolas"/>
+                <w:color w:val="89DDF3"/>
+                <w:sz w:val="21"/>
+                <w:szCs w:val="21"/>
+                <w:lang w:eastAsia="es-ES"/>
+              </w:rPr>
+              <w:t>&gt;</w:t>
+            </w:r>
+          </w:p>
+          <w:p>
+            <w:pPr>
+              <w:shd w:val="clear" w:color="auto" w:fill="263238"/>
+              <w:spacing w:line="285" w:lineRule="atLeast"/>
+              <w:rPr>
+                <w:rFonts w:ascii="Consolas" w:hAnsi="Consolas"/>
+                <w:color w:val="D4D4D4"/>
+                <w:sz w:val="21"/>
+                <w:szCs w:val="21"/>
+                <w:lang w:eastAsia="es-ES"/>
+              </w:rPr>
+            </w:pPr>
+            <w:r>
+              <w:rPr>
+                <w:rFonts w:ascii="Consolas" w:hAnsi="Consolas"/>
+                <w:color w:val="D4D4D4"/>
+                <w:sz w:val="21"/>
+                <w:szCs w:val="21"/>
+                <w:lang w:eastAsia="es-ES"/>
+              </w:rPr>
+              <w:t>  </w:t>
+            </w:r>
+            <w:r>
+              <w:rPr>
+                <w:rFonts w:ascii="Consolas" w:hAnsi="Consolas"/>
+                <w:color w:val="89DDF3"/>
+                <w:sz w:val="21"/>
+                <w:szCs w:val="21"/>
+                <w:lang w:eastAsia="es-ES"/>
+              </w:rPr>
+              <w:t>&lt;</w:t>
+            </w:r>
+            <w:r>
+              <w:rPr>
+                <w:rFonts w:ascii="Consolas" w:hAnsi="Consolas"/>
+                <w:color w:val="F07178"/>
+                <w:sz w:val="21"/>
+                <w:szCs w:val="21"/>
+                <w:lang w:eastAsia="es-ES"/>
+              </w:rPr>
+              <w:t>figcaption</w:t>
+            </w:r>
+            <w:r>
+              <w:rPr>
+                <w:rFonts w:ascii="Consolas" w:hAnsi="Consolas"/>
+                <w:color w:val="89DDF3"/>
+                <w:sz w:val="21"/>
+                <w:szCs w:val="21"/>
+                <w:lang w:eastAsia="es-ES"/>
+              </w:rPr>
+              <w:t>&gt;&lt;</w:t>
+            </w:r>
+            <w:r>
+              <w:rPr>
+                <w:rFonts w:ascii="Consolas" w:hAnsi="Consolas"/>
+                <w:color w:val="F07178"/>
+                <w:sz w:val="21"/>
+                <w:szCs w:val="21"/>
+                <w:lang w:eastAsia="es-ES"/>
+              </w:rPr>
+              <w:t>cite</w:t>
+            </w:r>
+            <w:r>
+              <w:rPr>
+                <w:rFonts w:ascii="Consolas" w:hAnsi="Consolas"/>
+                <w:color w:val="89DDF3"/>
+                <w:sz w:val="21"/>
+                <w:szCs w:val="21"/>
+                <w:lang w:eastAsia="es-ES"/>
+              </w:rPr>
+              <w:t>&gt;</w:t>
+            </w:r>
+            <w:r>
+              <w:rPr>
+                <w:rFonts w:ascii="Consolas" w:hAnsi="Consolas"/>
+                <w:color w:val="D4D4D4"/>
+                <w:sz w:val="21"/>
+                <w:szCs w:val="21"/>
+                <w:lang w:eastAsia="es-ES"/>
+              </w:rPr>
+              <w:t>Terraformars</w:t>
+            </w:r>
+            <w:r>
+              <w:rPr>
+                <w:rFonts w:ascii="Consolas" w:hAnsi="Consolas"/>
+                <w:color w:val="89DDF3"/>
+                <w:sz w:val="21"/>
+                <w:szCs w:val="21"/>
+                <w:lang w:eastAsia="es-ES"/>
+              </w:rPr>
+              <w:t>&lt;/</w:t>
+            </w:r>
+            <w:r>
+              <w:rPr>
+                <w:rFonts w:ascii="Consolas" w:hAnsi="Consolas"/>
+                <w:color w:val="F07178"/>
+                <w:sz w:val="21"/>
+                <w:szCs w:val="21"/>
+                <w:lang w:eastAsia="es-ES"/>
+              </w:rPr>
+              <w:t>cite</w:t>
+            </w:r>
+            <w:r>
+              <w:rPr>
+                <w:rFonts w:ascii="Consolas" w:hAnsi="Consolas"/>
+                <w:color w:val="89DDF3"/>
+                <w:sz w:val="21"/>
+                <w:szCs w:val="21"/>
+                <w:lang w:eastAsia="es-ES"/>
+              </w:rPr>
+              <w:t>&gt;</w:t>
+            </w:r>
+            <w:r>
+              <w:rPr>
+                <w:rFonts w:ascii="Consolas" w:hAnsi="Consolas"/>
+                <w:color w:val="D4D4D4"/>
+                <w:sz w:val="21"/>
+                <w:szCs w:val="21"/>
+                <w:lang w:eastAsia="es-ES"/>
+              </w:rPr>
+              <w:t>. Dir. Takashi Miike</w:t>
+            </w:r>
+            <w:r>
+              <w:rPr>
+                <w:rFonts w:ascii="Consolas" w:hAnsi="Consolas"/>
+                <w:color w:val="89DDF3"/>
+                <w:sz w:val="21"/>
+                <w:szCs w:val="21"/>
+                <w:lang w:eastAsia="es-ES"/>
+              </w:rPr>
+              <w:t>&lt;/</w:t>
+            </w:r>
+            <w:r>
+              <w:rPr>
+                <w:rFonts w:ascii="Consolas" w:hAnsi="Consolas"/>
+                <w:color w:val="F07178"/>
+                <w:sz w:val="21"/>
+                <w:szCs w:val="21"/>
+                <w:lang w:eastAsia="es-ES"/>
+              </w:rPr>
+              <w:t>figcaption</w:t>
+            </w:r>
+            <w:r>
+              <w:rPr>
+                <w:rFonts w:ascii="Consolas" w:hAnsi="Consolas"/>
+                <w:color w:val="89DDF3"/>
+                <w:sz w:val="21"/>
+                <w:szCs w:val="21"/>
+                <w:lang w:eastAsia="es-ES"/>
+              </w:rPr>
+              <w:t>&gt;</w:t>
+            </w:r>
+          </w:p>
+          <w:p>
+            <w:pPr>
+              <w:shd w:val="clear" w:color="auto" w:fill="263238"/>
+              <w:spacing w:line="285" w:lineRule="atLeast"/>
+              <w:rPr>
+                <w:rFonts w:ascii="Consolas" w:hAnsi="Consolas"/>
+                <w:color w:val="D4D4D4"/>
+                <w:sz w:val="21"/>
+                <w:szCs w:val="21"/>
+                <w:lang w:eastAsia="es-ES"/>
+              </w:rPr>
+            </w:pPr>
+            <w:r>
+              <w:rPr>
+                <w:rFonts w:ascii="Consolas" w:hAnsi="Consolas"/>
+                <w:color w:val="D4D4D4"/>
+                <w:sz w:val="21"/>
+                <w:szCs w:val="21"/>
+                <w:lang w:eastAsia="es-ES"/>
+              </w:rPr>
+              <w:t>                </w:t>
+            </w:r>
+            <w:r>
+              <w:rPr>
+                <w:rFonts w:ascii="Consolas" w:hAnsi="Consolas"/>
+                <w:color w:val="89DDF3"/>
+                <w:sz w:val="21"/>
+                <w:szCs w:val="21"/>
+                <w:lang w:eastAsia="es-ES"/>
+              </w:rPr>
+              <w:t>&lt;/</w:t>
+            </w:r>
+            <w:r>
+              <w:rPr>
+                <w:rFonts w:ascii="Consolas" w:hAnsi="Consolas"/>
+                <w:color w:val="F07178"/>
+                <w:sz w:val="21"/>
+                <w:szCs w:val="21"/>
+                <w:lang w:eastAsia="es-ES"/>
+              </w:rPr>
+              <w:t>figure</w:t>
+            </w:r>
+            <w:r>
+              <w:rPr>
+                <w:rFonts w:ascii="Consolas" w:hAnsi="Consolas"/>
+                <w:color w:val="89DDF3"/>
+                <w:sz w:val="21"/>
+                <w:szCs w:val="21"/>
+                <w:lang w:eastAsia="es-ES"/>
+              </w:rPr>
+              <w:t>&gt;</w:t>
+            </w:r>
+          </w:p>
+          <w:p>
+            <w:pPr>
+              <w:shd w:val="clear" w:color="auto" w:fill="263238"/>
+              <w:spacing w:line="285" w:lineRule="atLeast"/>
+              <w:rPr>
+                <w:rFonts w:ascii="Consolas" w:hAnsi="Consolas"/>
+                <w:color w:val="89DDF3"/>
+                <w:sz w:val="21"/>
+                <w:szCs w:val="21"/>
+                <w:lang w:eastAsia="es-ES"/>
+              </w:rPr>
+            </w:pPr>
+          </w:p>
+        </w:tc>
+        <w:tc>
+          <w:tcPr>
+            <w:tcW w:w="4768" w:type="dxa"/>
+            <w:tcBorders>
+              <w:top w:val="single" w:sz="4" w:space="0" w:color="auto"/>
+              <w:left w:val="single" w:sz="4" w:space="0" w:color="auto"/>
+              <w:bottom w:val="single" w:sz="4" w:space="0" w:color="auto"/>
+              <w:right w:val="single" w:sz="4" w:space="0" w:color="auto"/>
+            </w:tcBorders>
+          </w:tcPr>
+          <w:p>
+            <w:pPr>
+              <w:jc w:val="both"/>
+              <w:rPr>
+                <w:color w:val="212121"/>
+                <w:lang w:val="es-ES" w:eastAsia="es-ES"/>
+              </w:rPr>
+            </w:pPr>
+            <w:r>
+              <w:rPr>
+                <w:color w:val="212121"/>
+                <w:lang w:val="es-ES" w:eastAsia="es-ES"/>
+              </w:rPr>
+              <w:t xml:space="preserve">Cada uno de los videos de en la página se </w:t>
+            </w:r>
+            <w:proofErr w:type="spellStart"/>
+            <w:r>
+              <w:rPr>
+                <w:color w:val="212121"/>
+                <w:lang w:val="es-ES" w:eastAsia="es-ES"/>
+              </w:rPr>
+              <w:t>encapsularn</w:t>
+            </w:r>
+            <w:proofErr w:type="spellEnd"/>
+            <w:r>
+              <w:rPr>
+                <w:color w:val="212121"/>
+                <w:lang w:val="es-ES" w:eastAsia="es-ES"/>
+              </w:rPr>
+              <w:t xml:space="preserve"> en el tag </w:t>
+            </w:r>
+            <w:r>
+              <w:rPr>
+                <w:i/>
+                <w:iCs/>
+                <w:color w:val="212121"/>
+                <w:lang w:val="es-ES" w:eastAsia="es-ES"/>
+              </w:rPr>
+              <w:t>figure</w:t>
+            </w:r>
+            <w:r>
+              <w:rPr>
+                <w:color w:val="212121"/>
+                <w:lang w:val="es-ES" w:eastAsia="es-ES"/>
+              </w:rPr>
+              <w:t>.</w:t>
+            </w:r>
+          </w:p>
+          <w:p>
+            <w:pPr>
+              <w:jc w:val="both"/>
+              <w:rPr>
+                <w:color w:val="212121"/>
+                <w:lang w:val="es-ES" w:eastAsia="es-ES"/>
+              </w:rPr>
+            </w:pPr>
+            <w:r>
+              <w:rPr>
+                <w:color w:val="212121"/>
+                <w:lang w:val="es-ES" w:eastAsia="es-ES"/>
+              </w:rPr>
+              <w:t xml:space="preserve">EL tag </w:t>
+            </w:r>
+            <w:proofErr w:type="spellStart"/>
+            <w:r>
+              <w:rPr>
+                <w:color w:val="212121"/>
+                <w:lang w:val="es-ES" w:eastAsia="es-ES"/>
+              </w:rPr>
+              <w:t>div</w:t>
+            </w:r>
+            <w:proofErr w:type="spellEnd"/>
+            <w:r>
+              <w:rPr>
+                <w:color w:val="212121"/>
+                <w:lang w:val="es-ES" w:eastAsia="es-ES"/>
+              </w:rPr>
+              <w:t xml:space="preserve"> encapsula el video de manera tal de poder aplicar reglas CSS que buscan un diseño responsivo</w:t>
+            </w:r>
+          </w:p>
+          <w:p>
+            <w:pPr>
+              <w:jc w:val="both"/>
+              <w:rPr>
+                <w:color w:val="212121"/>
+                <w:lang w:val="es-ES" w:eastAsia="es-ES"/>
+              </w:rPr>
+            </w:pPr>
+            <w:proofErr w:type="spellStart"/>
+            <w:r>
+              <w:rPr>
+                <w:color w:val="212121"/>
+                <w:lang w:val="es-ES" w:eastAsia="es-ES"/>
+              </w:rPr>
+              <w:t>Iframe</w:t>
+            </w:r>
+            <w:proofErr w:type="spellEnd"/>
+            <w:r>
+              <w:rPr>
+                <w:color w:val="212121"/>
+                <w:lang w:val="es-ES" w:eastAsia="es-ES"/>
+              </w:rPr>
+              <w:t xml:space="preserve">, con esta etiqueta se incrusta contenido de </w:t>
+            </w:r>
+            <w:proofErr w:type="spellStart"/>
+            <w:r>
+              <w:rPr>
+                <w:color w:val="212121"/>
+                <w:lang w:val="es-ES" w:eastAsia="es-ES"/>
+              </w:rPr>
+              <w:t>youtube</w:t>
+            </w:r>
+            <w:proofErr w:type="spellEnd"/>
+            <w:r>
+              <w:rPr>
+                <w:color w:val="212121"/>
+                <w:lang w:val="es-ES" w:eastAsia="es-ES"/>
+              </w:rPr>
+              <w:t xml:space="preserve"> en </w:t>
+            </w:r>
+            <w:r>
+              <w:rPr>
+                <w:color w:val="212121"/>
+                <w:lang w:val="es-ES" w:eastAsia="es-ES"/>
+              </w:rPr>
+              <w:t>la página correspondiente</w:t>
+            </w:r>
+            <w:r>
+              <w:rPr>
+                <w:color w:val="212121"/>
+                <w:lang w:val="es-ES" w:eastAsia="es-ES"/>
+              </w:rPr>
+              <w:t xml:space="preserve">. Dentro de él se incluyen atributos tales como: </w:t>
+            </w:r>
+            <w:proofErr w:type="spellStart"/>
+            <w:r>
+              <w:rPr>
+                <w:color w:val="212121"/>
+                <w:lang w:val="es-ES" w:eastAsia="es-ES"/>
+              </w:rPr>
+              <w:t>width</w:t>
+            </w:r>
+            <w:proofErr w:type="spellEnd"/>
+            <w:r>
+              <w:rPr>
+                <w:color w:val="212121"/>
+                <w:lang w:val="es-ES" w:eastAsia="es-ES"/>
+              </w:rPr>
+              <w:t xml:space="preserve"> (para el ancho), </w:t>
+            </w:r>
+            <w:proofErr w:type="spellStart"/>
+            <w:r>
+              <w:rPr>
+                <w:color w:val="212121"/>
+                <w:lang w:val="es-ES" w:eastAsia="es-ES"/>
+              </w:rPr>
+              <w:t>height</w:t>
+            </w:r>
+            <w:proofErr w:type="spellEnd"/>
+            <w:r>
+              <w:rPr>
+                <w:color w:val="212121"/>
+                <w:lang w:val="es-ES" w:eastAsia="es-ES"/>
+              </w:rPr>
+              <w:t xml:space="preserve"> (altura), </w:t>
+            </w:r>
+            <w:proofErr w:type="spellStart"/>
+            <w:r>
+              <w:rPr>
+                <w:color w:val="212121"/>
+                <w:lang w:val="es-ES" w:eastAsia="es-ES"/>
+              </w:rPr>
+              <w:t>allow</w:t>
+            </w:r>
+            <w:proofErr w:type="spellEnd"/>
+            <w:r>
+              <w:rPr>
+                <w:color w:val="212121"/>
+                <w:lang w:val="es-ES" w:eastAsia="es-ES"/>
+              </w:rPr>
+              <w:t xml:space="preserve"> (especifica una política de características, estos valores recomendados por </w:t>
+            </w:r>
+            <w:proofErr w:type="spellStart"/>
+            <w:r>
+              <w:rPr>
+                <w:color w:val="212121"/>
+                <w:lang w:val="es-ES" w:eastAsia="es-ES"/>
+              </w:rPr>
+              <w:t>youtube</w:t>
+            </w:r>
+            <w:proofErr w:type="spellEnd"/>
+            <w:r>
+              <w:rPr>
+                <w:color w:val="212121"/>
+                <w:lang w:val="es-ES" w:eastAsia="es-ES"/>
+              </w:rPr>
+              <w:t xml:space="preserve">), </w:t>
+            </w:r>
+            <w:proofErr w:type="spellStart"/>
+            <w:r>
+              <w:rPr>
+                <w:color w:val="212121"/>
+                <w:lang w:val="es-ES" w:eastAsia="es-ES"/>
+              </w:rPr>
+              <w:t>allowfullscreen</w:t>
+            </w:r>
+            <w:proofErr w:type="spellEnd"/>
+            <w:r>
+              <w:rPr>
+                <w:color w:val="212121"/>
+                <w:lang w:val="es-ES" w:eastAsia="es-ES"/>
+              </w:rPr>
+              <w:t xml:space="preserve"> (permite mostrar en pantalla completa). Adicionalmente </w:t>
+            </w:r>
+            <w:r>
+              <w:rPr>
+                <w:color w:val="212121"/>
+                <w:lang w:val="es-ES" w:eastAsia="es-ES"/>
+              </w:rPr>
+              <w:t>está</w:t>
+            </w:r>
+            <w:r>
+              <w:rPr>
+                <w:color w:val="212121"/>
+                <w:lang w:val="es-ES" w:eastAsia="es-ES"/>
+              </w:rPr>
+              <w:t xml:space="preserve"> presente una clase que ayuda a lograr un video responsivo</w:t>
+            </w:r>
+          </w:p>
+          <w:p>
+            <w:pPr>
+              <w:jc w:val="both"/>
+              <w:rPr>
+                <w:color w:val="212121"/>
+                <w:lang w:val="es-ES" w:eastAsia="es-ES"/>
+              </w:rPr>
+            </w:pPr>
+            <w:proofErr w:type="spellStart"/>
+            <w:r>
+              <w:rPr>
+                <w:color w:val="212121"/>
+                <w:lang w:val="es-ES" w:eastAsia="es-ES"/>
+              </w:rPr>
+              <w:t>Figcaption</w:t>
+            </w:r>
+            <w:proofErr w:type="spellEnd"/>
+            <w:r>
+              <w:rPr>
+                <w:color w:val="212121"/>
+                <w:lang w:val="es-ES" w:eastAsia="es-ES"/>
+              </w:rPr>
+              <w:t xml:space="preserve"> Especifica la leyenda de la información contenida</w:t>
+            </w:r>
           </w:p>
         </w:tc>
       </w:tr>
@@ -27914,7 +29507,7 @@
   <w:style w:type="paragraph" w:default="1" w:styleId="Normal">
     <w:name w:val="Normal"/>
     <w:qFormat/>
-    <w:rsid w:val="00872650"/>
+    <w:rsid w:val="00C453E7"/>
     <w:pPr>
       <w:widowControl/>
       <w:autoSpaceDE/>

</xml_diff>